<commit_message>
Nik emptied the file
</commit_message>
<xml_diff>
--- a/holidays.docx
+++ b/holidays.docx
@@ -2,476 +2,7 @@
 <file path=word/document.xml><?xml version="1.0" encoding="utf-8"?>
 <w:document xmlns:wpc="http://schemas.microsoft.com/office/word/2010/wordprocessingCanvas" xmlns:cx="http://schemas.microsoft.com/office/drawing/2014/chartex" xmlns:cx1="http://schemas.microsoft.com/office/drawing/2015/9/8/chartex" xmlns:cx2="http://schemas.microsoft.com/office/drawing/2015/10/21/chartex" xmlns:cx3="http://schemas.microsoft.com/office/drawing/2016/5/9/chartex" xmlns:cx4="http://schemas.microsoft.com/office/drawing/2016/5/10/chartex" xmlns:cx5="http://schemas.microsoft.com/office/drawing/2016/5/11/chartex" xmlns:cx6="http://schemas.microsoft.com/office/drawing/2016/5/12/chartex" xmlns:cx7="http://schemas.microsoft.com/office/drawing/2016/5/13/chartex" xmlns:cx8="http://schemas.microsoft.com/office/drawing/2016/5/14/chartex" xmlns:mc="http://schemas.openxmlformats.org/markup-compatibility/2006" xmlns:aink="http://schemas.microsoft.com/office/drawing/2016/ink" xmlns:am3d="http://schemas.microsoft.com/office/drawing/2017/model3d" xmlns:o="urn:schemas-microsoft-com:office:office" xmlns:oel="http://schemas.microsoft.com/office/2019/extlst" xmlns:r="http://schemas.openxmlformats.org/officeDocument/2006/relationships" xmlns:m="http://schemas.openxmlformats.org/officeDocument/2006/math" xmlns:v="urn:schemas-microsoft-com:vml" xmlns:wp14="http://schemas.microsoft.com/office/word/2010/wordprocessingDrawing" xmlns:wp="http://schemas.openxmlformats.org/drawingml/2006/wordprocessingDrawing" xmlns:w10="urn:schemas-microsoft-com:office:word" xmlns:w="http://schemas.openxmlformats.org/wordprocessingml/2006/main" xmlns:w14="http://schemas.microsoft.com/office/word/2010/wordml" xmlns:w15="http://schemas.microsoft.com/office/word/2012/wordml" xmlns:w16cex="http://schemas.microsoft.com/office/word/2018/wordml/cex" xmlns:w16cid="http://schemas.microsoft.com/office/word/2016/wordml/cid" xmlns:w16="http://schemas.microsoft.com/office/word/2018/wordml" xmlns:w16du="http://schemas.microsoft.com/office/word/2023/wordml/word16du" xmlns:w16sdtdh="http://schemas.microsoft.com/office/word/2020/wordml/sdtdatahash" xmlns:w16sdtfl="http://schemas.microsoft.com/office/word/2024/wordml/sdtformatlock" xmlns:w16se="http://schemas.microsoft.com/office/word/2015/wordml/symex" xmlns:wpg="http://schemas.microsoft.com/office/word/2010/wordprocessingGroup" xmlns:wpi="http://schemas.microsoft.com/office/word/2010/wordprocessingInk" xmlns:wne="http://schemas.microsoft.com/office/word/2006/wordml" xmlns:wps="http://schemas.microsoft.com/office/word/2010/wordprocessingShape" mc:Ignorable="w14 w15 w16se w16cid w16 w16cex w16sdtdh w16sdtfl w16du wp14">
   <w:body>
-    <w:p>
-      <w:r>
-        <w:t>Here’s a summary of the holiday package details:</w:t>
-      </w:r>
-    </w:p>
-    <w:p>
-      <w:r>
-        <w:pict w14:anchorId="3249C847">
-          <v:rect id="_x0000_i1025" style="width:0;height:1.5pt" o:hralign="center" o:hrstd="t" o:hr="t" fillcolor="#a0a0a0" stroked="f"/>
-        </w:pict>
-      </w:r>
-    </w:p>
-    <w:p>
-      <w:pPr>
-        <w:rPr>
-          <w:b/>
-          <w:bCs/>
-        </w:rPr>
-      </w:pPr>
-      <w:r>
-        <w:rPr>
-          <w:b/>
-          <w:bCs/>
-        </w:rPr>
-        <w:t>Holiday Package Summary</w:t>
-      </w:r>
-    </w:p>
-    <w:p>
-      <w:r>
-        <w:rPr>
-          <w:b/>
-          <w:bCs/>
-        </w:rPr>
-        <w:t>1. Country:</w:t>
-      </w:r>
-      <w:r>
-        <w:t xml:space="preserve"> Italy</w:t>
-      </w:r>
-    </w:p>
-    <w:p>
-      <w:r>
-        <w:rPr>
-          <w:b/>
-          <w:bCs/>
-        </w:rPr>
-        <w:t>2. Price:</w:t>
-      </w:r>
-    </w:p>
-    <w:p>
-      <w:pPr>
-        <w:numPr>
-          <w:ilvl w:val="0"/>
-          <w:numId w:val="1"/>
-        </w:numPr>
-      </w:pPr>
-      <w:r>
-        <w:t>Starting from RM5,000 per person</w:t>
-      </w:r>
-    </w:p>
-    <w:p>
-      <w:r>
-        <w:rPr>
-          <w:b/>
-          <w:bCs/>
-        </w:rPr>
-        <w:t>3. Duration:</w:t>
-      </w:r>
-    </w:p>
-    <w:p>
-      <w:pPr>
-        <w:numPr>
-          <w:ilvl w:val="0"/>
-          <w:numId w:val="2"/>
-        </w:numPr>
-      </w:pPr>
-      <w:r>
-        <w:t>5 Days, 4 Nights</w:t>
-      </w:r>
-    </w:p>
-    <w:p>
-      <w:r>
-        <w:rPr>
-          <w:b/>
-          <w:bCs/>
-        </w:rPr>
-        <w:t>4. Places Covered:</w:t>
-      </w:r>
-    </w:p>
-    <w:p>
-      <w:pPr>
-        <w:numPr>
-          <w:ilvl w:val="0"/>
-          <w:numId w:val="3"/>
-        </w:numPr>
-      </w:pPr>
-      <w:r>
-        <w:t>Rome</w:t>
-      </w:r>
-    </w:p>
-    <w:p>
-      <w:pPr>
-        <w:numPr>
-          <w:ilvl w:val="0"/>
-          <w:numId w:val="3"/>
-        </w:numPr>
-      </w:pPr>
-      <w:r>
-        <w:t>Vatican City</w:t>
-      </w:r>
-    </w:p>
-    <w:p>
-      <w:pPr>
-        <w:numPr>
-          <w:ilvl w:val="0"/>
-          <w:numId w:val="3"/>
-        </w:numPr>
-      </w:pPr>
-      <w:r>
-        <w:t>Florence</w:t>
-      </w:r>
-    </w:p>
-    <w:p>
-      <w:pPr>
-        <w:numPr>
-          <w:ilvl w:val="0"/>
-          <w:numId w:val="3"/>
-        </w:numPr>
-      </w:pPr>
-      <w:r>
-        <w:t>Venice</w:t>
-      </w:r>
-    </w:p>
-    <w:p>
-      <w:r>
-        <w:rPr>
-          <w:b/>
-          <w:bCs/>
-        </w:rPr>
-        <w:t>5. Accommodation:</w:t>
-      </w:r>
-    </w:p>
-    <w:p>
-      <w:pPr>
-        <w:numPr>
-          <w:ilvl w:val="0"/>
-          <w:numId w:val="4"/>
-        </w:numPr>
-      </w:pPr>
-      <w:r>
-        <w:t>4-Star Hotels in Rome and Florence</w:t>
-      </w:r>
-    </w:p>
-    <w:p>
-      <w:pPr>
-        <w:numPr>
-          <w:ilvl w:val="0"/>
-          <w:numId w:val="4"/>
-        </w:numPr>
-      </w:pPr>
-      <w:r>
-        <w:t>Room Type: 1 Double Room (Twin Beds Available)</w:t>
-      </w:r>
-    </w:p>
-    <w:p>
-      <w:r>
-        <w:rPr>
-          <w:b/>
-          <w:bCs/>
-        </w:rPr>
-        <w:t>6. Travel Season:</w:t>
-      </w:r>
-    </w:p>
-    <w:p>
-      <w:pPr>
-        <w:numPr>
-          <w:ilvl w:val="0"/>
-          <w:numId w:val="5"/>
-        </w:numPr>
-      </w:pPr>
-      <w:r>
-        <w:t>Spring (March-May) for pleasant weather</w:t>
-      </w:r>
-    </w:p>
-    <w:p>
-      <w:pPr>
-        <w:numPr>
-          <w:ilvl w:val="0"/>
-          <w:numId w:val="5"/>
-        </w:numPr>
-      </w:pPr>
-      <w:r>
-        <w:t>Autumn (September-November) for festivals and fewer crowds</w:t>
-      </w:r>
-    </w:p>
-    <w:p>
-      <w:r>
-        <w:rPr>
-          <w:b/>
-          <w:bCs/>
-        </w:rPr>
-        <w:t>7. Transportation:</w:t>
-      </w:r>
-    </w:p>
-    <w:p>
-      <w:pPr>
-        <w:numPr>
-          <w:ilvl w:val="0"/>
-          <w:numId w:val="6"/>
-        </w:numPr>
-      </w:pPr>
-      <w:r>
-        <w:t>Private car for airport transfers and city tours</w:t>
-      </w:r>
-    </w:p>
-    <w:p>
-      <w:pPr>
-        <w:numPr>
-          <w:ilvl w:val="0"/>
-          <w:numId w:val="6"/>
-        </w:numPr>
-      </w:pPr>
-      <w:r>
-        <w:t>High-speed trains for intercity travel</w:t>
-      </w:r>
-    </w:p>
-    <w:p>
-      <w:pPr>
-        <w:numPr>
-          <w:ilvl w:val="0"/>
-          <w:numId w:val="6"/>
-        </w:numPr>
-      </w:pPr>
-      <w:r>
-        <w:t>Public transportation passes for local travel in cities</w:t>
-      </w:r>
-    </w:p>
-    <w:p>
-      <w:r>
-        <w:rPr>
-          <w:b/>
-          <w:bCs/>
-        </w:rPr>
-        <w:t>8. Travel Insurance:</w:t>
-      </w:r>
-    </w:p>
-    <w:p>
-      <w:pPr>
-        <w:numPr>
-          <w:ilvl w:val="0"/>
-          <w:numId w:val="7"/>
-        </w:numPr>
-      </w:pPr>
-      <w:r>
-        <w:t>Optional: RM250 per person</w:t>
-      </w:r>
-    </w:p>
-    <w:p>
-      <w:r>
-        <w:rPr>
-          <w:b/>
-          <w:bCs/>
-        </w:rPr>
-        <w:t>9. Group Size:</w:t>
-      </w:r>
-    </w:p>
-    <w:p>
-      <w:pPr>
-        <w:numPr>
-          <w:ilvl w:val="0"/>
-          <w:numId w:val="8"/>
-        </w:numPr>
-      </w:pPr>
-      <w:r>
-        <w:t>Maximum 10 people</w:t>
-      </w:r>
-    </w:p>
-    <w:p>
-      <w:r>
-        <w:rPr>
-          <w:b/>
-          <w:bCs/>
-        </w:rPr>
-        <w:t>10. Meals Provided:</w:t>
-      </w:r>
-    </w:p>
-    <w:p>
-      <w:pPr>
-        <w:numPr>
-          <w:ilvl w:val="0"/>
-          <w:numId w:val="9"/>
-        </w:numPr>
-      </w:pPr>
-      <w:r>
-        <w:t>Daily breakfast included</w:t>
-      </w:r>
-    </w:p>
-    <w:p>
-      <w:r>
-        <w:rPr>
-          <w:b/>
-          <w:bCs/>
-        </w:rPr>
-        <w:t>11. English Tour Guide:</w:t>
-      </w:r>
-    </w:p>
-    <w:p>
-      <w:pPr>
-        <w:numPr>
-          <w:ilvl w:val="0"/>
-          <w:numId w:val="10"/>
-        </w:numPr>
-      </w:pPr>
-      <w:r>
-        <w:t>Optional: RM300 per day</w:t>
-      </w:r>
-    </w:p>
-    <w:p>
-      <w:r>
-        <w:rPr>
-          <w:b/>
-          <w:bCs/>
-        </w:rPr>
-        <w:t>12. Itinerary Overview:</w:t>
-      </w:r>
-    </w:p>
-    <w:p>
-      <w:pPr>
-        <w:numPr>
-          <w:ilvl w:val="0"/>
-          <w:numId w:val="11"/>
-        </w:numPr>
-      </w:pPr>
-      <w:r>
-        <w:rPr>
-          <w:b/>
-          <w:bCs/>
-        </w:rPr>
-        <w:t>Day 1:</w:t>
-      </w:r>
-      <w:r>
-        <w:t xml:space="preserve"> Arrival in Rome, visit Colosseum, Roman Forum, Trevi Fountain</w:t>
-      </w:r>
-    </w:p>
-    <w:p>
-      <w:pPr>
-        <w:numPr>
-          <w:ilvl w:val="0"/>
-          <w:numId w:val="11"/>
-        </w:numPr>
-      </w:pPr>
-      <w:r>
-        <w:rPr>
-          <w:b/>
-          <w:bCs/>
-        </w:rPr>
-        <w:lastRenderedPageBreak/>
-        <w:t>Day 2:</w:t>
-      </w:r>
-      <w:r>
-        <w:t xml:space="preserve"> Vatican City (Vatican Museums, Sistine Chapel), Spanish Steps</w:t>
-      </w:r>
-    </w:p>
-    <w:p>
-      <w:pPr>
-        <w:numPr>
-          <w:ilvl w:val="0"/>
-          <w:numId w:val="11"/>
-        </w:numPr>
-      </w:pPr>
-      <w:r>
-        <w:rPr>
-          <w:b/>
-          <w:bCs/>
-        </w:rPr>
-        <w:t>Day 3:</w:t>
-      </w:r>
-      <w:r>
-        <w:t xml:space="preserve"> Day trip to Florence (Duomo, Uffizi Gallery, Ponte Vecchio)</w:t>
-      </w:r>
-    </w:p>
-    <w:p>
-      <w:pPr>
-        <w:numPr>
-          <w:ilvl w:val="0"/>
-          <w:numId w:val="11"/>
-        </w:numPr>
-      </w:pPr>
-      <w:r>
-        <w:rPr>
-          <w:b/>
-          <w:bCs/>
-        </w:rPr>
-        <w:t>Day 4:</w:t>
-      </w:r>
-      <w:r>
-        <w:t xml:space="preserve"> Day trip to Venice (Gondola ride, St. Mark’s Basilica, Rialto Bridge)</w:t>
-      </w:r>
-    </w:p>
-    <w:p>
-      <w:pPr>
-        <w:numPr>
-          <w:ilvl w:val="0"/>
-          <w:numId w:val="11"/>
-        </w:numPr>
-      </w:pPr>
-      <w:r>
-        <w:rPr>
-          <w:b/>
-          <w:bCs/>
-        </w:rPr>
-        <w:t>Day 5:</w:t>
-      </w:r>
-      <w:r>
-        <w:t xml:space="preserve"> Free shopping time in Rome, transfer to the airport</w:t>
-      </w:r>
-    </w:p>
-    <w:p>
-      <w:r>
-        <w:rPr>
-          <w:b/>
-          <w:bCs/>
-        </w:rPr>
-        <w:t>13. Highlights:</w:t>
-      </w:r>
-    </w:p>
-    <w:p>
-      <w:pPr>
-        <w:numPr>
-          <w:ilvl w:val="0"/>
-          <w:numId w:val="12"/>
-        </w:numPr>
-      </w:pPr>
-      <w:r>
-        <w:t>Iconic landmarks like the Colosseum, Vatican City, and Florence Cathedral</w:t>
-      </w:r>
-    </w:p>
-    <w:p>
-      <w:pPr>
-        <w:numPr>
-          <w:ilvl w:val="0"/>
-          <w:numId w:val="12"/>
-        </w:numPr>
-      </w:pPr>
-      <w:r>
-        <w:t>Gondola ride in Venice’s canals</w:t>
-      </w:r>
-    </w:p>
-    <w:p>
-      <w:pPr>
-        <w:numPr>
-          <w:ilvl w:val="0"/>
-          <w:numId w:val="12"/>
-        </w:numPr>
-      </w:pPr>
-      <w:r>
-        <w:t>Delicious Italian cuisine and local specialties</w:t>
-      </w:r>
-    </w:p>
-    <w:p>
-      <w:r>
-        <w:pict w14:anchorId="53951526">
-          <v:rect id="_x0000_i1026" style="width:0;height:1.5pt" o:hralign="center" o:hrstd="t" o:hr="t" fillcolor="#a0a0a0" stroked="f"/>
-        </w:pict>
-      </w:r>
-    </w:p>
-    <w:p>
-      <w:r>
-        <w:t>Welcome to Japan!</w:t>
-      </w:r>
-    </w:p>
+    <w:p/>
     <w:sectPr>
       <w:pgSz w:w="11907" w:h="16840" w:code="9"/>
       <w:pgMar w:top="1021" w:right="278" w:bottom="1021" w:left="822" w:header="720" w:footer="720" w:gutter="0"/>

</xml_diff>

<commit_message>
Nik added Discover Japan section package details,with itinerary,price and more
</commit_message>
<xml_diff>
--- a/holidays.docx
+++ b/holidays.docx
@@ -2,6 +2,1088 @@
 <file path=word/document.xml><?xml version="1.0" encoding="utf-8"?>
 <w:document xmlns:wpc="http://schemas.microsoft.com/office/word/2010/wordprocessingCanvas" xmlns:cx="http://schemas.microsoft.com/office/drawing/2014/chartex" xmlns:cx1="http://schemas.microsoft.com/office/drawing/2015/9/8/chartex" xmlns:cx2="http://schemas.microsoft.com/office/drawing/2015/10/21/chartex" xmlns:cx3="http://schemas.microsoft.com/office/drawing/2016/5/9/chartex" xmlns:cx4="http://schemas.microsoft.com/office/drawing/2016/5/10/chartex" xmlns:cx5="http://schemas.microsoft.com/office/drawing/2016/5/11/chartex" xmlns:cx6="http://schemas.microsoft.com/office/drawing/2016/5/12/chartex" xmlns:cx7="http://schemas.microsoft.com/office/drawing/2016/5/13/chartex" xmlns:cx8="http://schemas.microsoft.com/office/drawing/2016/5/14/chartex" xmlns:mc="http://schemas.openxmlformats.org/markup-compatibility/2006" xmlns:aink="http://schemas.microsoft.com/office/drawing/2016/ink" xmlns:am3d="http://schemas.microsoft.com/office/drawing/2017/model3d" xmlns:o="urn:schemas-microsoft-com:office:office" xmlns:oel="http://schemas.microsoft.com/office/2019/extlst" xmlns:r="http://schemas.openxmlformats.org/officeDocument/2006/relationships" xmlns:m="http://schemas.openxmlformats.org/officeDocument/2006/math" xmlns:v="urn:schemas-microsoft-com:vml" xmlns:wp14="http://schemas.microsoft.com/office/word/2010/wordprocessingDrawing" xmlns:wp="http://schemas.openxmlformats.org/drawingml/2006/wordprocessingDrawing" xmlns:w10="urn:schemas-microsoft-com:office:word" xmlns:w="http://schemas.openxmlformats.org/wordprocessingml/2006/main" xmlns:w14="http://schemas.microsoft.com/office/word/2010/wordml" xmlns:w15="http://schemas.microsoft.com/office/word/2012/wordml" xmlns:w16cex="http://schemas.microsoft.com/office/word/2018/wordml/cex" xmlns:w16cid="http://schemas.microsoft.com/office/word/2016/wordml/cid" xmlns:w16="http://schemas.microsoft.com/office/word/2018/wordml" xmlns:w16du="http://schemas.microsoft.com/office/word/2023/wordml/word16du" xmlns:w16sdtdh="http://schemas.microsoft.com/office/word/2020/wordml/sdtdatahash" xmlns:w16sdtfl="http://schemas.microsoft.com/office/word/2024/wordml/sdtformatlock" xmlns:w16se="http://schemas.microsoft.com/office/word/2015/wordml/symex" xmlns:wpg="http://schemas.microsoft.com/office/word/2010/wordprocessingGroup" xmlns:wpi="http://schemas.microsoft.com/office/word/2010/wordprocessingInk" xmlns:wne="http://schemas.microsoft.com/office/word/2006/wordml" xmlns:wps="http://schemas.microsoft.com/office/word/2010/wordprocessingShape" mc:Ignorable="w14 w15 w16se w16cid w16 w16cex w16sdtdh w16sdtfl w16du wp14">
   <w:body>
+    <w:p>
+      <w:pPr>
+        <w:rPr>
+          <w:b/>
+          <w:bCs/>
+        </w:rPr>
+      </w:pPr>
+      <w:r>
+        <w:rPr>
+          <w:rFonts w:ascii="Segoe UI Emoji" w:hAnsi="Segoe UI Emoji" w:cs="Segoe UI Emoji"/>
+          <w:b/>
+          <w:bCs/>
+        </w:rPr>
+        <w:t>🌏</w:t>
+      </w:r>
+      <w:r>
+        <w:rPr>
+          <w:b/>
+          <w:bCs/>
+        </w:rPr>
+        <w:t xml:space="preserve"> "Explore the World with Us: Your Perfect Travel Package Awaits!" </w:t>
+      </w:r>
+      <w:r>
+        <w:rPr>
+          <w:rFonts w:ascii="Segoe UI Emoji" w:hAnsi="Segoe UI Emoji" w:cs="Segoe UI Emoji"/>
+          <w:b/>
+          <w:bCs/>
+        </w:rPr>
+        <w:t>🌟</w:t>
+      </w:r>
+    </w:p>
+    <w:p>
+      <w:pPr>
+        <w:rPr>
+          <w:b/>
+          <w:bCs/>
+        </w:rPr>
+      </w:pPr>
+      <w:r>
+        <w:rPr>
+          <w:rFonts w:ascii="Segoe UI Emoji" w:hAnsi="Segoe UI Emoji" w:cs="Segoe UI Emoji"/>
+          <w:b/>
+          <w:bCs/>
+        </w:rPr>
+        <w:t>🏖️</w:t>
+      </w:r>
+      <w:r>
+        <w:rPr>
+          <w:b/>
+          <w:bCs/>
+        </w:rPr>
+        <w:t xml:space="preserve"> Whether you’re dreaming of pristine beaches, bustling cities, or serene mountains, our Tourism Package has it all!</w:t>
+      </w:r>
+    </w:p>
+    <w:p>
+      <w:pPr>
+        <w:rPr>
+          <w:b/>
+          <w:bCs/>
+        </w:rPr>
+      </w:pPr>
+      <w:r>
+        <w:rPr>
+          <w:rFonts w:ascii="Segoe UI Emoji" w:hAnsi="Segoe UI Emoji" w:cs="Segoe UI Emoji"/>
+          <w:b/>
+          <w:bCs/>
+        </w:rPr>
+        <w:t>✈️</w:t>
+      </w:r>
+      <w:r>
+        <w:rPr>
+          <w:b/>
+          <w:bCs/>
+        </w:rPr>
+        <w:t xml:space="preserve"> Discover:</w:t>
+      </w:r>
+    </w:p>
+    <w:p>
+      <w:pPr>
+        <w:numPr>
+          <w:ilvl w:val="0"/>
+          <w:numId w:val="24"/>
+        </w:numPr>
+        <w:rPr>
+          <w:b/>
+          <w:bCs/>
+        </w:rPr>
+      </w:pPr>
+      <w:r>
+        <w:rPr>
+          <w:b/>
+          <w:bCs/>
+        </w:rPr>
+        <w:t xml:space="preserve">Stunning destinations </w:t>
+      </w:r>
+      <w:r>
+        <w:rPr>
+          <w:rFonts w:ascii="Segoe UI Emoji" w:hAnsi="Segoe UI Emoji" w:cs="Segoe UI Emoji"/>
+          <w:b/>
+          <w:bCs/>
+        </w:rPr>
+        <w:t>✨</w:t>
+      </w:r>
+    </w:p>
+    <w:p>
+      <w:pPr>
+        <w:numPr>
+          <w:ilvl w:val="0"/>
+          <w:numId w:val="24"/>
+        </w:numPr>
+        <w:rPr>
+          <w:b/>
+          <w:bCs/>
+        </w:rPr>
+      </w:pPr>
+      <w:r>
+        <w:rPr>
+          <w:b/>
+          <w:bCs/>
+        </w:rPr>
+        <w:t xml:space="preserve">Unbeatable prices </w:t>
+      </w:r>
+      <w:r>
+        <w:rPr>
+          <w:rFonts w:ascii="Segoe UI Emoji" w:hAnsi="Segoe UI Emoji" w:cs="Segoe UI Emoji"/>
+          <w:b/>
+          <w:bCs/>
+        </w:rPr>
+        <w:t>💰</w:t>
+      </w:r>
+    </w:p>
+    <w:p>
+      <w:pPr>
+        <w:numPr>
+          <w:ilvl w:val="0"/>
+          <w:numId w:val="24"/>
+        </w:numPr>
+        <w:rPr>
+          <w:b/>
+          <w:bCs/>
+        </w:rPr>
+      </w:pPr>
+      <w:r>
+        <w:rPr>
+          <w:b/>
+          <w:bCs/>
+        </w:rPr>
+        <w:t xml:space="preserve">Tailor-made experiences </w:t>
+      </w:r>
+      <w:r>
+        <w:rPr>
+          <w:rFonts w:ascii="Segoe UI Emoji" w:hAnsi="Segoe UI Emoji" w:cs="Segoe UI Emoji"/>
+          <w:b/>
+          <w:bCs/>
+        </w:rPr>
+        <w:t>💼</w:t>
+      </w:r>
+    </w:p>
+    <w:p>
+      <w:pPr>
+        <w:rPr>
+          <w:b/>
+          <w:bCs/>
+        </w:rPr>
+      </w:pPr>
+      <w:r>
+        <w:rPr>
+          <w:rFonts w:ascii="Segoe UI Emoji" w:hAnsi="Segoe UI Emoji" w:cs="Segoe UI Emoji"/>
+          <w:b/>
+          <w:bCs/>
+        </w:rPr>
+        <w:t>📄</w:t>
+      </w:r>
+      <w:r>
+        <w:rPr>
+          <w:b/>
+          <w:bCs/>
+        </w:rPr>
+        <w:t xml:space="preserve"> Dive into the details now and see how our team collaborates to make travel planning seamless and exciting!</w:t>
+      </w:r>
+    </w:p>
+    <w:p>
+      <w:pPr>
+        <w:rPr>
+          <w:b/>
+          <w:bCs/>
+        </w:rPr>
+      </w:pPr>
+      <w:r>
+        <w:rPr>
+          <w:b/>
+          <w:bCs/>
+        </w:rPr>
+        <w:t xml:space="preserve">This packages contains 3 country which is </w:t>
+      </w:r>
+      <w:proofErr w:type="spellStart"/>
+      <w:proofErr w:type="gramStart"/>
+      <w:r>
+        <w:rPr>
+          <w:b/>
+          <w:bCs/>
+        </w:rPr>
+        <w:t>Japan,Italy</w:t>
+      </w:r>
+      <w:proofErr w:type="spellEnd"/>
+      <w:proofErr w:type="gramEnd"/>
+      <w:r>
+        <w:rPr>
+          <w:b/>
+          <w:bCs/>
+        </w:rPr>
+        <w:t xml:space="preserve"> and </w:t>
+      </w:r>
+      <w:proofErr w:type="spellStart"/>
+      <w:r>
+        <w:rPr>
+          <w:b/>
+          <w:bCs/>
+        </w:rPr>
+        <w:t>Turk</w:t>
+      </w:r>
+      <w:r>
+        <w:rPr>
+          <w:b/>
+          <w:bCs/>
+        </w:rPr>
+        <w:t>iye</w:t>
+      </w:r>
+      <w:proofErr w:type="spellEnd"/>
+      <w:r>
+        <w:rPr>
+          <w:b/>
+          <w:bCs/>
+        </w:rPr>
+        <w:t>!</w:t>
+      </w:r>
+    </w:p>
+    <w:p>
+      <w:pPr>
+        <w:rPr>
+          <w:b/>
+          <w:bCs/>
+        </w:rPr>
+      </w:pPr>
+      <w:r>
+        <w:rPr>
+          <w:b/>
+          <w:bCs/>
+        </w:rPr>
+        <w:t xml:space="preserve">For this package we will discuss </w:t>
+      </w:r>
+      <w:proofErr w:type="gramStart"/>
+      <w:r>
+        <w:rPr>
+          <w:b/>
+          <w:bCs/>
+        </w:rPr>
+        <w:t>about :</w:t>
+      </w:r>
+      <w:proofErr w:type="gramEnd"/>
+      <w:r>
+        <w:rPr>
+          <w:b/>
+          <w:bCs/>
+        </w:rPr>
+        <w:t xml:space="preserve"> </w:t>
+      </w:r>
+    </w:p>
+    <w:p>
+      <w:pPr>
+        <w:rPr>
+          <w:b/>
+          <w:bCs/>
+        </w:rPr>
+      </w:pPr>
+      <w:r>
+        <w:rPr>
+          <w:b/>
+          <w:bCs/>
+        </w:rPr>
+        <w:t>1.Country</w:t>
+      </w:r>
+    </w:p>
+    <w:p>
+      <w:pPr>
+        <w:rPr>
+          <w:b/>
+          <w:bCs/>
+        </w:rPr>
+      </w:pPr>
+      <w:r>
+        <w:rPr>
+          <w:b/>
+          <w:bCs/>
+        </w:rPr>
+        <w:t xml:space="preserve"> 2.Price</w:t>
+      </w:r>
+    </w:p>
+    <w:p>
+      <w:pPr>
+        <w:rPr>
+          <w:b/>
+          <w:bCs/>
+        </w:rPr>
+      </w:pPr>
+      <w:r>
+        <w:rPr>
+          <w:b/>
+          <w:bCs/>
+        </w:rPr>
+        <w:t xml:space="preserve"> 3.Days of trip</w:t>
+      </w:r>
+    </w:p>
+    <w:p>
+      <w:pPr>
+        <w:rPr>
+          <w:b/>
+          <w:bCs/>
+        </w:rPr>
+      </w:pPr>
+      <w:r>
+        <w:rPr>
+          <w:b/>
+          <w:bCs/>
+        </w:rPr>
+        <w:t xml:space="preserve"> 4.Place in country  </w:t>
+      </w:r>
+    </w:p>
+    <w:p>
+      <w:pPr>
+        <w:rPr>
+          <w:b/>
+          <w:bCs/>
+        </w:rPr>
+      </w:pPr>
+      <w:r>
+        <w:rPr>
+          <w:b/>
+          <w:bCs/>
+        </w:rPr>
+        <w:t xml:space="preserve">5.Accomodation  </w:t>
+      </w:r>
+    </w:p>
+    <w:p>
+      <w:pPr>
+        <w:rPr>
+          <w:b/>
+          <w:bCs/>
+        </w:rPr>
+      </w:pPr>
+      <w:r>
+        <w:rPr>
+          <w:b/>
+          <w:bCs/>
+        </w:rPr>
+        <w:t xml:space="preserve">6.Travel time </w:t>
+      </w:r>
+    </w:p>
+    <w:p>
+      <w:pPr>
+        <w:rPr>
+          <w:b/>
+          <w:bCs/>
+        </w:rPr>
+      </w:pPr>
+      <w:r>
+        <w:rPr>
+          <w:b/>
+          <w:bCs/>
+        </w:rPr>
+        <w:t>7.Place will be visit</w:t>
+      </w:r>
+    </w:p>
+    <w:p>
+      <w:pPr>
+        <w:rPr>
+          <w:b/>
+          <w:bCs/>
+        </w:rPr>
+      </w:pPr>
+      <w:r>
+        <w:rPr>
+          <w:b/>
+          <w:bCs/>
+        </w:rPr>
+        <w:t xml:space="preserve"> 8.Transportation</w:t>
+      </w:r>
+    </w:p>
+    <w:p>
+      <w:pPr>
+        <w:rPr>
+          <w:b/>
+          <w:bCs/>
+        </w:rPr>
+      </w:pPr>
+      <w:r>
+        <w:rPr>
+          <w:b/>
+          <w:bCs/>
+        </w:rPr>
+        <w:t xml:space="preserve"> 9.Insurance (if want)</w:t>
+      </w:r>
+    </w:p>
+    <w:p>
+      <w:pPr>
+        <w:rPr>
+          <w:b/>
+          <w:bCs/>
+        </w:rPr>
+      </w:pPr>
+      <w:r>
+        <w:rPr>
+          <w:b/>
+          <w:bCs/>
+        </w:rPr>
+        <w:t xml:space="preserve"> 10.pax for trip </w:t>
+      </w:r>
+    </w:p>
+    <w:p>
+      <w:pPr>
+        <w:rPr>
+          <w:b/>
+          <w:bCs/>
+        </w:rPr>
+      </w:pPr>
+      <w:r>
+        <w:rPr>
+          <w:b/>
+          <w:bCs/>
+        </w:rPr>
+        <w:t xml:space="preserve">11. Meals provided </w:t>
+      </w:r>
+    </w:p>
+    <w:p>
+      <w:pPr>
+        <w:rPr>
+          <w:b/>
+          <w:bCs/>
+        </w:rPr>
+      </w:pPr>
+      <w:r>
+        <w:rPr>
+          <w:b/>
+          <w:bCs/>
+        </w:rPr>
+        <w:t xml:space="preserve"> 12.English tour guide</w:t>
+      </w:r>
+    </w:p>
+    <w:p>
+      <w:pPr>
+        <w:rPr>
+          <w:b/>
+          <w:bCs/>
+        </w:rPr>
+      </w:pPr>
+      <w:r>
+        <w:rPr>
+          <w:b/>
+          <w:bCs/>
+        </w:rPr>
+        <w:br w:type="page"/>
+      </w:r>
+    </w:p>
+    <w:p>
+      <w:pPr>
+        <w:rPr>
+          <w:b/>
+          <w:bCs/>
+          <w:sz w:val="28"/>
+          <w:szCs w:val="28"/>
+        </w:rPr>
+      </w:pPr>
+      <w:r>
+        <w:rPr>
+          <w:b/>
+          <w:bCs/>
+          <w:sz w:val="28"/>
+          <w:szCs w:val="28"/>
+        </w:rPr>
+        <w:lastRenderedPageBreak/>
+        <w:t>DISCOVER JAPAN: 3-DAY HOLIDAY PACKAGE</w:t>
+      </w:r>
+    </w:p>
+    <w:p>
+      <w:r>
+        <w:rPr>
+          <w:b/>
+          <w:bCs/>
+        </w:rPr>
+        <w:t>1. Country:</w:t>
+      </w:r>
+      <w:r>
+        <w:t xml:space="preserve"> Japan</w:t>
+      </w:r>
+      <w:r>
+        <w:br/>
+      </w:r>
+      <w:r>
+        <w:rPr>
+          <w:b/>
+          <w:bCs/>
+        </w:rPr>
+        <w:t>2. Price:</w:t>
+      </w:r>
+      <w:r>
+        <w:t xml:space="preserve"> Starting from $699 per person</w:t>
+      </w:r>
+      <w:r>
+        <w:br/>
+      </w:r>
+      <w:r>
+        <w:rPr>
+          <w:b/>
+          <w:bCs/>
+        </w:rPr>
+        <w:t>3. Days of Trip:</w:t>
+      </w:r>
+      <w:r>
+        <w:t xml:space="preserve"> 3 Days, 2 Nights</w:t>
+      </w:r>
+    </w:p>
+    <w:p>
+      <w:r>
+        <w:pict w14:anchorId="1C2AD61C">
+          <v:rect id="_x0000_i1025" style="width:0;height:1.5pt" o:hralign="center" o:hrstd="t" o:hr="t" fillcolor="#a0a0a0" stroked="f"/>
+        </w:pict>
+      </w:r>
+    </w:p>
+    <w:p>
+      <w:pPr>
+        <w:rPr>
+          <w:b/>
+          <w:bCs/>
+        </w:rPr>
+      </w:pPr>
+      <w:r>
+        <w:rPr>
+          <w:b/>
+          <w:bCs/>
+        </w:rPr>
+        <w:t>Itinerary Overview</w:t>
+      </w:r>
+      <w:r>
+        <w:rPr>
+          <w:b/>
+          <w:bCs/>
+        </w:rPr>
+        <w:t>=</w:t>
+      </w:r>
+    </w:p>
+    <w:p>
+      <w:pPr>
+        <w:rPr>
+          <w:b/>
+          <w:bCs/>
+        </w:rPr>
+      </w:pPr>
+      <w:r>
+        <w:rPr>
+          <w:b/>
+          <w:bCs/>
+        </w:rPr>
+        <w:t>Day 1: Arrival in Tokyo</w:t>
+      </w:r>
+    </w:p>
+    <w:p>
+      <w:pPr>
+        <w:widowControl w:val="0"/>
+        <w:numPr>
+          <w:ilvl w:val="0"/>
+          <w:numId w:val="13"/>
+        </w:numPr>
+        <w:autoSpaceDE w:val="0"/>
+        <w:autoSpaceDN w:val="0"/>
+        <w:spacing w:after="0" w:line="240" w:lineRule="auto"/>
+      </w:pPr>
+      <w:r>
+        <w:t>Arrival at Narita or Haneda Airport.</w:t>
+      </w:r>
+    </w:p>
+    <w:p>
+      <w:pPr>
+        <w:widowControl w:val="0"/>
+        <w:numPr>
+          <w:ilvl w:val="0"/>
+          <w:numId w:val="13"/>
+        </w:numPr>
+        <w:autoSpaceDE w:val="0"/>
+        <w:autoSpaceDN w:val="0"/>
+        <w:spacing w:after="0" w:line="240" w:lineRule="auto"/>
+      </w:pPr>
+      <w:r>
+        <w:t xml:space="preserve">Visit Asakusa’s </w:t>
+      </w:r>
+      <w:proofErr w:type="spellStart"/>
+      <w:r>
+        <w:t>Sensoji</w:t>
+      </w:r>
+      <w:proofErr w:type="spellEnd"/>
+      <w:r>
+        <w:t xml:space="preserve"> Temple and </w:t>
+      </w:r>
+      <w:proofErr w:type="spellStart"/>
+      <w:r>
+        <w:t>Nakamise</w:t>
+      </w:r>
+      <w:proofErr w:type="spellEnd"/>
+      <w:r>
+        <w:t xml:space="preserve"> Street for souvenirs.</w:t>
+      </w:r>
+    </w:p>
+    <w:p>
+      <w:pPr>
+        <w:widowControl w:val="0"/>
+        <w:numPr>
+          <w:ilvl w:val="0"/>
+          <w:numId w:val="13"/>
+        </w:numPr>
+        <w:autoSpaceDE w:val="0"/>
+        <w:autoSpaceDN w:val="0"/>
+        <w:spacing w:after="0" w:line="240" w:lineRule="auto"/>
+      </w:pPr>
+      <w:r>
+        <w:t>Evening: Explore Shibuya Crossing and Harajuku.</w:t>
+      </w:r>
+    </w:p>
+    <w:p>
+      <w:pPr>
+        <w:rPr>
+          <w:b/>
+          <w:bCs/>
+        </w:rPr>
+      </w:pPr>
+      <w:r>
+        <w:rPr>
+          <w:b/>
+          <w:bCs/>
+        </w:rPr>
+        <w:t>Day 2: Day Trip to Mount Fuji and Hakone</w:t>
+      </w:r>
+    </w:p>
+    <w:p>
+      <w:pPr>
+        <w:widowControl w:val="0"/>
+        <w:numPr>
+          <w:ilvl w:val="0"/>
+          <w:numId w:val="14"/>
+        </w:numPr>
+        <w:autoSpaceDE w:val="0"/>
+        <w:autoSpaceDN w:val="0"/>
+        <w:spacing w:after="0" w:line="240" w:lineRule="auto"/>
+      </w:pPr>
+      <w:r>
+        <w:t>Travel to Mount Fuji’s 5th Station.</w:t>
+      </w:r>
+    </w:p>
+    <w:p>
+      <w:pPr>
+        <w:widowControl w:val="0"/>
+        <w:numPr>
+          <w:ilvl w:val="0"/>
+          <w:numId w:val="14"/>
+        </w:numPr>
+        <w:autoSpaceDE w:val="0"/>
+        <w:autoSpaceDN w:val="0"/>
+        <w:spacing w:after="0" w:line="240" w:lineRule="auto"/>
+      </w:pPr>
+      <w:r>
+        <w:t>Lake Ashi cruise with a view of Mount Fuji.</w:t>
+      </w:r>
+    </w:p>
+    <w:p>
+      <w:pPr>
+        <w:widowControl w:val="0"/>
+        <w:numPr>
+          <w:ilvl w:val="0"/>
+          <w:numId w:val="14"/>
+        </w:numPr>
+        <w:autoSpaceDE w:val="0"/>
+        <w:autoSpaceDN w:val="0"/>
+        <w:spacing w:after="0" w:line="240" w:lineRule="auto"/>
+      </w:pPr>
+      <w:r>
+        <w:t xml:space="preserve">Hakone Ropeway to </w:t>
+      </w:r>
+      <w:proofErr w:type="spellStart"/>
+      <w:r>
+        <w:t>Owakudani</w:t>
+      </w:r>
+      <w:proofErr w:type="spellEnd"/>
+      <w:r>
+        <w:t xml:space="preserve"> Valley for hot springs.</w:t>
+      </w:r>
+    </w:p>
+    <w:p>
+      <w:pPr>
+        <w:rPr>
+          <w:b/>
+          <w:bCs/>
+        </w:rPr>
+      </w:pPr>
+      <w:r>
+        <w:rPr>
+          <w:b/>
+          <w:bCs/>
+        </w:rPr>
+        <w:t>Day 3: Departure</w:t>
+      </w:r>
+    </w:p>
+    <w:p>
+      <w:pPr>
+        <w:widowControl w:val="0"/>
+        <w:numPr>
+          <w:ilvl w:val="0"/>
+          <w:numId w:val="15"/>
+        </w:numPr>
+        <w:autoSpaceDE w:val="0"/>
+        <w:autoSpaceDN w:val="0"/>
+        <w:spacing w:after="0" w:line="240" w:lineRule="auto"/>
+      </w:pPr>
+      <w:r>
+        <w:t>Morning free for shopping in Ginza or Akihabara.</w:t>
+      </w:r>
+    </w:p>
+    <w:p>
+      <w:pPr>
+        <w:widowControl w:val="0"/>
+        <w:numPr>
+          <w:ilvl w:val="0"/>
+          <w:numId w:val="15"/>
+        </w:numPr>
+        <w:autoSpaceDE w:val="0"/>
+        <w:autoSpaceDN w:val="0"/>
+        <w:spacing w:after="0" w:line="240" w:lineRule="auto"/>
+      </w:pPr>
+      <w:r>
+        <w:t>Transfer to the airport for departure.</w:t>
+      </w:r>
+    </w:p>
+    <w:p>
+      <w:r>
+        <w:pict w14:anchorId="3264AA51">
+          <v:rect id="_x0000_i1026" style="width:0;height:1.5pt" o:hralign="center" o:hrstd="t" o:hr="t" fillcolor="#a0a0a0" stroked="f"/>
+        </w:pict>
+      </w:r>
+    </w:p>
+    <w:p>
+      <w:pPr>
+        <w:rPr>
+          <w:b/>
+          <w:bCs/>
+        </w:rPr>
+      </w:pPr>
+      <w:r>
+        <w:rPr>
+          <w:b/>
+          <w:bCs/>
+        </w:rPr>
+        <w:t>4. Places in Country:</w:t>
+      </w:r>
+    </w:p>
+    <w:p>
+      <w:pPr>
+        <w:widowControl w:val="0"/>
+        <w:numPr>
+          <w:ilvl w:val="0"/>
+          <w:numId w:val="16"/>
+        </w:numPr>
+        <w:autoSpaceDE w:val="0"/>
+        <w:autoSpaceDN w:val="0"/>
+        <w:spacing w:after="0" w:line="240" w:lineRule="auto"/>
+      </w:pPr>
+      <w:r>
+        <w:rPr>
+          <w:b/>
+          <w:bCs/>
+        </w:rPr>
+        <w:t>Tokyo</w:t>
+      </w:r>
+    </w:p>
+    <w:p>
+      <w:pPr>
+        <w:widowControl w:val="0"/>
+        <w:numPr>
+          <w:ilvl w:val="0"/>
+          <w:numId w:val="16"/>
+        </w:numPr>
+        <w:autoSpaceDE w:val="0"/>
+        <w:autoSpaceDN w:val="0"/>
+        <w:spacing w:after="0" w:line="240" w:lineRule="auto"/>
+      </w:pPr>
+      <w:r>
+        <w:rPr>
+          <w:b/>
+          <w:bCs/>
+        </w:rPr>
+        <w:t>Hakone</w:t>
+      </w:r>
+    </w:p>
+    <w:p>
+      <w:pPr>
+        <w:widowControl w:val="0"/>
+        <w:numPr>
+          <w:ilvl w:val="0"/>
+          <w:numId w:val="16"/>
+        </w:numPr>
+        <w:autoSpaceDE w:val="0"/>
+        <w:autoSpaceDN w:val="0"/>
+        <w:spacing w:after="0" w:line="240" w:lineRule="auto"/>
+      </w:pPr>
+      <w:r>
+        <w:rPr>
+          <w:b/>
+          <w:bCs/>
+        </w:rPr>
+        <w:t>Mount Fuji</w:t>
+      </w:r>
+    </w:p>
+    <w:p>
+      <w:pPr>
+        <w:rPr>
+          <w:b/>
+          <w:bCs/>
+        </w:rPr>
+      </w:pPr>
+      <w:r>
+        <w:rPr>
+          <w:b/>
+          <w:bCs/>
+        </w:rPr>
+        <w:t>5. Accommodation:</w:t>
+      </w:r>
+    </w:p>
+    <w:p>
+      <w:pPr>
+        <w:widowControl w:val="0"/>
+        <w:numPr>
+          <w:ilvl w:val="0"/>
+          <w:numId w:val="17"/>
+        </w:numPr>
+        <w:autoSpaceDE w:val="0"/>
+        <w:autoSpaceDN w:val="0"/>
+        <w:spacing w:after="0" w:line="240" w:lineRule="auto"/>
+      </w:pPr>
+      <w:r>
+        <w:t>4-Star Hotel in Tokyo</w:t>
+      </w:r>
+    </w:p>
+    <w:p>
+      <w:pPr>
+        <w:widowControl w:val="0"/>
+        <w:numPr>
+          <w:ilvl w:val="0"/>
+          <w:numId w:val="17"/>
+        </w:numPr>
+        <w:autoSpaceDE w:val="0"/>
+        <w:autoSpaceDN w:val="0"/>
+        <w:spacing w:after="0" w:line="240" w:lineRule="auto"/>
+      </w:pPr>
+      <w:r>
+        <w:t>Room: 1 Double Room (Twin Beds Available)</w:t>
+      </w:r>
+    </w:p>
+    <w:p>
+      <w:pPr>
+        <w:rPr>
+          <w:b/>
+          <w:bCs/>
+        </w:rPr>
+      </w:pPr>
+      <w:r>
+        <w:rPr>
+          <w:b/>
+          <w:bCs/>
+        </w:rPr>
+        <w:t>6. Travel Time:</w:t>
+      </w:r>
+    </w:p>
+    <w:p>
+      <w:pPr>
+        <w:widowControl w:val="0"/>
+        <w:numPr>
+          <w:ilvl w:val="0"/>
+          <w:numId w:val="18"/>
+        </w:numPr>
+        <w:autoSpaceDE w:val="0"/>
+        <w:autoSpaceDN w:val="0"/>
+        <w:spacing w:after="0" w:line="240" w:lineRule="auto"/>
+      </w:pPr>
+      <w:r>
+        <w:t>Season: Spring (March-May) for cherry blossoms or Autumn (October-November) for foliage</w:t>
+      </w:r>
+    </w:p>
+    <w:p>
+      <w:pPr>
+        <w:rPr>
+          <w:b/>
+          <w:bCs/>
+        </w:rPr>
+      </w:pPr>
+      <w:r>
+        <w:rPr>
+          <w:b/>
+          <w:bCs/>
+        </w:rPr>
+        <w:t>7. Image:</w:t>
+      </w:r>
+    </w:p>
+    <w:p>
+      <w:r>
+        <w:rPr>
+          <w:i/>
+          <w:iCs/>
+        </w:rPr>
+        <w:t>(Placeholder for Tokyo, Hakone, and Mount Fuji visuals)</w:t>
+      </w:r>
+    </w:p>
+    <w:p>
+      <w:pPr>
+        <w:rPr>
+          <w:b/>
+          <w:bCs/>
+        </w:rPr>
+      </w:pPr>
+      <w:r>
+        <w:rPr>
+          <w:b/>
+          <w:bCs/>
+        </w:rPr>
+        <w:t>8. Transportation:</w:t>
+      </w:r>
+    </w:p>
+    <w:p>
+      <w:pPr>
+        <w:widowControl w:val="0"/>
+        <w:numPr>
+          <w:ilvl w:val="0"/>
+          <w:numId w:val="19"/>
+        </w:numPr>
+        <w:autoSpaceDE w:val="0"/>
+        <w:autoSpaceDN w:val="0"/>
+        <w:spacing w:after="0" w:line="240" w:lineRule="auto"/>
+      </w:pPr>
+      <w:r>
+        <w:t>Private car for airport transfers and day trips</w:t>
+      </w:r>
+    </w:p>
+    <w:p>
+      <w:pPr>
+        <w:widowControl w:val="0"/>
+        <w:numPr>
+          <w:ilvl w:val="0"/>
+          <w:numId w:val="19"/>
+        </w:numPr>
+        <w:autoSpaceDE w:val="0"/>
+        <w:autoSpaceDN w:val="0"/>
+        <w:spacing w:after="0" w:line="240" w:lineRule="auto"/>
+      </w:pPr>
+      <w:r>
+        <w:t>Public transportation in Tokyo (JR Pass or metro card included)</w:t>
+      </w:r>
+    </w:p>
+    <w:p>
+      <w:pPr>
+        <w:rPr>
+          <w:b/>
+          <w:bCs/>
+        </w:rPr>
+      </w:pPr>
+      <w:r>
+        <w:rPr>
+          <w:b/>
+          <w:bCs/>
+        </w:rPr>
+        <w:t>9. Insurance:</w:t>
+      </w:r>
+    </w:p>
+    <w:p>
+      <w:pPr>
+        <w:widowControl w:val="0"/>
+        <w:numPr>
+          <w:ilvl w:val="0"/>
+          <w:numId w:val="20"/>
+        </w:numPr>
+        <w:autoSpaceDE w:val="0"/>
+        <w:autoSpaceDN w:val="0"/>
+        <w:spacing w:after="0" w:line="240" w:lineRule="auto"/>
+      </w:pPr>
+      <w:r>
+        <w:t>Travel insurance optional: $35 per person</w:t>
+      </w:r>
+    </w:p>
+    <w:p>
+      <w:pPr>
+        <w:rPr>
+          <w:b/>
+          <w:bCs/>
+        </w:rPr>
+      </w:pPr>
+      <w:r>
+        <w:rPr>
+          <w:b/>
+          <w:bCs/>
+        </w:rPr>
+        <w:t>10. Pax for Trip:</w:t>
+      </w:r>
+    </w:p>
+    <w:p>
+      <w:pPr>
+        <w:widowControl w:val="0"/>
+        <w:numPr>
+          <w:ilvl w:val="0"/>
+          <w:numId w:val="21"/>
+        </w:numPr>
+        <w:autoSpaceDE w:val="0"/>
+        <w:autoSpaceDN w:val="0"/>
+        <w:spacing w:after="0" w:line="240" w:lineRule="auto"/>
+      </w:pPr>
+      <w:r>
+        <w:t>Maximum 10 people</w:t>
+      </w:r>
+    </w:p>
+    <w:p>
+      <w:pPr>
+        <w:rPr>
+          <w:b/>
+          <w:bCs/>
+        </w:rPr>
+      </w:pPr>
+      <w:r>
+        <w:rPr>
+          <w:b/>
+          <w:bCs/>
+        </w:rPr>
+        <w:t>11. Meals Provided:</w:t>
+      </w:r>
+    </w:p>
+    <w:p>
+      <w:pPr>
+        <w:widowControl w:val="0"/>
+        <w:numPr>
+          <w:ilvl w:val="0"/>
+          <w:numId w:val="22"/>
+        </w:numPr>
+        <w:autoSpaceDE w:val="0"/>
+        <w:autoSpaceDN w:val="0"/>
+        <w:spacing w:after="0" w:line="240" w:lineRule="auto"/>
+      </w:pPr>
+      <w:r>
+        <w:t>Daily breakfast included</w:t>
+      </w:r>
+    </w:p>
+    <w:p>
+      <w:pPr>
+        <w:rPr>
+          <w:b/>
+          <w:bCs/>
+        </w:rPr>
+      </w:pPr>
+      <w:r>
+        <w:rPr>
+          <w:b/>
+          <w:bCs/>
+        </w:rPr>
+        <w:t>12. English Tour Guide:</w:t>
+      </w:r>
+    </w:p>
+    <w:p>
+      <w:pPr>
+        <w:widowControl w:val="0"/>
+        <w:numPr>
+          <w:ilvl w:val="0"/>
+          <w:numId w:val="23"/>
+        </w:numPr>
+        <w:autoSpaceDE w:val="0"/>
+        <w:autoSpaceDN w:val="0"/>
+        <w:spacing w:after="0" w:line="240" w:lineRule="auto"/>
+      </w:pPr>
+      <w:r>
+        <w:t>Optional: $60 per day</w:t>
+      </w:r>
+    </w:p>
     <w:p/>
     <w:sectPr>
       <w:pgSz w:w="11907" w:h="16840" w:code="9"/>
@@ -16,6 +1098,155 @@
 <file path=word/numbering.xml><?xml version="1.0" encoding="utf-8"?>
 <w:numbering xmlns:wpc="http://schemas.microsoft.com/office/word/2010/wordprocessingCanvas" xmlns:cx="http://schemas.microsoft.com/office/drawing/2014/chartex" xmlns:cx1="http://schemas.microsoft.com/office/drawing/2015/9/8/chartex" xmlns:cx2="http://schemas.microsoft.com/office/drawing/2015/10/21/chartex" xmlns:cx3="http://schemas.microsoft.com/office/drawing/2016/5/9/chartex" xmlns:cx4="http://schemas.microsoft.com/office/drawing/2016/5/10/chartex" xmlns:cx5="http://schemas.microsoft.com/office/drawing/2016/5/11/chartex" xmlns:cx6="http://schemas.microsoft.com/office/drawing/2016/5/12/chartex" xmlns:cx7="http://schemas.microsoft.com/office/drawing/2016/5/13/chartex" xmlns:cx8="http://schemas.microsoft.com/office/drawing/2016/5/14/chartex" xmlns:mc="http://schemas.openxmlformats.org/markup-compatibility/2006" xmlns:aink="http://schemas.microsoft.com/office/drawing/2016/ink" xmlns:am3d="http://schemas.microsoft.com/office/drawing/2017/model3d" xmlns:o="urn:schemas-microsoft-com:office:office" xmlns:oel="http://schemas.microsoft.com/office/2019/extlst" xmlns:r="http://schemas.openxmlformats.org/officeDocument/2006/relationships" xmlns:m="http://schemas.openxmlformats.org/officeDocument/2006/math" xmlns:v="urn:schemas-microsoft-com:vml" xmlns:wp14="http://schemas.microsoft.com/office/word/2010/wordprocessingDrawing" xmlns:wp="http://schemas.openxmlformats.org/drawingml/2006/wordprocessingDrawing" xmlns:w10="urn:schemas-microsoft-com:office:word" xmlns:w="http://schemas.openxmlformats.org/wordprocessingml/2006/main" xmlns:w14="http://schemas.microsoft.com/office/word/2010/wordml" xmlns:w15="http://schemas.microsoft.com/office/word/2012/wordml" xmlns:w16cex="http://schemas.microsoft.com/office/word/2018/wordml/cex" xmlns:w16cid="http://schemas.microsoft.com/office/word/2016/wordml/cid" xmlns:w16="http://schemas.microsoft.com/office/word/2018/wordml" xmlns:w16du="http://schemas.microsoft.com/office/word/2023/wordml/word16du" xmlns:w16sdtdh="http://schemas.microsoft.com/office/word/2020/wordml/sdtdatahash" xmlns:w16sdtfl="http://schemas.microsoft.com/office/word/2024/wordml/sdtformatlock" xmlns:w16se="http://schemas.microsoft.com/office/word/2015/wordml/symex" xmlns:wpg="http://schemas.microsoft.com/office/word/2010/wordprocessingGroup" xmlns:wpi="http://schemas.microsoft.com/office/word/2010/wordprocessingInk" xmlns:wne="http://schemas.microsoft.com/office/word/2006/wordml" xmlns:wps="http://schemas.microsoft.com/office/word/2010/wordprocessingShape" mc:Ignorable="w14 w15 w16se w16cid w16 w16cex w16sdtdh w16sdtfl w16du wp14">
   <w:abstractNum w:abstractNumId="0" w15:restartNumberingAfterBreak="0">
+    <w:nsid w:val="0439365D"/>
+    <w:multiLevelType w:val="multilevel"/>
+    <w:tmpl w:val="A4C82E82"/>
+    <w:lvl w:ilvl="0">
+      <w:start w:val="1"/>
+      <w:numFmt w:val="bullet"/>
+      <w:lvlText w:val=""/>
+      <w:lvlJc w:val="left"/>
+      <w:pPr>
+        <w:tabs>
+          <w:tab w:val="num" w:pos="720"/>
+        </w:tabs>
+        <w:ind w:left="720" w:hanging="360"/>
+      </w:pPr>
+      <w:rPr>
+        <w:rFonts w:ascii="Symbol" w:hAnsi="Symbol" w:hint="default"/>
+        <w:sz w:val="20"/>
+      </w:rPr>
+    </w:lvl>
+    <w:lvl w:ilvl="1" w:tentative="1">
+      <w:start w:val="1"/>
+      <w:numFmt w:val="bullet"/>
+      <w:lvlText w:val="o"/>
+      <w:lvlJc w:val="left"/>
+      <w:pPr>
+        <w:tabs>
+          <w:tab w:val="num" w:pos="1440"/>
+        </w:tabs>
+        <w:ind w:left="1440" w:hanging="360"/>
+      </w:pPr>
+      <w:rPr>
+        <w:rFonts w:ascii="Courier New" w:hAnsi="Courier New" w:hint="default"/>
+        <w:sz w:val="20"/>
+      </w:rPr>
+    </w:lvl>
+    <w:lvl w:ilvl="2" w:tentative="1">
+      <w:start w:val="1"/>
+      <w:numFmt w:val="bullet"/>
+      <w:lvlText w:val=""/>
+      <w:lvlJc w:val="left"/>
+      <w:pPr>
+        <w:tabs>
+          <w:tab w:val="num" w:pos="2160"/>
+        </w:tabs>
+        <w:ind w:left="2160" w:hanging="360"/>
+      </w:pPr>
+      <w:rPr>
+        <w:rFonts w:ascii="Wingdings" w:hAnsi="Wingdings" w:hint="default"/>
+        <w:sz w:val="20"/>
+      </w:rPr>
+    </w:lvl>
+    <w:lvl w:ilvl="3" w:tentative="1">
+      <w:start w:val="1"/>
+      <w:numFmt w:val="bullet"/>
+      <w:lvlText w:val=""/>
+      <w:lvlJc w:val="left"/>
+      <w:pPr>
+        <w:tabs>
+          <w:tab w:val="num" w:pos="2880"/>
+        </w:tabs>
+        <w:ind w:left="2880" w:hanging="360"/>
+      </w:pPr>
+      <w:rPr>
+        <w:rFonts w:ascii="Wingdings" w:hAnsi="Wingdings" w:hint="default"/>
+        <w:sz w:val="20"/>
+      </w:rPr>
+    </w:lvl>
+    <w:lvl w:ilvl="4" w:tentative="1">
+      <w:start w:val="1"/>
+      <w:numFmt w:val="bullet"/>
+      <w:lvlText w:val=""/>
+      <w:lvlJc w:val="left"/>
+      <w:pPr>
+        <w:tabs>
+          <w:tab w:val="num" w:pos="3600"/>
+        </w:tabs>
+        <w:ind w:left="3600" w:hanging="360"/>
+      </w:pPr>
+      <w:rPr>
+        <w:rFonts w:ascii="Wingdings" w:hAnsi="Wingdings" w:hint="default"/>
+        <w:sz w:val="20"/>
+      </w:rPr>
+    </w:lvl>
+    <w:lvl w:ilvl="5" w:tentative="1">
+      <w:start w:val="1"/>
+      <w:numFmt w:val="bullet"/>
+      <w:lvlText w:val=""/>
+      <w:lvlJc w:val="left"/>
+      <w:pPr>
+        <w:tabs>
+          <w:tab w:val="num" w:pos="4320"/>
+        </w:tabs>
+        <w:ind w:left="4320" w:hanging="360"/>
+      </w:pPr>
+      <w:rPr>
+        <w:rFonts w:ascii="Wingdings" w:hAnsi="Wingdings" w:hint="default"/>
+        <w:sz w:val="20"/>
+      </w:rPr>
+    </w:lvl>
+    <w:lvl w:ilvl="6" w:tentative="1">
+      <w:start w:val="1"/>
+      <w:numFmt w:val="bullet"/>
+      <w:lvlText w:val=""/>
+      <w:lvlJc w:val="left"/>
+      <w:pPr>
+        <w:tabs>
+          <w:tab w:val="num" w:pos="5040"/>
+        </w:tabs>
+        <w:ind w:left="5040" w:hanging="360"/>
+      </w:pPr>
+      <w:rPr>
+        <w:rFonts w:ascii="Wingdings" w:hAnsi="Wingdings" w:hint="default"/>
+        <w:sz w:val="20"/>
+      </w:rPr>
+    </w:lvl>
+    <w:lvl w:ilvl="7" w:tentative="1">
+      <w:start w:val="1"/>
+      <w:numFmt w:val="bullet"/>
+      <w:lvlText w:val=""/>
+      <w:lvlJc w:val="left"/>
+      <w:pPr>
+        <w:tabs>
+          <w:tab w:val="num" w:pos="5760"/>
+        </w:tabs>
+        <w:ind w:left="5760" w:hanging="360"/>
+      </w:pPr>
+      <w:rPr>
+        <w:rFonts w:ascii="Wingdings" w:hAnsi="Wingdings" w:hint="default"/>
+        <w:sz w:val="20"/>
+      </w:rPr>
+    </w:lvl>
+    <w:lvl w:ilvl="8" w:tentative="1">
+      <w:start w:val="1"/>
+      <w:numFmt w:val="bullet"/>
+      <w:lvlText w:val=""/>
+      <w:lvlJc w:val="left"/>
+      <w:pPr>
+        <w:tabs>
+          <w:tab w:val="num" w:pos="6480"/>
+        </w:tabs>
+        <w:ind w:left="6480" w:hanging="360"/>
+      </w:pPr>
+      <w:rPr>
+        <w:rFonts w:ascii="Wingdings" w:hAnsi="Wingdings" w:hint="default"/>
+        <w:sz w:val="20"/>
+      </w:rPr>
+    </w:lvl>
+  </w:abstractNum>
+  <w:abstractNum w:abstractNumId="1" w15:restartNumberingAfterBreak="0">
     <w:nsid w:val="09F93C5C"/>
     <w:multiLevelType w:val="multilevel"/>
     <w:tmpl w:val="C28AB45A"/>
@@ -164,7 +1395,305 @@
       </w:rPr>
     </w:lvl>
   </w:abstractNum>
-  <w:abstractNum w:abstractNumId="1" w15:restartNumberingAfterBreak="0">
+  <w:abstractNum w:abstractNumId="2" w15:restartNumberingAfterBreak="0">
+    <w:nsid w:val="0E8E1C83"/>
+    <w:multiLevelType w:val="multilevel"/>
+    <w:tmpl w:val="209EBFE2"/>
+    <w:lvl w:ilvl="0">
+      <w:start w:val="1"/>
+      <w:numFmt w:val="bullet"/>
+      <w:lvlText w:val=""/>
+      <w:lvlJc w:val="left"/>
+      <w:pPr>
+        <w:tabs>
+          <w:tab w:val="num" w:pos="720"/>
+        </w:tabs>
+        <w:ind w:left="720" w:hanging="360"/>
+      </w:pPr>
+      <w:rPr>
+        <w:rFonts w:ascii="Symbol" w:hAnsi="Symbol" w:hint="default"/>
+        <w:sz w:val="20"/>
+      </w:rPr>
+    </w:lvl>
+    <w:lvl w:ilvl="1" w:tentative="1">
+      <w:start w:val="1"/>
+      <w:numFmt w:val="bullet"/>
+      <w:lvlText w:val="o"/>
+      <w:lvlJc w:val="left"/>
+      <w:pPr>
+        <w:tabs>
+          <w:tab w:val="num" w:pos="1440"/>
+        </w:tabs>
+        <w:ind w:left="1440" w:hanging="360"/>
+      </w:pPr>
+      <w:rPr>
+        <w:rFonts w:ascii="Courier New" w:hAnsi="Courier New" w:hint="default"/>
+        <w:sz w:val="20"/>
+      </w:rPr>
+    </w:lvl>
+    <w:lvl w:ilvl="2" w:tentative="1">
+      <w:start w:val="1"/>
+      <w:numFmt w:val="bullet"/>
+      <w:lvlText w:val=""/>
+      <w:lvlJc w:val="left"/>
+      <w:pPr>
+        <w:tabs>
+          <w:tab w:val="num" w:pos="2160"/>
+        </w:tabs>
+        <w:ind w:left="2160" w:hanging="360"/>
+      </w:pPr>
+      <w:rPr>
+        <w:rFonts w:ascii="Wingdings" w:hAnsi="Wingdings" w:hint="default"/>
+        <w:sz w:val="20"/>
+      </w:rPr>
+    </w:lvl>
+    <w:lvl w:ilvl="3" w:tentative="1">
+      <w:start w:val="1"/>
+      <w:numFmt w:val="bullet"/>
+      <w:lvlText w:val=""/>
+      <w:lvlJc w:val="left"/>
+      <w:pPr>
+        <w:tabs>
+          <w:tab w:val="num" w:pos="2880"/>
+        </w:tabs>
+        <w:ind w:left="2880" w:hanging="360"/>
+      </w:pPr>
+      <w:rPr>
+        <w:rFonts w:ascii="Wingdings" w:hAnsi="Wingdings" w:hint="default"/>
+        <w:sz w:val="20"/>
+      </w:rPr>
+    </w:lvl>
+    <w:lvl w:ilvl="4" w:tentative="1">
+      <w:start w:val="1"/>
+      <w:numFmt w:val="bullet"/>
+      <w:lvlText w:val=""/>
+      <w:lvlJc w:val="left"/>
+      <w:pPr>
+        <w:tabs>
+          <w:tab w:val="num" w:pos="3600"/>
+        </w:tabs>
+        <w:ind w:left="3600" w:hanging="360"/>
+      </w:pPr>
+      <w:rPr>
+        <w:rFonts w:ascii="Wingdings" w:hAnsi="Wingdings" w:hint="default"/>
+        <w:sz w:val="20"/>
+      </w:rPr>
+    </w:lvl>
+    <w:lvl w:ilvl="5" w:tentative="1">
+      <w:start w:val="1"/>
+      <w:numFmt w:val="bullet"/>
+      <w:lvlText w:val=""/>
+      <w:lvlJc w:val="left"/>
+      <w:pPr>
+        <w:tabs>
+          <w:tab w:val="num" w:pos="4320"/>
+        </w:tabs>
+        <w:ind w:left="4320" w:hanging="360"/>
+      </w:pPr>
+      <w:rPr>
+        <w:rFonts w:ascii="Wingdings" w:hAnsi="Wingdings" w:hint="default"/>
+        <w:sz w:val="20"/>
+      </w:rPr>
+    </w:lvl>
+    <w:lvl w:ilvl="6" w:tentative="1">
+      <w:start w:val="1"/>
+      <w:numFmt w:val="bullet"/>
+      <w:lvlText w:val=""/>
+      <w:lvlJc w:val="left"/>
+      <w:pPr>
+        <w:tabs>
+          <w:tab w:val="num" w:pos="5040"/>
+        </w:tabs>
+        <w:ind w:left="5040" w:hanging="360"/>
+      </w:pPr>
+      <w:rPr>
+        <w:rFonts w:ascii="Wingdings" w:hAnsi="Wingdings" w:hint="default"/>
+        <w:sz w:val="20"/>
+      </w:rPr>
+    </w:lvl>
+    <w:lvl w:ilvl="7" w:tentative="1">
+      <w:start w:val="1"/>
+      <w:numFmt w:val="bullet"/>
+      <w:lvlText w:val=""/>
+      <w:lvlJc w:val="left"/>
+      <w:pPr>
+        <w:tabs>
+          <w:tab w:val="num" w:pos="5760"/>
+        </w:tabs>
+        <w:ind w:left="5760" w:hanging="360"/>
+      </w:pPr>
+      <w:rPr>
+        <w:rFonts w:ascii="Wingdings" w:hAnsi="Wingdings" w:hint="default"/>
+        <w:sz w:val="20"/>
+      </w:rPr>
+    </w:lvl>
+    <w:lvl w:ilvl="8" w:tentative="1">
+      <w:start w:val="1"/>
+      <w:numFmt w:val="bullet"/>
+      <w:lvlText w:val=""/>
+      <w:lvlJc w:val="left"/>
+      <w:pPr>
+        <w:tabs>
+          <w:tab w:val="num" w:pos="6480"/>
+        </w:tabs>
+        <w:ind w:left="6480" w:hanging="360"/>
+      </w:pPr>
+      <w:rPr>
+        <w:rFonts w:ascii="Wingdings" w:hAnsi="Wingdings" w:hint="default"/>
+        <w:sz w:val="20"/>
+      </w:rPr>
+    </w:lvl>
+  </w:abstractNum>
+  <w:abstractNum w:abstractNumId="3" w15:restartNumberingAfterBreak="0">
+    <w:nsid w:val="0F0A1DB1"/>
+    <w:multiLevelType w:val="multilevel"/>
+    <w:tmpl w:val="6D524D12"/>
+    <w:lvl w:ilvl="0">
+      <w:start w:val="1"/>
+      <w:numFmt w:val="bullet"/>
+      <w:lvlText w:val=""/>
+      <w:lvlJc w:val="left"/>
+      <w:pPr>
+        <w:tabs>
+          <w:tab w:val="num" w:pos="720"/>
+        </w:tabs>
+        <w:ind w:left="720" w:hanging="360"/>
+      </w:pPr>
+      <w:rPr>
+        <w:rFonts w:ascii="Symbol" w:hAnsi="Symbol" w:hint="default"/>
+        <w:sz w:val="20"/>
+      </w:rPr>
+    </w:lvl>
+    <w:lvl w:ilvl="1" w:tentative="1">
+      <w:start w:val="1"/>
+      <w:numFmt w:val="bullet"/>
+      <w:lvlText w:val="o"/>
+      <w:lvlJc w:val="left"/>
+      <w:pPr>
+        <w:tabs>
+          <w:tab w:val="num" w:pos="1440"/>
+        </w:tabs>
+        <w:ind w:left="1440" w:hanging="360"/>
+      </w:pPr>
+      <w:rPr>
+        <w:rFonts w:ascii="Courier New" w:hAnsi="Courier New" w:hint="default"/>
+        <w:sz w:val="20"/>
+      </w:rPr>
+    </w:lvl>
+    <w:lvl w:ilvl="2" w:tentative="1">
+      <w:start w:val="1"/>
+      <w:numFmt w:val="bullet"/>
+      <w:lvlText w:val=""/>
+      <w:lvlJc w:val="left"/>
+      <w:pPr>
+        <w:tabs>
+          <w:tab w:val="num" w:pos="2160"/>
+        </w:tabs>
+        <w:ind w:left="2160" w:hanging="360"/>
+      </w:pPr>
+      <w:rPr>
+        <w:rFonts w:ascii="Wingdings" w:hAnsi="Wingdings" w:hint="default"/>
+        <w:sz w:val="20"/>
+      </w:rPr>
+    </w:lvl>
+    <w:lvl w:ilvl="3" w:tentative="1">
+      <w:start w:val="1"/>
+      <w:numFmt w:val="bullet"/>
+      <w:lvlText w:val=""/>
+      <w:lvlJc w:val="left"/>
+      <w:pPr>
+        <w:tabs>
+          <w:tab w:val="num" w:pos="2880"/>
+        </w:tabs>
+        <w:ind w:left="2880" w:hanging="360"/>
+      </w:pPr>
+      <w:rPr>
+        <w:rFonts w:ascii="Wingdings" w:hAnsi="Wingdings" w:hint="default"/>
+        <w:sz w:val="20"/>
+      </w:rPr>
+    </w:lvl>
+    <w:lvl w:ilvl="4" w:tentative="1">
+      <w:start w:val="1"/>
+      <w:numFmt w:val="bullet"/>
+      <w:lvlText w:val=""/>
+      <w:lvlJc w:val="left"/>
+      <w:pPr>
+        <w:tabs>
+          <w:tab w:val="num" w:pos="3600"/>
+        </w:tabs>
+        <w:ind w:left="3600" w:hanging="360"/>
+      </w:pPr>
+      <w:rPr>
+        <w:rFonts w:ascii="Wingdings" w:hAnsi="Wingdings" w:hint="default"/>
+        <w:sz w:val="20"/>
+      </w:rPr>
+    </w:lvl>
+    <w:lvl w:ilvl="5" w:tentative="1">
+      <w:start w:val="1"/>
+      <w:numFmt w:val="bullet"/>
+      <w:lvlText w:val=""/>
+      <w:lvlJc w:val="left"/>
+      <w:pPr>
+        <w:tabs>
+          <w:tab w:val="num" w:pos="4320"/>
+        </w:tabs>
+        <w:ind w:left="4320" w:hanging="360"/>
+      </w:pPr>
+      <w:rPr>
+        <w:rFonts w:ascii="Wingdings" w:hAnsi="Wingdings" w:hint="default"/>
+        <w:sz w:val="20"/>
+      </w:rPr>
+    </w:lvl>
+    <w:lvl w:ilvl="6" w:tentative="1">
+      <w:start w:val="1"/>
+      <w:numFmt w:val="bullet"/>
+      <w:lvlText w:val=""/>
+      <w:lvlJc w:val="left"/>
+      <w:pPr>
+        <w:tabs>
+          <w:tab w:val="num" w:pos="5040"/>
+        </w:tabs>
+        <w:ind w:left="5040" w:hanging="360"/>
+      </w:pPr>
+      <w:rPr>
+        <w:rFonts w:ascii="Wingdings" w:hAnsi="Wingdings" w:hint="default"/>
+        <w:sz w:val="20"/>
+      </w:rPr>
+    </w:lvl>
+    <w:lvl w:ilvl="7" w:tentative="1">
+      <w:start w:val="1"/>
+      <w:numFmt w:val="bullet"/>
+      <w:lvlText w:val=""/>
+      <w:lvlJc w:val="left"/>
+      <w:pPr>
+        <w:tabs>
+          <w:tab w:val="num" w:pos="5760"/>
+        </w:tabs>
+        <w:ind w:left="5760" w:hanging="360"/>
+      </w:pPr>
+      <w:rPr>
+        <w:rFonts w:ascii="Wingdings" w:hAnsi="Wingdings" w:hint="default"/>
+        <w:sz w:val="20"/>
+      </w:rPr>
+    </w:lvl>
+    <w:lvl w:ilvl="8" w:tentative="1">
+      <w:start w:val="1"/>
+      <w:numFmt w:val="bullet"/>
+      <w:lvlText w:val=""/>
+      <w:lvlJc w:val="left"/>
+      <w:pPr>
+        <w:tabs>
+          <w:tab w:val="num" w:pos="6480"/>
+        </w:tabs>
+        <w:ind w:left="6480" w:hanging="360"/>
+      </w:pPr>
+      <w:rPr>
+        <w:rFonts w:ascii="Wingdings" w:hAnsi="Wingdings" w:hint="default"/>
+        <w:sz w:val="20"/>
+      </w:rPr>
+    </w:lvl>
+  </w:abstractNum>
+  <w:abstractNum w:abstractNumId="4" w15:restartNumberingAfterBreak="0">
     <w:nsid w:val="15B72FA3"/>
     <w:multiLevelType w:val="multilevel"/>
     <w:tmpl w:val="68E24732"/>
@@ -313,7 +1842,7 @@
       </w:rPr>
     </w:lvl>
   </w:abstractNum>
-  <w:abstractNum w:abstractNumId="2" w15:restartNumberingAfterBreak="0">
+  <w:abstractNum w:abstractNumId="5" w15:restartNumberingAfterBreak="0">
     <w:nsid w:val="1BF23E98"/>
     <w:multiLevelType w:val="multilevel"/>
     <w:tmpl w:val="118C8B18"/>
@@ -462,7 +1991,156 @@
       </w:rPr>
     </w:lvl>
   </w:abstractNum>
-  <w:abstractNum w:abstractNumId="3" w15:restartNumberingAfterBreak="0">
+  <w:abstractNum w:abstractNumId="6" w15:restartNumberingAfterBreak="0">
+    <w:nsid w:val="1D3776F0"/>
+    <w:multiLevelType w:val="multilevel"/>
+    <w:tmpl w:val="61DC9ED4"/>
+    <w:lvl w:ilvl="0">
+      <w:start w:val="1"/>
+      <w:numFmt w:val="bullet"/>
+      <w:lvlText w:val=""/>
+      <w:lvlJc w:val="left"/>
+      <w:pPr>
+        <w:tabs>
+          <w:tab w:val="num" w:pos="720"/>
+        </w:tabs>
+        <w:ind w:left="720" w:hanging="360"/>
+      </w:pPr>
+      <w:rPr>
+        <w:rFonts w:ascii="Symbol" w:hAnsi="Symbol" w:hint="default"/>
+        <w:sz w:val="20"/>
+      </w:rPr>
+    </w:lvl>
+    <w:lvl w:ilvl="1" w:tentative="1">
+      <w:start w:val="1"/>
+      <w:numFmt w:val="bullet"/>
+      <w:lvlText w:val="o"/>
+      <w:lvlJc w:val="left"/>
+      <w:pPr>
+        <w:tabs>
+          <w:tab w:val="num" w:pos="1440"/>
+        </w:tabs>
+        <w:ind w:left="1440" w:hanging="360"/>
+      </w:pPr>
+      <w:rPr>
+        <w:rFonts w:ascii="Courier New" w:hAnsi="Courier New" w:hint="default"/>
+        <w:sz w:val="20"/>
+      </w:rPr>
+    </w:lvl>
+    <w:lvl w:ilvl="2" w:tentative="1">
+      <w:start w:val="1"/>
+      <w:numFmt w:val="bullet"/>
+      <w:lvlText w:val=""/>
+      <w:lvlJc w:val="left"/>
+      <w:pPr>
+        <w:tabs>
+          <w:tab w:val="num" w:pos="2160"/>
+        </w:tabs>
+        <w:ind w:left="2160" w:hanging="360"/>
+      </w:pPr>
+      <w:rPr>
+        <w:rFonts w:ascii="Wingdings" w:hAnsi="Wingdings" w:hint="default"/>
+        <w:sz w:val="20"/>
+      </w:rPr>
+    </w:lvl>
+    <w:lvl w:ilvl="3" w:tentative="1">
+      <w:start w:val="1"/>
+      <w:numFmt w:val="bullet"/>
+      <w:lvlText w:val=""/>
+      <w:lvlJc w:val="left"/>
+      <w:pPr>
+        <w:tabs>
+          <w:tab w:val="num" w:pos="2880"/>
+        </w:tabs>
+        <w:ind w:left="2880" w:hanging="360"/>
+      </w:pPr>
+      <w:rPr>
+        <w:rFonts w:ascii="Wingdings" w:hAnsi="Wingdings" w:hint="default"/>
+        <w:sz w:val="20"/>
+      </w:rPr>
+    </w:lvl>
+    <w:lvl w:ilvl="4" w:tentative="1">
+      <w:start w:val="1"/>
+      <w:numFmt w:val="bullet"/>
+      <w:lvlText w:val=""/>
+      <w:lvlJc w:val="left"/>
+      <w:pPr>
+        <w:tabs>
+          <w:tab w:val="num" w:pos="3600"/>
+        </w:tabs>
+        <w:ind w:left="3600" w:hanging="360"/>
+      </w:pPr>
+      <w:rPr>
+        <w:rFonts w:ascii="Wingdings" w:hAnsi="Wingdings" w:hint="default"/>
+        <w:sz w:val="20"/>
+      </w:rPr>
+    </w:lvl>
+    <w:lvl w:ilvl="5" w:tentative="1">
+      <w:start w:val="1"/>
+      <w:numFmt w:val="bullet"/>
+      <w:lvlText w:val=""/>
+      <w:lvlJc w:val="left"/>
+      <w:pPr>
+        <w:tabs>
+          <w:tab w:val="num" w:pos="4320"/>
+        </w:tabs>
+        <w:ind w:left="4320" w:hanging="360"/>
+      </w:pPr>
+      <w:rPr>
+        <w:rFonts w:ascii="Wingdings" w:hAnsi="Wingdings" w:hint="default"/>
+        <w:sz w:val="20"/>
+      </w:rPr>
+    </w:lvl>
+    <w:lvl w:ilvl="6" w:tentative="1">
+      <w:start w:val="1"/>
+      <w:numFmt w:val="bullet"/>
+      <w:lvlText w:val=""/>
+      <w:lvlJc w:val="left"/>
+      <w:pPr>
+        <w:tabs>
+          <w:tab w:val="num" w:pos="5040"/>
+        </w:tabs>
+        <w:ind w:left="5040" w:hanging="360"/>
+      </w:pPr>
+      <w:rPr>
+        <w:rFonts w:ascii="Wingdings" w:hAnsi="Wingdings" w:hint="default"/>
+        <w:sz w:val="20"/>
+      </w:rPr>
+    </w:lvl>
+    <w:lvl w:ilvl="7" w:tentative="1">
+      <w:start w:val="1"/>
+      <w:numFmt w:val="bullet"/>
+      <w:lvlText w:val=""/>
+      <w:lvlJc w:val="left"/>
+      <w:pPr>
+        <w:tabs>
+          <w:tab w:val="num" w:pos="5760"/>
+        </w:tabs>
+        <w:ind w:left="5760" w:hanging="360"/>
+      </w:pPr>
+      <w:rPr>
+        <w:rFonts w:ascii="Wingdings" w:hAnsi="Wingdings" w:hint="default"/>
+        <w:sz w:val="20"/>
+      </w:rPr>
+    </w:lvl>
+    <w:lvl w:ilvl="8" w:tentative="1">
+      <w:start w:val="1"/>
+      <w:numFmt w:val="bullet"/>
+      <w:lvlText w:val=""/>
+      <w:lvlJc w:val="left"/>
+      <w:pPr>
+        <w:tabs>
+          <w:tab w:val="num" w:pos="6480"/>
+        </w:tabs>
+        <w:ind w:left="6480" w:hanging="360"/>
+      </w:pPr>
+      <w:rPr>
+        <w:rFonts w:ascii="Wingdings" w:hAnsi="Wingdings" w:hint="default"/>
+        <w:sz w:val="20"/>
+      </w:rPr>
+    </w:lvl>
+  </w:abstractNum>
+  <w:abstractNum w:abstractNumId="7" w15:restartNumberingAfterBreak="0">
     <w:nsid w:val="1FD56220"/>
     <w:multiLevelType w:val="multilevel"/>
     <w:tmpl w:val="6E84270C"/>
@@ -611,7 +2289,305 @@
       </w:rPr>
     </w:lvl>
   </w:abstractNum>
-  <w:abstractNum w:abstractNumId="4" w15:restartNumberingAfterBreak="0">
+  <w:abstractNum w:abstractNumId="8" w15:restartNumberingAfterBreak="0">
+    <w:nsid w:val="254F77C3"/>
+    <w:multiLevelType w:val="multilevel"/>
+    <w:tmpl w:val="7DE65F4A"/>
+    <w:lvl w:ilvl="0">
+      <w:start w:val="1"/>
+      <w:numFmt w:val="bullet"/>
+      <w:lvlText w:val=""/>
+      <w:lvlJc w:val="left"/>
+      <w:pPr>
+        <w:tabs>
+          <w:tab w:val="num" w:pos="720"/>
+        </w:tabs>
+        <w:ind w:left="720" w:hanging="360"/>
+      </w:pPr>
+      <w:rPr>
+        <w:rFonts w:ascii="Symbol" w:hAnsi="Symbol" w:hint="default"/>
+        <w:sz w:val="20"/>
+      </w:rPr>
+    </w:lvl>
+    <w:lvl w:ilvl="1" w:tentative="1">
+      <w:start w:val="1"/>
+      <w:numFmt w:val="bullet"/>
+      <w:lvlText w:val="o"/>
+      <w:lvlJc w:val="left"/>
+      <w:pPr>
+        <w:tabs>
+          <w:tab w:val="num" w:pos="1440"/>
+        </w:tabs>
+        <w:ind w:left="1440" w:hanging="360"/>
+      </w:pPr>
+      <w:rPr>
+        <w:rFonts w:ascii="Courier New" w:hAnsi="Courier New" w:hint="default"/>
+        <w:sz w:val="20"/>
+      </w:rPr>
+    </w:lvl>
+    <w:lvl w:ilvl="2" w:tentative="1">
+      <w:start w:val="1"/>
+      <w:numFmt w:val="bullet"/>
+      <w:lvlText w:val=""/>
+      <w:lvlJc w:val="left"/>
+      <w:pPr>
+        <w:tabs>
+          <w:tab w:val="num" w:pos="2160"/>
+        </w:tabs>
+        <w:ind w:left="2160" w:hanging="360"/>
+      </w:pPr>
+      <w:rPr>
+        <w:rFonts w:ascii="Wingdings" w:hAnsi="Wingdings" w:hint="default"/>
+        <w:sz w:val="20"/>
+      </w:rPr>
+    </w:lvl>
+    <w:lvl w:ilvl="3" w:tentative="1">
+      <w:start w:val="1"/>
+      <w:numFmt w:val="bullet"/>
+      <w:lvlText w:val=""/>
+      <w:lvlJc w:val="left"/>
+      <w:pPr>
+        <w:tabs>
+          <w:tab w:val="num" w:pos="2880"/>
+        </w:tabs>
+        <w:ind w:left="2880" w:hanging="360"/>
+      </w:pPr>
+      <w:rPr>
+        <w:rFonts w:ascii="Wingdings" w:hAnsi="Wingdings" w:hint="default"/>
+        <w:sz w:val="20"/>
+      </w:rPr>
+    </w:lvl>
+    <w:lvl w:ilvl="4" w:tentative="1">
+      <w:start w:val="1"/>
+      <w:numFmt w:val="bullet"/>
+      <w:lvlText w:val=""/>
+      <w:lvlJc w:val="left"/>
+      <w:pPr>
+        <w:tabs>
+          <w:tab w:val="num" w:pos="3600"/>
+        </w:tabs>
+        <w:ind w:left="3600" w:hanging="360"/>
+      </w:pPr>
+      <w:rPr>
+        <w:rFonts w:ascii="Wingdings" w:hAnsi="Wingdings" w:hint="default"/>
+        <w:sz w:val="20"/>
+      </w:rPr>
+    </w:lvl>
+    <w:lvl w:ilvl="5" w:tentative="1">
+      <w:start w:val="1"/>
+      <w:numFmt w:val="bullet"/>
+      <w:lvlText w:val=""/>
+      <w:lvlJc w:val="left"/>
+      <w:pPr>
+        <w:tabs>
+          <w:tab w:val="num" w:pos="4320"/>
+        </w:tabs>
+        <w:ind w:left="4320" w:hanging="360"/>
+      </w:pPr>
+      <w:rPr>
+        <w:rFonts w:ascii="Wingdings" w:hAnsi="Wingdings" w:hint="default"/>
+        <w:sz w:val="20"/>
+      </w:rPr>
+    </w:lvl>
+    <w:lvl w:ilvl="6" w:tentative="1">
+      <w:start w:val="1"/>
+      <w:numFmt w:val="bullet"/>
+      <w:lvlText w:val=""/>
+      <w:lvlJc w:val="left"/>
+      <w:pPr>
+        <w:tabs>
+          <w:tab w:val="num" w:pos="5040"/>
+        </w:tabs>
+        <w:ind w:left="5040" w:hanging="360"/>
+      </w:pPr>
+      <w:rPr>
+        <w:rFonts w:ascii="Wingdings" w:hAnsi="Wingdings" w:hint="default"/>
+        <w:sz w:val="20"/>
+      </w:rPr>
+    </w:lvl>
+    <w:lvl w:ilvl="7" w:tentative="1">
+      <w:start w:val="1"/>
+      <w:numFmt w:val="bullet"/>
+      <w:lvlText w:val=""/>
+      <w:lvlJc w:val="left"/>
+      <w:pPr>
+        <w:tabs>
+          <w:tab w:val="num" w:pos="5760"/>
+        </w:tabs>
+        <w:ind w:left="5760" w:hanging="360"/>
+      </w:pPr>
+      <w:rPr>
+        <w:rFonts w:ascii="Wingdings" w:hAnsi="Wingdings" w:hint="default"/>
+        <w:sz w:val="20"/>
+      </w:rPr>
+    </w:lvl>
+    <w:lvl w:ilvl="8" w:tentative="1">
+      <w:start w:val="1"/>
+      <w:numFmt w:val="bullet"/>
+      <w:lvlText w:val=""/>
+      <w:lvlJc w:val="left"/>
+      <w:pPr>
+        <w:tabs>
+          <w:tab w:val="num" w:pos="6480"/>
+        </w:tabs>
+        <w:ind w:left="6480" w:hanging="360"/>
+      </w:pPr>
+      <w:rPr>
+        <w:rFonts w:ascii="Wingdings" w:hAnsi="Wingdings" w:hint="default"/>
+        <w:sz w:val="20"/>
+      </w:rPr>
+    </w:lvl>
+  </w:abstractNum>
+  <w:abstractNum w:abstractNumId="9" w15:restartNumberingAfterBreak="0">
+    <w:nsid w:val="26D455FA"/>
+    <w:multiLevelType w:val="multilevel"/>
+    <w:tmpl w:val="5558927E"/>
+    <w:lvl w:ilvl="0">
+      <w:start w:val="1"/>
+      <w:numFmt w:val="bullet"/>
+      <w:lvlText w:val=""/>
+      <w:lvlJc w:val="left"/>
+      <w:pPr>
+        <w:tabs>
+          <w:tab w:val="num" w:pos="720"/>
+        </w:tabs>
+        <w:ind w:left="720" w:hanging="360"/>
+      </w:pPr>
+      <w:rPr>
+        <w:rFonts w:ascii="Symbol" w:hAnsi="Symbol" w:hint="default"/>
+        <w:sz w:val="20"/>
+      </w:rPr>
+    </w:lvl>
+    <w:lvl w:ilvl="1" w:tentative="1">
+      <w:start w:val="1"/>
+      <w:numFmt w:val="bullet"/>
+      <w:lvlText w:val="o"/>
+      <w:lvlJc w:val="left"/>
+      <w:pPr>
+        <w:tabs>
+          <w:tab w:val="num" w:pos="1440"/>
+        </w:tabs>
+        <w:ind w:left="1440" w:hanging="360"/>
+      </w:pPr>
+      <w:rPr>
+        <w:rFonts w:ascii="Courier New" w:hAnsi="Courier New" w:hint="default"/>
+        <w:sz w:val="20"/>
+      </w:rPr>
+    </w:lvl>
+    <w:lvl w:ilvl="2" w:tentative="1">
+      <w:start w:val="1"/>
+      <w:numFmt w:val="bullet"/>
+      <w:lvlText w:val=""/>
+      <w:lvlJc w:val="left"/>
+      <w:pPr>
+        <w:tabs>
+          <w:tab w:val="num" w:pos="2160"/>
+        </w:tabs>
+        <w:ind w:left="2160" w:hanging="360"/>
+      </w:pPr>
+      <w:rPr>
+        <w:rFonts w:ascii="Wingdings" w:hAnsi="Wingdings" w:hint="default"/>
+        <w:sz w:val="20"/>
+      </w:rPr>
+    </w:lvl>
+    <w:lvl w:ilvl="3" w:tentative="1">
+      <w:start w:val="1"/>
+      <w:numFmt w:val="bullet"/>
+      <w:lvlText w:val=""/>
+      <w:lvlJc w:val="left"/>
+      <w:pPr>
+        <w:tabs>
+          <w:tab w:val="num" w:pos="2880"/>
+        </w:tabs>
+        <w:ind w:left="2880" w:hanging="360"/>
+      </w:pPr>
+      <w:rPr>
+        <w:rFonts w:ascii="Wingdings" w:hAnsi="Wingdings" w:hint="default"/>
+        <w:sz w:val="20"/>
+      </w:rPr>
+    </w:lvl>
+    <w:lvl w:ilvl="4" w:tentative="1">
+      <w:start w:val="1"/>
+      <w:numFmt w:val="bullet"/>
+      <w:lvlText w:val=""/>
+      <w:lvlJc w:val="left"/>
+      <w:pPr>
+        <w:tabs>
+          <w:tab w:val="num" w:pos="3600"/>
+        </w:tabs>
+        <w:ind w:left="3600" w:hanging="360"/>
+      </w:pPr>
+      <w:rPr>
+        <w:rFonts w:ascii="Wingdings" w:hAnsi="Wingdings" w:hint="default"/>
+        <w:sz w:val="20"/>
+      </w:rPr>
+    </w:lvl>
+    <w:lvl w:ilvl="5" w:tentative="1">
+      <w:start w:val="1"/>
+      <w:numFmt w:val="bullet"/>
+      <w:lvlText w:val=""/>
+      <w:lvlJc w:val="left"/>
+      <w:pPr>
+        <w:tabs>
+          <w:tab w:val="num" w:pos="4320"/>
+        </w:tabs>
+        <w:ind w:left="4320" w:hanging="360"/>
+      </w:pPr>
+      <w:rPr>
+        <w:rFonts w:ascii="Wingdings" w:hAnsi="Wingdings" w:hint="default"/>
+        <w:sz w:val="20"/>
+      </w:rPr>
+    </w:lvl>
+    <w:lvl w:ilvl="6" w:tentative="1">
+      <w:start w:val="1"/>
+      <w:numFmt w:val="bullet"/>
+      <w:lvlText w:val=""/>
+      <w:lvlJc w:val="left"/>
+      <w:pPr>
+        <w:tabs>
+          <w:tab w:val="num" w:pos="5040"/>
+        </w:tabs>
+        <w:ind w:left="5040" w:hanging="360"/>
+      </w:pPr>
+      <w:rPr>
+        <w:rFonts w:ascii="Wingdings" w:hAnsi="Wingdings" w:hint="default"/>
+        <w:sz w:val="20"/>
+      </w:rPr>
+    </w:lvl>
+    <w:lvl w:ilvl="7" w:tentative="1">
+      <w:start w:val="1"/>
+      <w:numFmt w:val="bullet"/>
+      <w:lvlText w:val=""/>
+      <w:lvlJc w:val="left"/>
+      <w:pPr>
+        <w:tabs>
+          <w:tab w:val="num" w:pos="5760"/>
+        </w:tabs>
+        <w:ind w:left="5760" w:hanging="360"/>
+      </w:pPr>
+      <w:rPr>
+        <w:rFonts w:ascii="Wingdings" w:hAnsi="Wingdings" w:hint="default"/>
+        <w:sz w:val="20"/>
+      </w:rPr>
+    </w:lvl>
+    <w:lvl w:ilvl="8" w:tentative="1">
+      <w:start w:val="1"/>
+      <w:numFmt w:val="bullet"/>
+      <w:lvlText w:val=""/>
+      <w:lvlJc w:val="left"/>
+      <w:pPr>
+        <w:tabs>
+          <w:tab w:val="num" w:pos="6480"/>
+        </w:tabs>
+        <w:ind w:left="6480" w:hanging="360"/>
+      </w:pPr>
+      <w:rPr>
+        <w:rFonts w:ascii="Wingdings" w:hAnsi="Wingdings" w:hint="default"/>
+        <w:sz w:val="20"/>
+      </w:rPr>
+    </w:lvl>
+  </w:abstractNum>
+  <w:abstractNum w:abstractNumId="10" w15:restartNumberingAfterBreak="0">
     <w:nsid w:val="285C054B"/>
     <w:multiLevelType w:val="multilevel"/>
     <w:tmpl w:val="9C0CDD58"/>
@@ -760,7 +2736,7 @@
       </w:rPr>
     </w:lvl>
   </w:abstractNum>
-  <w:abstractNum w:abstractNumId="5" w15:restartNumberingAfterBreak="0">
+  <w:abstractNum w:abstractNumId="11" w15:restartNumberingAfterBreak="0">
     <w:nsid w:val="308508C4"/>
     <w:multiLevelType w:val="multilevel"/>
     <w:tmpl w:val="16621560"/>
@@ -909,7 +2885,305 @@
       </w:rPr>
     </w:lvl>
   </w:abstractNum>
-  <w:abstractNum w:abstractNumId="6" w15:restartNumberingAfterBreak="0">
+  <w:abstractNum w:abstractNumId="12" w15:restartNumberingAfterBreak="0">
+    <w:nsid w:val="32B9128B"/>
+    <w:multiLevelType w:val="multilevel"/>
+    <w:tmpl w:val="0212C3CC"/>
+    <w:lvl w:ilvl="0">
+      <w:start w:val="1"/>
+      <w:numFmt w:val="bullet"/>
+      <w:lvlText w:val=""/>
+      <w:lvlJc w:val="left"/>
+      <w:pPr>
+        <w:tabs>
+          <w:tab w:val="num" w:pos="720"/>
+        </w:tabs>
+        <w:ind w:left="720" w:hanging="360"/>
+      </w:pPr>
+      <w:rPr>
+        <w:rFonts w:ascii="Symbol" w:hAnsi="Symbol" w:hint="default"/>
+        <w:sz w:val="20"/>
+      </w:rPr>
+    </w:lvl>
+    <w:lvl w:ilvl="1" w:tentative="1">
+      <w:start w:val="1"/>
+      <w:numFmt w:val="bullet"/>
+      <w:lvlText w:val="o"/>
+      <w:lvlJc w:val="left"/>
+      <w:pPr>
+        <w:tabs>
+          <w:tab w:val="num" w:pos="1440"/>
+        </w:tabs>
+        <w:ind w:left="1440" w:hanging="360"/>
+      </w:pPr>
+      <w:rPr>
+        <w:rFonts w:ascii="Courier New" w:hAnsi="Courier New" w:hint="default"/>
+        <w:sz w:val="20"/>
+      </w:rPr>
+    </w:lvl>
+    <w:lvl w:ilvl="2" w:tentative="1">
+      <w:start w:val="1"/>
+      <w:numFmt w:val="bullet"/>
+      <w:lvlText w:val=""/>
+      <w:lvlJc w:val="left"/>
+      <w:pPr>
+        <w:tabs>
+          <w:tab w:val="num" w:pos="2160"/>
+        </w:tabs>
+        <w:ind w:left="2160" w:hanging="360"/>
+      </w:pPr>
+      <w:rPr>
+        <w:rFonts w:ascii="Wingdings" w:hAnsi="Wingdings" w:hint="default"/>
+        <w:sz w:val="20"/>
+      </w:rPr>
+    </w:lvl>
+    <w:lvl w:ilvl="3" w:tentative="1">
+      <w:start w:val="1"/>
+      <w:numFmt w:val="bullet"/>
+      <w:lvlText w:val=""/>
+      <w:lvlJc w:val="left"/>
+      <w:pPr>
+        <w:tabs>
+          <w:tab w:val="num" w:pos="2880"/>
+        </w:tabs>
+        <w:ind w:left="2880" w:hanging="360"/>
+      </w:pPr>
+      <w:rPr>
+        <w:rFonts w:ascii="Wingdings" w:hAnsi="Wingdings" w:hint="default"/>
+        <w:sz w:val="20"/>
+      </w:rPr>
+    </w:lvl>
+    <w:lvl w:ilvl="4" w:tentative="1">
+      <w:start w:val="1"/>
+      <w:numFmt w:val="bullet"/>
+      <w:lvlText w:val=""/>
+      <w:lvlJc w:val="left"/>
+      <w:pPr>
+        <w:tabs>
+          <w:tab w:val="num" w:pos="3600"/>
+        </w:tabs>
+        <w:ind w:left="3600" w:hanging="360"/>
+      </w:pPr>
+      <w:rPr>
+        <w:rFonts w:ascii="Wingdings" w:hAnsi="Wingdings" w:hint="default"/>
+        <w:sz w:val="20"/>
+      </w:rPr>
+    </w:lvl>
+    <w:lvl w:ilvl="5" w:tentative="1">
+      <w:start w:val="1"/>
+      <w:numFmt w:val="bullet"/>
+      <w:lvlText w:val=""/>
+      <w:lvlJc w:val="left"/>
+      <w:pPr>
+        <w:tabs>
+          <w:tab w:val="num" w:pos="4320"/>
+        </w:tabs>
+        <w:ind w:left="4320" w:hanging="360"/>
+      </w:pPr>
+      <w:rPr>
+        <w:rFonts w:ascii="Wingdings" w:hAnsi="Wingdings" w:hint="default"/>
+        <w:sz w:val="20"/>
+      </w:rPr>
+    </w:lvl>
+    <w:lvl w:ilvl="6" w:tentative="1">
+      <w:start w:val="1"/>
+      <w:numFmt w:val="bullet"/>
+      <w:lvlText w:val=""/>
+      <w:lvlJc w:val="left"/>
+      <w:pPr>
+        <w:tabs>
+          <w:tab w:val="num" w:pos="5040"/>
+        </w:tabs>
+        <w:ind w:left="5040" w:hanging="360"/>
+      </w:pPr>
+      <w:rPr>
+        <w:rFonts w:ascii="Wingdings" w:hAnsi="Wingdings" w:hint="default"/>
+        <w:sz w:val="20"/>
+      </w:rPr>
+    </w:lvl>
+    <w:lvl w:ilvl="7" w:tentative="1">
+      <w:start w:val="1"/>
+      <w:numFmt w:val="bullet"/>
+      <w:lvlText w:val=""/>
+      <w:lvlJc w:val="left"/>
+      <w:pPr>
+        <w:tabs>
+          <w:tab w:val="num" w:pos="5760"/>
+        </w:tabs>
+        <w:ind w:left="5760" w:hanging="360"/>
+      </w:pPr>
+      <w:rPr>
+        <w:rFonts w:ascii="Wingdings" w:hAnsi="Wingdings" w:hint="default"/>
+        <w:sz w:val="20"/>
+      </w:rPr>
+    </w:lvl>
+    <w:lvl w:ilvl="8" w:tentative="1">
+      <w:start w:val="1"/>
+      <w:numFmt w:val="bullet"/>
+      <w:lvlText w:val=""/>
+      <w:lvlJc w:val="left"/>
+      <w:pPr>
+        <w:tabs>
+          <w:tab w:val="num" w:pos="6480"/>
+        </w:tabs>
+        <w:ind w:left="6480" w:hanging="360"/>
+      </w:pPr>
+      <w:rPr>
+        <w:rFonts w:ascii="Wingdings" w:hAnsi="Wingdings" w:hint="default"/>
+        <w:sz w:val="20"/>
+      </w:rPr>
+    </w:lvl>
+  </w:abstractNum>
+  <w:abstractNum w:abstractNumId="13" w15:restartNumberingAfterBreak="0">
+    <w:nsid w:val="363A7FE5"/>
+    <w:multiLevelType w:val="multilevel"/>
+    <w:tmpl w:val="8A927B00"/>
+    <w:lvl w:ilvl="0">
+      <w:start w:val="1"/>
+      <w:numFmt w:val="bullet"/>
+      <w:lvlText w:val=""/>
+      <w:lvlJc w:val="left"/>
+      <w:pPr>
+        <w:tabs>
+          <w:tab w:val="num" w:pos="720"/>
+        </w:tabs>
+        <w:ind w:left="720" w:hanging="360"/>
+      </w:pPr>
+      <w:rPr>
+        <w:rFonts w:ascii="Symbol" w:hAnsi="Symbol" w:hint="default"/>
+        <w:sz w:val="20"/>
+      </w:rPr>
+    </w:lvl>
+    <w:lvl w:ilvl="1" w:tentative="1">
+      <w:start w:val="1"/>
+      <w:numFmt w:val="bullet"/>
+      <w:lvlText w:val="o"/>
+      <w:lvlJc w:val="left"/>
+      <w:pPr>
+        <w:tabs>
+          <w:tab w:val="num" w:pos="1440"/>
+        </w:tabs>
+        <w:ind w:left="1440" w:hanging="360"/>
+      </w:pPr>
+      <w:rPr>
+        <w:rFonts w:ascii="Courier New" w:hAnsi="Courier New" w:hint="default"/>
+        <w:sz w:val="20"/>
+      </w:rPr>
+    </w:lvl>
+    <w:lvl w:ilvl="2" w:tentative="1">
+      <w:start w:val="1"/>
+      <w:numFmt w:val="bullet"/>
+      <w:lvlText w:val=""/>
+      <w:lvlJc w:val="left"/>
+      <w:pPr>
+        <w:tabs>
+          <w:tab w:val="num" w:pos="2160"/>
+        </w:tabs>
+        <w:ind w:left="2160" w:hanging="360"/>
+      </w:pPr>
+      <w:rPr>
+        <w:rFonts w:ascii="Wingdings" w:hAnsi="Wingdings" w:hint="default"/>
+        <w:sz w:val="20"/>
+      </w:rPr>
+    </w:lvl>
+    <w:lvl w:ilvl="3" w:tentative="1">
+      <w:start w:val="1"/>
+      <w:numFmt w:val="bullet"/>
+      <w:lvlText w:val=""/>
+      <w:lvlJc w:val="left"/>
+      <w:pPr>
+        <w:tabs>
+          <w:tab w:val="num" w:pos="2880"/>
+        </w:tabs>
+        <w:ind w:left="2880" w:hanging="360"/>
+      </w:pPr>
+      <w:rPr>
+        <w:rFonts w:ascii="Wingdings" w:hAnsi="Wingdings" w:hint="default"/>
+        <w:sz w:val="20"/>
+      </w:rPr>
+    </w:lvl>
+    <w:lvl w:ilvl="4" w:tentative="1">
+      <w:start w:val="1"/>
+      <w:numFmt w:val="bullet"/>
+      <w:lvlText w:val=""/>
+      <w:lvlJc w:val="left"/>
+      <w:pPr>
+        <w:tabs>
+          <w:tab w:val="num" w:pos="3600"/>
+        </w:tabs>
+        <w:ind w:left="3600" w:hanging="360"/>
+      </w:pPr>
+      <w:rPr>
+        <w:rFonts w:ascii="Wingdings" w:hAnsi="Wingdings" w:hint="default"/>
+        <w:sz w:val="20"/>
+      </w:rPr>
+    </w:lvl>
+    <w:lvl w:ilvl="5" w:tentative="1">
+      <w:start w:val="1"/>
+      <w:numFmt w:val="bullet"/>
+      <w:lvlText w:val=""/>
+      <w:lvlJc w:val="left"/>
+      <w:pPr>
+        <w:tabs>
+          <w:tab w:val="num" w:pos="4320"/>
+        </w:tabs>
+        <w:ind w:left="4320" w:hanging="360"/>
+      </w:pPr>
+      <w:rPr>
+        <w:rFonts w:ascii="Wingdings" w:hAnsi="Wingdings" w:hint="default"/>
+        <w:sz w:val="20"/>
+      </w:rPr>
+    </w:lvl>
+    <w:lvl w:ilvl="6" w:tentative="1">
+      <w:start w:val="1"/>
+      <w:numFmt w:val="bullet"/>
+      <w:lvlText w:val=""/>
+      <w:lvlJc w:val="left"/>
+      <w:pPr>
+        <w:tabs>
+          <w:tab w:val="num" w:pos="5040"/>
+        </w:tabs>
+        <w:ind w:left="5040" w:hanging="360"/>
+      </w:pPr>
+      <w:rPr>
+        <w:rFonts w:ascii="Wingdings" w:hAnsi="Wingdings" w:hint="default"/>
+        <w:sz w:val="20"/>
+      </w:rPr>
+    </w:lvl>
+    <w:lvl w:ilvl="7" w:tentative="1">
+      <w:start w:val="1"/>
+      <w:numFmt w:val="bullet"/>
+      <w:lvlText w:val=""/>
+      <w:lvlJc w:val="left"/>
+      <w:pPr>
+        <w:tabs>
+          <w:tab w:val="num" w:pos="5760"/>
+        </w:tabs>
+        <w:ind w:left="5760" w:hanging="360"/>
+      </w:pPr>
+      <w:rPr>
+        <w:rFonts w:ascii="Wingdings" w:hAnsi="Wingdings" w:hint="default"/>
+        <w:sz w:val="20"/>
+      </w:rPr>
+    </w:lvl>
+    <w:lvl w:ilvl="8" w:tentative="1">
+      <w:start w:val="1"/>
+      <w:numFmt w:val="bullet"/>
+      <w:lvlText w:val=""/>
+      <w:lvlJc w:val="left"/>
+      <w:pPr>
+        <w:tabs>
+          <w:tab w:val="num" w:pos="6480"/>
+        </w:tabs>
+        <w:ind w:left="6480" w:hanging="360"/>
+      </w:pPr>
+      <w:rPr>
+        <w:rFonts w:ascii="Wingdings" w:hAnsi="Wingdings" w:hint="default"/>
+        <w:sz w:val="20"/>
+      </w:rPr>
+    </w:lvl>
+  </w:abstractNum>
+  <w:abstractNum w:abstractNumId="14" w15:restartNumberingAfterBreak="0">
     <w:nsid w:val="3974561E"/>
     <w:multiLevelType w:val="multilevel"/>
     <w:tmpl w:val="FF52B098"/>
@@ -1058,7 +3332,305 @@
       </w:rPr>
     </w:lvl>
   </w:abstractNum>
-  <w:abstractNum w:abstractNumId="7" w15:restartNumberingAfterBreak="0">
+  <w:abstractNum w:abstractNumId="15" w15:restartNumberingAfterBreak="0">
+    <w:nsid w:val="4DF74087"/>
+    <w:multiLevelType w:val="multilevel"/>
+    <w:tmpl w:val="68A4FCC0"/>
+    <w:lvl w:ilvl="0">
+      <w:start w:val="1"/>
+      <w:numFmt w:val="bullet"/>
+      <w:lvlText w:val=""/>
+      <w:lvlJc w:val="left"/>
+      <w:pPr>
+        <w:tabs>
+          <w:tab w:val="num" w:pos="720"/>
+        </w:tabs>
+        <w:ind w:left="720" w:hanging="360"/>
+      </w:pPr>
+      <w:rPr>
+        <w:rFonts w:ascii="Symbol" w:hAnsi="Symbol" w:hint="default"/>
+        <w:sz w:val="20"/>
+      </w:rPr>
+    </w:lvl>
+    <w:lvl w:ilvl="1" w:tentative="1">
+      <w:start w:val="1"/>
+      <w:numFmt w:val="bullet"/>
+      <w:lvlText w:val="o"/>
+      <w:lvlJc w:val="left"/>
+      <w:pPr>
+        <w:tabs>
+          <w:tab w:val="num" w:pos="1440"/>
+        </w:tabs>
+        <w:ind w:left="1440" w:hanging="360"/>
+      </w:pPr>
+      <w:rPr>
+        <w:rFonts w:ascii="Courier New" w:hAnsi="Courier New" w:hint="default"/>
+        <w:sz w:val="20"/>
+      </w:rPr>
+    </w:lvl>
+    <w:lvl w:ilvl="2" w:tentative="1">
+      <w:start w:val="1"/>
+      <w:numFmt w:val="bullet"/>
+      <w:lvlText w:val=""/>
+      <w:lvlJc w:val="left"/>
+      <w:pPr>
+        <w:tabs>
+          <w:tab w:val="num" w:pos="2160"/>
+        </w:tabs>
+        <w:ind w:left="2160" w:hanging="360"/>
+      </w:pPr>
+      <w:rPr>
+        <w:rFonts w:ascii="Wingdings" w:hAnsi="Wingdings" w:hint="default"/>
+        <w:sz w:val="20"/>
+      </w:rPr>
+    </w:lvl>
+    <w:lvl w:ilvl="3" w:tentative="1">
+      <w:start w:val="1"/>
+      <w:numFmt w:val="bullet"/>
+      <w:lvlText w:val=""/>
+      <w:lvlJc w:val="left"/>
+      <w:pPr>
+        <w:tabs>
+          <w:tab w:val="num" w:pos="2880"/>
+        </w:tabs>
+        <w:ind w:left="2880" w:hanging="360"/>
+      </w:pPr>
+      <w:rPr>
+        <w:rFonts w:ascii="Wingdings" w:hAnsi="Wingdings" w:hint="default"/>
+        <w:sz w:val="20"/>
+      </w:rPr>
+    </w:lvl>
+    <w:lvl w:ilvl="4" w:tentative="1">
+      <w:start w:val="1"/>
+      <w:numFmt w:val="bullet"/>
+      <w:lvlText w:val=""/>
+      <w:lvlJc w:val="left"/>
+      <w:pPr>
+        <w:tabs>
+          <w:tab w:val="num" w:pos="3600"/>
+        </w:tabs>
+        <w:ind w:left="3600" w:hanging="360"/>
+      </w:pPr>
+      <w:rPr>
+        <w:rFonts w:ascii="Wingdings" w:hAnsi="Wingdings" w:hint="default"/>
+        <w:sz w:val="20"/>
+      </w:rPr>
+    </w:lvl>
+    <w:lvl w:ilvl="5" w:tentative="1">
+      <w:start w:val="1"/>
+      <w:numFmt w:val="bullet"/>
+      <w:lvlText w:val=""/>
+      <w:lvlJc w:val="left"/>
+      <w:pPr>
+        <w:tabs>
+          <w:tab w:val="num" w:pos="4320"/>
+        </w:tabs>
+        <w:ind w:left="4320" w:hanging="360"/>
+      </w:pPr>
+      <w:rPr>
+        <w:rFonts w:ascii="Wingdings" w:hAnsi="Wingdings" w:hint="default"/>
+        <w:sz w:val="20"/>
+      </w:rPr>
+    </w:lvl>
+    <w:lvl w:ilvl="6" w:tentative="1">
+      <w:start w:val="1"/>
+      <w:numFmt w:val="bullet"/>
+      <w:lvlText w:val=""/>
+      <w:lvlJc w:val="left"/>
+      <w:pPr>
+        <w:tabs>
+          <w:tab w:val="num" w:pos="5040"/>
+        </w:tabs>
+        <w:ind w:left="5040" w:hanging="360"/>
+      </w:pPr>
+      <w:rPr>
+        <w:rFonts w:ascii="Wingdings" w:hAnsi="Wingdings" w:hint="default"/>
+        <w:sz w:val="20"/>
+      </w:rPr>
+    </w:lvl>
+    <w:lvl w:ilvl="7" w:tentative="1">
+      <w:start w:val="1"/>
+      <w:numFmt w:val="bullet"/>
+      <w:lvlText w:val=""/>
+      <w:lvlJc w:val="left"/>
+      <w:pPr>
+        <w:tabs>
+          <w:tab w:val="num" w:pos="5760"/>
+        </w:tabs>
+        <w:ind w:left="5760" w:hanging="360"/>
+      </w:pPr>
+      <w:rPr>
+        <w:rFonts w:ascii="Wingdings" w:hAnsi="Wingdings" w:hint="default"/>
+        <w:sz w:val="20"/>
+      </w:rPr>
+    </w:lvl>
+    <w:lvl w:ilvl="8" w:tentative="1">
+      <w:start w:val="1"/>
+      <w:numFmt w:val="bullet"/>
+      <w:lvlText w:val=""/>
+      <w:lvlJc w:val="left"/>
+      <w:pPr>
+        <w:tabs>
+          <w:tab w:val="num" w:pos="6480"/>
+        </w:tabs>
+        <w:ind w:left="6480" w:hanging="360"/>
+      </w:pPr>
+      <w:rPr>
+        <w:rFonts w:ascii="Wingdings" w:hAnsi="Wingdings" w:hint="default"/>
+        <w:sz w:val="20"/>
+      </w:rPr>
+    </w:lvl>
+  </w:abstractNum>
+  <w:abstractNum w:abstractNumId="16" w15:restartNumberingAfterBreak="0">
+    <w:nsid w:val="5C08722F"/>
+    <w:multiLevelType w:val="multilevel"/>
+    <w:tmpl w:val="721AE8E2"/>
+    <w:lvl w:ilvl="0">
+      <w:start w:val="1"/>
+      <w:numFmt w:val="bullet"/>
+      <w:lvlText w:val=""/>
+      <w:lvlJc w:val="left"/>
+      <w:pPr>
+        <w:tabs>
+          <w:tab w:val="num" w:pos="720"/>
+        </w:tabs>
+        <w:ind w:left="720" w:hanging="360"/>
+      </w:pPr>
+      <w:rPr>
+        <w:rFonts w:ascii="Symbol" w:hAnsi="Symbol" w:hint="default"/>
+        <w:sz w:val="20"/>
+      </w:rPr>
+    </w:lvl>
+    <w:lvl w:ilvl="1" w:tentative="1">
+      <w:start w:val="1"/>
+      <w:numFmt w:val="bullet"/>
+      <w:lvlText w:val="o"/>
+      <w:lvlJc w:val="left"/>
+      <w:pPr>
+        <w:tabs>
+          <w:tab w:val="num" w:pos="1440"/>
+        </w:tabs>
+        <w:ind w:left="1440" w:hanging="360"/>
+      </w:pPr>
+      <w:rPr>
+        <w:rFonts w:ascii="Courier New" w:hAnsi="Courier New" w:hint="default"/>
+        <w:sz w:val="20"/>
+      </w:rPr>
+    </w:lvl>
+    <w:lvl w:ilvl="2" w:tentative="1">
+      <w:start w:val="1"/>
+      <w:numFmt w:val="bullet"/>
+      <w:lvlText w:val=""/>
+      <w:lvlJc w:val="left"/>
+      <w:pPr>
+        <w:tabs>
+          <w:tab w:val="num" w:pos="2160"/>
+        </w:tabs>
+        <w:ind w:left="2160" w:hanging="360"/>
+      </w:pPr>
+      <w:rPr>
+        <w:rFonts w:ascii="Wingdings" w:hAnsi="Wingdings" w:hint="default"/>
+        <w:sz w:val="20"/>
+      </w:rPr>
+    </w:lvl>
+    <w:lvl w:ilvl="3" w:tentative="1">
+      <w:start w:val="1"/>
+      <w:numFmt w:val="bullet"/>
+      <w:lvlText w:val=""/>
+      <w:lvlJc w:val="left"/>
+      <w:pPr>
+        <w:tabs>
+          <w:tab w:val="num" w:pos="2880"/>
+        </w:tabs>
+        <w:ind w:left="2880" w:hanging="360"/>
+      </w:pPr>
+      <w:rPr>
+        <w:rFonts w:ascii="Wingdings" w:hAnsi="Wingdings" w:hint="default"/>
+        <w:sz w:val="20"/>
+      </w:rPr>
+    </w:lvl>
+    <w:lvl w:ilvl="4" w:tentative="1">
+      <w:start w:val="1"/>
+      <w:numFmt w:val="bullet"/>
+      <w:lvlText w:val=""/>
+      <w:lvlJc w:val="left"/>
+      <w:pPr>
+        <w:tabs>
+          <w:tab w:val="num" w:pos="3600"/>
+        </w:tabs>
+        <w:ind w:left="3600" w:hanging="360"/>
+      </w:pPr>
+      <w:rPr>
+        <w:rFonts w:ascii="Wingdings" w:hAnsi="Wingdings" w:hint="default"/>
+        <w:sz w:val="20"/>
+      </w:rPr>
+    </w:lvl>
+    <w:lvl w:ilvl="5" w:tentative="1">
+      <w:start w:val="1"/>
+      <w:numFmt w:val="bullet"/>
+      <w:lvlText w:val=""/>
+      <w:lvlJc w:val="left"/>
+      <w:pPr>
+        <w:tabs>
+          <w:tab w:val="num" w:pos="4320"/>
+        </w:tabs>
+        <w:ind w:left="4320" w:hanging="360"/>
+      </w:pPr>
+      <w:rPr>
+        <w:rFonts w:ascii="Wingdings" w:hAnsi="Wingdings" w:hint="default"/>
+        <w:sz w:val="20"/>
+      </w:rPr>
+    </w:lvl>
+    <w:lvl w:ilvl="6" w:tentative="1">
+      <w:start w:val="1"/>
+      <w:numFmt w:val="bullet"/>
+      <w:lvlText w:val=""/>
+      <w:lvlJc w:val="left"/>
+      <w:pPr>
+        <w:tabs>
+          <w:tab w:val="num" w:pos="5040"/>
+        </w:tabs>
+        <w:ind w:left="5040" w:hanging="360"/>
+      </w:pPr>
+      <w:rPr>
+        <w:rFonts w:ascii="Wingdings" w:hAnsi="Wingdings" w:hint="default"/>
+        <w:sz w:val="20"/>
+      </w:rPr>
+    </w:lvl>
+    <w:lvl w:ilvl="7" w:tentative="1">
+      <w:start w:val="1"/>
+      <w:numFmt w:val="bullet"/>
+      <w:lvlText w:val=""/>
+      <w:lvlJc w:val="left"/>
+      <w:pPr>
+        <w:tabs>
+          <w:tab w:val="num" w:pos="5760"/>
+        </w:tabs>
+        <w:ind w:left="5760" w:hanging="360"/>
+      </w:pPr>
+      <w:rPr>
+        <w:rFonts w:ascii="Wingdings" w:hAnsi="Wingdings" w:hint="default"/>
+        <w:sz w:val="20"/>
+      </w:rPr>
+    </w:lvl>
+    <w:lvl w:ilvl="8" w:tentative="1">
+      <w:start w:val="1"/>
+      <w:numFmt w:val="bullet"/>
+      <w:lvlText w:val=""/>
+      <w:lvlJc w:val="left"/>
+      <w:pPr>
+        <w:tabs>
+          <w:tab w:val="num" w:pos="6480"/>
+        </w:tabs>
+        <w:ind w:left="6480" w:hanging="360"/>
+      </w:pPr>
+      <w:rPr>
+        <w:rFonts w:ascii="Wingdings" w:hAnsi="Wingdings" w:hint="default"/>
+        <w:sz w:val="20"/>
+      </w:rPr>
+    </w:lvl>
+  </w:abstractNum>
+  <w:abstractNum w:abstractNumId="17" w15:restartNumberingAfterBreak="0">
     <w:nsid w:val="646A0B10"/>
     <w:multiLevelType w:val="multilevel"/>
     <w:tmpl w:val="2C123074"/>
@@ -1207,7 +3779,7 @@
       </w:rPr>
     </w:lvl>
   </w:abstractNum>
-  <w:abstractNum w:abstractNumId="8" w15:restartNumberingAfterBreak="0">
+  <w:abstractNum w:abstractNumId="18" w15:restartNumberingAfterBreak="0">
     <w:nsid w:val="65467240"/>
     <w:multiLevelType w:val="multilevel"/>
     <w:tmpl w:val="7D8281DC"/>
@@ -1356,7 +3928,156 @@
       </w:rPr>
     </w:lvl>
   </w:abstractNum>
-  <w:abstractNum w:abstractNumId="9" w15:restartNumberingAfterBreak="0">
+  <w:abstractNum w:abstractNumId="19" w15:restartNumberingAfterBreak="0">
+    <w:nsid w:val="71952DAE"/>
+    <w:multiLevelType w:val="multilevel"/>
+    <w:tmpl w:val="4C64EDC8"/>
+    <w:lvl w:ilvl="0">
+      <w:start w:val="1"/>
+      <w:numFmt w:val="bullet"/>
+      <w:lvlText w:val=""/>
+      <w:lvlJc w:val="left"/>
+      <w:pPr>
+        <w:tabs>
+          <w:tab w:val="num" w:pos="720"/>
+        </w:tabs>
+        <w:ind w:left="720" w:hanging="360"/>
+      </w:pPr>
+      <w:rPr>
+        <w:rFonts w:ascii="Symbol" w:hAnsi="Symbol" w:hint="default"/>
+        <w:sz w:val="20"/>
+      </w:rPr>
+    </w:lvl>
+    <w:lvl w:ilvl="1" w:tentative="1">
+      <w:start w:val="1"/>
+      <w:numFmt w:val="bullet"/>
+      <w:lvlText w:val="o"/>
+      <w:lvlJc w:val="left"/>
+      <w:pPr>
+        <w:tabs>
+          <w:tab w:val="num" w:pos="1440"/>
+        </w:tabs>
+        <w:ind w:left="1440" w:hanging="360"/>
+      </w:pPr>
+      <w:rPr>
+        <w:rFonts w:ascii="Courier New" w:hAnsi="Courier New" w:hint="default"/>
+        <w:sz w:val="20"/>
+      </w:rPr>
+    </w:lvl>
+    <w:lvl w:ilvl="2" w:tentative="1">
+      <w:start w:val="1"/>
+      <w:numFmt w:val="bullet"/>
+      <w:lvlText w:val=""/>
+      <w:lvlJc w:val="left"/>
+      <w:pPr>
+        <w:tabs>
+          <w:tab w:val="num" w:pos="2160"/>
+        </w:tabs>
+        <w:ind w:left="2160" w:hanging="360"/>
+      </w:pPr>
+      <w:rPr>
+        <w:rFonts w:ascii="Wingdings" w:hAnsi="Wingdings" w:hint="default"/>
+        <w:sz w:val="20"/>
+      </w:rPr>
+    </w:lvl>
+    <w:lvl w:ilvl="3" w:tentative="1">
+      <w:start w:val="1"/>
+      <w:numFmt w:val="bullet"/>
+      <w:lvlText w:val=""/>
+      <w:lvlJc w:val="left"/>
+      <w:pPr>
+        <w:tabs>
+          <w:tab w:val="num" w:pos="2880"/>
+        </w:tabs>
+        <w:ind w:left="2880" w:hanging="360"/>
+      </w:pPr>
+      <w:rPr>
+        <w:rFonts w:ascii="Wingdings" w:hAnsi="Wingdings" w:hint="default"/>
+        <w:sz w:val="20"/>
+      </w:rPr>
+    </w:lvl>
+    <w:lvl w:ilvl="4" w:tentative="1">
+      <w:start w:val="1"/>
+      <w:numFmt w:val="bullet"/>
+      <w:lvlText w:val=""/>
+      <w:lvlJc w:val="left"/>
+      <w:pPr>
+        <w:tabs>
+          <w:tab w:val="num" w:pos="3600"/>
+        </w:tabs>
+        <w:ind w:left="3600" w:hanging="360"/>
+      </w:pPr>
+      <w:rPr>
+        <w:rFonts w:ascii="Wingdings" w:hAnsi="Wingdings" w:hint="default"/>
+        <w:sz w:val="20"/>
+      </w:rPr>
+    </w:lvl>
+    <w:lvl w:ilvl="5" w:tentative="1">
+      <w:start w:val="1"/>
+      <w:numFmt w:val="bullet"/>
+      <w:lvlText w:val=""/>
+      <w:lvlJc w:val="left"/>
+      <w:pPr>
+        <w:tabs>
+          <w:tab w:val="num" w:pos="4320"/>
+        </w:tabs>
+        <w:ind w:left="4320" w:hanging="360"/>
+      </w:pPr>
+      <w:rPr>
+        <w:rFonts w:ascii="Wingdings" w:hAnsi="Wingdings" w:hint="default"/>
+        <w:sz w:val="20"/>
+      </w:rPr>
+    </w:lvl>
+    <w:lvl w:ilvl="6" w:tentative="1">
+      <w:start w:val="1"/>
+      <w:numFmt w:val="bullet"/>
+      <w:lvlText w:val=""/>
+      <w:lvlJc w:val="left"/>
+      <w:pPr>
+        <w:tabs>
+          <w:tab w:val="num" w:pos="5040"/>
+        </w:tabs>
+        <w:ind w:left="5040" w:hanging="360"/>
+      </w:pPr>
+      <w:rPr>
+        <w:rFonts w:ascii="Wingdings" w:hAnsi="Wingdings" w:hint="default"/>
+        <w:sz w:val="20"/>
+      </w:rPr>
+    </w:lvl>
+    <w:lvl w:ilvl="7" w:tentative="1">
+      <w:start w:val="1"/>
+      <w:numFmt w:val="bullet"/>
+      <w:lvlText w:val=""/>
+      <w:lvlJc w:val="left"/>
+      <w:pPr>
+        <w:tabs>
+          <w:tab w:val="num" w:pos="5760"/>
+        </w:tabs>
+        <w:ind w:left="5760" w:hanging="360"/>
+      </w:pPr>
+      <w:rPr>
+        <w:rFonts w:ascii="Wingdings" w:hAnsi="Wingdings" w:hint="default"/>
+        <w:sz w:val="20"/>
+      </w:rPr>
+    </w:lvl>
+    <w:lvl w:ilvl="8" w:tentative="1">
+      <w:start w:val="1"/>
+      <w:numFmt w:val="bullet"/>
+      <w:lvlText w:val=""/>
+      <w:lvlJc w:val="left"/>
+      <w:pPr>
+        <w:tabs>
+          <w:tab w:val="num" w:pos="6480"/>
+        </w:tabs>
+        <w:ind w:left="6480" w:hanging="360"/>
+      </w:pPr>
+      <w:rPr>
+        <w:rFonts w:ascii="Wingdings" w:hAnsi="Wingdings" w:hint="default"/>
+        <w:sz w:val="20"/>
+      </w:rPr>
+    </w:lvl>
+  </w:abstractNum>
+  <w:abstractNum w:abstractNumId="20" w15:restartNumberingAfterBreak="0">
     <w:nsid w:val="72142ED8"/>
     <w:multiLevelType w:val="multilevel"/>
     <w:tmpl w:val="C5B8B192"/>
@@ -1505,7 +4226,7 @@
       </w:rPr>
     </w:lvl>
   </w:abstractNum>
-  <w:abstractNum w:abstractNumId="10" w15:restartNumberingAfterBreak="0">
+  <w:abstractNum w:abstractNumId="21" w15:restartNumberingAfterBreak="0">
     <w:nsid w:val="758656B0"/>
     <w:multiLevelType w:val="multilevel"/>
     <w:tmpl w:val="CA8AA618"/>
@@ -1654,7 +4375,156 @@
       </w:rPr>
     </w:lvl>
   </w:abstractNum>
-  <w:abstractNum w:abstractNumId="11" w15:restartNumberingAfterBreak="0">
+  <w:abstractNum w:abstractNumId="22" w15:restartNumberingAfterBreak="0">
+    <w:nsid w:val="7CB86FD4"/>
+    <w:multiLevelType w:val="multilevel"/>
+    <w:tmpl w:val="C53E7D80"/>
+    <w:lvl w:ilvl="0">
+      <w:start w:val="1"/>
+      <w:numFmt w:val="bullet"/>
+      <w:lvlText w:val=""/>
+      <w:lvlJc w:val="left"/>
+      <w:pPr>
+        <w:tabs>
+          <w:tab w:val="num" w:pos="720"/>
+        </w:tabs>
+        <w:ind w:left="720" w:hanging="360"/>
+      </w:pPr>
+      <w:rPr>
+        <w:rFonts w:ascii="Symbol" w:hAnsi="Symbol" w:hint="default"/>
+        <w:sz w:val="20"/>
+      </w:rPr>
+    </w:lvl>
+    <w:lvl w:ilvl="1" w:tentative="1">
+      <w:start w:val="1"/>
+      <w:numFmt w:val="bullet"/>
+      <w:lvlText w:val="o"/>
+      <w:lvlJc w:val="left"/>
+      <w:pPr>
+        <w:tabs>
+          <w:tab w:val="num" w:pos="1440"/>
+        </w:tabs>
+        <w:ind w:left="1440" w:hanging="360"/>
+      </w:pPr>
+      <w:rPr>
+        <w:rFonts w:ascii="Courier New" w:hAnsi="Courier New" w:hint="default"/>
+        <w:sz w:val="20"/>
+      </w:rPr>
+    </w:lvl>
+    <w:lvl w:ilvl="2" w:tentative="1">
+      <w:start w:val="1"/>
+      <w:numFmt w:val="bullet"/>
+      <w:lvlText w:val=""/>
+      <w:lvlJc w:val="left"/>
+      <w:pPr>
+        <w:tabs>
+          <w:tab w:val="num" w:pos="2160"/>
+        </w:tabs>
+        <w:ind w:left="2160" w:hanging="360"/>
+      </w:pPr>
+      <w:rPr>
+        <w:rFonts w:ascii="Wingdings" w:hAnsi="Wingdings" w:hint="default"/>
+        <w:sz w:val="20"/>
+      </w:rPr>
+    </w:lvl>
+    <w:lvl w:ilvl="3" w:tentative="1">
+      <w:start w:val="1"/>
+      <w:numFmt w:val="bullet"/>
+      <w:lvlText w:val=""/>
+      <w:lvlJc w:val="left"/>
+      <w:pPr>
+        <w:tabs>
+          <w:tab w:val="num" w:pos="2880"/>
+        </w:tabs>
+        <w:ind w:left="2880" w:hanging="360"/>
+      </w:pPr>
+      <w:rPr>
+        <w:rFonts w:ascii="Wingdings" w:hAnsi="Wingdings" w:hint="default"/>
+        <w:sz w:val="20"/>
+      </w:rPr>
+    </w:lvl>
+    <w:lvl w:ilvl="4" w:tentative="1">
+      <w:start w:val="1"/>
+      <w:numFmt w:val="bullet"/>
+      <w:lvlText w:val=""/>
+      <w:lvlJc w:val="left"/>
+      <w:pPr>
+        <w:tabs>
+          <w:tab w:val="num" w:pos="3600"/>
+        </w:tabs>
+        <w:ind w:left="3600" w:hanging="360"/>
+      </w:pPr>
+      <w:rPr>
+        <w:rFonts w:ascii="Wingdings" w:hAnsi="Wingdings" w:hint="default"/>
+        <w:sz w:val="20"/>
+      </w:rPr>
+    </w:lvl>
+    <w:lvl w:ilvl="5" w:tentative="1">
+      <w:start w:val="1"/>
+      <w:numFmt w:val="bullet"/>
+      <w:lvlText w:val=""/>
+      <w:lvlJc w:val="left"/>
+      <w:pPr>
+        <w:tabs>
+          <w:tab w:val="num" w:pos="4320"/>
+        </w:tabs>
+        <w:ind w:left="4320" w:hanging="360"/>
+      </w:pPr>
+      <w:rPr>
+        <w:rFonts w:ascii="Wingdings" w:hAnsi="Wingdings" w:hint="default"/>
+        <w:sz w:val="20"/>
+      </w:rPr>
+    </w:lvl>
+    <w:lvl w:ilvl="6" w:tentative="1">
+      <w:start w:val="1"/>
+      <w:numFmt w:val="bullet"/>
+      <w:lvlText w:val=""/>
+      <w:lvlJc w:val="left"/>
+      <w:pPr>
+        <w:tabs>
+          <w:tab w:val="num" w:pos="5040"/>
+        </w:tabs>
+        <w:ind w:left="5040" w:hanging="360"/>
+      </w:pPr>
+      <w:rPr>
+        <w:rFonts w:ascii="Wingdings" w:hAnsi="Wingdings" w:hint="default"/>
+        <w:sz w:val="20"/>
+      </w:rPr>
+    </w:lvl>
+    <w:lvl w:ilvl="7" w:tentative="1">
+      <w:start w:val="1"/>
+      <w:numFmt w:val="bullet"/>
+      <w:lvlText w:val=""/>
+      <w:lvlJc w:val="left"/>
+      <w:pPr>
+        <w:tabs>
+          <w:tab w:val="num" w:pos="5760"/>
+        </w:tabs>
+        <w:ind w:left="5760" w:hanging="360"/>
+      </w:pPr>
+      <w:rPr>
+        <w:rFonts w:ascii="Wingdings" w:hAnsi="Wingdings" w:hint="default"/>
+        <w:sz w:val="20"/>
+      </w:rPr>
+    </w:lvl>
+    <w:lvl w:ilvl="8" w:tentative="1">
+      <w:start w:val="1"/>
+      <w:numFmt w:val="bullet"/>
+      <w:lvlText w:val=""/>
+      <w:lvlJc w:val="left"/>
+      <w:pPr>
+        <w:tabs>
+          <w:tab w:val="num" w:pos="6480"/>
+        </w:tabs>
+        <w:ind w:left="6480" w:hanging="360"/>
+      </w:pPr>
+      <w:rPr>
+        <w:rFonts w:ascii="Wingdings" w:hAnsi="Wingdings" w:hint="default"/>
+        <w:sz w:val="20"/>
+      </w:rPr>
+    </w:lvl>
+  </w:abstractNum>
+  <w:abstractNum w:abstractNumId="23" w15:restartNumberingAfterBreak="0">
     <w:nsid w:val="7DB71C69"/>
     <w:multiLevelType w:val="multilevel"/>
     <w:tmpl w:val="27C86D70"/>
@@ -1804,40 +4674,76 @@
     </w:lvl>
   </w:abstractNum>
   <w:num w:numId="1" w16cid:durableId="412095202">
+    <w:abstractNumId w:val="17"/>
+  </w:num>
+  <w:num w:numId="2" w16cid:durableId="1434979102">
+    <w:abstractNumId w:val="5"/>
+  </w:num>
+  <w:num w:numId="3" w16cid:durableId="1030110984">
     <w:abstractNumId w:val="7"/>
   </w:num>
-  <w:num w:numId="2" w16cid:durableId="1434979102">
+  <w:num w:numId="4" w16cid:durableId="820119232">
+    <w:abstractNumId w:val="18"/>
+  </w:num>
+  <w:num w:numId="5" w16cid:durableId="1254970956">
+    <w:abstractNumId w:val="4"/>
+  </w:num>
+  <w:num w:numId="6" w16cid:durableId="1570572401">
+    <w:abstractNumId w:val="20"/>
+  </w:num>
+  <w:num w:numId="7" w16cid:durableId="861825485">
+    <w:abstractNumId w:val="1"/>
+  </w:num>
+  <w:num w:numId="8" w16cid:durableId="286548532">
+    <w:abstractNumId w:val="10"/>
+  </w:num>
+  <w:num w:numId="9" w16cid:durableId="769198885">
+    <w:abstractNumId w:val="11"/>
+  </w:num>
+  <w:num w:numId="10" w16cid:durableId="861238085">
+    <w:abstractNumId w:val="14"/>
+  </w:num>
+  <w:num w:numId="11" w16cid:durableId="2088067147">
+    <w:abstractNumId w:val="23"/>
+  </w:num>
+  <w:num w:numId="12" w16cid:durableId="1254322618">
+    <w:abstractNumId w:val="21"/>
+  </w:num>
+  <w:num w:numId="13" w16cid:durableId="1406759780">
+    <w:abstractNumId w:val="19"/>
+  </w:num>
+  <w:num w:numId="14" w16cid:durableId="1692799996">
+    <w:abstractNumId w:val="6"/>
+  </w:num>
+  <w:num w:numId="15" w16cid:durableId="1578399470">
+    <w:abstractNumId w:val="16"/>
+  </w:num>
+  <w:num w:numId="16" w16cid:durableId="1832914421">
+    <w:abstractNumId w:val="15"/>
+  </w:num>
+  <w:num w:numId="17" w16cid:durableId="117727638">
+    <w:abstractNumId w:val="8"/>
+  </w:num>
+  <w:num w:numId="18" w16cid:durableId="329797074">
+    <w:abstractNumId w:val="22"/>
+  </w:num>
+  <w:num w:numId="19" w16cid:durableId="1984775696">
+    <w:abstractNumId w:val="12"/>
+  </w:num>
+  <w:num w:numId="20" w16cid:durableId="1060326022">
+    <w:abstractNumId w:val="0"/>
+  </w:num>
+  <w:num w:numId="21" w16cid:durableId="87389588">
+    <w:abstractNumId w:val="13"/>
+  </w:num>
+  <w:num w:numId="22" w16cid:durableId="1577203675">
     <w:abstractNumId w:val="2"/>
   </w:num>
-  <w:num w:numId="3" w16cid:durableId="1030110984">
+  <w:num w:numId="23" w16cid:durableId="519322737">
     <w:abstractNumId w:val="3"/>
   </w:num>
-  <w:num w:numId="4" w16cid:durableId="820119232">
-    <w:abstractNumId w:val="8"/>
-  </w:num>
-  <w:num w:numId="5" w16cid:durableId="1254970956">
-    <w:abstractNumId w:val="1"/>
-  </w:num>
-  <w:num w:numId="6" w16cid:durableId="1570572401">
+  <w:num w:numId="24" w16cid:durableId="652953190">
     <w:abstractNumId w:val="9"/>
-  </w:num>
-  <w:num w:numId="7" w16cid:durableId="861825485">
-    <w:abstractNumId w:val="0"/>
-  </w:num>
-  <w:num w:numId="8" w16cid:durableId="286548532">
-    <w:abstractNumId w:val="4"/>
-  </w:num>
-  <w:num w:numId="9" w16cid:durableId="769198885">
-    <w:abstractNumId w:val="5"/>
-  </w:num>
-  <w:num w:numId="10" w16cid:durableId="861238085">
-    <w:abstractNumId w:val="6"/>
-  </w:num>
-  <w:num w:numId="11" w16cid:durableId="2088067147">
-    <w:abstractNumId w:val="11"/>
-  </w:num>
-  <w:num w:numId="12" w16cid:durableId="1254322618">
-    <w:abstractNumId w:val="10"/>
   </w:num>
 </w:numbering>
 </file>
@@ -2445,7 +5351,6 @@
   <w:style w:type="character" w:default="1" w:styleId="DefaultParagraphFont">
     <w:name w:val="Default Paragraph Font"/>
     <w:uiPriority w:val="1"/>
-    <w:semiHidden/>
     <w:unhideWhenUsed/>
   </w:style>
   <w:style w:type="table" w:default="1" w:styleId="TableNormal">

</xml_diff>

<commit_message>
Add Discover Turkey In holidays.docx
</commit_message>
<xml_diff>
--- a/holidays.docx
+++ b/holidays.docx
@@ -784,7 +784,7 @@
           <w:szCs w:val="24"/>
         </w:rPr>
         <w:pict w14:anchorId="15573CEC">
-          <v:rect id="_x0000_i1029" style="width:0;height:1.5pt" o:hralign="center" o:hrstd="t" o:hr="t" fillcolor="#a0a0a0" stroked="f"/>
+          <v:rect id="_x0000_i1025" style="width:0;height:1.5pt" o:hralign="center" o:hrstd="t" o:hr="t" fillcolor="#a0a0a0" stroked="f"/>
         </w:pict>
       </w:r>
     </w:p>
@@ -1197,7 +1197,7 @@
           <w:szCs w:val="24"/>
         </w:rPr>
         <w:pict w14:anchorId="4EC8EA06">
-          <v:rect id="_x0000_i1030" style="width:0;height:1.5pt" o:hralign="center" o:hrstd="t" o:hr="t" fillcolor="#a0a0a0" stroked="f"/>
+          <v:rect id="_x0000_i1026" style="width:0;height:1.5pt" o:hralign="center" o:hrstd="t" o:hr="t" fillcolor="#a0a0a0" stroked="f"/>
         </w:pict>
       </w:r>
     </w:p>
@@ -2183,7 +2183,7 @@
           <w:szCs w:val="24"/>
         </w:rPr>
         <w:pict w14:anchorId="0CC6BC2E">
-          <v:rect id="_x0000_i1031" style="width:0;height:1.5pt" o:hralign="center" o:hrstd="t" o:hr="t" fillcolor="#a0a0a0" stroked="f"/>
+          <v:rect id="_x0000_i1027" style="width:0;height:1.5pt" o:hralign="center" o:hrstd="t" o:hr="t" fillcolor="#a0a0a0" stroked="f"/>
         </w:pict>
       </w:r>
     </w:p>
@@ -2856,7 +2856,7 @@
           <w:szCs w:val="24"/>
         </w:rPr>
         <w:pict w14:anchorId="3F2DD593">
-          <v:rect id="_x0000_i1032" style="width:0;height:1.5pt" o:hralign="center" o:hrstd="t" o:hr="t" fillcolor="#a0a0a0" stroked="f"/>
+          <v:rect id="_x0000_i1028" style="width:0;height:1.5pt" o:hralign="center" o:hrstd="t" o:hr="t" fillcolor="#a0a0a0" stroked="f"/>
         </w:pict>
       </w:r>
     </w:p>
@@ -3776,7 +3776,333 @@
       </w:r>
     </w:p>
     <w:p/>
-    <w:p/>
+    <w:p>
+      <w:pPr>
+        <w:spacing w:line="360" w:lineRule="auto"/>
+        <w:ind w:right="601"/>
+        <w:rPr>
+          <w:rFonts w:ascii="Times New Roman" w:hAnsi="Times New Roman" w:cs="Times New Roman"/>
+          <w:sz w:val="24"/>
+          <w:szCs w:val="24"/>
+        </w:rPr>
+      </w:pPr>
+      <w:r>
+        <w:rPr>
+          <w:rFonts w:ascii="Times New Roman" w:hAnsi="Times New Roman" w:cs="Times New Roman"/>
+          <w:sz w:val="24"/>
+          <w:szCs w:val="24"/>
+        </w:rPr>
+        <w:lastRenderedPageBreak/>
+        <w:t xml:space="preserve">Discover </w:t>
+      </w:r>
+      <w:r>
+        <w:rPr>
+          <w:rFonts w:ascii="Times New Roman" w:hAnsi="Times New Roman" w:cs="Times New Roman"/>
+          <w:b/>
+          <w:bCs/>
+          <w:sz w:val="24"/>
+          <w:szCs w:val="24"/>
+        </w:rPr>
+        <w:t>Turkey</w:t>
+      </w:r>
+      <w:r>
+        <w:rPr>
+          <w:rFonts w:ascii="Times New Roman" w:hAnsi="Times New Roman" w:cs="Times New Roman"/>
+          <w:sz w:val="24"/>
+          <w:szCs w:val="24"/>
+        </w:rPr>
+        <w:t xml:space="preserve"> </w:t>
+      </w:r>
+      <w:r>
+        <w:rPr>
+          <w:rFonts w:ascii="Times New Roman" w:hAnsi="Times New Roman" w:cs="Times New Roman"/>
+          <w:sz w:val="24"/>
+          <w:szCs w:val="24"/>
+        </w:rPr>
+        <w:t>amazing history, delicious food, and iconic landmarks like the Colosseum and Vatican City. A trip you’ll never forget!</w:t>
+      </w:r>
+    </w:p>
+    <w:p>
+      <w:pPr>
+        <w:spacing w:line="360" w:lineRule="auto"/>
+        <w:ind w:right="601"/>
+        <w:rPr>
+          <w:rFonts w:ascii="Times New Roman" w:hAnsi="Times New Roman" w:cs="Times New Roman"/>
+          <w:b/>
+          <w:bCs/>
+          <w:sz w:val="24"/>
+          <w:szCs w:val="24"/>
+        </w:rPr>
+      </w:pPr>
+      <w:r>
+        <w:rPr>
+          <w:rFonts w:ascii="Times New Roman" w:hAnsi="Times New Roman" w:cs="Times New Roman"/>
+          <w:b/>
+          <w:bCs/>
+          <w:sz w:val="24"/>
+          <w:szCs w:val="24"/>
+        </w:rPr>
+        <w:t>DISCOVER</w:t>
+      </w:r>
+      <w:r>
+        <w:rPr>
+          <w:rFonts w:ascii="Times New Roman" w:hAnsi="Times New Roman" w:cs="Times New Roman"/>
+          <w:b/>
+          <w:bCs/>
+          <w:sz w:val="24"/>
+          <w:szCs w:val="24"/>
+        </w:rPr>
+        <w:t xml:space="preserve"> TURKEY</w:t>
+      </w:r>
+      <w:r>
+        <w:rPr>
+          <w:rFonts w:ascii="Times New Roman" w:hAnsi="Times New Roman" w:cs="Times New Roman"/>
+          <w:b/>
+          <w:bCs/>
+          <w:sz w:val="24"/>
+          <w:szCs w:val="24"/>
+        </w:rPr>
+        <w:t xml:space="preserve">: </w:t>
+      </w:r>
+      <w:r>
+        <w:rPr>
+          <w:rFonts w:ascii="Times New Roman" w:hAnsi="Times New Roman" w:cs="Times New Roman"/>
+          <w:b/>
+          <w:bCs/>
+          <w:sz w:val="24"/>
+          <w:szCs w:val="24"/>
+        </w:rPr>
+        <w:t>4</w:t>
+      </w:r>
+      <w:r>
+        <w:rPr>
+          <w:rFonts w:ascii="Times New Roman" w:hAnsi="Times New Roman" w:cs="Times New Roman"/>
+          <w:b/>
+          <w:bCs/>
+          <w:sz w:val="24"/>
+          <w:szCs w:val="24"/>
+        </w:rPr>
+        <w:t>-DAY HOLIDAYS PACKAGE</w:t>
+      </w:r>
+    </w:p>
+    <w:p>
+      <w:pPr>
+        <w:pStyle w:val="ListParagraph"/>
+        <w:numPr>
+          <w:ilvl w:val="1"/>
+          <w:numId w:val="22"/>
+        </w:numPr>
+        <w:tabs>
+          <w:tab w:val="clear" w:pos="1440"/>
+        </w:tabs>
+        <w:spacing w:line="360" w:lineRule="auto"/>
+        <w:ind w:left="426" w:right="601"/>
+        <w:rPr>
+          <w:rFonts w:ascii="Times New Roman" w:hAnsi="Times New Roman" w:cs="Times New Roman"/>
+          <w:sz w:val="24"/>
+          <w:szCs w:val="24"/>
+        </w:rPr>
+      </w:pPr>
+      <w:r>
+        <w:rPr>
+          <w:rFonts w:ascii="Times New Roman" w:hAnsi="Times New Roman" w:cs="Times New Roman"/>
+          <w:b/>
+          <w:bCs/>
+          <w:sz w:val="24"/>
+          <w:szCs w:val="24"/>
+        </w:rPr>
+        <w:t>Country:</w:t>
+      </w:r>
+      <w:r>
+        <w:rPr>
+          <w:rFonts w:ascii="Times New Roman" w:hAnsi="Times New Roman" w:cs="Times New Roman"/>
+          <w:sz w:val="24"/>
+          <w:szCs w:val="24"/>
+        </w:rPr>
+        <w:t xml:space="preserve"> </w:t>
+      </w:r>
+      <w:r>
+        <w:rPr>
+          <w:rFonts w:ascii="Times New Roman" w:hAnsi="Times New Roman" w:cs="Times New Roman"/>
+          <w:sz w:val="24"/>
+          <w:szCs w:val="24"/>
+        </w:rPr>
+        <w:t>Turkey</w:t>
+      </w:r>
+    </w:p>
+    <w:p>
+      <w:pPr>
+        <w:pStyle w:val="ListParagraph"/>
+        <w:numPr>
+          <w:ilvl w:val="1"/>
+          <w:numId w:val="22"/>
+        </w:numPr>
+        <w:tabs>
+          <w:tab w:val="clear" w:pos="1440"/>
+        </w:tabs>
+        <w:spacing w:line="360" w:lineRule="auto"/>
+        <w:ind w:left="426" w:right="601"/>
+        <w:rPr>
+          <w:rFonts w:ascii="Times New Roman" w:hAnsi="Times New Roman" w:cs="Times New Roman"/>
+          <w:sz w:val="24"/>
+          <w:szCs w:val="24"/>
+        </w:rPr>
+      </w:pPr>
+      <w:r>
+        <w:rPr>
+          <w:rFonts w:ascii="Times New Roman" w:hAnsi="Times New Roman" w:cs="Times New Roman"/>
+          <w:b/>
+          <w:bCs/>
+          <w:sz w:val="24"/>
+          <w:szCs w:val="24"/>
+        </w:rPr>
+        <w:t>Price:</w:t>
+      </w:r>
+      <w:r>
+        <w:rPr>
+          <w:rFonts w:ascii="Times New Roman" w:hAnsi="Times New Roman" w:cs="Times New Roman"/>
+          <w:sz w:val="24"/>
+          <w:szCs w:val="24"/>
+        </w:rPr>
+        <w:t xml:space="preserve"> Starting from</w:t>
+      </w:r>
+      <w:r>
+        <w:rPr>
+          <w:rFonts w:ascii="Times New Roman" w:hAnsi="Times New Roman" w:cs="Times New Roman"/>
+          <w:sz w:val="24"/>
+          <w:szCs w:val="24"/>
+        </w:rPr>
+        <w:t xml:space="preserve"> </w:t>
+      </w:r>
+      <w:proofErr w:type="gramStart"/>
+      <w:r>
+        <w:rPr>
+          <w:rFonts w:ascii="Times New Roman" w:hAnsi="Times New Roman" w:cs="Times New Roman"/>
+          <w:sz w:val="24"/>
+          <w:szCs w:val="24"/>
+        </w:rPr>
+        <w:t>3,588</w:t>
+      </w:r>
+      <w:r>
+        <w:rPr>
+          <w:rFonts w:ascii="Times New Roman" w:hAnsi="Times New Roman" w:cs="Times New Roman"/>
+          <w:sz w:val="24"/>
+          <w:szCs w:val="24"/>
+        </w:rPr>
+        <w:t xml:space="preserve">  per</w:t>
+      </w:r>
+      <w:proofErr w:type="gramEnd"/>
+      <w:r>
+        <w:rPr>
+          <w:rFonts w:ascii="Times New Roman" w:hAnsi="Times New Roman" w:cs="Times New Roman"/>
+          <w:sz w:val="24"/>
+          <w:szCs w:val="24"/>
+        </w:rPr>
+        <w:t xml:space="preserve"> person</w:t>
+      </w:r>
+    </w:p>
+    <w:p>
+      <w:pPr>
+        <w:pStyle w:val="ListParagraph"/>
+        <w:numPr>
+          <w:ilvl w:val="1"/>
+          <w:numId w:val="22"/>
+        </w:numPr>
+        <w:tabs>
+          <w:tab w:val="clear" w:pos="1440"/>
+        </w:tabs>
+        <w:spacing w:line="360" w:lineRule="auto"/>
+        <w:ind w:left="426" w:right="601"/>
+        <w:rPr>
+          <w:rFonts w:ascii="Times New Roman" w:hAnsi="Times New Roman" w:cs="Times New Roman"/>
+          <w:sz w:val="24"/>
+          <w:szCs w:val="24"/>
+        </w:rPr>
+      </w:pPr>
+      <w:r>
+        <w:rPr>
+          <w:rFonts w:ascii="Times New Roman" w:hAnsi="Times New Roman" w:cs="Times New Roman"/>
+          <w:b/>
+          <w:bCs/>
+          <w:sz w:val="24"/>
+          <w:szCs w:val="24"/>
+        </w:rPr>
+        <w:t>Days of Trip:</w:t>
+      </w:r>
+      <w:r>
+        <w:rPr>
+          <w:rFonts w:ascii="Times New Roman" w:hAnsi="Times New Roman" w:cs="Times New Roman"/>
+          <w:sz w:val="24"/>
+          <w:szCs w:val="24"/>
+        </w:rPr>
+        <w:t xml:space="preserve"> </w:t>
+      </w:r>
+      <w:r>
+        <w:rPr>
+          <w:rFonts w:ascii="Times New Roman" w:hAnsi="Times New Roman" w:cs="Times New Roman"/>
+          <w:sz w:val="24"/>
+          <w:szCs w:val="24"/>
+        </w:rPr>
+        <w:t>4</w:t>
+      </w:r>
+      <w:r>
+        <w:rPr>
+          <w:rFonts w:ascii="Times New Roman" w:hAnsi="Times New Roman" w:cs="Times New Roman"/>
+          <w:sz w:val="24"/>
+          <w:szCs w:val="24"/>
+        </w:rPr>
+        <w:t xml:space="preserve"> Days, </w:t>
+      </w:r>
+      <w:r>
+        <w:rPr>
+          <w:rFonts w:ascii="Times New Roman" w:hAnsi="Times New Roman" w:cs="Times New Roman"/>
+          <w:sz w:val="24"/>
+          <w:szCs w:val="24"/>
+        </w:rPr>
+        <w:t>3</w:t>
+      </w:r>
+      <w:r>
+        <w:rPr>
+          <w:rFonts w:ascii="Times New Roman" w:hAnsi="Times New Roman" w:cs="Times New Roman"/>
+          <w:sz w:val="24"/>
+          <w:szCs w:val="24"/>
+        </w:rPr>
+        <w:t xml:space="preserve"> Nights</w:t>
+      </w:r>
+    </w:p>
+    <w:p>
+      <w:pPr>
+        <w:spacing w:line="360" w:lineRule="auto"/>
+        <w:ind w:left="66" w:right="601"/>
+        <w:rPr>
+          <w:rFonts w:ascii="Times New Roman" w:hAnsi="Times New Roman" w:cs="Times New Roman"/>
+          <w:sz w:val="24"/>
+          <w:szCs w:val="24"/>
+        </w:rPr>
+      </w:pPr>
+      <w:r>
+        <w:rPr>
+          <w:rFonts w:ascii="Times New Roman" w:hAnsi="Times New Roman" w:cs="Times New Roman"/>
+          <w:sz w:val="24"/>
+          <w:szCs w:val="24"/>
+        </w:rPr>
+        <w:pict w14:anchorId="22C1C576">
+          <v:rect id="_x0000_i1034" style="width:0;height:1.5pt" o:hralign="center" o:hrstd="t" o:hr="t" fillcolor="#a0a0a0" stroked="f"/>
+        </w:pict>
+      </w:r>
+    </w:p>
+    <w:p>
+      <w:pPr>
+        <w:pStyle w:val="ListParagraph"/>
+        <w:spacing w:line="360" w:lineRule="auto"/>
+        <w:ind w:right="601"/>
+        <w:rPr>
+          <w:rFonts w:ascii="Times New Roman" w:hAnsi="Times New Roman" w:cs="Times New Roman"/>
+          <w:sz w:val="24"/>
+          <w:szCs w:val="24"/>
+        </w:rPr>
+      </w:pPr>
+    </w:p>
     <w:sectPr>
       <w:pgSz w:w="11907" w:h="16840" w:code="9"/>
       <w:pgMar w:top="1021" w:right="278" w:bottom="1021" w:left="822" w:header="720" w:footer="720" w:gutter="0"/>
@@ -3789,6 +4115,11 @@
 
 <file path=word/numbering.xml><?xml version="1.0" encoding="utf-8"?>
 <w:numbering xmlns:wpc="http://schemas.microsoft.com/office/word/2010/wordprocessingCanvas" xmlns:cx="http://schemas.microsoft.com/office/drawing/2014/chartex" xmlns:cx1="http://schemas.microsoft.com/office/drawing/2015/9/8/chartex" xmlns:cx2="http://schemas.microsoft.com/office/drawing/2015/10/21/chartex" xmlns:cx3="http://schemas.microsoft.com/office/drawing/2016/5/9/chartex" xmlns:cx4="http://schemas.microsoft.com/office/drawing/2016/5/10/chartex" xmlns:cx5="http://schemas.microsoft.com/office/drawing/2016/5/11/chartex" xmlns:cx6="http://schemas.microsoft.com/office/drawing/2016/5/12/chartex" xmlns:cx7="http://schemas.microsoft.com/office/drawing/2016/5/13/chartex" xmlns:cx8="http://schemas.microsoft.com/office/drawing/2016/5/14/chartex" xmlns:mc="http://schemas.openxmlformats.org/markup-compatibility/2006" xmlns:aink="http://schemas.microsoft.com/office/drawing/2016/ink" xmlns:am3d="http://schemas.microsoft.com/office/drawing/2017/model3d" xmlns:o="urn:schemas-microsoft-com:office:office" xmlns:oel="http://schemas.microsoft.com/office/2019/extlst" xmlns:r="http://schemas.openxmlformats.org/officeDocument/2006/relationships" xmlns:m="http://schemas.openxmlformats.org/officeDocument/2006/math" xmlns:v="urn:schemas-microsoft-com:vml" xmlns:wp14="http://schemas.microsoft.com/office/word/2010/wordprocessingDrawing" xmlns:wp="http://schemas.openxmlformats.org/drawingml/2006/wordprocessingDrawing" xmlns:w10="urn:schemas-microsoft-com:office:word" xmlns:w="http://schemas.openxmlformats.org/wordprocessingml/2006/main" xmlns:w14="http://schemas.microsoft.com/office/word/2010/wordml" xmlns:w15="http://schemas.microsoft.com/office/word/2012/wordml" xmlns:w16cex="http://schemas.microsoft.com/office/word/2018/wordml/cex" xmlns:w16cid="http://schemas.microsoft.com/office/word/2016/wordml/cid" xmlns:w16="http://schemas.microsoft.com/office/word/2018/wordml" xmlns:w16du="http://schemas.microsoft.com/office/word/2023/wordml/word16du" xmlns:w16sdtdh="http://schemas.microsoft.com/office/word/2020/wordml/sdtdatahash" xmlns:w16sdtfl="http://schemas.microsoft.com/office/word/2024/wordml/sdtformatlock" xmlns:w16se="http://schemas.microsoft.com/office/word/2015/wordml/symex" xmlns:wpg="http://schemas.microsoft.com/office/word/2010/wordprocessingGroup" xmlns:wpi="http://schemas.microsoft.com/office/word/2010/wordprocessingInk" xmlns:wne="http://schemas.microsoft.com/office/word/2006/wordml" xmlns:wps="http://schemas.microsoft.com/office/word/2010/wordprocessingShape" mc:Ignorable="w14 w15 w16se w16cid w16 w16cex w16sdtdh w16sdtfl w16du wp14">
+  <w:numPicBullet w:numPicBulletId="0">
+    <w:pict>
+      <v:rect id="_x0000_i1072" style="width:0;height:1.5pt" o:hralign="center" o:bullet="t" o:hrstd="t" o:hr="t" fillcolor="#a0a0a0" stroked="f"/>
+    </w:pict>
+  </w:numPicBullet>
   <w:abstractNum w:abstractNumId="0" w15:restartNumberingAfterBreak="0">
     <w:nsid w:val="0439365D"/>
     <w:multiLevelType w:val="multilevel"/>
@@ -6255,6 +6586,147 @@
     </w:lvl>
   </w:abstractNum>
   <w:abstractNum w:abstractNumId="17" w15:restartNumberingAfterBreak="0">
+    <w:nsid w:val="313E6256"/>
+    <w:multiLevelType w:val="hybridMultilevel"/>
+    <w:tmpl w:val="7068C368"/>
+    <w:lvl w:ilvl="0" w:tplc="13E487DE">
+      <w:start w:val="1"/>
+      <w:numFmt w:val="bullet"/>
+      <w:lvlText w:val=""/>
+      <w:lvlPicBulletId w:val="0"/>
+      <w:lvlJc w:val="left"/>
+      <w:pPr>
+        <w:tabs>
+          <w:tab w:val="num" w:pos="720"/>
+        </w:tabs>
+        <w:ind w:left="720" w:hanging="360"/>
+      </w:pPr>
+      <w:rPr>
+        <w:rFonts w:ascii="Symbol" w:hAnsi="Symbol" w:hint="default"/>
+      </w:rPr>
+    </w:lvl>
+    <w:lvl w:ilvl="1" w:tplc="FAE83A36" w:tentative="1">
+      <w:start w:val="1"/>
+      <w:numFmt w:val="bullet"/>
+      <w:lvlText w:val=""/>
+      <w:lvlJc w:val="left"/>
+      <w:pPr>
+        <w:tabs>
+          <w:tab w:val="num" w:pos="1440"/>
+        </w:tabs>
+        <w:ind w:left="1440" w:hanging="360"/>
+      </w:pPr>
+      <w:rPr>
+        <w:rFonts w:ascii="Symbol" w:hAnsi="Symbol" w:hint="default"/>
+      </w:rPr>
+    </w:lvl>
+    <w:lvl w:ilvl="2" w:tplc="98988538" w:tentative="1">
+      <w:start w:val="1"/>
+      <w:numFmt w:val="bullet"/>
+      <w:lvlText w:val=""/>
+      <w:lvlJc w:val="left"/>
+      <w:pPr>
+        <w:tabs>
+          <w:tab w:val="num" w:pos="2160"/>
+        </w:tabs>
+        <w:ind w:left="2160" w:hanging="360"/>
+      </w:pPr>
+      <w:rPr>
+        <w:rFonts w:ascii="Symbol" w:hAnsi="Symbol" w:hint="default"/>
+      </w:rPr>
+    </w:lvl>
+    <w:lvl w:ilvl="3" w:tplc="2A52DA62" w:tentative="1">
+      <w:start w:val="1"/>
+      <w:numFmt w:val="bullet"/>
+      <w:lvlText w:val=""/>
+      <w:lvlJc w:val="left"/>
+      <w:pPr>
+        <w:tabs>
+          <w:tab w:val="num" w:pos="2880"/>
+        </w:tabs>
+        <w:ind w:left="2880" w:hanging="360"/>
+      </w:pPr>
+      <w:rPr>
+        <w:rFonts w:ascii="Symbol" w:hAnsi="Symbol" w:hint="default"/>
+      </w:rPr>
+    </w:lvl>
+    <w:lvl w:ilvl="4" w:tplc="77B60A48" w:tentative="1">
+      <w:start w:val="1"/>
+      <w:numFmt w:val="bullet"/>
+      <w:lvlText w:val=""/>
+      <w:lvlJc w:val="left"/>
+      <w:pPr>
+        <w:tabs>
+          <w:tab w:val="num" w:pos="3600"/>
+        </w:tabs>
+        <w:ind w:left="3600" w:hanging="360"/>
+      </w:pPr>
+      <w:rPr>
+        <w:rFonts w:ascii="Symbol" w:hAnsi="Symbol" w:hint="default"/>
+      </w:rPr>
+    </w:lvl>
+    <w:lvl w:ilvl="5" w:tplc="DAE08418" w:tentative="1">
+      <w:start w:val="1"/>
+      <w:numFmt w:val="bullet"/>
+      <w:lvlText w:val=""/>
+      <w:lvlJc w:val="left"/>
+      <w:pPr>
+        <w:tabs>
+          <w:tab w:val="num" w:pos="4320"/>
+        </w:tabs>
+        <w:ind w:left="4320" w:hanging="360"/>
+      </w:pPr>
+      <w:rPr>
+        <w:rFonts w:ascii="Symbol" w:hAnsi="Symbol" w:hint="default"/>
+      </w:rPr>
+    </w:lvl>
+    <w:lvl w:ilvl="6" w:tplc="15CA3C14" w:tentative="1">
+      <w:start w:val="1"/>
+      <w:numFmt w:val="bullet"/>
+      <w:lvlText w:val=""/>
+      <w:lvlJc w:val="left"/>
+      <w:pPr>
+        <w:tabs>
+          <w:tab w:val="num" w:pos="5040"/>
+        </w:tabs>
+        <w:ind w:left="5040" w:hanging="360"/>
+      </w:pPr>
+      <w:rPr>
+        <w:rFonts w:ascii="Symbol" w:hAnsi="Symbol" w:hint="default"/>
+      </w:rPr>
+    </w:lvl>
+    <w:lvl w:ilvl="7" w:tplc="1AD47F86" w:tentative="1">
+      <w:start w:val="1"/>
+      <w:numFmt w:val="bullet"/>
+      <w:lvlText w:val=""/>
+      <w:lvlJc w:val="left"/>
+      <w:pPr>
+        <w:tabs>
+          <w:tab w:val="num" w:pos="5760"/>
+        </w:tabs>
+        <w:ind w:left="5760" w:hanging="360"/>
+      </w:pPr>
+      <w:rPr>
+        <w:rFonts w:ascii="Symbol" w:hAnsi="Symbol" w:hint="default"/>
+      </w:rPr>
+    </w:lvl>
+    <w:lvl w:ilvl="8" w:tplc="DB7A8642" w:tentative="1">
+      <w:start w:val="1"/>
+      <w:numFmt w:val="bullet"/>
+      <w:lvlText w:val=""/>
+      <w:lvlJc w:val="left"/>
+      <w:pPr>
+        <w:tabs>
+          <w:tab w:val="num" w:pos="6480"/>
+        </w:tabs>
+        <w:ind w:left="6480" w:hanging="360"/>
+      </w:pPr>
+      <w:rPr>
+        <w:rFonts w:ascii="Symbol" w:hAnsi="Symbol" w:hint="default"/>
+      </w:rPr>
+    </w:lvl>
+  </w:abstractNum>
+  <w:abstractNum w:abstractNumId="18" w15:restartNumberingAfterBreak="0">
     <w:nsid w:val="32B9128B"/>
     <w:multiLevelType w:val="multilevel"/>
     <w:tmpl w:val="0212C3CC"/>
@@ -6403,7 +6875,7 @@
       </w:rPr>
     </w:lvl>
   </w:abstractNum>
-  <w:abstractNum w:abstractNumId="18" w15:restartNumberingAfterBreak="0">
+  <w:abstractNum w:abstractNumId="19" w15:restartNumberingAfterBreak="0">
     <w:nsid w:val="363A7FE5"/>
     <w:multiLevelType w:val="multilevel"/>
     <w:tmpl w:val="8A927B00"/>
@@ -6552,7 +7024,7 @@
       </w:rPr>
     </w:lvl>
   </w:abstractNum>
-  <w:abstractNum w:abstractNumId="19" w15:restartNumberingAfterBreak="0">
+  <w:abstractNum w:abstractNumId="20" w15:restartNumberingAfterBreak="0">
     <w:nsid w:val="376D7FBB"/>
     <w:multiLevelType w:val="multilevel"/>
     <w:tmpl w:val="192866C6"/>
@@ -6701,7 +7173,7 @@
       </w:rPr>
     </w:lvl>
   </w:abstractNum>
-  <w:abstractNum w:abstractNumId="20" w15:restartNumberingAfterBreak="0">
+  <w:abstractNum w:abstractNumId="21" w15:restartNumberingAfterBreak="0">
     <w:nsid w:val="3974561E"/>
     <w:multiLevelType w:val="multilevel"/>
     <w:tmpl w:val="FF52B098"/>
@@ -6850,7 +7322,7 @@
       </w:rPr>
     </w:lvl>
   </w:abstractNum>
-  <w:abstractNum w:abstractNumId="21" w15:restartNumberingAfterBreak="0">
+  <w:abstractNum w:abstractNumId="22" w15:restartNumberingAfterBreak="0">
     <w:nsid w:val="4C2C6A34"/>
     <w:multiLevelType w:val="multilevel"/>
     <w:tmpl w:val="203627E6"/>
@@ -6999,7 +7471,7 @@
       </w:rPr>
     </w:lvl>
   </w:abstractNum>
-  <w:abstractNum w:abstractNumId="22" w15:restartNumberingAfterBreak="0">
+  <w:abstractNum w:abstractNumId="23" w15:restartNumberingAfterBreak="0">
     <w:nsid w:val="4DF74087"/>
     <w:multiLevelType w:val="multilevel"/>
     <w:tmpl w:val="68A4FCC0"/>
@@ -7148,7 +7620,122 @@
       </w:rPr>
     </w:lvl>
   </w:abstractNum>
-  <w:abstractNum w:abstractNumId="23" w15:restartNumberingAfterBreak="0">
+  <w:abstractNum w:abstractNumId="24" w15:restartNumberingAfterBreak="0">
+    <w:nsid w:val="56C33D5B"/>
+    <w:multiLevelType w:val="hybridMultilevel"/>
+    <w:tmpl w:val="03B23DA8"/>
+    <w:lvl w:ilvl="0" w:tplc="DB26DB7C">
+      <w:start w:val="1"/>
+      <w:numFmt w:val="bullet"/>
+      <w:lvlText w:val=""/>
+      <w:lvlJc w:val="left"/>
+      <w:pPr>
+        <w:ind w:left="1288" w:hanging="360"/>
+      </w:pPr>
+      <w:rPr>
+        <w:rFonts w:ascii="Symbol" w:hAnsi="Symbol" w:hint="default"/>
+        <w:sz w:val="20"/>
+        <w:szCs w:val="20"/>
+      </w:rPr>
+    </w:lvl>
+    <w:lvl w:ilvl="1" w:tplc="44090003">
+      <w:start w:val="1"/>
+      <w:numFmt w:val="bullet"/>
+      <w:lvlText w:val="o"/>
+      <w:lvlJc w:val="left"/>
+      <w:pPr>
+        <w:ind w:left="2008" w:hanging="360"/>
+      </w:pPr>
+      <w:rPr>
+        <w:rFonts w:ascii="Courier New" w:hAnsi="Courier New" w:cs="Courier New" w:hint="default"/>
+      </w:rPr>
+    </w:lvl>
+    <w:lvl w:ilvl="2" w:tplc="44090005" w:tentative="1">
+      <w:start w:val="1"/>
+      <w:numFmt w:val="bullet"/>
+      <w:lvlText w:val=""/>
+      <w:lvlJc w:val="left"/>
+      <w:pPr>
+        <w:ind w:left="2728" w:hanging="360"/>
+      </w:pPr>
+      <w:rPr>
+        <w:rFonts w:ascii="Wingdings" w:hAnsi="Wingdings" w:hint="default"/>
+      </w:rPr>
+    </w:lvl>
+    <w:lvl w:ilvl="3" w:tplc="44090001" w:tentative="1">
+      <w:start w:val="1"/>
+      <w:numFmt w:val="bullet"/>
+      <w:lvlText w:val=""/>
+      <w:lvlJc w:val="left"/>
+      <w:pPr>
+        <w:ind w:left="3448" w:hanging="360"/>
+      </w:pPr>
+      <w:rPr>
+        <w:rFonts w:ascii="Symbol" w:hAnsi="Symbol" w:hint="default"/>
+      </w:rPr>
+    </w:lvl>
+    <w:lvl w:ilvl="4" w:tplc="44090003" w:tentative="1">
+      <w:start w:val="1"/>
+      <w:numFmt w:val="bullet"/>
+      <w:lvlText w:val="o"/>
+      <w:lvlJc w:val="left"/>
+      <w:pPr>
+        <w:ind w:left="4168" w:hanging="360"/>
+      </w:pPr>
+      <w:rPr>
+        <w:rFonts w:ascii="Courier New" w:hAnsi="Courier New" w:cs="Courier New" w:hint="default"/>
+      </w:rPr>
+    </w:lvl>
+    <w:lvl w:ilvl="5" w:tplc="44090005" w:tentative="1">
+      <w:start w:val="1"/>
+      <w:numFmt w:val="bullet"/>
+      <w:lvlText w:val=""/>
+      <w:lvlJc w:val="left"/>
+      <w:pPr>
+        <w:ind w:left="4888" w:hanging="360"/>
+      </w:pPr>
+      <w:rPr>
+        <w:rFonts w:ascii="Wingdings" w:hAnsi="Wingdings" w:hint="default"/>
+      </w:rPr>
+    </w:lvl>
+    <w:lvl w:ilvl="6" w:tplc="44090001" w:tentative="1">
+      <w:start w:val="1"/>
+      <w:numFmt w:val="bullet"/>
+      <w:lvlText w:val=""/>
+      <w:lvlJc w:val="left"/>
+      <w:pPr>
+        <w:ind w:left="5608" w:hanging="360"/>
+      </w:pPr>
+      <w:rPr>
+        <w:rFonts w:ascii="Symbol" w:hAnsi="Symbol" w:hint="default"/>
+      </w:rPr>
+    </w:lvl>
+    <w:lvl w:ilvl="7" w:tplc="44090003" w:tentative="1">
+      <w:start w:val="1"/>
+      <w:numFmt w:val="bullet"/>
+      <w:lvlText w:val="o"/>
+      <w:lvlJc w:val="left"/>
+      <w:pPr>
+        <w:ind w:left="6328" w:hanging="360"/>
+      </w:pPr>
+      <w:rPr>
+        <w:rFonts w:ascii="Courier New" w:hAnsi="Courier New" w:cs="Courier New" w:hint="default"/>
+      </w:rPr>
+    </w:lvl>
+    <w:lvl w:ilvl="8" w:tplc="44090005" w:tentative="1">
+      <w:start w:val="1"/>
+      <w:numFmt w:val="bullet"/>
+      <w:lvlText w:val=""/>
+      <w:lvlJc w:val="left"/>
+      <w:pPr>
+        <w:ind w:left="7048" w:hanging="360"/>
+      </w:pPr>
+      <w:rPr>
+        <w:rFonts w:ascii="Wingdings" w:hAnsi="Wingdings" w:hint="default"/>
+      </w:rPr>
+    </w:lvl>
+  </w:abstractNum>
+  <w:abstractNum w:abstractNumId="25" w15:restartNumberingAfterBreak="0">
     <w:nsid w:val="5C08722F"/>
     <w:multiLevelType w:val="multilevel"/>
     <w:tmpl w:val="721AE8E2"/>
@@ -7297,7 +7884,156 @@
       </w:rPr>
     </w:lvl>
   </w:abstractNum>
-  <w:abstractNum w:abstractNumId="24" w15:restartNumberingAfterBreak="0">
+  <w:abstractNum w:abstractNumId="26" w15:restartNumberingAfterBreak="0">
+    <w:nsid w:val="610A130D"/>
+    <w:multiLevelType w:val="multilevel"/>
+    <w:tmpl w:val="1B640FFC"/>
+    <w:lvl w:ilvl="0">
+      <w:start w:val="1"/>
+      <w:numFmt w:val="bullet"/>
+      <w:lvlText w:val=""/>
+      <w:lvlJc w:val="left"/>
+      <w:pPr>
+        <w:tabs>
+          <w:tab w:val="num" w:pos="720"/>
+        </w:tabs>
+        <w:ind w:left="720" w:hanging="360"/>
+      </w:pPr>
+      <w:rPr>
+        <w:rFonts w:ascii="Symbol" w:hAnsi="Symbol" w:hint="default"/>
+        <w:sz w:val="20"/>
+      </w:rPr>
+    </w:lvl>
+    <w:lvl w:ilvl="1">
+      <w:start w:val="1"/>
+      <w:numFmt w:val="bullet"/>
+      <w:lvlText w:val="o"/>
+      <w:lvlJc w:val="left"/>
+      <w:pPr>
+        <w:tabs>
+          <w:tab w:val="num" w:pos="1440"/>
+        </w:tabs>
+        <w:ind w:left="1440" w:hanging="360"/>
+      </w:pPr>
+      <w:rPr>
+        <w:rFonts w:ascii="Courier New" w:hAnsi="Courier New" w:hint="default"/>
+        <w:sz w:val="20"/>
+      </w:rPr>
+    </w:lvl>
+    <w:lvl w:ilvl="2" w:tentative="1">
+      <w:start w:val="1"/>
+      <w:numFmt w:val="bullet"/>
+      <w:lvlText w:val=""/>
+      <w:lvlJc w:val="left"/>
+      <w:pPr>
+        <w:tabs>
+          <w:tab w:val="num" w:pos="2160"/>
+        </w:tabs>
+        <w:ind w:left="2160" w:hanging="360"/>
+      </w:pPr>
+      <w:rPr>
+        <w:rFonts w:ascii="Wingdings" w:hAnsi="Wingdings" w:hint="default"/>
+        <w:sz w:val="20"/>
+      </w:rPr>
+    </w:lvl>
+    <w:lvl w:ilvl="3" w:tentative="1">
+      <w:start w:val="1"/>
+      <w:numFmt w:val="bullet"/>
+      <w:lvlText w:val=""/>
+      <w:lvlJc w:val="left"/>
+      <w:pPr>
+        <w:tabs>
+          <w:tab w:val="num" w:pos="2880"/>
+        </w:tabs>
+        <w:ind w:left="2880" w:hanging="360"/>
+      </w:pPr>
+      <w:rPr>
+        <w:rFonts w:ascii="Wingdings" w:hAnsi="Wingdings" w:hint="default"/>
+        <w:sz w:val="20"/>
+      </w:rPr>
+    </w:lvl>
+    <w:lvl w:ilvl="4" w:tentative="1">
+      <w:start w:val="1"/>
+      <w:numFmt w:val="bullet"/>
+      <w:lvlText w:val=""/>
+      <w:lvlJc w:val="left"/>
+      <w:pPr>
+        <w:tabs>
+          <w:tab w:val="num" w:pos="3600"/>
+        </w:tabs>
+        <w:ind w:left="3600" w:hanging="360"/>
+      </w:pPr>
+      <w:rPr>
+        <w:rFonts w:ascii="Wingdings" w:hAnsi="Wingdings" w:hint="default"/>
+        <w:sz w:val="20"/>
+      </w:rPr>
+    </w:lvl>
+    <w:lvl w:ilvl="5" w:tentative="1">
+      <w:start w:val="1"/>
+      <w:numFmt w:val="bullet"/>
+      <w:lvlText w:val=""/>
+      <w:lvlJc w:val="left"/>
+      <w:pPr>
+        <w:tabs>
+          <w:tab w:val="num" w:pos="4320"/>
+        </w:tabs>
+        <w:ind w:left="4320" w:hanging="360"/>
+      </w:pPr>
+      <w:rPr>
+        <w:rFonts w:ascii="Wingdings" w:hAnsi="Wingdings" w:hint="default"/>
+        <w:sz w:val="20"/>
+      </w:rPr>
+    </w:lvl>
+    <w:lvl w:ilvl="6" w:tentative="1">
+      <w:start w:val="1"/>
+      <w:numFmt w:val="bullet"/>
+      <w:lvlText w:val=""/>
+      <w:lvlJc w:val="left"/>
+      <w:pPr>
+        <w:tabs>
+          <w:tab w:val="num" w:pos="5040"/>
+        </w:tabs>
+        <w:ind w:left="5040" w:hanging="360"/>
+      </w:pPr>
+      <w:rPr>
+        <w:rFonts w:ascii="Wingdings" w:hAnsi="Wingdings" w:hint="default"/>
+        <w:sz w:val="20"/>
+      </w:rPr>
+    </w:lvl>
+    <w:lvl w:ilvl="7" w:tentative="1">
+      <w:start w:val="1"/>
+      <w:numFmt w:val="bullet"/>
+      <w:lvlText w:val=""/>
+      <w:lvlJc w:val="left"/>
+      <w:pPr>
+        <w:tabs>
+          <w:tab w:val="num" w:pos="5760"/>
+        </w:tabs>
+        <w:ind w:left="5760" w:hanging="360"/>
+      </w:pPr>
+      <w:rPr>
+        <w:rFonts w:ascii="Wingdings" w:hAnsi="Wingdings" w:hint="default"/>
+        <w:sz w:val="20"/>
+      </w:rPr>
+    </w:lvl>
+    <w:lvl w:ilvl="8" w:tentative="1">
+      <w:start w:val="1"/>
+      <w:numFmt w:val="bullet"/>
+      <w:lvlText w:val=""/>
+      <w:lvlJc w:val="left"/>
+      <w:pPr>
+        <w:tabs>
+          <w:tab w:val="num" w:pos="6480"/>
+        </w:tabs>
+        <w:ind w:left="6480" w:hanging="360"/>
+      </w:pPr>
+      <w:rPr>
+        <w:rFonts w:ascii="Wingdings" w:hAnsi="Wingdings" w:hint="default"/>
+        <w:sz w:val="20"/>
+      </w:rPr>
+    </w:lvl>
+  </w:abstractNum>
+  <w:abstractNum w:abstractNumId="27" w15:restartNumberingAfterBreak="0">
     <w:nsid w:val="646A0B10"/>
     <w:multiLevelType w:val="multilevel"/>
     <w:tmpl w:val="2C123074"/>
@@ -7446,7 +8182,7 @@
       </w:rPr>
     </w:lvl>
   </w:abstractNum>
-  <w:abstractNum w:abstractNumId="25" w15:restartNumberingAfterBreak="0">
+  <w:abstractNum w:abstractNumId="28" w15:restartNumberingAfterBreak="0">
     <w:nsid w:val="65467240"/>
     <w:multiLevelType w:val="multilevel"/>
     <w:tmpl w:val="7D8281DC"/>
@@ -7595,7 +8331,7 @@
       </w:rPr>
     </w:lvl>
   </w:abstractNum>
-  <w:abstractNum w:abstractNumId="26" w15:restartNumberingAfterBreak="0">
+  <w:abstractNum w:abstractNumId="29" w15:restartNumberingAfterBreak="0">
     <w:nsid w:val="685C66E3"/>
     <w:multiLevelType w:val="multilevel"/>
     <w:tmpl w:val="D316B06A"/>
@@ -7740,7 +8476,7 @@
       </w:rPr>
     </w:lvl>
   </w:abstractNum>
-  <w:abstractNum w:abstractNumId="27" w15:restartNumberingAfterBreak="0">
+  <w:abstractNum w:abstractNumId="30" w15:restartNumberingAfterBreak="0">
     <w:nsid w:val="687F1A93"/>
     <w:multiLevelType w:val="multilevel"/>
     <w:tmpl w:val="611CC5D2"/>
@@ -7889,7 +8625,124 @@
       </w:rPr>
     </w:lvl>
   </w:abstractNum>
-  <w:abstractNum w:abstractNumId="28" w15:restartNumberingAfterBreak="0">
+  <w:abstractNum w:abstractNumId="31" w15:restartNumberingAfterBreak="0">
+    <w:nsid w:val="71470317"/>
+    <w:multiLevelType w:val="hybridMultilevel"/>
+    <w:tmpl w:val="12B87B72"/>
+    <w:lvl w:ilvl="0" w:tplc="FFFFFFFF">
+      <w:start w:val="1"/>
+      <w:numFmt w:val="bullet"/>
+      <w:lvlText w:val=""/>
+      <w:lvlJc w:val="left"/>
+      <w:pPr>
+        <w:ind w:left="1288" w:hanging="360"/>
+      </w:pPr>
+      <w:rPr>
+        <w:rFonts w:ascii="Symbol" w:hAnsi="Symbol" w:hint="default"/>
+        <w:sz w:val="20"/>
+        <w:szCs w:val="20"/>
+      </w:rPr>
+    </w:lvl>
+    <w:lvl w:ilvl="1" w:tplc="DB26DB7C">
+      <w:start w:val="1"/>
+      <w:numFmt w:val="bullet"/>
+      <w:lvlText w:val=""/>
+      <w:lvlJc w:val="left"/>
+      <w:pPr>
+        <w:ind w:left="2008" w:hanging="360"/>
+      </w:pPr>
+      <w:rPr>
+        <w:rFonts w:ascii="Symbol" w:hAnsi="Symbol" w:hint="default"/>
+        <w:sz w:val="20"/>
+        <w:szCs w:val="20"/>
+      </w:rPr>
+    </w:lvl>
+    <w:lvl w:ilvl="2" w:tplc="FFFFFFFF" w:tentative="1">
+      <w:start w:val="1"/>
+      <w:numFmt w:val="bullet"/>
+      <w:lvlText w:val=""/>
+      <w:lvlJc w:val="left"/>
+      <w:pPr>
+        <w:ind w:left="2728" w:hanging="360"/>
+      </w:pPr>
+      <w:rPr>
+        <w:rFonts w:ascii="Wingdings" w:hAnsi="Wingdings" w:hint="default"/>
+      </w:rPr>
+    </w:lvl>
+    <w:lvl w:ilvl="3" w:tplc="FFFFFFFF" w:tentative="1">
+      <w:start w:val="1"/>
+      <w:numFmt w:val="bullet"/>
+      <w:lvlText w:val=""/>
+      <w:lvlJc w:val="left"/>
+      <w:pPr>
+        <w:ind w:left="3448" w:hanging="360"/>
+      </w:pPr>
+      <w:rPr>
+        <w:rFonts w:ascii="Symbol" w:hAnsi="Symbol" w:hint="default"/>
+      </w:rPr>
+    </w:lvl>
+    <w:lvl w:ilvl="4" w:tplc="FFFFFFFF" w:tentative="1">
+      <w:start w:val="1"/>
+      <w:numFmt w:val="bullet"/>
+      <w:lvlText w:val="o"/>
+      <w:lvlJc w:val="left"/>
+      <w:pPr>
+        <w:ind w:left="4168" w:hanging="360"/>
+      </w:pPr>
+      <w:rPr>
+        <w:rFonts w:ascii="Courier New" w:hAnsi="Courier New" w:cs="Courier New" w:hint="default"/>
+      </w:rPr>
+    </w:lvl>
+    <w:lvl w:ilvl="5" w:tplc="FFFFFFFF" w:tentative="1">
+      <w:start w:val="1"/>
+      <w:numFmt w:val="bullet"/>
+      <w:lvlText w:val=""/>
+      <w:lvlJc w:val="left"/>
+      <w:pPr>
+        <w:ind w:left="4888" w:hanging="360"/>
+      </w:pPr>
+      <w:rPr>
+        <w:rFonts w:ascii="Wingdings" w:hAnsi="Wingdings" w:hint="default"/>
+      </w:rPr>
+    </w:lvl>
+    <w:lvl w:ilvl="6" w:tplc="FFFFFFFF" w:tentative="1">
+      <w:start w:val="1"/>
+      <w:numFmt w:val="bullet"/>
+      <w:lvlText w:val=""/>
+      <w:lvlJc w:val="left"/>
+      <w:pPr>
+        <w:ind w:left="5608" w:hanging="360"/>
+      </w:pPr>
+      <w:rPr>
+        <w:rFonts w:ascii="Symbol" w:hAnsi="Symbol" w:hint="default"/>
+      </w:rPr>
+    </w:lvl>
+    <w:lvl w:ilvl="7" w:tplc="FFFFFFFF" w:tentative="1">
+      <w:start w:val="1"/>
+      <w:numFmt w:val="bullet"/>
+      <w:lvlText w:val="o"/>
+      <w:lvlJc w:val="left"/>
+      <w:pPr>
+        <w:ind w:left="6328" w:hanging="360"/>
+      </w:pPr>
+      <w:rPr>
+        <w:rFonts w:ascii="Courier New" w:hAnsi="Courier New" w:cs="Courier New" w:hint="default"/>
+      </w:rPr>
+    </w:lvl>
+    <w:lvl w:ilvl="8" w:tplc="FFFFFFFF" w:tentative="1">
+      <w:start w:val="1"/>
+      <w:numFmt w:val="bullet"/>
+      <w:lvlText w:val=""/>
+      <w:lvlJc w:val="left"/>
+      <w:pPr>
+        <w:ind w:left="7048" w:hanging="360"/>
+      </w:pPr>
+      <w:rPr>
+        <w:rFonts w:ascii="Wingdings" w:hAnsi="Wingdings" w:hint="default"/>
+      </w:rPr>
+    </w:lvl>
+  </w:abstractNum>
+  <w:abstractNum w:abstractNumId="32" w15:restartNumberingAfterBreak="0">
     <w:nsid w:val="71952DAE"/>
     <w:multiLevelType w:val="multilevel"/>
     <w:tmpl w:val="4C64EDC8"/>
@@ -8038,7 +8891,7 @@
       </w:rPr>
     </w:lvl>
   </w:abstractNum>
-  <w:abstractNum w:abstractNumId="29" w15:restartNumberingAfterBreak="0">
+  <w:abstractNum w:abstractNumId="33" w15:restartNumberingAfterBreak="0">
     <w:nsid w:val="72142ED8"/>
     <w:multiLevelType w:val="multilevel"/>
     <w:tmpl w:val="C5B8B192"/>
@@ -8187,7 +9040,7 @@
       </w:rPr>
     </w:lvl>
   </w:abstractNum>
-  <w:abstractNum w:abstractNumId="30" w15:restartNumberingAfterBreak="0">
+  <w:abstractNum w:abstractNumId="34" w15:restartNumberingAfterBreak="0">
     <w:nsid w:val="758656B0"/>
     <w:multiLevelType w:val="multilevel"/>
     <w:tmpl w:val="CA8AA618"/>
@@ -8336,7 +9189,7 @@
       </w:rPr>
     </w:lvl>
   </w:abstractNum>
-  <w:abstractNum w:abstractNumId="31" w15:restartNumberingAfterBreak="0">
+  <w:abstractNum w:abstractNumId="35" w15:restartNumberingAfterBreak="0">
     <w:nsid w:val="7CB86FD4"/>
     <w:multiLevelType w:val="multilevel"/>
     <w:tmpl w:val="C53E7D80"/>
@@ -8485,7 +9338,7 @@
       </w:rPr>
     </w:lvl>
   </w:abstractNum>
-  <w:abstractNum w:abstractNumId="32" w15:restartNumberingAfterBreak="0">
+  <w:abstractNum w:abstractNumId="36" w15:restartNumberingAfterBreak="0">
     <w:nsid w:val="7DB71C69"/>
     <w:multiLevelType w:val="multilevel"/>
     <w:tmpl w:val="27C86D70"/>
@@ -8635,7 +9488,7 @@
     </w:lvl>
   </w:abstractNum>
   <w:num w:numId="1" w16cid:durableId="412095202">
-    <w:abstractNumId w:val="24"/>
+    <w:abstractNumId w:val="27"/>
   </w:num>
   <w:num w:numId="2" w16cid:durableId="1434979102">
     <w:abstractNumId w:val="7"/>
@@ -8644,13 +9497,13 @@
     <w:abstractNumId w:val="9"/>
   </w:num>
   <w:num w:numId="4" w16cid:durableId="820119232">
-    <w:abstractNumId w:val="25"/>
+    <w:abstractNumId w:val="28"/>
   </w:num>
   <w:num w:numId="5" w16cid:durableId="1254970956">
     <w:abstractNumId w:val="6"/>
   </w:num>
   <w:num w:numId="6" w16cid:durableId="1570572401">
-    <w:abstractNumId w:val="29"/>
+    <w:abstractNumId w:val="33"/>
   </w:num>
   <w:num w:numId="7" w16cid:durableId="861825485">
     <w:abstractNumId w:val="2"/>
@@ -8662,40 +9515,40 @@
     <w:abstractNumId w:val="16"/>
   </w:num>
   <w:num w:numId="10" w16cid:durableId="861238085">
-    <w:abstractNumId w:val="20"/>
+    <w:abstractNumId w:val="21"/>
   </w:num>
   <w:num w:numId="11" w16cid:durableId="2088067147">
-    <w:abstractNumId w:val="32"/>
+    <w:abstractNumId w:val="36"/>
   </w:num>
   <w:num w:numId="12" w16cid:durableId="1254322618">
-    <w:abstractNumId w:val="30"/>
+    <w:abstractNumId w:val="34"/>
   </w:num>
   <w:num w:numId="13" w16cid:durableId="1406759780">
-    <w:abstractNumId w:val="28"/>
+    <w:abstractNumId w:val="32"/>
   </w:num>
   <w:num w:numId="14" w16cid:durableId="1692799996">
     <w:abstractNumId w:val="8"/>
   </w:num>
   <w:num w:numId="15" w16cid:durableId="1578399470">
-    <w:abstractNumId w:val="23"/>
+    <w:abstractNumId w:val="25"/>
   </w:num>
   <w:num w:numId="16" w16cid:durableId="1832914421">
-    <w:abstractNumId w:val="22"/>
+    <w:abstractNumId w:val="23"/>
   </w:num>
   <w:num w:numId="17" w16cid:durableId="117727638">
     <w:abstractNumId w:val="12"/>
   </w:num>
   <w:num w:numId="18" w16cid:durableId="329797074">
-    <w:abstractNumId w:val="31"/>
+    <w:abstractNumId w:val="35"/>
   </w:num>
   <w:num w:numId="19" w16cid:durableId="1984775696">
-    <w:abstractNumId w:val="17"/>
+    <w:abstractNumId w:val="18"/>
   </w:num>
   <w:num w:numId="20" w16cid:durableId="1060326022">
     <w:abstractNumId w:val="0"/>
   </w:num>
   <w:num w:numId="21" w16cid:durableId="87389588">
-    <w:abstractNumId w:val="18"/>
+    <w:abstractNumId w:val="19"/>
   </w:num>
   <w:num w:numId="22" w16cid:durableId="1577203675">
     <w:abstractNumId w:val="3"/>
@@ -8710,28 +9563,40 @@
     <w:abstractNumId w:val="11"/>
   </w:num>
   <w:num w:numId="26" w16cid:durableId="1381435903">
-    <w:abstractNumId w:val="27"/>
+    <w:abstractNumId w:val="30"/>
   </w:num>
   <w:num w:numId="27" w16cid:durableId="226843790">
-    <w:abstractNumId w:val="19"/>
+    <w:abstractNumId w:val="20"/>
   </w:num>
   <w:num w:numId="28" w16cid:durableId="1834636689">
     <w:abstractNumId w:val="1"/>
   </w:num>
   <w:num w:numId="29" w16cid:durableId="581914302">
-    <w:abstractNumId w:val="26"/>
+    <w:abstractNumId w:val="29"/>
   </w:num>
   <w:num w:numId="30" w16cid:durableId="155270011">
     <w:abstractNumId w:val="5"/>
   </w:num>
   <w:num w:numId="31" w16cid:durableId="2136094873">
-    <w:abstractNumId w:val="21"/>
+    <w:abstractNumId w:val="22"/>
   </w:num>
   <w:num w:numId="32" w16cid:durableId="22825335">
     <w:abstractNumId w:val="15"/>
   </w:num>
   <w:num w:numId="33" w16cid:durableId="2035299361">
     <w:abstractNumId w:val="10"/>
+  </w:num>
+  <w:num w:numId="34" w16cid:durableId="299531062">
+    <w:abstractNumId w:val="17"/>
+  </w:num>
+  <w:num w:numId="35" w16cid:durableId="1513228386">
+    <w:abstractNumId w:val="26"/>
+  </w:num>
+  <w:num w:numId="36" w16cid:durableId="1870218479">
+    <w:abstractNumId w:val="24"/>
+  </w:num>
+  <w:num w:numId="37" w16cid:durableId="665013946">
+    <w:abstractNumId w:val="31"/>
   </w:num>
 </w:numbering>
 </file>
@@ -9340,7 +10205,6 @@
   <w:style w:type="character" w:default="1" w:styleId="DefaultParagraphFont">
     <w:name w:val="Default Paragraph Font"/>
     <w:uiPriority w:val="1"/>
-    <w:semiHidden/>
     <w:unhideWhenUsed/>
   </w:style>
   <w:style w:type="table" w:default="1" w:styleId="TableNormal">

</xml_diff>

<commit_message>
Add Itinary Turkey in holidays.docx
</commit_message>
<xml_diff>
--- a/holidays.docx
+++ b/holidays.docx
@@ -784,7 +784,7 @@
           <w:szCs w:val="24"/>
         </w:rPr>
         <w:pict w14:anchorId="15573CEC">
-          <v:rect id="_x0000_i1025" style="width:0;height:1.5pt" o:hralign="center" o:hrstd="t" o:hr="t" fillcolor="#a0a0a0" stroked="f"/>
+          <v:rect id="_x0000_i1026" style="width:0;height:1.5pt" o:hralign="center" o:hrstd="t" o:hr="t" fillcolor="#a0a0a0" stroked="f"/>
         </w:pict>
       </w:r>
     </w:p>
@@ -1197,7 +1197,7 @@
           <w:szCs w:val="24"/>
         </w:rPr>
         <w:pict w14:anchorId="4EC8EA06">
-          <v:rect id="_x0000_i1026" style="width:0;height:1.5pt" o:hralign="center" o:hrstd="t" o:hr="t" fillcolor="#a0a0a0" stroked="f"/>
+          <v:rect id="_x0000_i1027" style="width:0;height:1.5pt" o:hralign="center" o:hrstd="t" o:hr="t" fillcolor="#a0a0a0" stroked="f"/>
         </w:pict>
       </w:r>
     </w:p>
@@ -2183,7 +2183,7 @@
           <w:szCs w:val="24"/>
         </w:rPr>
         <w:pict w14:anchorId="0CC6BC2E">
-          <v:rect id="_x0000_i1027" style="width:0;height:1.5pt" o:hralign="center" o:hrstd="t" o:hr="t" fillcolor="#a0a0a0" stroked="f"/>
+          <v:rect id="_x0000_i1028" style="width:0;height:1.5pt" o:hralign="center" o:hrstd="t" o:hr="t" fillcolor="#a0a0a0" stroked="f"/>
         </w:pict>
       </w:r>
     </w:p>
@@ -2856,7 +2856,7 @@
           <w:szCs w:val="24"/>
         </w:rPr>
         <w:pict w14:anchorId="3F2DD593">
-          <v:rect id="_x0000_i1028" style="width:0;height:1.5pt" o:hralign="center" o:hrstd="t" o:hr="t" fillcolor="#a0a0a0" stroked="f"/>
+          <v:rect id="_x0000_i1029" style="width:0;height:1.5pt" o:hralign="center" o:hrstd="t" o:hr="t" fillcolor="#a0a0a0" stroked="f"/>
         </w:pict>
       </w:r>
     </w:p>
@@ -3964,15 +3964,7 @@
           <w:sz w:val="24"/>
           <w:szCs w:val="24"/>
         </w:rPr>
-        <w:t xml:space="preserve"> Starting from</w:t>
-      </w:r>
-      <w:r>
-        <w:rPr>
-          <w:rFonts w:ascii="Times New Roman" w:hAnsi="Times New Roman" w:cs="Times New Roman"/>
-          <w:sz w:val="24"/>
-          <w:szCs w:val="24"/>
-        </w:rPr>
-        <w:t xml:space="preserve"> </w:t>
+        <w:t xml:space="preserve"> Starting from </w:t>
       </w:r>
       <w:proofErr w:type="gramStart"/>
       <w:r>
@@ -3981,15 +3973,7 @@
           <w:sz w:val="24"/>
           <w:szCs w:val="24"/>
         </w:rPr>
-        <w:t>3,588</w:t>
-      </w:r>
-      <w:r>
-        <w:rPr>
-          <w:rFonts w:ascii="Times New Roman" w:hAnsi="Times New Roman" w:cs="Times New Roman"/>
-          <w:sz w:val="24"/>
-          <w:szCs w:val="24"/>
-        </w:rPr>
-        <w:t xml:space="preserve">  per</w:t>
+        <w:t>3,588  per</w:t>
       </w:r>
       <w:proofErr w:type="gramEnd"/>
       <w:r>
@@ -4035,6 +4019,184 @@
           <w:sz w:val="24"/>
           <w:szCs w:val="24"/>
         </w:rPr>
+        <w:t xml:space="preserve"> 4 Days, </w:t>
+      </w:r>
+      <w:r>
+        <w:rPr>
+          <w:rFonts w:ascii="Times New Roman" w:hAnsi="Times New Roman" w:cs="Times New Roman"/>
+          <w:sz w:val="24"/>
+          <w:szCs w:val="24"/>
+        </w:rPr>
+        <w:t>3</w:t>
+      </w:r>
+      <w:r>
+        <w:rPr>
+          <w:rFonts w:ascii="Times New Roman" w:hAnsi="Times New Roman" w:cs="Times New Roman"/>
+          <w:sz w:val="24"/>
+          <w:szCs w:val="24"/>
+        </w:rPr>
+        <w:t xml:space="preserve"> Nights</w:t>
+      </w:r>
+    </w:p>
+    <w:p>
+      <w:pPr>
+        <w:spacing w:line="360" w:lineRule="auto"/>
+        <w:ind w:left="66" w:right="601"/>
+        <w:rPr>
+          <w:rFonts w:ascii="Times New Roman" w:hAnsi="Times New Roman" w:cs="Times New Roman"/>
+          <w:sz w:val="24"/>
+          <w:szCs w:val="24"/>
+        </w:rPr>
+      </w:pPr>
+      <w:r>
+        <w:rPr>
+          <w:rFonts w:ascii="Times New Roman" w:hAnsi="Times New Roman" w:cs="Times New Roman"/>
+          <w:sz w:val="24"/>
+          <w:szCs w:val="24"/>
+        </w:rPr>
+        <w:pict w14:anchorId="22C1C576">
+          <v:rect id="_x0000_i1030" style="width:0;height:1.5pt" o:hralign="center" o:hrstd="t" o:hr="t" fillcolor="#a0a0a0" stroked="f"/>
+        </w:pict>
+      </w:r>
+    </w:p>
+    <w:p>
+      <w:pPr>
+        <w:pStyle w:val="ListParagraph"/>
+        <w:spacing w:line="360" w:lineRule="auto"/>
+        <w:ind w:left="0" w:right="601"/>
+        <w:rPr>
+          <w:rFonts w:ascii="Times New Roman" w:hAnsi="Times New Roman" w:cs="Times New Roman"/>
+          <w:b/>
+          <w:bCs/>
+          <w:sz w:val="24"/>
+          <w:szCs w:val="24"/>
+        </w:rPr>
+      </w:pPr>
+      <w:r>
+        <w:rPr>
+          <w:rFonts w:ascii="Times New Roman" w:hAnsi="Times New Roman" w:cs="Times New Roman"/>
+          <w:b/>
+          <w:bCs/>
+          <w:sz w:val="24"/>
+          <w:szCs w:val="24"/>
+        </w:rPr>
+        <w:t xml:space="preserve">Itinerary Overview: </w:t>
+      </w:r>
+    </w:p>
+    <w:p>
+      <w:pPr>
+        <w:pStyle w:val="ListParagraph"/>
+        <w:spacing w:line="360" w:lineRule="auto"/>
+        <w:ind w:left="0" w:right="601"/>
+        <w:rPr>
+          <w:rFonts w:ascii="Times New Roman" w:hAnsi="Times New Roman" w:cs="Times New Roman"/>
+          <w:b/>
+          <w:bCs/>
+          <w:sz w:val="24"/>
+          <w:szCs w:val="24"/>
+        </w:rPr>
+      </w:pPr>
+    </w:p>
+    <w:p>
+      <w:pPr>
+        <w:pStyle w:val="ListParagraph"/>
+        <w:spacing w:line="360" w:lineRule="auto"/>
+        <w:ind w:left="0" w:right="601"/>
+        <w:rPr>
+          <w:rFonts w:ascii="Times New Roman" w:hAnsi="Times New Roman" w:cs="Times New Roman"/>
+          <w:b/>
+          <w:bCs/>
+          <w:sz w:val="24"/>
+          <w:szCs w:val="24"/>
+        </w:rPr>
+      </w:pPr>
+      <w:r>
+        <w:rPr>
+          <w:rFonts w:ascii="Times New Roman" w:hAnsi="Times New Roman" w:cs="Times New Roman"/>
+          <w:b/>
+          <w:bCs/>
+          <w:sz w:val="24"/>
+          <w:szCs w:val="24"/>
+        </w:rPr>
+        <w:t xml:space="preserve">Day 1: </w:t>
+      </w:r>
+      <w:r>
+        <w:rPr>
+          <w:rFonts w:ascii="Times New Roman" w:hAnsi="Times New Roman" w:cs="Times New Roman"/>
+          <w:b/>
+          <w:bCs/>
+          <w:sz w:val="24"/>
+          <w:szCs w:val="24"/>
+        </w:rPr>
+        <w:t>Istanbul – The Gateway Between Europe and Asia</w:t>
+      </w:r>
+    </w:p>
+    <w:p>
+      <w:pPr>
+        <w:pStyle w:val="ListParagraph"/>
+        <w:numPr>
+          <w:ilvl w:val="0"/>
+          <w:numId w:val="25"/>
+        </w:numPr>
+        <w:tabs>
+          <w:tab w:val="clear" w:pos="720"/>
+        </w:tabs>
+        <w:spacing w:line="360" w:lineRule="auto"/>
+        <w:ind w:left="426" w:right="601"/>
+        <w:rPr>
+          <w:rFonts w:ascii="Times New Roman" w:hAnsi="Times New Roman" w:cs="Times New Roman"/>
+          <w:sz w:val="24"/>
+          <w:szCs w:val="24"/>
+        </w:rPr>
+      </w:pPr>
+      <w:proofErr w:type="spellStart"/>
+      <w:proofErr w:type="gramStart"/>
+      <w:r>
+        <w:rPr>
+          <w:rFonts w:ascii="Times New Roman" w:hAnsi="Times New Roman" w:cs="Times New Roman"/>
+          <w:b/>
+          <w:bCs/>
+          <w:sz w:val="24"/>
+          <w:szCs w:val="24"/>
+        </w:rPr>
+        <w:t>Morning:</w:t>
+      </w:r>
+      <w:r>
+        <w:rPr>
+          <w:rFonts w:ascii="Times New Roman" w:hAnsi="Times New Roman" w:cs="Times New Roman"/>
+          <w:sz w:val="24"/>
+          <w:szCs w:val="24"/>
+        </w:rPr>
+        <w:t>Visit</w:t>
+      </w:r>
+      <w:proofErr w:type="spellEnd"/>
+      <w:proofErr w:type="gramEnd"/>
+      <w:r>
+        <w:rPr>
+          <w:rFonts w:ascii="Times New Roman" w:hAnsi="Times New Roman" w:cs="Times New Roman"/>
+          <w:sz w:val="24"/>
+          <w:szCs w:val="24"/>
+        </w:rPr>
+        <w:t xml:space="preserve"> tour of </w:t>
+      </w:r>
+      <w:r>
+        <w:rPr>
+          <w:rFonts w:ascii="Times New Roman" w:hAnsi="Times New Roman" w:cs="Times New Roman"/>
+          <w:i/>
+          <w:iCs/>
+          <w:sz w:val="24"/>
+          <w:szCs w:val="24"/>
+        </w:rPr>
+        <w:t>Hagia Sofia</w:t>
+      </w:r>
+      <w:r>
+        <w:rPr>
+          <w:rFonts w:ascii="Times New Roman" w:hAnsi="Times New Roman" w:cs="Times New Roman"/>
+          <w:b/>
+          <w:bCs/>
+          <w:sz w:val="24"/>
+          <w:szCs w:val="24"/>
+        </w:rPr>
         <w:t xml:space="preserve"> </w:t>
       </w:r>
       <w:r>
@@ -4043,53 +4205,951 @@
           <w:sz w:val="24"/>
           <w:szCs w:val="24"/>
         </w:rPr>
-        <w:t>4</w:t>
-      </w:r>
-      <w:r>
-        <w:rPr>
-          <w:rFonts w:ascii="Times New Roman" w:hAnsi="Times New Roman" w:cs="Times New Roman"/>
-          <w:sz w:val="24"/>
-          <w:szCs w:val="24"/>
-        </w:rPr>
-        <w:t xml:space="preserve"> Days, </w:t>
-      </w:r>
-      <w:r>
-        <w:rPr>
-          <w:rFonts w:ascii="Times New Roman" w:hAnsi="Times New Roman" w:cs="Times New Roman"/>
-          <w:sz w:val="24"/>
-          <w:szCs w:val="24"/>
-        </w:rPr>
-        <w:t>3</w:t>
-      </w:r>
-      <w:r>
-        <w:rPr>
-          <w:rFonts w:ascii="Times New Roman" w:hAnsi="Times New Roman" w:cs="Times New Roman"/>
-          <w:sz w:val="24"/>
-          <w:szCs w:val="24"/>
-        </w:rPr>
-        <w:t xml:space="preserve"> Nights</w:t>
-      </w:r>
-    </w:p>
-    <w:p>
-      <w:pPr>
-        <w:spacing w:line="360" w:lineRule="auto"/>
-        <w:ind w:left="66" w:right="601"/>
-        <w:rPr>
-          <w:rFonts w:ascii="Times New Roman" w:hAnsi="Times New Roman" w:cs="Times New Roman"/>
-          <w:sz w:val="24"/>
-          <w:szCs w:val="24"/>
-        </w:rPr>
-      </w:pPr>
-      <w:r>
-        <w:rPr>
-          <w:rFonts w:ascii="Times New Roman" w:hAnsi="Times New Roman" w:cs="Times New Roman"/>
-          <w:sz w:val="24"/>
-          <w:szCs w:val="24"/>
-        </w:rPr>
-        <w:pict w14:anchorId="22C1C576">
-          <v:rect id="_x0000_i1034" style="width:0;height:1.5pt" o:hralign="center" o:hrstd="t" o:hr="t" fillcolor="#a0a0a0" stroked="f"/>
+        <w:t xml:space="preserve">, </w:t>
+      </w:r>
+      <w:r>
+        <w:rPr>
+          <w:rFonts w:ascii="Times New Roman" w:hAnsi="Times New Roman" w:cs="Times New Roman"/>
+          <w:i/>
+          <w:iCs/>
+          <w:sz w:val="24"/>
+          <w:szCs w:val="24"/>
+        </w:rPr>
+        <w:t>Blue Mosque</w:t>
+      </w:r>
+      <w:r>
+        <w:rPr>
+          <w:rFonts w:ascii="Times New Roman" w:hAnsi="Times New Roman" w:cs="Times New Roman"/>
+          <w:sz w:val="24"/>
+          <w:szCs w:val="24"/>
+        </w:rPr>
+        <w:t xml:space="preserve"> and </w:t>
+      </w:r>
+      <w:r>
+        <w:rPr>
+          <w:rFonts w:ascii="Times New Roman" w:hAnsi="Times New Roman" w:cs="Times New Roman"/>
+          <w:i/>
+          <w:iCs/>
+          <w:sz w:val="24"/>
+          <w:szCs w:val="24"/>
+        </w:rPr>
+        <w:t>Hippodrome of Constantinople</w:t>
+      </w:r>
+    </w:p>
+    <w:p>
+      <w:pPr>
+        <w:pStyle w:val="ListParagraph"/>
+        <w:numPr>
+          <w:ilvl w:val="0"/>
+          <w:numId w:val="25"/>
+        </w:numPr>
+        <w:tabs>
+          <w:tab w:val="clear" w:pos="720"/>
+        </w:tabs>
+        <w:spacing w:line="360" w:lineRule="auto"/>
+        <w:ind w:left="426" w:right="601"/>
+        <w:rPr>
+          <w:rFonts w:ascii="Times New Roman" w:hAnsi="Times New Roman" w:cs="Times New Roman"/>
+          <w:sz w:val="24"/>
+          <w:szCs w:val="24"/>
+        </w:rPr>
+      </w:pPr>
+      <w:r>
+        <w:rPr>
+          <w:rFonts w:ascii="Times New Roman" w:hAnsi="Times New Roman" w:cs="Times New Roman"/>
+          <w:b/>
+          <w:bCs/>
+          <w:sz w:val="24"/>
+          <w:szCs w:val="24"/>
+        </w:rPr>
+        <w:t>Afternoon:</w:t>
+      </w:r>
+      <w:r>
+        <w:rPr>
+          <w:rFonts w:ascii="Times New Roman" w:hAnsi="Times New Roman" w:cs="Times New Roman"/>
+          <w:sz w:val="24"/>
+          <w:szCs w:val="24"/>
+        </w:rPr>
+        <w:t xml:space="preserve"> Wander through the </w:t>
+      </w:r>
+      <w:r>
+        <w:rPr>
+          <w:rFonts w:ascii="Times New Roman" w:hAnsi="Times New Roman" w:cs="Times New Roman"/>
+          <w:i/>
+          <w:iCs/>
+          <w:sz w:val="24"/>
+          <w:szCs w:val="24"/>
+        </w:rPr>
+        <w:t>Grand Bazaar</w:t>
+      </w:r>
+      <w:r>
+        <w:rPr>
+          <w:rFonts w:ascii="Times New Roman" w:hAnsi="Times New Roman" w:cs="Times New Roman"/>
+          <w:sz w:val="24"/>
+          <w:szCs w:val="24"/>
+        </w:rPr>
+        <w:t>, one of the oldest and largest covered markets in the world</w:t>
+      </w:r>
+    </w:p>
+    <w:p>
+      <w:pPr>
+        <w:pStyle w:val="ListParagraph"/>
+        <w:numPr>
+          <w:ilvl w:val="0"/>
+          <w:numId w:val="25"/>
+        </w:numPr>
+        <w:tabs>
+          <w:tab w:val="clear" w:pos="720"/>
+        </w:tabs>
+        <w:spacing w:line="360" w:lineRule="auto"/>
+        <w:ind w:left="426" w:right="601"/>
+        <w:rPr>
+          <w:rFonts w:ascii="Times New Roman" w:hAnsi="Times New Roman" w:cs="Times New Roman"/>
+          <w:sz w:val="24"/>
+          <w:szCs w:val="24"/>
+        </w:rPr>
+      </w:pPr>
+      <w:r>
+        <w:rPr>
+          <w:rFonts w:ascii="Times New Roman" w:hAnsi="Times New Roman" w:cs="Times New Roman"/>
+          <w:b/>
+          <w:bCs/>
+          <w:sz w:val="24"/>
+          <w:szCs w:val="24"/>
+        </w:rPr>
+        <w:t>Evening:</w:t>
+      </w:r>
+      <w:r>
+        <w:rPr>
+          <w:rFonts w:ascii="Times New Roman" w:hAnsi="Times New Roman" w:cs="Times New Roman"/>
+          <w:sz w:val="24"/>
+          <w:szCs w:val="24"/>
+        </w:rPr>
+        <w:t xml:space="preserve"> </w:t>
+      </w:r>
+      <w:r>
+        <w:rPr>
+          <w:rFonts w:ascii="Times New Roman" w:hAnsi="Times New Roman" w:cs="Times New Roman"/>
+          <w:sz w:val="24"/>
+          <w:szCs w:val="24"/>
+        </w:rPr>
+        <w:t xml:space="preserve">Enjoy a </w:t>
+      </w:r>
+      <w:r>
+        <w:rPr>
+          <w:rFonts w:ascii="Times New Roman" w:hAnsi="Times New Roman" w:cs="Times New Roman"/>
+          <w:i/>
+          <w:iCs/>
+          <w:sz w:val="24"/>
+          <w:szCs w:val="24"/>
+        </w:rPr>
+        <w:t>Bosphorus sunset cruise</w:t>
+      </w:r>
+      <w:r>
+        <w:rPr>
+          <w:rFonts w:ascii="Times New Roman" w:hAnsi="Times New Roman" w:cs="Times New Roman"/>
+          <w:sz w:val="24"/>
+          <w:szCs w:val="24"/>
+        </w:rPr>
+        <w:t>, admiring the city’s skyline.</w:t>
+      </w:r>
+    </w:p>
+    <w:p>
+      <w:pPr>
+        <w:pStyle w:val="ListParagraph"/>
+        <w:spacing w:line="360" w:lineRule="auto"/>
+        <w:ind w:left="1440" w:right="601"/>
+        <w:rPr>
+          <w:rFonts w:ascii="Times New Roman" w:hAnsi="Times New Roman" w:cs="Times New Roman"/>
+          <w:b/>
+          <w:bCs/>
+          <w:sz w:val="24"/>
+          <w:szCs w:val="24"/>
+        </w:rPr>
+      </w:pPr>
+    </w:p>
+    <w:p>
+      <w:pPr>
+        <w:pStyle w:val="ListParagraph"/>
+        <w:spacing w:line="360" w:lineRule="auto"/>
+        <w:ind w:left="0" w:right="601"/>
+        <w:rPr>
+          <w:rFonts w:ascii="Times New Roman" w:hAnsi="Times New Roman" w:cs="Times New Roman"/>
+          <w:b/>
+          <w:bCs/>
+          <w:sz w:val="24"/>
+          <w:szCs w:val="24"/>
+        </w:rPr>
+      </w:pPr>
+      <w:r>
+        <w:rPr>
+          <w:rFonts w:ascii="Times New Roman" w:hAnsi="Times New Roman" w:cs="Times New Roman"/>
+          <w:b/>
+          <w:bCs/>
+          <w:sz w:val="24"/>
+          <w:szCs w:val="24"/>
+        </w:rPr>
+        <w:t xml:space="preserve">Day 2: </w:t>
+      </w:r>
+      <w:r>
+        <w:rPr>
+          <w:rFonts w:ascii="Times New Roman" w:hAnsi="Times New Roman" w:cs="Times New Roman"/>
+          <w:b/>
+          <w:bCs/>
+          <w:sz w:val="24"/>
+          <w:szCs w:val="24"/>
+        </w:rPr>
+        <w:t>Cappadocia – Land of Fairy Chimneys</w:t>
+      </w:r>
+    </w:p>
+    <w:p>
+      <w:pPr>
+        <w:pStyle w:val="ListParagraph"/>
+        <w:numPr>
+          <w:ilvl w:val="0"/>
+          <w:numId w:val="26"/>
+        </w:numPr>
+        <w:tabs>
+          <w:tab w:val="clear" w:pos="720"/>
+          <w:tab w:val="num" w:pos="360"/>
+        </w:tabs>
+        <w:spacing w:line="360" w:lineRule="auto"/>
+        <w:ind w:left="426" w:right="601"/>
+        <w:rPr>
+          <w:rFonts w:ascii="Times New Roman" w:hAnsi="Times New Roman" w:cs="Times New Roman"/>
+          <w:sz w:val="24"/>
+          <w:szCs w:val="24"/>
+        </w:rPr>
+      </w:pPr>
+      <w:r>
+        <w:rPr>
+          <w:rFonts w:ascii="Times New Roman" w:hAnsi="Times New Roman" w:cs="Times New Roman"/>
+          <w:b/>
+          <w:bCs/>
+          <w:sz w:val="24"/>
+          <w:szCs w:val="24"/>
+        </w:rPr>
+        <w:t>Morning:</w:t>
+      </w:r>
+      <w:r>
+        <w:rPr>
+          <w:rFonts w:ascii="Times New Roman" w:hAnsi="Times New Roman" w:cs="Times New Roman"/>
+          <w:sz w:val="24"/>
+          <w:szCs w:val="24"/>
+        </w:rPr>
+        <w:t xml:space="preserve"> </w:t>
+      </w:r>
+      <w:r>
+        <w:rPr>
+          <w:rFonts w:ascii="Times New Roman" w:hAnsi="Times New Roman" w:cs="Times New Roman"/>
+          <w:sz w:val="24"/>
+          <w:szCs w:val="24"/>
+        </w:rPr>
+        <w:t xml:space="preserve">Taking a </w:t>
+      </w:r>
+      <w:r>
+        <w:rPr>
+          <w:rFonts w:ascii="Times New Roman" w:hAnsi="Times New Roman" w:cs="Times New Roman"/>
+          <w:i/>
+          <w:iCs/>
+          <w:sz w:val="24"/>
+          <w:szCs w:val="24"/>
+        </w:rPr>
+        <w:t>magical hot air ballon ride</w:t>
+      </w:r>
+      <w:r>
+        <w:rPr>
+          <w:rFonts w:ascii="Times New Roman" w:hAnsi="Times New Roman" w:cs="Times New Roman"/>
+          <w:sz w:val="24"/>
+          <w:szCs w:val="24"/>
+        </w:rPr>
+        <w:t xml:space="preserve"> and visit </w:t>
+      </w:r>
+      <w:proofErr w:type="spellStart"/>
+      <w:r>
+        <w:rPr>
+          <w:rFonts w:ascii="Times New Roman" w:hAnsi="Times New Roman" w:cs="Times New Roman"/>
+          <w:i/>
+          <w:iCs/>
+          <w:sz w:val="24"/>
+          <w:szCs w:val="24"/>
+        </w:rPr>
+        <w:t>Goreme</w:t>
+      </w:r>
+      <w:proofErr w:type="spellEnd"/>
+      <w:r>
+        <w:rPr>
+          <w:rFonts w:ascii="Times New Roman" w:hAnsi="Times New Roman" w:cs="Times New Roman"/>
+          <w:i/>
+          <w:iCs/>
+          <w:sz w:val="24"/>
+          <w:szCs w:val="24"/>
+        </w:rPr>
+        <w:t xml:space="preserve"> Open Air Museum</w:t>
+      </w:r>
+      <w:r>
+        <w:rPr>
+          <w:rFonts w:ascii="Times New Roman" w:hAnsi="Times New Roman" w:cs="Times New Roman"/>
+          <w:sz w:val="24"/>
+          <w:szCs w:val="24"/>
+        </w:rPr>
+        <w:t xml:space="preserve"> </w:t>
+      </w:r>
+    </w:p>
+    <w:p>
+      <w:pPr>
+        <w:pStyle w:val="ListParagraph"/>
+        <w:numPr>
+          <w:ilvl w:val="0"/>
+          <w:numId w:val="26"/>
+        </w:numPr>
+        <w:tabs>
+          <w:tab w:val="clear" w:pos="720"/>
+          <w:tab w:val="num" w:pos="360"/>
+        </w:tabs>
+        <w:spacing w:line="360" w:lineRule="auto"/>
+        <w:ind w:left="426" w:right="601"/>
+        <w:rPr>
+          <w:rFonts w:ascii="Times New Roman" w:hAnsi="Times New Roman" w:cs="Times New Roman"/>
+          <w:sz w:val="24"/>
+          <w:szCs w:val="24"/>
+        </w:rPr>
+      </w:pPr>
+      <w:r>
+        <w:rPr>
+          <w:rFonts w:ascii="Times New Roman" w:hAnsi="Times New Roman" w:cs="Times New Roman"/>
+          <w:b/>
+          <w:bCs/>
+          <w:sz w:val="24"/>
+          <w:szCs w:val="24"/>
+        </w:rPr>
+        <w:t>Afternoon:</w:t>
+      </w:r>
+      <w:r>
+        <w:rPr>
+          <w:rFonts w:ascii="Times New Roman" w:hAnsi="Times New Roman" w:cs="Times New Roman"/>
+          <w:sz w:val="24"/>
+          <w:szCs w:val="24"/>
+        </w:rPr>
+        <w:t xml:space="preserve"> </w:t>
+      </w:r>
+      <w:r>
+        <w:rPr>
+          <w:rFonts w:ascii="Times New Roman" w:hAnsi="Times New Roman" w:cs="Times New Roman"/>
+          <w:sz w:val="24"/>
+          <w:szCs w:val="24"/>
+        </w:rPr>
+        <w:t xml:space="preserve">Explore city of </w:t>
+      </w:r>
+      <w:proofErr w:type="spellStart"/>
+      <w:r>
+        <w:rPr>
+          <w:rFonts w:ascii="Times New Roman" w:hAnsi="Times New Roman" w:cs="Times New Roman"/>
+          <w:i/>
+          <w:iCs/>
+          <w:sz w:val="24"/>
+          <w:szCs w:val="24"/>
+        </w:rPr>
+        <w:t>Kaymali</w:t>
+      </w:r>
+      <w:proofErr w:type="spellEnd"/>
+      <w:r>
+        <w:rPr>
+          <w:rFonts w:ascii="Times New Roman" w:hAnsi="Times New Roman" w:cs="Times New Roman"/>
+          <w:sz w:val="24"/>
+          <w:szCs w:val="24"/>
+        </w:rPr>
+        <w:t xml:space="preserve"> and </w:t>
+      </w:r>
+      <w:r>
+        <w:rPr>
+          <w:rFonts w:ascii="Times New Roman" w:hAnsi="Times New Roman" w:cs="Times New Roman"/>
+          <w:sz w:val="24"/>
+          <w:szCs w:val="24"/>
+        </w:rPr>
+        <w:t xml:space="preserve">Walk through the </w:t>
+      </w:r>
+      <w:r>
+        <w:rPr>
+          <w:rFonts w:ascii="Times New Roman" w:hAnsi="Times New Roman" w:cs="Times New Roman"/>
+          <w:i/>
+          <w:iCs/>
+          <w:sz w:val="24"/>
+          <w:szCs w:val="24"/>
+        </w:rPr>
+        <w:t>Love Valley</w:t>
+      </w:r>
+      <w:r>
+        <w:rPr>
+          <w:rFonts w:ascii="Times New Roman" w:hAnsi="Times New Roman" w:cs="Times New Roman"/>
+          <w:sz w:val="24"/>
+          <w:szCs w:val="24"/>
+        </w:rPr>
+        <w:t>,</w:t>
+      </w:r>
+    </w:p>
+    <w:p>
+      <w:pPr>
+        <w:pStyle w:val="ListParagraph"/>
+        <w:numPr>
+          <w:ilvl w:val="0"/>
+          <w:numId w:val="26"/>
+        </w:numPr>
+        <w:tabs>
+          <w:tab w:val="clear" w:pos="720"/>
+          <w:tab w:val="num" w:pos="360"/>
+        </w:tabs>
+        <w:spacing w:line="360" w:lineRule="auto"/>
+        <w:ind w:left="426" w:right="601"/>
+        <w:rPr>
+          <w:rFonts w:ascii="Times New Roman" w:hAnsi="Times New Roman" w:cs="Times New Roman"/>
+          <w:sz w:val="24"/>
+          <w:szCs w:val="24"/>
+        </w:rPr>
+      </w:pPr>
+      <w:r>
+        <w:rPr>
+          <w:rFonts w:ascii="Times New Roman" w:hAnsi="Times New Roman" w:cs="Times New Roman"/>
+          <w:b/>
+          <w:bCs/>
+          <w:sz w:val="24"/>
+          <w:szCs w:val="24"/>
+        </w:rPr>
+        <w:t>Evening:</w:t>
+      </w:r>
+      <w:r>
+        <w:rPr>
+          <w:rFonts w:ascii="Times New Roman" w:hAnsi="Times New Roman" w:cs="Times New Roman"/>
+          <w:sz w:val="24"/>
+          <w:szCs w:val="24"/>
+        </w:rPr>
+        <w:t xml:space="preserve"> </w:t>
+      </w:r>
+      <w:r>
+        <w:rPr>
+          <w:rFonts w:ascii="Times New Roman" w:hAnsi="Times New Roman" w:cs="Times New Roman"/>
+          <w:sz w:val="24"/>
+          <w:szCs w:val="24"/>
+        </w:rPr>
+        <w:t>Dine at a cave restaurant and experience Cappadocian cuisine, such as pottery kebabs.</w:t>
+      </w:r>
+    </w:p>
+    <w:p>
+      <w:pPr>
+        <w:pStyle w:val="ListParagraph"/>
+        <w:spacing w:line="360" w:lineRule="auto"/>
+        <w:ind w:left="1440" w:right="601"/>
+        <w:rPr>
+          <w:rFonts w:ascii="Times New Roman" w:hAnsi="Times New Roman" w:cs="Times New Roman"/>
+          <w:b/>
+          <w:bCs/>
+          <w:sz w:val="24"/>
+          <w:szCs w:val="24"/>
+        </w:rPr>
+      </w:pPr>
+    </w:p>
+    <w:p>
+      <w:pPr>
+        <w:pStyle w:val="ListParagraph"/>
+        <w:spacing w:line="360" w:lineRule="auto"/>
+        <w:ind w:left="0" w:right="601"/>
+        <w:rPr>
+          <w:rFonts w:ascii="Times New Roman" w:hAnsi="Times New Roman" w:cs="Times New Roman"/>
+          <w:b/>
+          <w:bCs/>
+          <w:sz w:val="24"/>
+          <w:szCs w:val="24"/>
+        </w:rPr>
+      </w:pPr>
+      <w:r>
+        <w:rPr>
+          <w:rFonts w:ascii="Times New Roman" w:hAnsi="Times New Roman" w:cs="Times New Roman"/>
+          <w:b/>
+          <w:bCs/>
+          <w:sz w:val="24"/>
+          <w:szCs w:val="24"/>
+        </w:rPr>
+        <w:t>Day 3: Day Trip to Florence</w:t>
+      </w:r>
+    </w:p>
+    <w:p>
+      <w:pPr>
+        <w:pStyle w:val="ListParagraph"/>
+        <w:numPr>
+          <w:ilvl w:val="0"/>
+          <w:numId w:val="26"/>
+        </w:numPr>
+        <w:tabs>
+          <w:tab w:val="clear" w:pos="720"/>
+          <w:tab w:val="num" w:pos="360"/>
+        </w:tabs>
+        <w:spacing w:line="360" w:lineRule="auto"/>
+        <w:ind w:left="426" w:right="601"/>
+        <w:rPr>
+          <w:rFonts w:ascii="Times New Roman" w:hAnsi="Times New Roman" w:cs="Times New Roman"/>
+          <w:sz w:val="24"/>
+          <w:szCs w:val="24"/>
+        </w:rPr>
+      </w:pPr>
+      <w:r>
+        <w:rPr>
+          <w:rFonts w:ascii="Times New Roman" w:hAnsi="Times New Roman" w:cs="Times New Roman"/>
+          <w:b/>
+          <w:bCs/>
+          <w:sz w:val="24"/>
+          <w:szCs w:val="24"/>
+        </w:rPr>
+        <w:t>Morning:</w:t>
+      </w:r>
+      <w:r>
+        <w:rPr>
+          <w:rFonts w:ascii="Times New Roman" w:hAnsi="Times New Roman" w:cs="Times New Roman"/>
+          <w:sz w:val="24"/>
+          <w:szCs w:val="24"/>
+        </w:rPr>
+        <w:t xml:space="preserve"> </w:t>
+      </w:r>
+      <w:r>
+        <w:rPr>
+          <w:rFonts w:ascii="Times New Roman" w:hAnsi="Times New Roman" w:cs="Times New Roman"/>
+          <w:sz w:val="24"/>
+          <w:szCs w:val="24"/>
+        </w:rPr>
+        <w:t xml:space="preserve">Travel to </w:t>
+      </w:r>
+      <w:proofErr w:type="spellStart"/>
+      <w:r>
+        <w:rPr>
+          <w:rFonts w:ascii="Times New Roman" w:hAnsi="Times New Roman" w:cs="Times New Roman"/>
+          <w:i/>
+          <w:iCs/>
+          <w:sz w:val="24"/>
+          <w:szCs w:val="24"/>
+        </w:rPr>
+        <w:t>Pamukkale</w:t>
+      </w:r>
+      <w:proofErr w:type="spellEnd"/>
+      <w:r>
+        <w:rPr>
+          <w:rFonts w:ascii="Times New Roman" w:hAnsi="Times New Roman" w:cs="Times New Roman"/>
+          <w:sz w:val="24"/>
+          <w:szCs w:val="24"/>
+        </w:rPr>
+        <w:t xml:space="preserve"> and visit the </w:t>
+      </w:r>
+      <w:r>
+        <w:rPr>
+          <w:rFonts w:ascii="Times New Roman" w:hAnsi="Times New Roman" w:cs="Times New Roman"/>
+          <w:i/>
+          <w:iCs/>
+          <w:sz w:val="24"/>
+          <w:szCs w:val="24"/>
+        </w:rPr>
+        <w:t>travertine terraces</w:t>
+      </w:r>
+    </w:p>
+    <w:p>
+      <w:pPr>
+        <w:pStyle w:val="ListParagraph"/>
+        <w:numPr>
+          <w:ilvl w:val="0"/>
+          <w:numId w:val="26"/>
+        </w:numPr>
+        <w:tabs>
+          <w:tab w:val="clear" w:pos="720"/>
+          <w:tab w:val="num" w:pos="360"/>
+        </w:tabs>
+        <w:spacing w:line="360" w:lineRule="auto"/>
+        <w:ind w:left="426" w:right="601"/>
+        <w:rPr>
+          <w:rFonts w:ascii="Times New Roman" w:hAnsi="Times New Roman" w:cs="Times New Roman"/>
+          <w:sz w:val="24"/>
+          <w:szCs w:val="24"/>
+        </w:rPr>
+      </w:pPr>
+      <w:r>
+        <w:rPr>
+          <w:rFonts w:ascii="Times New Roman" w:hAnsi="Times New Roman" w:cs="Times New Roman"/>
+          <w:sz w:val="24"/>
+          <w:szCs w:val="24"/>
+        </w:rPr>
+        <w:t xml:space="preserve">Afternoon: </w:t>
+      </w:r>
+      <w:r>
+        <w:rPr>
+          <w:rFonts w:ascii="Times New Roman" w:hAnsi="Times New Roman" w:cs="Times New Roman"/>
+          <w:sz w:val="24"/>
+          <w:szCs w:val="24"/>
+        </w:rPr>
+        <w:t xml:space="preserve">Walk along the </w:t>
+      </w:r>
+      <w:r>
+        <w:rPr>
+          <w:rFonts w:ascii="Times New Roman" w:hAnsi="Times New Roman" w:cs="Times New Roman"/>
+          <w:i/>
+          <w:iCs/>
+          <w:sz w:val="24"/>
+          <w:szCs w:val="24"/>
+        </w:rPr>
+        <w:t>Cotton Castle</w:t>
+      </w:r>
+      <w:r>
+        <w:rPr>
+          <w:rFonts w:ascii="Times New Roman" w:hAnsi="Times New Roman" w:cs="Times New Roman"/>
+          <w:sz w:val="24"/>
+          <w:szCs w:val="24"/>
+        </w:rPr>
+        <w:t xml:space="preserve"> for panoramic views,</w:t>
+      </w:r>
+    </w:p>
+    <w:p>
+      <w:pPr>
+        <w:pStyle w:val="ListParagraph"/>
+        <w:numPr>
+          <w:ilvl w:val="0"/>
+          <w:numId w:val="26"/>
+        </w:numPr>
+        <w:tabs>
+          <w:tab w:val="clear" w:pos="720"/>
+          <w:tab w:val="num" w:pos="360"/>
+        </w:tabs>
+        <w:spacing w:line="360" w:lineRule="auto"/>
+        <w:ind w:left="426" w:right="601"/>
+        <w:rPr>
+          <w:rFonts w:ascii="Times New Roman" w:hAnsi="Times New Roman" w:cs="Times New Roman"/>
+          <w:sz w:val="24"/>
+          <w:szCs w:val="24"/>
+        </w:rPr>
+      </w:pPr>
+      <w:r>
+        <w:rPr>
+          <w:rFonts w:ascii="Times New Roman" w:hAnsi="Times New Roman" w:cs="Times New Roman"/>
+          <w:sz w:val="24"/>
+          <w:szCs w:val="24"/>
+        </w:rPr>
+        <w:t>Evening:</w:t>
+      </w:r>
+      <w:r>
+        <w:t xml:space="preserve"> </w:t>
+      </w:r>
+      <w:r>
+        <w:rPr>
+          <w:rFonts w:ascii="Times New Roman" w:hAnsi="Times New Roman" w:cs="Times New Roman"/>
+          <w:sz w:val="24"/>
+          <w:szCs w:val="24"/>
+        </w:rPr>
+        <w:t xml:space="preserve">Relax in a thermal spa hotel near </w:t>
+      </w:r>
+      <w:proofErr w:type="spellStart"/>
+      <w:r>
+        <w:rPr>
+          <w:rFonts w:ascii="Times New Roman" w:hAnsi="Times New Roman" w:cs="Times New Roman"/>
+          <w:i/>
+          <w:iCs/>
+          <w:sz w:val="24"/>
+          <w:szCs w:val="24"/>
+        </w:rPr>
+        <w:t>Pamukkale</w:t>
+      </w:r>
+      <w:proofErr w:type="spellEnd"/>
+    </w:p>
+    <w:p>
+      <w:pPr>
+        <w:pStyle w:val="ListParagraph"/>
+        <w:spacing w:line="360" w:lineRule="auto"/>
+        <w:ind w:left="1440" w:right="601"/>
+        <w:rPr>
+          <w:rFonts w:ascii="Times New Roman" w:hAnsi="Times New Roman" w:cs="Times New Roman"/>
+          <w:b/>
+          <w:bCs/>
+          <w:sz w:val="24"/>
+          <w:szCs w:val="24"/>
+        </w:rPr>
+      </w:pPr>
+    </w:p>
+    <w:p>
+      <w:pPr>
+        <w:pStyle w:val="ListParagraph"/>
+        <w:spacing w:line="360" w:lineRule="auto"/>
+        <w:ind w:left="0" w:right="601"/>
+        <w:rPr>
+          <w:rFonts w:ascii="Times New Roman" w:hAnsi="Times New Roman" w:cs="Times New Roman"/>
+          <w:b/>
+          <w:bCs/>
+          <w:sz w:val="24"/>
+          <w:szCs w:val="24"/>
+        </w:rPr>
+      </w:pPr>
+      <w:r>
+        <w:rPr>
+          <w:rFonts w:ascii="Times New Roman" w:hAnsi="Times New Roman" w:cs="Times New Roman"/>
+          <w:b/>
+          <w:bCs/>
+          <w:sz w:val="24"/>
+          <w:szCs w:val="24"/>
+        </w:rPr>
+        <w:t xml:space="preserve">Day 4: </w:t>
+      </w:r>
+      <w:r>
+        <w:rPr>
+          <w:rFonts w:ascii="Times New Roman" w:hAnsi="Times New Roman" w:cs="Times New Roman"/>
+          <w:b/>
+          <w:bCs/>
+          <w:sz w:val="24"/>
+          <w:szCs w:val="24"/>
+        </w:rPr>
+        <w:t>Antalya – The Jewel of the Turkish Riviera</w:t>
+      </w:r>
+    </w:p>
+    <w:p>
+      <w:pPr>
+        <w:pStyle w:val="ListParagraph"/>
+        <w:numPr>
+          <w:ilvl w:val="0"/>
+          <w:numId w:val="26"/>
+        </w:numPr>
+        <w:tabs>
+          <w:tab w:val="clear" w:pos="720"/>
+          <w:tab w:val="num" w:pos="360"/>
+        </w:tabs>
+        <w:spacing w:line="360" w:lineRule="auto"/>
+        <w:ind w:left="426" w:right="601"/>
+        <w:rPr>
+          <w:rFonts w:ascii="Times New Roman" w:hAnsi="Times New Roman" w:cs="Times New Roman"/>
+          <w:sz w:val="24"/>
+          <w:szCs w:val="24"/>
+        </w:rPr>
+      </w:pPr>
+      <w:r>
+        <w:rPr>
+          <w:rFonts w:ascii="Times New Roman" w:hAnsi="Times New Roman" w:cs="Times New Roman"/>
+          <w:b/>
+          <w:bCs/>
+          <w:sz w:val="24"/>
+          <w:szCs w:val="24"/>
+        </w:rPr>
+        <w:t>Morning:</w:t>
+      </w:r>
+      <w:r>
+        <w:rPr>
+          <w:rFonts w:ascii="Times New Roman" w:hAnsi="Times New Roman" w:cs="Times New Roman"/>
+          <w:sz w:val="24"/>
+          <w:szCs w:val="24"/>
+        </w:rPr>
+        <w:t xml:space="preserve"> </w:t>
+      </w:r>
+      <w:r>
+        <w:rPr>
+          <w:rFonts w:ascii="Times New Roman" w:hAnsi="Times New Roman" w:cs="Times New Roman"/>
+          <w:sz w:val="24"/>
+          <w:szCs w:val="24"/>
+        </w:rPr>
+        <w:t xml:space="preserve">Visit the stunning </w:t>
+      </w:r>
+      <w:proofErr w:type="spellStart"/>
+      <w:r>
+        <w:rPr>
+          <w:rFonts w:ascii="Times New Roman" w:hAnsi="Times New Roman" w:cs="Times New Roman"/>
+          <w:i/>
+          <w:iCs/>
+          <w:sz w:val="24"/>
+          <w:szCs w:val="24"/>
+        </w:rPr>
+        <w:t>Düden</w:t>
+      </w:r>
+      <w:proofErr w:type="spellEnd"/>
+      <w:r>
+        <w:rPr>
+          <w:rFonts w:ascii="Times New Roman" w:hAnsi="Times New Roman" w:cs="Times New Roman"/>
+          <w:i/>
+          <w:iCs/>
+          <w:sz w:val="24"/>
+          <w:szCs w:val="24"/>
+        </w:rPr>
+        <w:t xml:space="preserve"> Waterfalls</w:t>
+      </w:r>
+    </w:p>
+    <w:p>
+      <w:pPr>
+        <w:pStyle w:val="ListParagraph"/>
+        <w:numPr>
+          <w:ilvl w:val="0"/>
+          <w:numId w:val="26"/>
+        </w:numPr>
+        <w:tabs>
+          <w:tab w:val="clear" w:pos="720"/>
+          <w:tab w:val="num" w:pos="360"/>
+        </w:tabs>
+        <w:spacing w:line="360" w:lineRule="auto"/>
+        <w:ind w:left="426" w:right="601"/>
+        <w:rPr>
+          <w:rFonts w:ascii="Times New Roman" w:hAnsi="Times New Roman" w:cs="Times New Roman"/>
+          <w:sz w:val="24"/>
+          <w:szCs w:val="24"/>
+        </w:rPr>
+      </w:pPr>
+      <w:r>
+        <w:rPr>
+          <w:rFonts w:ascii="Times New Roman" w:hAnsi="Times New Roman" w:cs="Times New Roman"/>
+          <w:b/>
+          <w:bCs/>
+          <w:sz w:val="24"/>
+          <w:szCs w:val="24"/>
+        </w:rPr>
+        <w:t>Afternoon:</w:t>
+      </w:r>
+      <w:r>
+        <w:rPr>
+          <w:rFonts w:ascii="Times New Roman" w:hAnsi="Times New Roman" w:cs="Times New Roman"/>
+          <w:sz w:val="24"/>
+          <w:szCs w:val="24"/>
+        </w:rPr>
+        <w:t xml:space="preserve"> </w:t>
+      </w:r>
+      <w:r>
+        <w:rPr>
+          <w:rFonts w:ascii="Times New Roman" w:hAnsi="Times New Roman" w:cs="Times New Roman"/>
+          <w:sz w:val="24"/>
+          <w:szCs w:val="24"/>
+        </w:rPr>
+        <w:t xml:space="preserve">Visit the ancient ruins of </w:t>
+      </w:r>
+      <w:r>
+        <w:rPr>
+          <w:rFonts w:ascii="Times New Roman" w:hAnsi="Times New Roman" w:cs="Times New Roman"/>
+          <w:i/>
+          <w:iCs/>
+          <w:sz w:val="24"/>
+          <w:szCs w:val="24"/>
+        </w:rPr>
+        <w:t>Perge</w:t>
+      </w:r>
+      <w:r>
+        <w:rPr>
+          <w:rFonts w:ascii="Times New Roman" w:hAnsi="Times New Roman" w:cs="Times New Roman"/>
+          <w:sz w:val="24"/>
+          <w:szCs w:val="24"/>
+        </w:rPr>
+        <w:t xml:space="preserve"> or </w:t>
+      </w:r>
+    </w:p>
+    <w:p>
+      <w:pPr>
+        <w:pStyle w:val="ListParagraph"/>
+        <w:numPr>
+          <w:ilvl w:val="0"/>
+          <w:numId w:val="26"/>
+        </w:numPr>
+        <w:tabs>
+          <w:tab w:val="clear" w:pos="720"/>
+          <w:tab w:val="num" w:pos="360"/>
+        </w:tabs>
+        <w:spacing w:line="360" w:lineRule="auto"/>
+        <w:ind w:left="426" w:right="601"/>
+        <w:rPr>
+          <w:rFonts w:ascii="Times New Roman" w:hAnsi="Times New Roman" w:cs="Times New Roman"/>
+          <w:sz w:val="24"/>
+          <w:szCs w:val="24"/>
+        </w:rPr>
+      </w:pPr>
+      <w:proofErr w:type="gramStart"/>
+      <w:r>
+        <w:rPr>
+          <w:rFonts w:ascii="Times New Roman" w:hAnsi="Times New Roman" w:cs="Times New Roman"/>
+          <w:b/>
+          <w:bCs/>
+          <w:sz w:val="24"/>
+          <w:szCs w:val="24"/>
+        </w:rPr>
+        <w:t>Evening</w:t>
+      </w:r>
+      <w:r>
+        <w:rPr>
+          <w:rFonts w:ascii="Times New Roman" w:hAnsi="Times New Roman" w:cs="Times New Roman"/>
+          <w:b/>
+          <w:bCs/>
+          <w:sz w:val="24"/>
+          <w:szCs w:val="24"/>
+        </w:rPr>
+        <w:t xml:space="preserve"> :</w:t>
+      </w:r>
+      <w:proofErr w:type="gramEnd"/>
+      <w:r>
+        <w:t xml:space="preserve"> </w:t>
+      </w:r>
+      <w:r>
+        <w:rPr>
+          <w:rFonts w:ascii="Times New Roman" w:hAnsi="Times New Roman" w:cs="Times New Roman"/>
+          <w:sz w:val="24"/>
+          <w:szCs w:val="24"/>
+        </w:rPr>
+        <w:t>End your trip with a seafood dinner by the marina</w:t>
+      </w:r>
+      <w:r>
+        <w:rPr>
+          <w:rFonts w:ascii="Times New Roman" w:hAnsi="Times New Roman" w:cs="Times New Roman"/>
+          <w:sz w:val="24"/>
+          <w:szCs w:val="24"/>
+        </w:rPr>
+        <w:t xml:space="preserve"> and goes </w:t>
+      </w:r>
+      <w:r>
+        <w:rPr>
+          <w:rFonts w:ascii="Times New Roman" w:hAnsi="Times New Roman" w:cs="Times New Roman"/>
+          <w:sz w:val="24"/>
+          <w:szCs w:val="24"/>
+        </w:rPr>
+        <w:t>to the airport for departure</w:t>
+      </w:r>
+    </w:p>
+    <w:p>
+      <w:pPr>
+        <w:pStyle w:val="ListParagraph"/>
+        <w:spacing w:line="360" w:lineRule="auto"/>
+        <w:ind w:left="1440" w:right="601"/>
+        <w:rPr>
+          <w:rFonts w:ascii="Times New Roman" w:hAnsi="Times New Roman" w:cs="Times New Roman"/>
+          <w:b/>
+          <w:bCs/>
+          <w:sz w:val="24"/>
+          <w:szCs w:val="24"/>
+        </w:rPr>
+      </w:pPr>
+    </w:p>
+    <w:p>
+      <w:pPr>
+        <w:pStyle w:val="ListParagraph"/>
+        <w:spacing w:line="360" w:lineRule="auto"/>
+        <w:ind w:left="0" w:right="601"/>
+        <w:rPr>
+          <w:rFonts w:ascii="Times New Roman" w:hAnsi="Times New Roman" w:cs="Times New Roman"/>
+          <w:b/>
+          <w:bCs/>
+          <w:sz w:val="24"/>
+          <w:szCs w:val="24"/>
+        </w:rPr>
+      </w:pPr>
+      <w:r>
+        <w:rPr>
+          <w:rFonts w:ascii="Times New Roman" w:hAnsi="Times New Roman" w:cs="Times New Roman"/>
+          <w:sz w:val="24"/>
+          <w:szCs w:val="24"/>
+        </w:rPr>
+        <w:pict w14:anchorId="5E619648">
+          <v:rect id="_x0000_i1031" style="width:0;height:1.5pt" o:hralign="center" o:hrstd="t" o:hr="t" fillcolor="#a0a0a0" stroked="f"/>
         </w:pict>
       </w:r>
+    </w:p>
+    <w:p>
+      <w:pPr>
+        <w:spacing w:line="360" w:lineRule="auto"/>
+        <w:ind w:right="601"/>
+        <w:rPr>
+          <w:rFonts w:ascii="Times New Roman" w:hAnsi="Times New Roman" w:cs="Times New Roman"/>
+          <w:sz w:val="24"/>
+          <w:szCs w:val="24"/>
+        </w:rPr>
+      </w:pPr>
     </w:p>
     <w:p>
       <w:pPr>
@@ -4117,7 +5177,7 @@
 <w:numbering xmlns:wpc="http://schemas.microsoft.com/office/word/2010/wordprocessingCanvas" xmlns:cx="http://schemas.microsoft.com/office/drawing/2014/chartex" xmlns:cx1="http://schemas.microsoft.com/office/drawing/2015/9/8/chartex" xmlns:cx2="http://schemas.microsoft.com/office/drawing/2015/10/21/chartex" xmlns:cx3="http://schemas.microsoft.com/office/drawing/2016/5/9/chartex" xmlns:cx4="http://schemas.microsoft.com/office/drawing/2016/5/10/chartex" xmlns:cx5="http://schemas.microsoft.com/office/drawing/2016/5/11/chartex" xmlns:cx6="http://schemas.microsoft.com/office/drawing/2016/5/12/chartex" xmlns:cx7="http://schemas.microsoft.com/office/drawing/2016/5/13/chartex" xmlns:cx8="http://schemas.microsoft.com/office/drawing/2016/5/14/chartex" xmlns:mc="http://schemas.openxmlformats.org/markup-compatibility/2006" xmlns:aink="http://schemas.microsoft.com/office/drawing/2016/ink" xmlns:am3d="http://schemas.microsoft.com/office/drawing/2017/model3d" xmlns:o="urn:schemas-microsoft-com:office:office" xmlns:oel="http://schemas.microsoft.com/office/2019/extlst" xmlns:r="http://schemas.openxmlformats.org/officeDocument/2006/relationships" xmlns:m="http://schemas.openxmlformats.org/officeDocument/2006/math" xmlns:v="urn:schemas-microsoft-com:vml" xmlns:wp14="http://schemas.microsoft.com/office/word/2010/wordprocessingDrawing" xmlns:wp="http://schemas.openxmlformats.org/drawingml/2006/wordprocessingDrawing" xmlns:w10="urn:schemas-microsoft-com:office:word" xmlns:w="http://schemas.openxmlformats.org/wordprocessingml/2006/main" xmlns:w14="http://schemas.microsoft.com/office/word/2010/wordml" xmlns:w15="http://schemas.microsoft.com/office/word/2012/wordml" xmlns:w16cex="http://schemas.microsoft.com/office/word/2018/wordml/cex" xmlns:w16cid="http://schemas.microsoft.com/office/word/2016/wordml/cid" xmlns:w16="http://schemas.microsoft.com/office/word/2018/wordml" xmlns:w16du="http://schemas.microsoft.com/office/word/2023/wordml/word16du" xmlns:w16sdtdh="http://schemas.microsoft.com/office/word/2020/wordml/sdtdatahash" xmlns:w16sdtfl="http://schemas.microsoft.com/office/word/2024/wordml/sdtformatlock" xmlns:w16se="http://schemas.microsoft.com/office/word/2015/wordml/symex" xmlns:wpg="http://schemas.microsoft.com/office/word/2010/wordprocessingGroup" xmlns:wpi="http://schemas.microsoft.com/office/word/2010/wordprocessingInk" xmlns:wne="http://schemas.microsoft.com/office/word/2006/wordml" xmlns:wps="http://schemas.microsoft.com/office/word/2010/wordprocessingShape" mc:Ignorable="w14 w15 w16se w16cid w16 w16cex w16sdtdh w16sdtfl w16du wp14">
   <w:numPicBullet w:numPicBulletId="0">
     <w:pict>
-      <v:rect id="_x0000_i1072" style="width:0;height:1.5pt" o:hralign="center" o:bullet="t" o:hrstd="t" o:hr="t" fillcolor="#a0a0a0" stroked="f"/>
+      <v:rect id="_x0000_i1073" style="width:0;height:1.5pt" o:hralign="center" o:bullet="t" o:hrstd="t" o:hr="t" fillcolor="#a0a0a0" stroked="f"/>
     </w:pict>
   </w:numPicBullet>
   <w:abstractNum w:abstractNumId="0" w15:restartNumberingAfterBreak="0">

</xml_diff>

<commit_message>
Add Place and Accomodation Turkey In holidays.docx
</commit_message>
<xml_diff>
--- a/holidays.docx
+++ b/holidays.docx
@@ -3819,7 +3819,47 @@
           <w:sz w:val="24"/>
           <w:szCs w:val="24"/>
         </w:rPr>
-        <w:t>amazing history, delicious food, and iconic landmarks like the Colosseum and Vatican City. A trip you’ll never forget!</w:t>
+        <w:t xml:space="preserve">amazing history, delicious food, and iconic landmarks like the </w:t>
+      </w:r>
+      <w:r>
+        <w:rPr>
+          <w:rFonts w:ascii="Times New Roman" w:hAnsi="Times New Roman" w:cs="Times New Roman"/>
+          <w:sz w:val="24"/>
+          <w:szCs w:val="24"/>
+        </w:rPr>
+        <w:t xml:space="preserve">Istanbul </w:t>
+      </w:r>
+      <w:r>
+        <w:rPr>
+          <w:rFonts w:ascii="Times New Roman" w:hAnsi="Times New Roman" w:cs="Times New Roman"/>
+          <w:sz w:val="24"/>
+          <w:szCs w:val="24"/>
+        </w:rPr>
+        <w:t xml:space="preserve">and </w:t>
+      </w:r>
+      <w:r>
+        <w:rPr>
+          <w:rFonts w:ascii="Times New Roman" w:hAnsi="Times New Roman" w:cs="Times New Roman"/>
+          <w:sz w:val="24"/>
+          <w:szCs w:val="24"/>
+        </w:rPr>
+        <w:t xml:space="preserve">Cappadocia </w:t>
+      </w:r>
+      <w:r>
+        <w:rPr>
+          <w:rFonts w:ascii="Times New Roman" w:hAnsi="Times New Roman" w:cs="Times New Roman"/>
+          <w:sz w:val="24"/>
+          <w:szCs w:val="24"/>
+        </w:rPr>
+        <w:t xml:space="preserve">City. A trip you’ll </w:t>
+      </w:r>
+      <w:r>
+        <w:rPr>
+          <w:rFonts w:ascii="Times New Roman" w:hAnsi="Times New Roman" w:cs="Times New Roman"/>
+          <w:sz w:val="24"/>
+          <w:szCs w:val="24"/>
+        </w:rPr>
+        <w:t>Discover Turkey's Beauty</w:t>
       </w:r>
     </w:p>
     <w:p>
@@ -4055,7 +4095,7 @@
           <w:szCs w:val="24"/>
         </w:rPr>
         <w:pict w14:anchorId="22C1C576">
-          <v:rect id="_x0000_i1030" style="width:0;height:1.5pt" o:hralign="center" o:hrstd="t" o:hr="t" fillcolor="#a0a0a0" stroked="f"/>
+          <v:rect id="_x0000_i1042" style="width:0;height:1.5pt" o:hralign="center" o:hrstd="t" o:hr="t" fillcolor="#a0a0a0" stroked="f"/>
         </w:pict>
       </w:r>
     </w:p>
@@ -4669,7 +4709,29 @@
           <w:sz w:val="24"/>
           <w:szCs w:val="24"/>
         </w:rPr>
-        <w:t>Day 3: Day Trip to Florence</w:t>
+        <w:t xml:space="preserve">Day 3: </w:t>
+      </w:r>
+      <w:proofErr w:type="spellStart"/>
+      <w:r>
+        <w:rPr>
+          <w:rFonts w:ascii="Times New Roman" w:hAnsi="Times New Roman" w:cs="Times New Roman"/>
+          <w:b/>
+          <w:bCs/>
+          <w:sz w:val="24"/>
+          <w:szCs w:val="24"/>
+        </w:rPr>
+        <w:t>Pamukkale</w:t>
+      </w:r>
+      <w:proofErr w:type="spellEnd"/>
+      <w:r>
+        <w:rPr>
+          <w:rFonts w:ascii="Times New Roman" w:hAnsi="Times New Roman" w:cs="Times New Roman"/>
+          <w:b/>
+          <w:bCs/>
+          <w:sz w:val="24"/>
+          <w:szCs w:val="24"/>
+        </w:rPr>
+        <w:t xml:space="preserve"> and Hierapolis – Natural and Ancient Wonders</w:t>
       </w:r>
     </w:p>
     <w:p>
@@ -5136,7 +5198,7 @@
           <w:szCs w:val="24"/>
         </w:rPr>
         <w:pict w14:anchorId="5E619648">
-          <v:rect id="_x0000_i1031" style="width:0;height:1.5pt" o:hralign="center" o:hrstd="t" o:hr="t" fillcolor="#a0a0a0" stroked="f"/>
+          <v:rect id="_x0000_i1043" style="width:0;height:1.5pt" o:hralign="center" o:hrstd="t" o:hr="t" fillcolor="#a0a0a0" stroked="f"/>
         </w:pict>
       </w:r>
     </w:p>
@@ -5144,6 +5206,495 @@
       <w:pPr>
         <w:spacing w:line="360" w:lineRule="auto"/>
         <w:ind w:right="601"/>
+        <w:rPr>
+          <w:rFonts w:ascii="Times New Roman" w:hAnsi="Times New Roman" w:cs="Times New Roman"/>
+          <w:sz w:val="24"/>
+          <w:szCs w:val="24"/>
+        </w:rPr>
+      </w:pPr>
+    </w:p>
+    <w:p>
+      <w:pPr>
+        <w:spacing w:line="360" w:lineRule="auto"/>
+        <w:ind w:right="601"/>
+        <w:rPr>
+          <w:rFonts w:ascii="Times New Roman" w:hAnsi="Times New Roman" w:cs="Times New Roman"/>
+          <w:sz w:val="24"/>
+          <w:szCs w:val="24"/>
+        </w:rPr>
+      </w:pPr>
+    </w:p>
+    <w:p>
+      <w:pPr>
+        <w:pStyle w:val="ListParagraph"/>
+        <w:numPr>
+          <w:ilvl w:val="1"/>
+          <w:numId w:val="29"/>
+        </w:numPr>
+        <w:spacing w:line="360" w:lineRule="auto"/>
+        <w:ind w:left="284" w:right="601"/>
+        <w:rPr>
+          <w:rFonts w:ascii="Times New Roman" w:hAnsi="Times New Roman" w:cs="Times New Roman"/>
+          <w:b/>
+          <w:bCs/>
+          <w:sz w:val="24"/>
+          <w:szCs w:val="24"/>
+        </w:rPr>
+      </w:pPr>
+      <w:r>
+        <w:rPr>
+          <w:rFonts w:ascii="Times New Roman" w:hAnsi="Times New Roman" w:cs="Times New Roman"/>
+          <w:b/>
+          <w:bCs/>
+          <w:sz w:val="24"/>
+          <w:szCs w:val="24"/>
+        </w:rPr>
+        <w:lastRenderedPageBreak/>
+        <w:t>Place in Country:</w:t>
+      </w:r>
+    </w:p>
+    <w:p>
+      <w:pPr>
+        <w:pStyle w:val="ListParagraph"/>
+        <w:numPr>
+          <w:ilvl w:val="0"/>
+          <w:numId w:val="30"/>
+        </w:numPr>
+        <w:spacing w:line="360" w:lineRule="auto"/>
+        <w:ind w:left="567" w:right="601"/>
+        <w:rPr>
+          <w:rFonts w:ascii="Times New Roman" w:hAnsi="Times New Roman" w:cs="Times New Roman"/>
+          <w:b/>
+          <w:bCs/>
+          <w:sz w:val="24"/>
+          <w:szCs w:val="24"/>
+        </w:rPr>
+      </w:pPr>
+      <w:r>
+        <w:rPr>
+          <w:rFonts w:ascii="Times New Roman" w:hAnsi="Times New Roman" w:cs="Times New Roman"/>
+          <w:b/>
+          <w:bCs/>
+          <w:sz w:val="24"/>
+          <w:szCs w:val="24"/>
+        </w:rPr>
+        <w:t>Istanbul</w:t>
+      </w:r>
+    </w:p>
+    <w:p>
+      <w:pPr>
+        <w:pStyle w:val="ListParagraph"/>
+        <w:numPr>
+          <w:ilvl w:val="0"/>
+          <w:numId w:val="30"/>
+        </w:numPr>
+        <w:spacing w:line="360" w:lineRule="auto"/>
+        <w:ind w:left="567" w:right="601"/>
+        <w:rPr>
+          <w:rFonts w:ascii="Times New Roman" w:hAnsi="Times New Roman" w:cs="Times New Roman"/>
+          <w:b/>
+          <w:bCs/>
+          <w:sz w:val="24"/>
+          <w:szCs w:val="24"/>
+        </w:rPr>
+      </w:pPr>
+      <w:r>
+        <w:rPr>
+          <w:rFonts w:ascii="Times New Roman" w:hAnsi="Times New Roman" w:cs="Times New Roman"/>
+          <w:b/>
+          <w:bCs/>
+          <w:sz w:val="24"/>
+          <w:szCs w:val="24"/>
+        </w:rPr>
+        <w:t>Cappadocia</w:t>
+      </w:r>
+    </w:p>
+    <w:p>
+      <w:pPr>
+        <w:pStyle w:val="ListParagraph"/>
+        <w:numPr>
+          <w:ilvl w:val="0"/>
+          <w:numId w:val="30"/>
+        </w:numPr>
+        <w:spacing w:line="360" w:lineRule="auto"/>
+        <w:ind w:left="567" w:right="601"/>
+        <w:rPr>
+          <w:rFonts w:ascii="Times New Roman" w:hAnsi="Times New Roman" w:cs="Times New Roman"/>
+          <w:b/>
+          <w:bCs/>
+          <w:sz w:val="24"/>
+          <w:szCs w:val="24"/>
+        </w:rPr>
+      </w:pPr>
+      <w:proofErr w:type="spellStart"/>
+      <w:r>
+        <w:rPr>
+          <w:rFonts w:ascii="Times New Roman" w:hAnsi="Times New Roman" w:cs="Times New Roman"/>
+          <w:b/>
+          <w:bCs/>
+          <w:sz w:val="24"/>
+          <w:szCs w:val="24"/>
+        </w:rPr>
+        <w:t>Pamukkale</w:t>
+      </w:r>
+      <w:proofErr w:type="spellEnd"/>
+      <w:r>
+        <w:rPr>
+          <w:rFonts w:ascii="Times New Roman" w:hAnsi="Times New Roman" w:cs="Times New Roman"/>
+          <w:b/>
+          <w:bCs/>
+          <w:sz w:val="24"/>
+          <w:szCs w:val="24"/>
+        </w:rPr>
+        <w:t xml:space="preserve"> and Hierapolis</w:t>
+      </w:r>
+    </w:p>
+    <w:p>
+      <w:pPr>
+        <w:pStyle w:val="ListParagraph"/>
+        <w:numPr>
+          <w:ilvl w:val="0"/>
+          <w:numId w:val="30"/>
+        </w:numPr>
+        <w:spacing w:line="360" w:lineRule="auto"/>
+        <w:ind w:left="567" w:right="601"/>
+        <w:rPr>
+          <w:rFonts w:ascii="Times New Roman" w:hAnsi="Times New Roman" w:cs="Times New Roman"/>
+          <w:b/>
+          <w:bCs/>
+          <w:sz w:val="24"/>
+          <w:szCs w:val="24"/>
+        </w:rPr>
+      </w:pPr>
+      <w:r>
+        <w:rPr>
+          <w:rFonts w:ascii="Times New Roman" w:hAnsi="Times New Roman" w:cs="Times New Roman"/>
+          <w:b/>
+          <w:bCs/>
+          <w:sz w:val="24"/>
+          <w:szCs w:val="24"/>
+        </w:rPr>
+        <w:t>Antalya</w:t>
+      </w:r>
+    </w:p>
+    <w:p>
+      <w:pPr>
+        <w:pStyle w:val="ListParagraph"/>
+        <w:spacing w:line="360" w:lineRule="auto"/>
+        <w:ind w:left="567" w:right="601"/>
+        <w:rPr>
+          <w:rFonts w:ascii="Times New Roman" w:hAnsi="Times New Roman" w:cs="Times New Roman"/>
+          <w:sz w:val="24"/>
+          <w:szCs w:val="24"/>
+        </w:rPr>
+      </w:pPr>
+    </w:p>
+    <w:p>
+      <w:pPr>
+        <w:pStyle w:val="ListParagraph"/>
+        <w:numPr>
+          <w:ilvl w:val="1"/>
+          <w:numId w:val="29"/>
+        </w:numPr>
+        <w:spacing w:line="360" w:lineRule="auto"/>
+        <w:ind w:left="284" w:right="601"/>
+        <w:rPr>
+          <w:rFonts w:ascii="Times New Roman" w:hAnsi="Times New Roman" w:cs="Times New Roman"/>
+          <w:b/>
+          <w:bCs/>
+          <w:sz w:val="24"/>
+          <w:szCs w:val="24"/>
+        </w:rPr>
+      </w:pPr>
+      <w:r>
+        <w:rPr>
+          <w:rFonts w:ascii="Times New Roman" w:hAnsi="Times New Roman" w:cs="Times New Roman"/>
+          <w:b/>
+          <w:bCs/>
+          <w:sz w:val="24"/>
+          <w:szCs w:val="24"/>
+        </w:rPr>
+        <w:t>Accommodation:</w:t>
+      </w:r>
+    </w:p>
+    <w:p>
+      <w:pPr>
+        <w:pStyle w:val="ListParagraph"/>
+        <w:numPr>
+          <w:ilvl w:val="0"/>
+          <w:numId w:val="31"/>
+        </w:numPr>
+        <w:spacing w:line="360" w:lineRule="auto"/>
+        <w:ind w:left="567" w:right="601"/>
+        <w:rPr>
+          <w:rFonts w:ascii="Times New Roman" w:hAnsi="Times New Roman" w:cs="Times New Roman"/>
+          <w:sz w:val="24"/>
+          <w:szCs w:val="24"/>
+        </w:rPr>
+      </w:pPr>
+      <w:r>
+        <w:rPr>
+          <w:rFonts w:ascii="Times New Roman" w:hAnsi="Times New Roman" w:cs="Times New Roman"/>
+          <w:sz w:val="24"/>
+          <w:szCs w:val="24"/>
+        </w:rPr>
+        <w:t>Luxury Hotel</w:t>
+      </w:r>
+    </w:p>
+    <w:p>
+      <w:pPr>
+        <w:pStyle w:val="ListParagraph"/>
+        <w:numPr>
+          <w:ilvl w:val="0"/>
+          <w:numId w:val="31"/>
+        </w:numPr>
+        <w:tabs>
+          <w:tab w:val="clear" w:pos="720"/>
+          <w:tab w:val="num" w:pos="567"/>
+        </w:tabs>
+        <w:spacing w:line="360" w:lineRule="auto"/>
+        <w:ind w:left="567" w:right="601"/>
+        <w:rPr>
+          <w:rFonts w:ascii="Times New Roman" w:hAnsi="Times New Roman" w:cs="Times New Roman"/>
+          <w:b/>
+          <w:bCs/>
+          <w:sz w:val="24"/>
+          <w:szCs w:val="24"/>
+        </w:rPr>
+      </w:pPr>
+      <w:proofErr w:type="gramStart"/>
+      <w:r>
+        <w:rPr>
+          <w:rFonts w:ascii="Times New Roman" w:hAnsi="Times New Roman" w:cs="Times New Roman"/>
+          <w:b/>
+          <w:bCs/>
+          <w:sz w:val="24"/>
+          <w:szCs w:val="24"/>
+        </w:rPr>
+        <w:t>Istanbul</w:t>
+      </w:r>
+      <w:r>
+        <w:rPr>
+          <w:rFonts w:ascii="Times New Roman" w:hAnsi="Times New Roman" w:cs="Times New Roman"/>
+          <w:b/>
+          <w:bCs/>
+          <w:sz w:val="24"/>
+          <w:szCs w:val="24"/>
+        </w:rPr>
+        <w:t xml:space="preserve"> :</w:t>
+      </w:r>
+      <w:proofErr w:type="gramEnd"/>
+      <w:r>
+        <w:rPr>
+          <w:rFonts w:ascii="Times New Roman" w:hAnsi="Times New Roman" w:cs="Times New Roman"/>
+          <w:b/>
+          <w:bCs/>
+          <w:sz w:val="24"/>
+          <w:szCs w:val="24"/>
+        </w:rPr>
+        <w:t xml:space="preserve"> </w:t>
+      </w:r>
+      <w:r>
+        <w:rPr>
+          <w:rFonts w:ascii="Times New Roman" w:hAnsi="Times New Roman" w:cs="Times New Roman"/>
+          <w:sz w:val="24"/>
+          <w:szCs w:val="24"/>
+        </w:rPr>
+        <w:t>Four Seasons Hotel Istanbul at Sultanahmet</w:t>
+      </w:r>
+    </w:p>
+    <w:p>
+      <w:pPr>
+        <w:pStyle w:val="ListParagraph"/>
+        <w:numPr>
+          <w:ilvl w:val="0"/>
+          <w:numId w:val="31"/>
+        </w:numPr>
+        <w:tabs>
+          <w:tab w:val="clear" w:pos="720"/>
+          <w:tab w:val="num" w:pos="709"/>
+        </w:tabs>
+        <w:spacing w:line="360" w:lineRule="auto"/>
+        <w:ind w:left="567" w:right="601"/>
+        <w:rPr>
+          <w:rFonts w:ascii="Times New Roman" w:hAnsi="Times New Roman" w:cs="Times New Roman"/>
+          <w:b/>
+          <w:bCs/>
+          <w:sz w:val="24"/>
+          <w:szCs w:val="24"/>
+        </w:rPr>
+      </w:pPr>
+      <w:proofErr w:type="gramStart"/>
+      <w:r>
+        <w:rPr>
+          <w:rFonts w:ascii="Times New Roman" w:hAnsi="Times New Roman" w:cs="Times New Roman"/>
+          <w:b/>
+          <w:bCs/>
+          <w:sz w:val="24"/>
+          <w:szCs w:val="24"/>
+        </w:rPr>
+        <w:t>Cappadocia</w:t>
+      </w:r>
+      <w:r>
+        <w:rPr>
+          <w:rFonts w:ascii="Times New Roman" w:hAnsi="Times New Roman" w:cs="Times New Roman"/>
+          <w:b/>
+          <w:bCs/>
+          <w:sz w:val="24"/>
+          <w:szCs w:val="24"/>
+        </w:rPr>
+        <w:t xml:space="preserve"> :</w:t>
+      </w:r>
+      <w:proofErr w:type="gramEnd"/>
+      <w:r>
+        <w:t xml:space="preserve"> </w:t>
+      </w:r>
+      <w:r>
+        <w:rPr>
+          <w:rFonts w:ascii="Times New Roman" w:hAnsi="Times New Roman" w:cs="Times New Roman"/>
+          <w:sz w:val="24"/>
+          <w:szCs w:val="24"/>
+        </w:rPr>
+        <w:t>Museum Hotel Cappadocia</w:t>
+      </w:r>
+    </w:p>
+    <w:p>
+      <w:pPr>
+        <w:pStyle w:val="ListParagraph"/>
+        <w:numPr>
+          <w:ilvl w:val="0"/>
+          <w:numId w:val="31"/>
+        </w:numPr>
+        <w:tabs>
+          <w:tab w:val="clear" w:pos="720"/>
+          <w:tab w:val="num" w:pos="567"/>
+        </w:tabs>
+        <w:spacing w:line="360" w:lineRule="auto"/>
+        <w:ind w:left="567" w:right="601"/>
+        <w:rPr>
+          <w:rFonts w:ascii="Times New Roman" w:hAnsi="Times New Roman" w:cs="Times New Roman"/>
+          <w:b/>
+          <w:bCs/>
+          <w:sz w:val="24"/>
+          <w:szCs w:val="24"/>
+        </w:rPr>
+      </w:pPr>
+      <w:proofErr w:type="spellStart"/>
+      <w:r>
+        <w:rPr>
+          <w:rFonts w:ascii="Times New Roman" w:hAnsi="Times New Roman" w:cs="Times New Roman"/>
+          <w:b/>
+          <w:bCs/>
+          <w:sz w:val="24"/>
+          <w:szCs w:val="24"/>
+        </w:rPr>
+        <w:t>Pamukkale</w:t>
+      </w:r>
+      <w:proofErr w:type="spellEnd"/>
+      <w:r>
+        <w:rPr>
+          <w:rFonts w:ascii="Times New Roman" w:hAnsi="Times New Roman" w:cs="Times New Roman"/>
+          <w:b/>
+          <w:bCs/>
+          <w:sz w:val="24"/>
+          <w:szCs w:val="24"/>
+        </w:rPr>
+        <w:t xml:space="preserve"> and </w:t>
+      </w:r>
+      <w:proofErr w:type="gramStart"/>
+      <w:r>
+        <w:rPr>
+          <w:rFonts w:ascii="Times New Roman" w:hAnsi="Times New Roman" w:cs="Times New Roman"/>
+          <w:b/>
+          <w:bCs/>
+          <w:sz w:val="24"/>
+          <w:szCs w:val="24"/>
+        </w:rPr>
+        <w:t>Hierapolis</w:t>
+      </w:r>
+      <w:r>
+        <w:rPr>
+          <w:rFonts w:ascii="Times New Roman" w:hAnsi="Times New Roman" w:cs="Times New Roman"/>
+          <w:b/>
+          <w:bCs/>
+          <w:sz w:val="24"/>
+          <w:szCs w:val="24"/>
+        </w:rPr>
+        <w:t xml:space="preserve"> :</w:t>
+      </w:r>
+      <w:proofErr w:type="gramEnd"/>
+      <w:r>
+        <w:t xml:space="preserve"> </w:t>
+      </w:r>
+      <w:r>
+        <w:rPr>
+          <w:rFonts w:ascii="Times New Roman" w:hAnsi="Times New Roman" w:cs="Times New Roman"/>
+          <w:sz w:val="24"/>
+          <w:szCs w:val="24"/>
+        </w:rPr>
+        <w:t>Doga Thermal Health &amp; Spa</w:t>
+      </w:r>
+    </w:p>
+    <w:p>
+      <w:pPr>
+        <w:pStyle w:val="ListParagraph"/>
+        <w:numPr>
+          <w:ilvl w:val="0"/>
+          <w:numId w:val="31"/>
+        </w:numPr>
+        <w:tabs>
+          <w:tab w:val="clear" w:pos="720"/>
+          <w:tab w:val="num" w:pos="567"/>
+        </w:tabs>
+        <w:spacing w:line="360" w:lineRule="auto"/>
+        <w:ind w:left="567" w:right="601"/>
+        <w:rPr>
+          <w:rFonts w:ascii="Times New Roman" w:hAnsi="Times New Roman" w:cs="Times New Roman"/>
+          <w:b/>
+          <w:bCs/>
+          <w:sz w:val="24"/>
+          <w:szCs w:val="24"/>
+        </w:rPr>
+      </w:pPr>
+      <w:proofErr w:type="gramStart"/>
+      <w:r>
+        <w:rPr>
+          <w:rFonts w:ascii="Times New Roman" w:hAnsi="Times New Roman" w:cs="Times New Roman"/>
+          <w:b/>
+          <w:bCs/>
+          <w:sz w:val="24"/>
+          <w:szCs w:val="24"/>
+        </w:rPr>
+        <w:t>Antalya</w:t>
+      </w:r>
+      <w:r>
+        <w:rPr>
+          <w:rFonts w:ascii="Times New Roman" w:hAnsi="Times New Roman" w:cs="Times New Roman"/>
+          <w:b/>
+          <w:bCs/>
+          <w:sz w:val="24"/>
+          <w:szCs w:val="24"/>
+        </w:rPr>
+        <w:t xml:space="preserve"> :</w:t>
+      </w:r>
+      <w:proofErr w:type="gramEnd"/>
+      <w:r>
+        <w:t xml:space="preserve"> </w:t>
+      </w:r>
+      <w:r>
+        <w:rPr>
+          <w:rFonts w:ascii="Times New Roman" w:hAnsi="Times New Roman" w:cs="Times New Roman"/>
+          <w:sz w:val="24"/>
+          <w:szCs w:val="24"/>
+        </w:rPr>
+        <w:t>Akra Hotel</w:t>
+      </w:r>
+    </w:p>
+    <w:p>
+      <w:pPr>
+        <w:pStyle w:val="ListParagraph"/>
+        <w:spacing w:line="360" w:lineRule="auto"/>
+        <w:ind w:left="567" w:right="601"/>
         <w:rPr>
           <w:rFonts w:ascii="Times New Roman" w:hAnsi="Times New Roman" w:cs="Times New Roman"/>
           <w:sz w:val="24"/>
@@ -5177,7 +5728,7 @@
 <w:numbering xmlns:wpc="http://schemas.microsoft.com/office/word/2010/wordprocessingCanvas" xmlns:cx="http://schemas.microsoft.com/office/drawing/2014/chartex" xmlns:cx1="http://schemas.microsoft.com/office/drawing/2015/9/8/chartex" xmlns:cx2="http://schemas.microsoft.com/office/drawing/2015/10/21/chartex" xmlns:cx3="http://schemas.microsoft.com/office/drawing/2016/5/9/chartex" xmlns:cx4="http://schemas.microsoft.com/office/drawing/2016/5/10/chartex" xmlns:cx5="http://schemas.microsoft.com/office/drawing/2016/5/11/chartex" xmlns:cx6="http://schemas.microsoft.com/office/drawing/2016/5/12/chartex" xmlns:cx7="http://schemas.microsoft.com/office/drawing/2016/5/13/chartex" xmlns:cx8="http://schemas.microsoft.com/office/drawing/2016/5/14/chartex" xmlns:mc="http://schemas.openxmlformats.org/markup-compatibility/2006" xmlns:aink="http://schemas.microsoft.com/office/drawing/2016/ink" xmlns:am3d="http://schemas.microsoft.com/office/drawing/2017/model3d" xmlns:o="urn:schemas-microsoft-com:office:office" xmlns:oel="http://schemas.microsoft.com/office/2019/extlst" xmlns:r="http://schemas.openxmlformats.org/officeDocument/2006/relationships" xmlns:m="http://schemas.openxmlformats.org/officeDocument/2006/math" xmlns:v="urn:schemas-microsoft-com:vml" xmlns:wp14="http://schemas.microsoft.com/office/word/2010/wordprocessingDrawing" xmlns:wp="http://schemas.openxmlformats.org/drawingml/2006/wordprocessingDrawing" xmlns:w10="urn:schemas-microsoft-com:office:word" xmlns:w="http://schemas.openxmlformats.org/wordprocessingml/2006/main" xmlns:w14="http://schemas.microsoft.com/office/word/2010/wordml" xmlns:w15="http://schemas.microsoft.com/office/word/2012/wordml" xmlns:w16cex="http://schemas.microsoft.com/office/word/2018/wordml/cex" xmlns:w16cid="http://schemas.microsoft.com/office/word/2016/wordml/cid" xmlns:w16="http://schemas.microsoft.com/office/word/2018/wordml" xmlns:w16du="http://schemas.microsoft.com/office/word/2023/wordml/word16du" xmlns:w16sdtdh="http://schemas.microsoft.com/office/word/2020/wordml/sdtdatahash" xmlns:w16sdtfl="http://schemas.microsoft.com/office/word/2024/wordml/sdtformatlock" xmlns:w16se="http://schemas.microsoft.com/office/word/2015/wordml/symex" xmlns:wpg="http://schemas.microsoft.com/office/word/2010/wordprocessingGroup" xmlns:wpi="http://schemas.microsoft.com/office/word/2010/wordprocessingInk" xmlns:wne="http://schemas.microsoft.com/office/word/2006/wordml" xmlns:wps="http://schemas.microsoft.com/office/word/2010/wordprocessingShape" mc:Ignorable="w14 w15 w16se w16cid w16 w16cex w16sdtdh w16sdtfl w16du wp14">
   <w:numPicBullet w:numPicBulletId="0">
     <w:pict>
-      <v:rect id="_x0000_i1073" style="width:0;height:1.5pt" o:hralign="center" o:bullet="t" o:hrstd="t" o:hr="t" fillcolor="#a0a0a0" stroked="f"/>
+      <v:rect id="_x0000_i1045" style="width:0;height:1.5pt" o:hralign="center" o:bullet="t" o:hrstd="t" o:hr="t" fillcolor="#a0a0a0" stroked="f"/>
     </w:pict>
   </w:numPicBullet>
   <w:abstractNum w:abstractNumId="0" w15:restartNumberingAfterBreak="0">

</xml_diff>

<commit_message>
Add time , place and Transpotation Tuekey in holidays.docx
</commit_message>
<xml_diff>
--- a/holidays.docx
+++ b/holidays.docx
@@ -278,7 +278,6 @@
         <w:t xml:space="preserve">This packages contains 3 country which is </w:t>
       </w:r>
       <w:proofErr w:type="spellStart"/>
-      <w:proofErr w:type="gramStart"/>
       <w:r>
         <w:rPr>
           <w:rFonts w:ascii="Times New Roman" w:hAnsi="Times New Roman" w:cs="Times New Roman"/>
@@ -290,7 +289,6 @@
         <w:t>Japan,Italy</w:t>
       </w:r>
       <w:proofErr w:type="spellEnd"/>
-      <w:proofErr w:type="gramEnd"/>
       <w:r>
         <w:rPr>
           <w:rFonts w:ascii="Times New Roman" w:hAnsi="Times New Roman" w:cs="Times New Roman"/>
@@ -4004,25 +4002,7 @@
           <w:sz w:val="24"/>
           <w:szCs w:val="24"/>
         </w:rPr>
-        <w:t xml:space="preserve"> Starting from </w:t>
-      </w:r>
-      <w:proofErr w:type="gramStart"/>
-      <w:r>
-        <w:rPr>
-          <w:rFonts w:ascii="Times New Roman" w:hAnsi="Times New Roman" w:cs="Times New Roman"/>
-          <w:sz w:val="24"/>
-          <w:szCs w:val="24"/>
-        </w:rPr>
-        <w:t>3,588  per</w:t>
-      </w:r>
-      <w:proofErr w:type="gramEnd"/>
-      <w:r>
-        <w:rPr>
-          <w:rFonts w:ascii="Times New Roman" w:hAnsi="Times New Roman" w:cs="Times New Roman"/>
-          <w:sz w:val="24"/>
-          <w:szCs w:val="24"/>
-        </w:rPr>
-        <w:t xml:space="preserve"> person</w:t>
+        <w:t xml:space="preserve"> Starting from 3,588  per person</w:t>
       </w:r>
     </w:p>
     <w:p>
@@ -4190,7 +4170,6 @@
         </w:rPr>
       </w:pPr>
       <w:proofErr w:type="spellStart"/>
-      <w:proofErr w:type="gramStart"/>
       <w:r>
         <w:rPr>
           <w:rFonts w:ascii="Times New Roman" w:hAnsi="Times New Roman" w:cs="Times New Roman"/>
@@ -4210,7 +4189,6 @@
         <w:t>Visit</w:t>
       </w:r>
       <w:proofErr w:type="spellEnd"/>
-      <w:proofErr w:type="gramEnd"/>
       <w:r>
         <w:rPr>
           <w:rFonts w:ascii="Times New Roman" w:hAnsi="Times New Roman" w:cs="Times New Roman"/>
@@ -5114,7 +5092,6 @@
           <w:szCs w:val="24"/>
         </w:rPr>
       </w:pPr>
-      <w:proofErr w:type="gramStart"/>
       <w:r>
         <w:rPr>
           <w:rFonts w:ascii="Times New Roman" w:hAnsi="Times New Roman" w:cs="Times New Roman"/>
@@ -5135,7 +5112,6 @@
         </w:rPr>
         <w:t xml:space="preserve"> :</w:t>
       </w:r>
-      <w:proofErr w:type="gramEnd"/>
       <w:r>
         <w:t xml:space="preserve"> </w:t>
       </w:r>
@@ -5462,7 +5438,6 @@
           <w:szCs w:val="24"/>
         </w:rPr>
       </w:pPr>
-      <w:proofErr w:type="gramStart"/>
       <w:r>
         <w:rPr>
           <w:rFonts w:ascii="Times New Roman" w:hAnsi="Times New Roman" w:cs="Times New Roman"/>
@@ -5481,18 +5456,7 @@
           <w:sz w:val="24"/>
           <w:szCs w:val="24"/>
         </w:rPr>
-        <w:t xml:space="preserve"> :</w:t>
-      </w:r>
-      <w:proofErr w:type="gramEnd"/>
-      <w:r>
-        <w:rPr>
-          <w:rFonts w:ascii="Times New Roman" w:hAnsi="Times New Roman" w:cs="Times New Roman"/>
-          <w:b/>
-          <w:bCs/>
-          <w:sz w:val="24"/>
-          <w:szCs w:val="24"/>
-        </w:rPr>
-        <w:t xml:space="preserve"> </w:t>
+        <w:t xml:space="preserve"> : </w:t>
       </w:r>
       <w:r>
         <w:rPr>
@@ -5524,7 +5488,6 @@
           <w:szCs w:val="24"/>
         </w:rPr>
       </w:pPr>
-      <w:proofErr w:type="gramStart"/>
       <w:r>
         <w:rPr>
           <w:rFonts w:ascii="Times New Roman" w:hAnsi="Times New Roman" w:cs="Times New Roman"/>
@@ -5545,7 +5508,6 @@
         </w:rPr>
         <w:t xml:space="preserve"> :</w:t>
       </w:r>
-      <w:proofErr w:type="gramEnd"/>
       <w:r>
         <w:t xml:space="preserve"> </w:t>
       </w:r>
@@ -5599,18 +5561,7 @@
           <w:sz w:val="24"/>
           <w:szCs w:val="24"/>
         </w:rPr>
-        <w:t xml:space="preserve"> and </w:t>
-      </w:r>
-      <w:proofErr w:type="gramStart"/>
-      <w:r>
-        <w:rPr>
-          <w:rFonts w:ascii="Times New Roman" w:hAnsi="Times New Roman" w:cs="Times New Roman"/>
-          <w:b/>
-          <w:bCs/>
-          <w:sz w:val="24"/>
-          <w:szCs w:val="24"/>
-        </w:rPr>
-        <w:t>Hierapolis</w:t>
+        <w:t xml:space="preserve"> and Hierapolis</w:t>
       </w:r>
       <w:r>
         <w:rPr>
@@ -5622,7 +5573,6 @@
         </w:rPr>
         <w:t xml:space="preserve"> :</w:t>
       </w:r>
-      <w:proofErr w:type="gramEnd"/>
       <w:r>
         <w:t xml:space="preserve"> </w:t>
       </w:r>
@@ -5656,7 +5606,6 @@
           <w:szCs w:val="24"/>
         </w:rPr>
       </w:pPr>
-      <w:proofErr w:type="gramStart"/>
       <w:r>
         <w:rPr>
           <w:rFonts w:ascii="Times New Roman" w:hAnsi="Times New Roman" w:cs="Times New Roman"/>
@@ -5677,7 +5626,6 @@
         </w:rPr>
         <w:t xml:space="preserve"> :</w:t>
       </w:r>
-      <w:proofErr w:type="gramEnd"/>
       <w:r>
         <w:t xml:space="preserve"> </w:t>
       </w:r>
@@ -5688,6 +5636,471 @@
           <w:szCs w:val="24"/>
         </w:rPr>
         <w:t>Akra Hotel</w:t>
+      </w:r>
+    </w:p>
+    <w:p>
+      <w:pPr>
+        <w:pStyle w:val="ListParagraph"/>
+        <w:spacing w:line="360" w:lineRule="auto"/>
+        <w:ind w:left="567" w:right="601"/>
+        <w:rPr>
+          <w:rFonts w:ascii="Times New Roman" w:hAnsi="Times New Roman" w:cs="Times New Roman"/>
+          <w:sz w:val="24"/>
+          <w:szCs w:val="24"/>
+        </w:rPr>
+      </w:pPr>
+    </w:p>
+    <w:p>
+      <w:pPr>
+        <w:pStyle w:val="ListParagraph"/>
+        <w:numPr>
+          <w:ilvl w:val="1"/>
+          <w:numId w:val="29"/>
+        </w:numPr>
+        <w:spacing w:line="360" w:lineRule="auto"/>
+        <w:ind w:left="284" w:right="601"/>
+        <w:rPr>
+          <w:rFonts w:ascii="Times New Roman" w:hAnsi="Times New Roman" w:cs="Times New Roman"/>
+          <w:b/>
+          <w:bCs/>
+          <w:sz w:val="24"/>
+          <w:szCs w:val="24"/>
+        </w:rPr>
+      </w:pPr>
+      <w:r>
+        <w:rPr>
+          <w:rFonts w:ascii="Times New Roman" w:hAnsi="Times New Roman" w:cs="Times New Roman"/>
+          <w:b/>
+          <w:bCs/>
+          <w:sz w:val="24"/>
+          <w:szCs w:val="24"/>
+        </w:rPr>
+        <w:t>Travel Time</w:t>
+      </w:r>
+      <w:r>
+        <w:rPr>
+          <w:rFonts w:ascii="Times New Roman" w:hAnsi="Times New Roman" w:cs="Times New Roman"/>
+          <w:b/>
+          <w:bCs/>
+          <w:sz w:val="24"/>
+          <w:szCs w:val="24"/>
+        </w:rPr>
+        <w:t>:</w:t>
+      </w:r>
+    </w:p>
+    <w:p>
+      <w:pPr>
+        <w:pStyle w:val="ListParagraph"/>
+        <w:numPr>
+          <w:ilvl w:val="0"/>
+          <w:numId w:val="33"/>
+        </w:numPr>
+        <w:tabs>
+          <w:tab w:val="clear" w:pos="720"/>
+        </w:tabs>
+        <w:spacing w:line="360" w:lineRule="auto"/>
+        <w:ind w:left="567" w:right="601"/>
+        <w:rPr>
+          <w:rFonts w:ascii="Times New Roman" w:hAnsi="Times New Roman" w:cs="Times New Roman"/>
+          <w:sz w:val="24"/>
+          <w:szCs w:val="24"/>
+        </w:rPr>
+      </w:pPr>
+      <w:r>
+        <w:rPr>
+          <w:rFonts w:ascii="Times New Roman" w:hAnsi="Times New Roman" w:cs="Times New Roman"/>
+          <w:sz w:val="24"/>
+          <w:szCs w:val="24"/>
+        </w:rPr>
+        <w:t xml:space="preserve">Season: Spring </w:t>
+      </w:r>
+      <w:r>
+        <w:rPr>
+          <w:rFonts w:ascii="Times New Roman" w:hAnsi="Times New Roman" w:cs="Times New Roman"/>
+          <w:b/>
+          <w:bCs/>
+          <w:sz w:val="24"/>
+          <w:szCs w:val="24"/>
+        </w:rPr>
+        <w:t>(April-</w:t>
+      </w:r>
+      <w:r>
+        <w:rPr>
+          <w:rFonts w:ascii="Times New Roman" w:hAnsi="Times New Roman" w:cs="Times New Roman"/>
+          <w:b/>
+          <w:bCs/>
+          <w:sz w:val="24"/>
+          <w:szCs w:val="24"/>
+        </w:rPr>
+        <w:t>June</w:t>
+      </w:r>
+      <w:r>
+        <w:rPr>
+          <w:rFonts w:ascii="Times New Roman" w:hAnsi="Times New Roman" w:cs="Times New Roman"/>
+          <w:b/>
+          <w:bCs/>
+          <w:sz w:val="24"/>
+          <w:szCs w:val="24"/>
+        </w:rPr>
+        <w:t xml:space="preserve">) </w:t>
+      </w:r>
+      <w:r>
+        <w:rPr>
+          <w:rFonts w:ascii="Times New Roman" w:hAnsi="Times New Roman" w:cs="Times New Roman"/>
+          <w:sz w:val="24"/>
+          <w:szCs w:val="24"/>
+        </w:rPr>
+        <w:t xml:space="preserve">for blooming flowers and pleasant weather </w:t>
+      </w:r>
+      <w:r>
+        <w:rPr>
+          <w:rFonts w:ascii="Times New Roman" w:hAnsi="Times New Roman" w:cs="Times New Roman"/>
+          <w:sz w:val="24"/>
+          <w:szCs w:val="24"/>
+        </w:rPr>
+        <w:t>(15–25°C / 59–77°F)</w:t>
+      </w:r>
+      <w:r>
+        <w:rPr>
+          <w:rFonts w:ascii="Times New Roman" w:hAnsi="Times New Roman" w:cs="Times New Roman"/>
+          <w:b/>
+          <w:bCs/>
+          <w:sz w:val="24"/>
+          <w:szCs w:val="24"/>
+        </w:rPr>
+        <w:t xml:space="preserve"> </w:t>
+      </w:r>
+      <w:r>
+        <w:rPr>
+          <w:rFonts w:ascii="Times New Roman" w:hAnsi="Times New Roman" w:cs="Times New Roman"/>
+          <w:b/>
+          <w:bCs/>
+          <w:sz w:val="24"/>
+          <w:szCs w:val="24"/>
+        </w:rPr>
+        <w:t>(September-</w:t>
+      </w:r>
+      <w:r>
+        <w:rPr>
+          <w:rFonts w:ascii="Times New Roman" w:hAnsi="Times New Roman" w:cs="Times New Roman"/>
+          <w:b/>
+          <w:bCs/>
+          <w:sz w:val="24"/>
+          <w:szCs w:val="24"/>
+        </w:rPr>
+        <w:t>November</w:t>
+      </w:r>
+      <w:r>
+        <w:rPr>
+          <w:rFonts w:ascii="Times New Roman" w:hAnsi="Times New Roman" w:cs="Times New Roman"/>
+          <w:b/>
+          <w:bCs/>
+          <w:sz w:val="24"/>
+          <w:szCs w:val="24"/>
+        </w:rPr>
+        <w:t>)</w:t>
+      </w:r>
+      <w:r>
+        <w:rPr>
+          <w:rFonts w:ascii="Times New Roman" w:hAnsi="Times New Roman" w:cs="Times New Roman"/>
+          <w:sz w:val="24"/>
+          <w:szCs w:val="24"/>
+        </w:rPr>
+        <w:t xml:space="preserve"> for vibrant foliage and cooler temperatures</w:t>
+      </w:r>
+      <w:r>
+        <w:rPr>
+          <w:rFonts w:ascii="Times New Roman" w:hAnsi="Times New Roman" w:cs="Times New Roman"/>
+          <w:sz w:val="24"/>
+          <w:szCs w:val="24"/>
+        </w:rPr>
+        <w:t xml:space="preserve"> </w:t>
+      </w:r>
+      <w:r>
+        <w:rPr>
+          <w:rFonts w:ascii="Times New Roman" w:hAnsi="Times New Roman" w:cs="Times New Roman"/>
+          <w:sz w:val="24"/>
+          <w:szCs w:val="24"/>
+        </w:rPr>
+        <w:t>(20–30°C / 68–86°F),</w:t>
+      </w:r>
+      <w:r>
+        <w:rPr>
+          <w:rFonts w:ascii="Times New Roman" w:hAnsi="Times New Roman" w:cs="Times New Roman"/>
+          <w:sz w:val="24"/>
+          <w:szCs w:val="24"/>
+        </w:rPr>
+        <w:t>.</w:t>
+      </w:r>
+    </w:p>
+    <w:p>
+      <w:pPr>
+        <w:pStyle w:val="ListParagraph"/>
+        <w:spacing w:line="360" w:lineRule="auto"/>
+        <w:ind w:left="567" w:right="601"/>
+        <w:rPr>
+          <w:rFonts w:ascii="Times New Roman" w:hAnsi="Times New Roman" w:cs="Times New Roman"/>
+          <w:sz w:val="24"/>
+          <w:szCs w:val="24"/>
+        </w:rPr>
+      </w:pPr>
+    </w:p>
+    <w:p>
+      <w:pPr>
+        <w:pStyle w:val="ListParagraph"/>
+        <w:numPr>
+          <w:ilvl w:val="1"/>
+          <w:numId w:val="29"/>
+        </w:numPr>
+        <w:spacing w:line="360" w:lineRule="auto"/>
+        <w:ind w:left="284" w:right="601"/>
+        <w:rPr>
+          <w:rFonts w:ascii="Times New Roman" w:hAnsi="Times New Roman" w:cs="Times New Roman"/>
+          <w:b/>
+          <w:bCs/>
+          <w:sz w:val="24"/>
+          <w:szCs w:val="24"/>
+        </w:rPr>
+      </w:pPr>
+      <w:r>
+        <w:rPr>
+          <w:rFonts w:ascii="Times New Roman" w:hAnsi="Times New Roman" w:cs="Times New Roman"/>
+          <w:b/>
+          <w:bCs/>
+          <w:sz w:val="24"/>
+          <w:szCs w:val="24"/>
+        </w:rPr>
+        <w:t>Places to visit</w:t>
+      </w:r>
+      <w:r>
+        <w:rPr>
+          <w:rFonts w:ascii="Times New Roman" w:hAnsi="Times New Roman" w:cs="Times New Roman"/>
+          <w:b/>
+          <w:bCs/>
+          <w:sz w:val="24"/>
+          <w:szCs w:val="24"/>
+        </w:rPr>
+        <w:t xml:space="preserve"> (Images):</w:t>
+      </w:r>
+    </w:p>
+    <w:p>
+      <w:pPr>
+        <w:pStyle w:val="ListParagraph"/>
+        <w:spacing w:line="360" w:lineRule="auto"/>
+        <w:ind w:left="284" w:right="601"/>
+        <w:rPr>
+          <w:rFonts w:ascii="Times New Roman" w:hAnsi="Times New Roman" w:cs="Times New Roman"/>
+          <w:i/>
+          <w:iCs/>
+          <w:sz w:val="24"/>
+          <w:szCs w:val="24"/>
+        </w:rPr>
+      </w:pPr>
+      <w:r>
+        <w:rPr>
+          <w:rFonts w:ascii="Times New Roman" w:hAnsi="Times New Roman" w:cs="Times New Roman"/>
+          <w:i/>
+          <w:iCs/>
+          <w:sz w:val="24"/>
+          <w:szCs w:val="24"/>
+        </w:rPr>
+        <w:t xml:space="preserve">(Placeholders for </w:t>
+      </w:r>
+      <w:r>
+        <w:rPr>
+          <w:rFonts w:ascii="Times New Roman" w:hAnsi="Times New Roman" w:cs="Times New Roman"/>
+          <w:i/>
+          <w:iCs/>
+          <w:sz w:val="24"/>
+          <w:szCs w:val="24"/>
+        </w:rPr>
+        <w:t>Istanbul</w:t>
+      </w:r>
+      <w:r>
+        <w:rPr>
+          <w:rFonts w:ascii="Times New Roman" w:hAnsi="Times New Roman" w:cs="Times New Roman"/>
+          <w:i/>
+          <w:iCs/>
+          <w:sz w:val="24"/>
+          <w:szCs w:val="24"/>
+        </w:rPr>
+        <w:t xml:space="preserve">, </w:t>
+      </w:r>
+      <w:r>
+        <w:rPr>
+          <w:rFonts w:ascii="Times New Roman" w:hAnsi="Times New Roman" w:cs="Times New Roman"/>
+          <w:i/>
+          <w:iCs/>
+          <w:sz w:val="24"/>
+          <w:szCs w:val="24"/>
+        </w:rPr>
+        <w:t>Cappadocia</w:t>
+      </w:r>
+      <w:r>
+        <w:rPr>
+          <w:rFonts w:ascii="Times New Roman" w:hAnsi="Times New Roman" w:cs="Times New Roman"/>
+          <w:i/>
+          <w:iCs/>
+          <w:sz w:val="24"/>
+          <w:szCs w:val="24"/>
+        </w:rPr>
+        <w:t xml:space="preserve">, </w:t>
+      </w:r>
+      <w:proofErr w:type="spellStart"/>
+      <w:r>
+        <w:rPr>
+          <w:rFonts w:ascii="Times New Roman" w:hAnsi="Times New Roman" w:cs="Times New Roman"/>
+          <w:i/>
+          <w:iCs/>
+          <w:sz w:val="24"/>
+          <w:szCs w:val="24"/>
+        </w:rPr>
+        <w:t>Pamukkale</w:t>
+      </w:r>
+      <w:proofErr w:type="spellEnd"/>
+      <w:r>
+        <w:rPr>
+          <w:rFonts w:ascii="Times New Roman" w:hAnsi="Times New Roman" w:cs="Times New Roman"/>
+          <w:i/>
+          <w:iCs/>
+          <w:sz w:val="24"/>
+          <w:szCs w:val="24"/>
+        </w:rPr>
+        <w:t xml:space="preserve"> and Hierapolis, Antalya</w:t>
+      </w:r>
+      <w:r>
+        <w:rPr>
+          <w:rFonts w:ascii="Times New Roman" w:hAnsi="Times New Roman" w:cs="Times New Roman"/>
+          <w:i/>
+          <w:iCs/>
+          <w:sz w:val="24"/>
+          <w:szCs w:val="24"/>
+        </w:rPr>
+        <w:t>)</w:t>
+      </w:r>
+    </w:p>
+    <w:p>
+      <w:pPr>
+        <w:pStyle w:val="ListParagraph"/>
+        <w:spacing w:line="360" w:lineRule="auto"/>
+        <w:ind w:left="284" w:right="601"/>
+        <w:rPr>
+          <w:rFonts w:ascii="Times New Roman" w:hAnsi="Times New Roman" w:cs="Times New Roman"/>
+          <w:i/>
+          <w:iCs/>
+          <w:sz w:val="24"/>
+          <w:szCs w:val="24"/>
+        </w:rPr>
+      </w:pPr>
+    </w:p>
+    <w:p>
+      <w:pPr>
+        <w:pStyle w:val="ListParagraph"/>
+        <w:numPr>
+          <w:ilvl w:val="1"/>
+          <w:numId w:val="29"/>
+        </w:numPr>
+        <w:spacing w:line="360" w:lineRule="auto"/>
+        <w:ind w:left="284" w:right="601"/>
+        <w:rPr>
+          <w:rFonts w:ascii="Times New Roman" w:hAnsi="Times New Roman" w:cs="Times New Roman"/>
+          <w:b/>
+          <w:bCs/>
+          <w:sz w:val="24"/>
+          <w:szCs w:val="24"/>
+        </w:rPr>
+      </w:pPr>
+      <w:r>
+        <w:rPr>
+          <w:rFonts w:ascii="Times New Roman" w:hAnsi="Times New Roman" w:cs="Times New Roman"/>
+          <w:b/>
+          <w:bCs/>
+          <w:sz w:val="24"/>
+          <w:szCs w:val="24"/>
+        </w:rPr>
+        <w:t>Transportation</w:t>
+      </w:r>
+      <w:r>
+        <w:rPr>
+          <w:rFonts w:ascii="Times New Roman" w:hAnsi="Times New Roman" w:cs="Times New Roman"/>
+          <w:b/>
+          <w:bCs/>
+          <w:sz w:val="24"/>
+          <w:szCs w:val="24"/>
+        </w:rPr>
+        <w:t>:</w:t>
+      </w:r>
+    </w:p>
+    <w:p>
+      <w:pPr>
+        <w:pStyle w:val="ListParagraph"/>
+        <w:numPr>
+          <w:ilvl w:val="0"/>
+          <w:numId w:val="32"/>
+        </w:numPr>
+        <w:spacing w:line="360" w:lineRule="auto"/>
+        <w:ind w:left="567" w:right="601"/>
+        <w:rPr>
+          <w:rFonts w:ascii="Times New Roman" w:hAnsi="Times New Roman" w:cs="Times New Roman"/>
+          <w:sz w:val="24"/>
+          <w:szCs w:val="24"/>
+        </w:rPr>
+      </w:pPr>
+      <w:r>
+        <w:rPr>
+          <w:rFonts w:ascii="Times New Roman" w:hAnsi="Times New Roman" w:cs="Times New Roman"/>
+          <w:sz w:val="24"/>
+          <w:szCs w:val="24"/>
+        </w:rPr>
+        <w:t xml:space="preserve">Flight </w:t>
+      </w:r>
+    </w:p>
+    <w:p>
+      <w:pPr>
+        <w:pStyle w:val="ListParagraph"/>
+        <w:numPr>
+          <w:ilvl w:val="0"/>
+          <w:numId w:val="32"/>
+        </w:numPr>
+        <w:spacing w:line="360" w:lineRule="auto"/>
+        <w:ind w:left="567" w:right="601"/>
+        <w:rPr>
+          <w:rFonts w:ascii="Times New Roman" w:hAnsi="Times New Roman" w:cs="Times New Roman"/>
+          <w:sz w:val="24"/>
+          <w:szCs w:val="24"/>
+        </w:rPr>
+      </w:pPr>
+      <w:r>
+        <w:rPr>
+          <w:rFonts w:ascii="Times New Roman" w:hAnsi="Times New Roman" w:cs="Times New Roman"/>
+          <w:sz w:val="24"/>
+          <w:szCs w:val="24"/>
+        </w:rPr>
+        <w:t>Private car with Driver</w:t>
+      </w:r>
+    </w:p>
+    <w:p>
+      <w:pPr>
+        <w:pStyle w:val="ListParagraph"/>
+        <w:numPr>
+          <w:ilvl w:val="0"/>
+          <w:numId w:val="32"/>
+        </w:numPr>
+        <w:spacing w:line="360" w:lineRule="auto"/>
+        <w:ind w:left="567" w:right="601"/>
+        <w:rPr>
+          <w:rFonts w:ascii="Times New Roman" w:hAnsi="Times New Roman" w:cs="Times New Roman"/>
+          <w:sz w:val="24"/>
+          <w:szCs w:val="24"/>
+        </w:rPr>
+      </w:pPr>
+      <w:r>
+        <w:rPr>
+          <w:rFonts w:ascii="Times New Roman" w:hAnsi="Times New Roman" w:cs="Times New Roman"/>
+          <w:sz w:val="24"/>
+          <w:szCs w:val="24"/>
+        </w:rPr>
+        <w:t>Public Transportation</w:t>
       </w:r>
     </w:p>
     <w:p>
@@ -5728,7 +6141,7 @@
 <w:numbering xmlns:wpc="http://schemas.microsoft.com/office/word/2010/wordprocessingCanvas" xmlns:cx="http://schemas.microsoft.com/office/drawing/2014/chartex" xmlns:cx1="http://schemas.microsoft.com/office/drawing/2015/9/8/chartex" xmlns:cx2="http://schemas.microsoft.com/office/drawing/2015/10/21/chartex" xmlns:cx3="http://schemas.microsoft.com/office/drawing/2016/5/9/chartex" xmlns:cx4="http://schemas.microsoft.com/office/drawing/2016/5/10/chartex" xmlns:cx5="http://schemas.microsoft.com/office/drawing/2016/5/11/chartex" xmlns:cx6="http://schemas.microsoft.com/office/drawing/2016/5/12/chartex" xmlns:cx7="http://schemas.microsoft.com/office/drawing/2016/5/13/chartex" xmlns:cx8="http://schemas.microsoft.com/office/drawing/2016/5/14/chartex" xmlns:mc="http://schemas.openxmlformats.org/markup-compatibility/2006" xmlns:aink="http://schemas.microsoft.com/office/drawing/2016/ink" xmlns:am3d="http://schemas.microsoft.com/office/drawing/2017/model3d" xmlns:o="urn:schemas-microsoft-com:office:office" xmlns:oel="http://schemas.microsoft.com/office/2019/extlst" xmlns:r="http://schemas.openxmlformats.org/officeDocument/2006/relationships" xmlns:m="http://schemas.openxmlformats.org/officeDocument/2006/math" xmlns:v="urn:schemas-microsoft-com:vml" xmlns:wp14="http://schemas.microsoft.com/office/word/2010/wordprocessingDrawing" xmlns:wp="http://schemas.openxmlformats.org/drawingml/2006/wordprocessingDrawing" xmlns:w10="urn:schemas-microsoft-com:office:word" xmlns:w="http://schemas.openxmlformats.org/wordprocessingml/2006/main" xmlns:w14="http://schemas.microsoft.com/office/word/2010/wordml" xmlns:w15="http://schemas.microsoft.com/office/word/2012/wordml" xmlns:w16cex="http://schemas.microsoft.com/office/word/2018/wordml/cex" xmlns:w16cid="http://schemas.microsoft.com/office/word/2016/wordml/cid" xmlns:w16="http://schemas.microsoft.com/office/word/2018/wordml" xmlns:w16du="http://schemas.microsoft.com/office/word/2023/wordml/word16du" xmlns:w16sdtdh="http://schemas.microsoft.com/office/word/2020/wordml/sdtdatahash" xmlns:w16sdtfl="http://schemas.microsoft.com/office/word/2024/wordml/sdtformatlock" xmlns:w16se="http://schemas.microsoft.com/office/word/2015/wordml/symex" xmlns:wpg="http://schemas.microsoft.com/office/word/2010/wordprocessingGroup" xmlns:wpi="http://schemas.microsoft.com/office/word/2010/wordprocessingInk" xmlns:wne="http://schemas.microsoft.com/office/word/2006/wordml" xmlns:wps="http://schemas.microsoft.com/office/word/2010/wordprocessingShape" mc:Ignorable="w14 w15 w16se w16cid w16 w16cex w16sdtdh w16sdtfl w16du wp14">
   <w:numPicBullet w:numPicBulletId="0">
     <w:pict>
-      <v:rect id="_x0000_i1045" style="width:0;height:1.5pt" o:hralign="center" o:bullet="t" o:hrstd="t" o:hr="t" fillcolor="#a0a0a0" stroked="f"/>
+      <v:rect id="_x0000_i1050" style="width:0;height:1.5pt" o:hralign="center" o:bullet="t" o:hrstd="t" o:hr="t" fillcolor="#a0a0a0" stroked="f"/>
     </w:pict>
   </w:numPicBullet>
   <w:abstractNum w:abstractNumId="0" w15:restartNumberingAfterBreak="0">

</xml_diff>

<commit_message>
Add Insurance, meals and other Turkey in holidays.docx
</commit_message>
<xml_diff>
--- a/holidays.docx
+++ b/holidays.docx
@@ -275,51 +275,7 @@
           <w:sz w:val="24"/>
           <w:szCs w:val="24"/>
         </w:rPr>
-        <w:t xml:space="preserve">This packages contains 3 country which is </w:t>
-      </w:r>
-      <w:proofErr w:type="spellStart"/>
-      <w:r>
-        <w:rPr>
-          <w:rFonts w:ascii="Times New Roman" w:hAnsi="Times New Roman" w:cs="Times New Roman"/>
-          <w:b/>
-          <w:bCs/>
-          <w:sz w:val="24"/>
-          <w:szCs w:val="24"/>
-        </w:rPr>
-        <w:t>Japan,Italy</w:t>
-      </w:r>
-      <w:proofErr w:type="spellEnd"/>
-      <w:r>
-        <w:rPr>
-          <w:rFonts w:ascii="Times New Roman" w:hAnsi="Times New Roman" w:cs="Times New Roman"/>
-          <w:b/>
-          <w:bCs/>
-          <w:sz w:val="24"/>
-          <w:szCs w:val="24"/>
-        </w:rPr>
-        <w:t xml:space="preserve"> and </w:t>
-      </w:r>
-      <w:proofErr w:type="spellStart"/>
-      <w:r>
-        <w:rPr>
-          <w:rFonts w:ascii="Times New Roman" w:hAnsi="Times New Roman" w:cs="Times New Roman"/>
-          <w:b/>
-          <w:bCs/>
-          <w:sz w:val="24"/>
-          <w:szCs w:val="24"/>
-        </w:rPr>
-        <w:t>Turkiye</w:t>
-      </w:r>
-      <w:proofErr w:type="spellEnd"/>
-      <w:r>
-        <w:rPr>
-          <w:rFonts w:ascii="Times New Roman" w:hAnsi="Times New Roman" w:cs="Times New Roman"/>
-          <w:b/>
-          <w:bCs/>
-          <w:sz w:val="24"/>
-          <w:szCs w:val="24"/>
-        </w:rPr>
-        <w:t>!</w:t>
+        <w:t>This packages contains 3 country which is Japan,Italy and Turkiye!</w:t>
       </w:r>
     </w:p>
     <w:p>
@@ -891,43 +847,7 @@
           <w:sz w:val="24"/>
           <w:szCs w:val="24"/>
         </w:rPr>
-        <w:t xml:space="preserve">Visit Asakusa’s </w:t>
-      </w:r>
-      <w:proofErr w:type="spellStart"/>
-      <w:r>
-        <w:rPr>
-          <w:rFonts w:ascii="Times New Roman" w:hAnsi="Times New Roman" w:cs="Times New Roman"/>
-          <w:sz w:val="24"/>
-          <w:szCs w:val="24"/>
-        </w:rPr>
-        <w:t>Sensoji</w:t>
-      </w:r>
-      <w:proofErr w:type="spellEnd"/>
-      <w:r>
-        <w:rPr>
-          <w:rFonts w:ascii="Times New Roman" w:hAnsi="Times New Roman" w:cs="Times New Roman"/>
-          <w:sz w:val="24"/>
-          <w:szCs w:val="24"/>
-        </w:rPr>
-        <w:t xml:space="preserve"> Temple and </w:t>
-      </w:r>
-      <w:proofErr w:type="spellStart"/>
-      <w:r>
-        <w:rPr>
-          <w:rFonts w:ascii="Times New Roman" w:hAnsi="Times New Roman" w:cs="Times New Roman"/>
-          <w:sz w:val="24"/>
-          <w:szCs w:val="24"/>
-        </w:rPr>
-        <w:t>Nakamise</w:t>
-      </w:r>
-      <w:proofErr w:type="spellEnd"/>
-      <w:r>
-        <w:rPr>
-          <w:rFonts w:ascii="Times New Roman" w:hAnsi="Times New Roman" w:cs="Times New Roman"/>
-          <w:sz w:val="24"/>
-          <w:szCs w:val="24"/>
-        </w:rPr>
-        <w:t xml:space="preserve"> Street for souvenirs.</w:t>
+        <w:t>Visit Asakusa’s Sensoji Temple and Nakamise Street for souvenirs.</w:t>
       </w:r>
     </w:p>
     <w:p>
@@ -1068,25 +988,7 @@
           <w:sz w:val="24"/>
           <w:szCs w:val="24"/>
         </w:rPr>
-        <w:t xml:space="preserve">Hakone Ropeway to </w:t>
-      </w:r>
-      <w:proofErr w:type="spellStart"/>
-      <w:r>
-        <w:rPr>
-          <w:rFonts w:ascii="Times New Roman" w:hAnsi="Times New Roman" w:cs="Times New Roman"/>
-          <w:sz w:val="24"/>
-          <w:szCs w:val="24"/>
-        </w:rPr>
-        <w:t>Owakudani</w:t>
-      </w:r>
-      <w:proofErr w:type="spellEnd"/>
-      <w:r>
-        <w:rPr>
-          <w:rFonts w:ascii="Times New Roman" w:hAnsi="Times New Roman" w:cs="Times New Roman"/>
-          <w:sz w:val="24"/>
-          <w:szCs w:val="24"/>
-        </w:rPr>
-        <w:t xml:space="preserve"> Valley for hot springs.</w:t>
+        <w:t>Hakone Ropeway to Owakudani Valley for hot springs.</w:t>
       </w:r>
     </w:p>
     <w:p>
@@ -4169,7 +4071,6 @@
           <w:szCs w:val="24"/>
         </w:rPr>
       </w:pPr>
-      <w:proofErr w:type="spellStart"/>
       <w:r>
         <w:rPr>
           <w:rFonts w:ascii="Times New Roman" w:hAnsi="Times New Roman" w:cs="Times New Roman"/>
@@ -4186,16 +4087,7 @@
           <w:sz w:val="24"/>
           <w:szCs w:val="24"/>
         </w:rPr>
-        <w:t>Visit</w:t>
-      </w:r>
-      <w:proofErr w:type="spellEnd"/>
-      <w:r>
-        <w:rPr>
-          <w:rFonts w:ascii="Times New Roman" w:hAnsi="Times New Roman" w:cs="Times New Roman"/>
-          <w:sz w:val="24"/>
-          <w:szCs w:val="24"/>
-        </w:rPr>
-        <w:t xml:space="preserve"> tour of </w:t>
+        <w:t xml:space="preserve">Visit tour of </w:t>
       </w:r>
       <w:r>
         <w:rPr>
@@ -4483,7 +4375,6 @@
         </w:rPr>
         <w:t xml:space="preserve"> and visit </w:t>
       </w:r>
-      <w:proofErr w:type="spellStart"/>
       <w:r>
         <w:rPr>
           <w:rFonts w:ascii="Times New Roman" w:hAnsi="Times New Roman" w:cs="Times New Roman"/>
@@ -4492,18 +4383,7 @@
           <w:sz w:val="24"/>
           <w:szCs w:val="24"/>
         </w:rPr>
-        <w:t>Goreme</w:t>
-      </w:r>
-      <w:proofErr w:type="spellEnd"/>
-      <w:r>
-        <w:rPr>
-          <w:rFonts w:ascii="Times New Roman" w:hAnsi="Times New Roman" w:cs="Times New Roman"/>
-          <w:i/>
-          <w:iCs/>
-          <w:sz w:val="24"/>
-          <w:szCs w:val="24"/>
-        </w:rPr>
-        <w:t xml:space="preserve"> Open Air Museum</w:t>
+        <w:t>Goreme Open Air Museum</w:t>
       </w:r>
       <w:r>
         <w:rPr>
@@ -4559,7 +4439,6 @@
         </w:rPr>
         <w:t xml:space="preserve">Explore city of </w:t>
       </w:r>
-      <w:proofErr w:type="spellStart"/>
       <w:r>
         <w:rPr>
           <w:rFonts w:ascii="Times New Roman" w:hAnsi="Times New Roman" w:cs="Times New Roman"/>
@@ -4570,7 +4449,6 @@
         </w:rPr>
         <w:t>Kaymali</w:t>
       </w:r>
-      <w:proofErr w:type="spellEnd"/>
       <w:r>
         <w:rPr>
           <w:rFonts w:ascii="Times New Roman" w:hAnsi="Times New Roman" w:cs="Times New Roman"/>
@@ -4689,27 +4567,15 @@
         </w:rPr>
         <w:t xml:space="preserve">Day 3: </w:t>
       </w:r>
-      <w:proofErr w:type="spellStart"/>
-      <w:r>
-        <w:rPr>
-          <w:rFonts w:ascii="Times New Roman" w:hAnsi="Times New Roman" w:cs="Times New Roman"/>
-          <w:b/>
-          <w:bCs/>
-          <w:sz w:val="24"/>
-          <w:szCs w:val="24"/>
-        </w:rPr>
-        <w:t>Pamukkale</w:t>
-      </w:r>
-      <w:proofErr w:type="spellEnd"/>
-      <w:r>
-        <w:rPr>
-          <w:rFonts w:ascii="Times New Roman" w:hAnsi="Times New Roman" w:cs="Times New Roman"/>
-          <w:b/>
-          <w:bCs/>
-          <w:sz w:val="24"/>
-          <w:szCs w:val="24"/>
-        </w:rPr>
-        <w:t xml:space="preserve"> and Hierapolis – Natural and Ancient Wonders</w:t>
+      <w:r>
+        <w:rPr>
+          <w:rFonts w:ascii="Times New Roman" w:hAnsi="Times New Roman" w:cs="Times New Roman"/>
+          <w:b/>
+          <w:bCs/>
+          <w:sz w:val="24"/>
+          <w:szCs w:val="24"/>
+        </w:rPr>
+        <w:t>Pamukkale and Hierapolis – Natural and Ancient Wonders</w:t>
       </w:r>
     </w:p>
     <w:p>
@@ -4757,7 +4623,6 @@
         </w:rPr>
         <w:t xml:space="preserve">Travel to </w:t>
       </w:r>
-      <w:proofErr w:type="spellStart"/>
       <w:r>
         <w:rPr>
           <w:rFonts w:ascii="Times New Roman" w:hAnsi="Times New Roman" w:cs="Times New Roman"/>
@@ -4768,7 +4633,6 @@
         </w:rPr>
         <w:t>Pamukkale</w:t>
       </w:r>
-      <w:proofErr w:type="spellEnd"/>
       <w:r>
         <w:rPr>
           <w:rFonts w:ascii="Times New Roman" w:hAnsi="Times New Roman" w:cs="Times New Roman"/>
@@ -4880,7 +4744,6 @@
         </w:rPr>
         <w:t xml:space="preserve">Relax in a thermal spa hotel near </w:t>
       </w:r>
-      <w:proofErr w:type="spellStart"/>
       <w:r>
         <w:rPr>
           <w:rFonts w:ascii="Times New Roman" w:hAnsi="Times New Roman" w:cs="Times New Roman"/>
@@ -4891,7 +4754,6 @@
         </w:rPr>
         <w:t>Pamukkale</w:t>
       </w:r>
-      <w:proofErr w:type="spellEnd"/>
     </w:p>
     <w:p>
       <w:pPr>
@@ -4986,7 +4848,6 @@
         </w:rPr>
         <w:t xml:space="preserve">Visit the stunning </w:t>
       </w:r>
-      <w:proofErr w:type="spellStart"/>
       <w:r>
         <w:rPr>
           <w:rFonts w:ascii="Times New Roman" w:hAnsi="Times New Roman" w:cs="Times New Roman"/>
@@ -4995,18 +4856,7 @@
           <w:sz w:val="24"/>
           <w:szCs w:val="24"/>
         </w:rPr>
-        <w:t>Düden</w:t>
-      </w:r>
-      <w:proofErr w:type="spellEnd"/>
-      <w:r>
-        <w:rPr>
-          <w:rFonts w:ascii="Times New Roman" w:hAnsi="Times New Roman" w:cs="Times New Roman"/>
-          <w:i/>
-          <w:iCs/>
-          <w:sz w:val="24"/>
-          <w:szCs w:val="24"/>
-        </w:rPr>
-        <w:t xml:space="preserve"> Waterfalls</w:t>
+        <w:t>Düden Waterfalls</w:t>
       </w:r>
     </w:p>
     <w:p>
@@ -5302,27 +5152,15 @@
           <w:szCs w:val="24"/>
         </w:rPr>
       </w:pPr>
-      <w:proofErr w:type="spellStart"/>
-      <w:r>
-        <w:rPr>
-          <w:rFonts w:ascii="Times New Roman" w:hAnsi="Times New Roman" w:cs="Times New Roman"/>
-          <w:b/>
-          <w:bCs/>
-          <w:sz w:val="24"/>
-          <w:szCs w:val="24"/>
-        </w:rPr>
-        <w:t>Pamukkale</w:t>
-      </w:r>
-      <w:proofErr w:type="spellEnd"/>
-      <w:r>
-        <w:rPr>
-          <w:rFonts w:ascii="Times New Roman" w:hAnsi="Times New Roman" w:cs="Times New Roman"/>
-          <w:b/>
-          <w:bCs/>
-          <w:sz w:val="24"/>
-          <w:szCs w:val="24"/>
-        </w:rPr>
-        <w:t xml:space="preserve"> and Hierapolis</w:t>
+      <w:r>
+        <w:rPr>
+          <w:rFonts w:ascii="Times New Roman" w:hAnsi="Times New Roman" w:cs="Times New Roman"/>
+          <w:b/>
+          <w:bCs/>
+          <w:sz w:val="24"/>
+          <w:szCs w:val="24"/>
+        </w:rPr>
+        <w:t>Pamukkale and Hierapolis</w:t>
       </w:r>
     </w:p>
     <w:p>
@@ -5541,27 +5379,15 @@
           <w:szCs w:val="24"/>
         </w:rPr>
       </w:pPr>
-      <w:proofErr w:type="spellStart"/>
-      <w:r>
-        <w:rPr>
-          <w:rFonts w:ascii="Times New Roman" w:hAnsi="Times New Roman" w:cs="Times New Roman"/>
-          <w:b/>
-          <w:bCs/>
-          <w:sz w:val="24"/>
-          <w:szCs w:val="24"/>
-        </w:rPr>
-        <w:t>Pamukkale</w:t>
-      </w:r>
-      <w:proofErr w:type="spellEnd"/>
-      <w:r>
-        <w:rPr>
-          <w:rFonts w:ascii="Times New Roman" w:hAnsi="Times New Roman" w:cs="Times New Roman"/>
-          <w:b/>
-          <w:bCs/>
-          <w:sz w:val="24"/>
-          <w:szCs w:val="24"/>
-        </w:rPr>
-        <w:t xml:space="preserve"> and Hierapolis</w:t>
+      <w:r>
+        <w:rPr>
+          <w:rFonts w:ascii="Times New Roman" w:hAnsi="Times New Roman" w:cs="Times New Roman"/>
+          <w:b/>
+          <w:bCs/>
+          <w:sz w:val="24"/>
+          <w:szCs w:val="24"/>
+        </w:rPr>
+        <w:t>Pamukkale and Hierapolis</w:t>
       </w:r>
       <w:r>
         <w:rPr>
@@ -5946,7 +5772,6 @@
         </w:rPr>
         <w:t xml:space="preserve">, </w:t>
       </w:r>
-      <w:proofErr w:type="spellStart"/>
       <w:r>
         <w:rPr>
           <w:rFonts w:ascii="Times New Roman" w:hAnsi="Times New Roman" w:cs="Times New Roman"/>
@@ -5955,18 +5780,7 @@
           <w:sz w:val="24"/>
           <w:szCs w:val="24"/>
         </w:rPr>
-        <w:t>Pamukkale</w:t>
-      </w:r>
-      <w:proofErr w:type="spellEnd"/>
-      <w:r>
-        <w:rPr>
-          <w:rFonts w:ascii="Times New Roman" w:hAnsi="Times New Roman" w:cs="Times New Roman"/>
-          <w:i/>
-          <w:iCs/>
-          <w:sz w:val="24"/>
-          <w:szCs w:val="24"/>
-        </w:rPr>
-        <w:t xml:space="preserve"> and Hierapolis, Antalya</w:t>
+        <w:t>Pamukkale and Hierapolis, Antalya</w:t>
       </w:r>
       <w:r>
         <w:rPr>
@@ -6114,6 +5928,402 @@
           <w:szCs w:val="24"/>
         </w:rPr>
       </w:pPr>
+    </w:p>
+    <w:p>
+      <w:pPr>
+        <w:pStyle w:val="ListParagraph"/>
+        <w:numPr>
+          <w:ilvl w:val="1"/>
+          <w:numId w:val="29"/>
+        </w:numPr>
+        <w:spacing w:line="360" w:lineRule="auto"/>
+        <w:ind w:left="284" w:right="601"/>
+        <w:rPr>
+          <w:rFonts w:ascii="Times New Roman" w:hAnsi="Times New Roman" w:cs="Times New Roman"/>
+          <w:b/>
+          <w:bCs/>
+          <w:sz w:val="24"/>
+          <w:szCs w:val="24"/>
+        </w:rPr>
+      </w:pPr>
+      <w:r>
+        <w:rPr>
+          <w:rFonts w:ascii="Times New Roman" w:hAnsi="Times New Roman" w:cs="Times New Roman"/>
+          <w:b/>
+          <w:bCs/>
+          <w:sz w:val="24"/>
+          <w:szCs w:val="24"/>
+        </w:rPr>
+        <w:t>Insurance</w:t>
+      </w:r>
+      <w:r>
+        <w:rPr>
+          <w:rFonts w:ascii="Times New Roman" w:hAnsi="Times New Roman" w:cs="Times New Roman"/>
+          <w:b/>
+          <w:bCs/>
+          <w:sz w:val="24"/>
+          <w:szCs w:val="24"/>
+        </w:rPr>
+        <w:t>:</w:t>
+      </w:r>
+    </w:p>
+    <w:p>
+      <w:pPr>
+        <w:pStyle w:val="ListParagraph"/>
+        <w:numPr>
+          <w:ilvl w:val="0"/>
+          <w:numId w:val="32"/>
+        </w:numPr>
+        <w:spacing w:line="360" w:lineRule="auto"/>
+        <w:ind w:left="567" w:right="601"/>
+        <w:rPr>
+          <w:rFonts w:ascii="Times New Roman" w:hAnsi="Times New Roman" w:cs="Times New Roman"/>
+          <w:sz w:val="24"/>
+          <w:szCs w:val="24"/>
+        </w:rPr>
+      </w:pPr>
+      <w:r>
+        <w:rPr>
+          <w:rFonts w:ascii="Times New Roman" w:hAnsi="Times New Roman" w:cs="Times New Roman"/>
+          <w:sz w:val="24"/>
+          <w:szCs w:val="24"/>
+        </w:rPr>
+        <w:t xml:space="preserve">Travel insurance optional: </w:t>
+      </w:r>
+      <w:r>
+        <w:rPr>
+          <w:rFonts w:ascii="Times New Roman" w:hAnsi="Times New Roman" w:cs="Times New Roman"/>
+          <w:sz w:val="24"/>
+          <w:szCs w:val="24"/>
+        </w:rPr>
+        <w:t>RM 1</w:t>
+      </w:r>
+      <w:r>
+        <w:rPr>
+          <w:rFonts w:ascii="Times New Roman" w:hAnsi="Times New Roman" w:cs="Times New Roman"/>
+          <w:sz w:val="24"/>
+          <w:szCs w:val="24"/>
+        </w:rPr>
+        <w:t>00</w:t>
+      </w:r>
+      <w:r>
+        <w:rPr>
+          <w:rFonts w:ascii="Times New Roman" w:hAnsi="Times New Roman" w:cs="Times New Roman"/>
+          <w:sz w:val="24"/>
+          <w:szCs w:val="24"/>
+        </w:rPr>
+        <w:t xml:space="preserve"> per person for full travel insurance coverage</w:t>
+      </w:r>
+    </w:p>
+    <w:p>
+      <w:pPr>
+        <w:pStyle w:val="ListParagraph"/>
+        <w:spacing w:line="360" w:lineRule="auto"/>
+        <w:ind w:left="284" w:right="601"/>
+        <w:rPr>
+          <w:rFonts w:ascii="Times New Roman" w:hAnsi="Times New Roman" w:cs="Times New Roman"/>
+          <w:b/>
+          <w:bCs/>
+          <w:sz w:val="24"/>
+          <w:szCs w:val="24"/>
+        </w:rPr>
+      </w:pPr>
+    </w:p>
+    <w:p>
+      <w:pPr>
+        <w:pStyle w:val="ListParagraph"/>
+        <w:numPr>
+          <w:ilvl w:val="1"/>
+          <w:numId w:val="29"/>
+        </w:numPr>
+        <w:spacing w:line="360" w:lineRule="auto"/>
+        <w:ind w:left="284" w:right="601"/>
+        <w:rPr>
+          <w:rFonts w:ascii="Times New Roman" w:hAnsi="Times New Roman" w:cs="Times New Roman"/>
+          <w:b/>
+          <w:bCs/>
+          <w:sz w:val="24"/>
+          <w:szCs w:val="24"/>
+        </w:rPr>
+      </w:pPr>
+      <w:r>
+        <w:rPr>
+          <w:rFonts w:ascii="Times New Roman" w:hAnsi="Times New Roman" w:cs="Times New Roman"/>
+          <w:b/>
+          <w:bCs/>
+          <w:sz w:val="24"/>
+          <w:szCs w:val="24"/>
+        </w:rPr>
+        <w:t>Pax for Trip</w:t>
+      </w:r>
+      <w:r>
+        <w:rPr>
+          <w:rFonts w:ascii="Times New Roman" w:hAnsi="Times New Roman" w:cs="Times New Roman"/>
+          <w:b/>
+          <w:bCs/>
+          <w:sz w:val="24"/>
+          <w:szCs w:val="24"/>
+        </w:rPr>
+        <w:t>:</w:t>
+      </w:r>
+    </w:p>
+    <w:p>
+      <w:pPr>
+        <w:pStyle w:val="ListParagraph"/>
+        <w:numPr>
+          <w:ilvl w:val="0"/>
+          <w:numId w:val="32"/>
+        </w:numPr>
+        <w:spacing w:line="360" w:lineRule="auto"/>
+        <w:ind w:left="567" w:right="601"/>
+        <w:rPr>
+          <w:rFonts w:ascii="Times New Roman" w:hAnsi="Times New Roman" w:cs="Times New Roman"/>
+          <w:sz w:val="24"/>
+          <w:szCs w:val="24"/>
+        </w:rPr>
+      </w:pPr>
+      <w:r>
+        <w:rPr>
+          <w:rFonts w:ascii="Times New Roman" w:hAnsi="Times New Roman" w:cs="Times New Roman"/>
+          <w:sz w:val="24"/>
+          <w:szCs w:val="24"/>
+        </w:rPr>
+        <w:t>Maximum 1</w:t>
+      </w:r>
+      <w:r>
+        <w:rPr>
+          <w:rFonts w:ascii="Times New Roman" w:hAnsi="Times New Roman" w:cs="Times New Roman"/>
+          <w:sz w:val="24"/>
+          <w:szCs w:val="24"/>
+        </w:rPr>
+        <w:t>0</w:t>
+      </w:r>
+      <w:r>
+        <w:rPr>
+          <w:rFonts w:ascii="Times New Roman" w:hAnsi="Times New Roman" w:cs="Times New Roman"/>
+          <w:sz w:val="24"/>
+          <w:szCs w:val="24"/>
+        </w:rPr>
+        <w:t xml:space="preserve"> people</w:t>
+      </w:r>
+    </w:p>
+    <w:p>
+      <w:pPr>
+        <w:pStyle w:val="ListParagraph"/>
+        <w:spacing w:line="360" w:lineRule="auto"/>
+        <w:ind w:left="567" w:right="601"/>
+        <w:rPr>
+          <w:rFonts w:ascii="Times New Roman" w:hAnsi="Times New Roman" w:cs="Times New Roman"/>
+          <w:sz w:val="24"/>
+          <w:szCs w:val="24"/>
+        </w:rPr>
+      </w:pPr>
+    </w:p>
+    <w:p>
+      <w:pPr>
+        <w:pStyle w:val="ListParagraph"/>
+        <w:numPr>
+          <w:ilvl w:val="1"/>
+          <w:numId w:val="29"/>
+        </w:numPr>
+        <w:spacing w:line="360" w:lineRule="auto"/>
+        <w:ind w:left="284" w:right="601"/>
+        <w:rPr>
+          <w:rFonts w:ascii="Times New Roman" w:hAnsi="Times New Roman" w:cs="Times New Roman"/>
+          <w:b/>
+          <w:bCs/>
+          <w:sz w:val="24"/>
+          <w:szCs w:val="24"/>
+        </w:rPr>
+      </w:pPr>
+      <w:r>
+        <w:rPr>
+          <w:rFonts w:ascii="Times New Roman" w:hAnsi="Times New Roman" w:cs="Times New Roman"/>
+          <w:b/>
+          <w:bCs/>
+          <w:sz w:val="24"/>
+          <w:szCs w:val="24"/>
+        </w:rPr>
+        <w:t>Meals Provided</w:t>
+      </w:r>
+      <w:r>
+        <w:rPr>
+          <w:rFonts w:ascii="Times New Roman" w:hAnsi="Times New Roman" w:cs="Times New Roman"/>
+          <w:b/>
+          <w:bCs/>
+          <w:sz w:val="24"/>
+          <w:szCs w:val="24"/>
+        </w:rPr>
+        <w:t>:</w:t>
+      </w:r>
+    </w:p>
+    <w:p>
+      <w:pPr>
+        <w:pStyle w:val="ListParagraph"/>
+        <w:numPr>
+          <w:ilvl w:val="0"/>
+          <w:numId w:val="32"/>
+        </w:numPr>
+        <w:spacing w:line="360" w:lineRule="auto"/>
+        <w:ind w:left="567" w:right="601"/>
+        <w:rPr>
+          <w:rFonts w:ascii="Times New Roman" w:hAnsi="Times New Roman" w:cs="Times New Roman"/>
+          <w:sz w:val="24"/>
+          <w:szCs w:val="24"/>
+        </w:rPr>
+      </w:pPr>
+      <w:r>
+        <w:rPr>
+          <w:rFonts w:ascii="Times New Roman" w:hAnsi="Times New Roman" w:cs="Times New Roman"/>
+          <w:sz w:val="24"/>
+          <w:szCs w:val="24"/>
+        </w:rPr>
+        <w:t>Breakfast at the hotel</w:t>
+      </w:r>
+    </w:p>
+    <w:p>
+      <w:pPr>
+        <w:pStyle w:val="ListParagraph"/>
+        <w:numPr>
+          <w:ilvl w:val="0"/>
+          <w:numId w:val="32"/>
+        </w:numPr>
+        <w:spacing w:line="360" w:lineRule="auto"/>
+        <w:ind w:left="567" w:right="601"/>
+        <w:rPr>
+          <w:rFonts w:ascii="Times New Roman" w:hAnsi="Times New Roman" w:cs="Times New Roman"/>
+          <w:sz w:val="24"/>
+          <w:szCs w:val="24"/>
+        </w:rPr>
+      </w:pPr>
+      <w:r>
+        <w:rPr>
+          <w:rFonts w:ascii="Times New Roman" w:hAnsi="Times New Roman" w:cs="Times New Roman"/>
+          <w:sz w:val="24"/>
+          <w:szCs w:val="24"/>
+        </w:rPr>
+        <w:t xml:space="preserve">lunches and dinners included (Local </w:t>
+      </w:r>
+      <w:r>
+        <w:rPr>
+          <w:rFonts w:ascii="Times New Roman" w:hAnsi="Times New Roman" w:cs="Times New Roman"/>
+          <w:sz w:val="24"/>
+          <w:szCs w:val="24"/>
+        </w:rPr>
+        <w:t>Turkey</w:t>
+      </w:r>
+      <w:r>
+        <w:rPr>
+          <w:rFonts w:ascii="Times New Roman" w:hAnsi="Times New Roman" w:cs="Times New Roman"/>
+          <w:sz w:val="24"/>
+          <w:szCs w:val="24"/>
+        </w:rPr>
+        <w:t xml:space="preserve"> cuisine experience)</w:t>
+      </w:r>
+    </w:p>
+    <w:p>
+      <w:pPr>
+        <w:pStyle w:val="ListParagraph"/>
+        <w:spacing w:line="360" w:lineRule="auto"/>
+        <w:ind w:left="567" w:right="601"/>
+        <w:rPr>
+          <w:rFonts w:ascii="Times New Roman" w:hAnsi="Times New Roman" w:cs="Times New Roman"/>
+          <w:sz w:val="24"/>
+          <w:szCs w:val="24"/>
+        </w:rPr>
+      </w:pPr>
+    </w:p>
+    <w:p>
+      <w:pPr>
+        <w:pStyle w:val="ListParagraph"/>
+        <w:spacing w:line="360" w:lineRule="auto"/>
+        <w:ind w:left="567" w:right="601"/>
+        <w:rPr>
+          <w:rFonts w:ascii="Times New Roman" w:hAnsi="Times New Roman" w:cs="Times New Roman"/>
+          <w:sz w:val="24"/>
+          <w:szCs w:val="24"/>
+        </w:rPr>
+      </w:pPr>
+    </w:p>
+    <w:p>
+      <w:pPr>
+        <w:pStyle w:val="ListParagraph"/>
+        <w:numPr>
+          <w:ilvl w:val="1"/>
+          <w:numId w:val="29"/>
+        </w:numPr>
+        <w:spacing w:line="360" w:lineRule="auto"/>
+        <w:ind w:left="284" w:right="601"/>
+        <w:rPr>
+          <w:rFonts w:ascii="Times New Roman" w:hAnsi="Times New Roman" w:cs="Times New Roman"/>
+          <w:b/>
+          <w:bCs/>
+          <w:sz w:val="24"/>
+          <w:szCs w:val="24"/>
+        </w:rPr>
+      </w:pPr>
+      <w:r>
+        <w:rPr>
+          <w:rFonts w:ascii="Times New Roman" w:hAnsi="Times New Roman" w:cs="Times New Roman"/>
+          <w:b/>
+          <w:bCs/>
+          <w:sz w:val="24"/>
+          <w:szCs w:val="24"/>
+        </w:rPr>
+        <w:lastRenderedPageBreak/>
+        <w:t>Translator Tour Guide:</w:t>
+      </w:r>
+    </w:p>
+    <w:p>
+      <w:pPr>
+        <w:pStyle w:val="ListParagraph"/>
+        <w:numPr>
+          <w:ilvl w:val="0"/>
+          <w:numId w:val="29"/>
+        </w:numPr>
+        <w:spacing w:after="0" w:line="360" w:lineRule="auto"/>
+        <w:ind w:left="567" w:right="601"/>
+        <w:rPr>
+          <w:rFonts w:ascii="Times New Roman" w:hAnsi="Times New Roman" w:cs="Times New Roman"/>
+          <w:b/>
+          <w:bCs/>
+          <w:sz w:val="24"/>
+          <w:szCs w:val="24"/>
+        </w:rPr>
+      </w:pPr>
+      <w:r>
+        <w:rPr>
+          <w:rFonts w:ascii="Times New Roman" w:eastAsia="Times New Roman" w:hAnsi="Times New Roman" w:cs="Times New Roman"/>
+          <w:kern w:val="0"/>
+          <w:sz w:val="24"/>
+          <w:szCs w:val="24"/>
+          <w:lang w:eastAsia="en-MY"/>
+          <w14:ligatures w14:val="none"/>
+        </w:rPr>
+        <w:t>Optional: RM 1</w:t>
+      </w:r>
+      <w:r>
+        <w:rPr>
+          <w:rFonts w:ascii="Times New Roman" w:eastAsia="Times New Roman" w:hAnsi="Times New Roman" w:cs="Times New Roman"/>
+          <w:kern w:val="0"/>
+          <w:sz w:val="24"/>
+          <w:szCs w:val="24"/>
+          <w:lang w:eastAsia="en-MY"/>
+          <w14:ligatures w14:val="none"/>
+        </w:rPr>
+        <w:t>00</w:t>
+      </w:r>
+      <w:r>
+        <w:rPr>
+          <w:rFonts w:ascii="Times New Roman" w:eastAsia="Times New Roman" w:hAnsi="Times New Roman" w:cs="Times New Roman"/>
+          <w:kern w:val="0"/>
+          <w:sz w:val="24"/>
+          <w:szCs w:val="24"/>
+          <w:lang w:eastAsia="en-MY"/>
+          <w14:ligatures w14:val="none"/>
+        </w:rPr>
+        <w:t xml:space="preserve"> per day</w:t>
+      </w:r>
     </w:p>
     <w:p>
       <w:pPr>
@@ -6141,7 +6351,7 @@
 <w:numbering xmlns:wpc="http://schemas.microsoft.com/office/word/2010/wordprocessingCanvas" xmlns:cx="http://schemas.microsoft.com/office/drawing/2014/chartex" xmlns:cx1="http://schemas.microsoft.com/office/drawing/2015/9/8/chartex" xmlns:cx2="http://schemas.microsoft.com/office/drawing/2015/10/21/chartex" xmlns:cx3="http://schemas.microsoft.com/office/drawing/2016/5/9/chartex" xmlns:cx4="http://schemas.microsoft.com/office/drawing/2016/5/10/chartex" xmlns:cx5="http://schemas.microsoft.com/office/drawing/2016/5/11/chartex" xmlns:cx6="http://schemas.microsoft.com/office/drawing/2016/5/12/chartex" xmlns:cx7="http://schemas.microsoft.com/office/drawing/2016/5/13/chartex" xmlns:cx8="http://schemas.microsoft.com/office/drawing/2016/5/14/chartex" xmlns:mc="http://schemas.openxmlformats.org/markup-compatibility/2006" xmlns:aink="http://schemas.microsoft.com/office/drawing/2016/ink" xmlns:am3d="http://schemas.microsoft.com/office/drawing/2017/model3d" xmlns:o="urn:schemas-microsoft-com:office:office" xmlns:oel="http://schemas.microsoft.com/office/2019/extlst" xmlns:r="http://schemas.openxmlformats.org/officeDocument/2006/relationships" xmlns:m="http://schemas.openxmlformats.org/officeDocument/2006/math" xmlns:v="urn:schemas-microsoft-com:vml" xmlns:wp14="http://schemas.microsoft.com/office/word/2010/wordprocessingDrawing" xmlns:wp="http://schemas.openxmlformats.org/drawingml/2006/wordprocessingDrawing" xmlns:w10="urn:schemas-microsoft-com:office:word" xmlns:w="http://schemas.openxmlformats.org/wordprocessingml/2006/main" xmlns:w14="http://schemas.microsoft.com/office/word/2010/wordml" xmlns:w15="http://schemas.microsoft.com/office/word/2012/wordml" xmlns:w16cex="http://schemas.microsoft.com/office/word/2018/wordml/cex" xmlns:w16cid="http://schemas.microsoft.com/office/word/2016/wordml/cid" xmlns:w16="http://schemas.microsoft.com/office/word/2018/wordml" xmlns:w16du="http://schemas.microsoft.com/office/word/2023/wordml/word16du" xmlns:w16sdtdh="http://schemas.microsoft.com/office/word/2020/wordml/sdtdatahash" xmlns:w16sdtfl="http://schemas.microsoft.com/office/word/2024/wordml/sdtformatlock" xmlns:w16se="http://schemas.microsoft.com/office/word/2015/wordml/symex" xmlns:wpg="http://schemas.microsoft.com/office/word/2010/wordprocessingGroup" xmlns:wpi="http://schemas.microsoft.com/office/word/2010/wordprocessingInk" xmlns:wne="http://schemas.microsoft.com/office/word/2006/wordml" xmlns:wps="http://schemas.microsoft.com/office/word/2010/wordprocessingShape" mc:Ignorable="w14 w15 w16se w16cid w16 w16cex w16sdtdh w16sdtfl w16du wp14">
   <w:numPicBullet w:numPicBulletId="0">
     <w:pict>
-      <v:rect id="_x0000_i1050" style="width:0;height:1.5pt" o:hralign="center" o:bullet="t" o:hrstd="t" o:hr="t" fillcolor="#a0a0a0" stroked="f"/>
+      <v:rect id="_x0000_i1051" style="width:0;height:1.5pt" o:hralign="center" o:bullet="t" o:hrstd="t" o:hr="t" fillcolor="#a0a0a0" stroked="f"/>
     </w:pict>
   </w:numPicBullet>
   <w:abstractNum w:abstractNumId="0" w15:restartNumberingAfterBreak="0">

</xml_diff>

<commit_message>
Athirah added pic: Colosseum of Rome
</commit_message>
<xml_diff>
--- a/holidays.docx
+++ b/holidays.docx
@@ -275,7 +275,53 @@
           <w:sz w:val="24"/>
           <w:szCs w:val="24"/>
         </w:rPr>
-        <w:t>This packages contains 3 country which is Japan,Italy and Turkiye!</w:t>
+        <w:t xml:space="preserve">This packages contains 3 country which is </w:t>
+      </w:r>
+      <w:proofErr w:type="spellStart"/>
+      <w:proofErr w:type="gramStart"/>
+      <w:r>
+        <w:rPr>
+          <w:rFonts w:ascii="Times New Roman" w:hAnsi="Times New Roman" w:cs="Times New Roman"/>
+          <w:b/>
+          <w:bCs/>
+          <w:sz w:val="24"/>
+          <w:szCs w:val="24"/>
+        </w:rPr>
+        <w:t>Japan,Italy</w:t>
+      </w:r>
+      <w:proofErr w:type="spellEnd"/>
+      <w:proofErr w:type="gramEnd"/>
+      <w:r>
+        <w:rPr>
+          <w:rFonts w:ascii="Times New Roman" w:hAnsi="Times New Roman" w:cs="Times New Roman"/>
+          <w:b/>
+          <w:bCs/>
+          <w:sz w:val="24"/>
+          <w:szCs w:val="24"/>
+        </w:rPr>
+        <w:t xml:space="preserve"> and </w:t>
+      </w:r>
+      <w:proofErr w:type="spellStart"/>
+      <w:r>
+        <w:rPr>
+          <w:rFonts w:ascii="Times New Roman" w:hAnsi="Times New Roman" w:cs="Times New Roman"/>
+          <w:b/>
+          <w:bCs/>
+          <w:sz w:val="24"/>
+          <w:szCs w:val="24"/>
+        </w:rPr>
+        <w:t>Turkiye</w:t>
+      </w:r>
+      <w:proofErr w:type="spellEnd"/>
+      <w:r>
+        <w:rPr>
+          <w:rFonts w:ascii="Times New Roman" w:hAnsi="Times New Roman" w:cs="Times New Roman"/>
+          <w:b/>
+          <w:bCs/>
+          <w:sz w:val="24"/>
+          <w:szCs w:val="24"/>
+        </w:rPr>
+        <w:t>!</w:t>
       </w:r>
     </w:p>
     <w:p>
@@ -847,7 +893,43 @@
           <w:sz w:val="24"/>
           <w:szCs w:val="24"/>
         </w:rPr>
-        <w:t>Visit Asakusa’s Sensoji Temple and Nakamise Street for souvenirs.</w:t>
+        <w:t xml:space="preserve">Visit Asakusa’s </w:t>
+      </w:r>
+      <w:proofErr w:type="spellStart"/>
+      <w:r>
+        <w:rPr>
+          <w:rFonts w:ascii="Times New Roman" w:hAnsi="Times New Roman" w:cs="Times New Roman"/>
+          <w:sz w:val="24"/>
+          <w:szCs w:val="24"/>
+        </w:rPr>
+        <w:t>Sensoji</w:t>
+      </w:r>
+      <w:proofErr w:type="spellEnd"/>
+      <w:r>
+        <w:rPr>
+          <w:rFonts w:ascii="Times New Roman" w:hAnsi="Times New Roman" w:cs="Times New Roman"/>
+          <w:sz w:val="24"/>
+          <w:szCs w:val="24"/>
+        </w:rPr>
+        <w:t xml:space="preserve"> Temple and </w:t>
+      </w:r>
+      <w:proofErr w:type="spellStart"/>
+      <w:r>
+        <w:rPr>
+          <w:rFonts w:ascii="Times New Roman" w:hAnsi="Times New Roman" w:cs="Times New Roman"/>
+          <w:sz w:val="24"/>
+          <w:szCs w:val="24"/>
+        </w:rPr>
+        <w:t>Nakamise</w:t>
+      </w:r>
+      <w:proofErr w:type="spellEnd"/>
+      <w:r>
+        <w:rPr>
+          <w:rFonts w:ascii="Times New Roman" w:hAnsi="Times New Roman" w:cs="Times New Roman"/>
+          <w:sz w:val="24"/>
+          <w:szCs w:val="24"/>
+        </w:rPr>
+        <w:t xml:space="preserve"> Street for souvenirs.</w:t>
       </w:r>
     </w:p>
     <w:p>
@@ -988,7 +1070,25 @@
           <w:sz w:val="24"/>
           <w:szCs w:val="24"/>
         </w:rPr>
-        <w:t>Hakone Ropeway to Owakudani Valley for hot springs.</w:t>
+        <w:t xml:space="preserve">Hakone Ropeway to </w:t>
+      </w:r>
+      <w:proofErr w:type="spellStart"/>
+      <w:r>
+        <w:rPr>
+          <w:rFonts w:ascii="Times New Roman" w:hAnsi="Times New Roman" w:cs="Times New Roman"/>
+          <w:sz w:val="24"/>
+          <w:szCs w:val="24"/>
+        </w:rPr>
+        <w:t>Owakudani</w:t>
+      </w:r>
+      <w:proofErr w:type="spellEnd"/>
+      <w:r>
+        <w:rPr>
+          <w:rFonts w:ascii="Times New Roman" w:hAnsi="Times New Roman" w:cs="Times New Roman"/>
+          <w:sz w:val="24"/>
+          <w:szCs w:val="24"/>
+        </w:rPr>
+        <w:t xml:space="preserve"> Valley for hot springs.</w:t>
       </w:r>
     </w:p>
     <w:p>
@@ -3183,6 +3283,67 @@
       </w:pPr>
       <w:r>
         <w:rPr>
+          <w:noProof/>
+        </w:rPr>
+        <w:drawing>
+          <wp:anchor distT="0" distB="0" distL="114300" distR="114300" simplePos="0" relativeHeight="251658240" behindDoc="0" locked="0" layoutInCell="1" allowOverlap="1" wp14:anchorId="3225FD47" wp14:editId="1693B552">
+            <wp:simplePos x="0" y="0"/>
+            <wp:positionH relativeFrom="page">
+              <wp:align>center</wp:align>
+            </wp:positionH>
+            <wp:positionV relativeFrom="paragraph">
+              <wp:posOffset>278650</wp:posOffset>
+            </wp:positionV>
+            <wp:extent cx="5422298" cy="3051579"/>
+            <wp:effectExtent l="0" t="0" r="6985" b="0"/>
+            <wp:wrapTopAndBottom/>
+            <wp:docPr id="1446233622" name="Picture 2" descr="Colosseum | Definition, Characteristics, History, &amp; Facts | Britannica"/>
+            <wp:cNvGraphicFramePr>
+              <a:graphicFrameLocks xmlns:a="http://schemas.openxmlformats.org/drawingml/2006/main" noChangeAspect="1"/>
+            </wp:cNvGraphicFramePr>
+            <a:graphic xmlns:a="http://schemas.openxmlformats.org/drawingml/2006/main">
+              <a:graphicData uri="http://schemas.openxmlformats.org/drawingml/2006/picture">
+                <pic:pic xmlns:pic="http://schemas.openxmlformats.org/drawingml/2006/picture">
+                  <pic:nvPicPr>
+                    <pic:cNvPr id="0" name="Picture 10" descr="Colosseum | Definition, Characteristics, History, &amp; Facts | Britannica"/>
+                    <pic:cNvPicPr>
+                      <a:picLocks noChangeAspect="1" noChangeArrowheads="1"/>
+                    </pic:cNvPicPr>
+                  </pic:nvPicPr>
+                  <pic:blipFill>
+                    <a:blip r:embed="rId5">
+                      <a:extLst>
+                        <a:ext uri="{28A0092B-C50C-407E-A947-70E740481C1C}">
+                          <a14:useLocalDpi xmlns:a14="http://schemas.microsoft.com/office/drawing/2010/main" val="0"/>
+                        </a:ext>
+                      </a:extLst>
+                    </a:blip>
+                    <a:srcRect/>
+                    <a:stretch>
+                      <a:fillRect/>
+                    </a:stretch>
+                  </pic:blipFill>
+                  <pic:spPr bwMode="auto">
+                    <a:xfrm>
+                      <a:off x="0" y="0"/>
+                      <a:ext cx="5422298" cy="3051579"/>
+                    </a:xfrm>
+                    <a:prstGeom prst="rect">
+                      <a:avLst/>
+                    </a:prstGeom>
+                    <a:noFill/>
+                    <a:ln>
+                      <a:noFill/>
+                    </a:ln>
+                  </pic:spPr>
+                </pic:pic>
+              </a:graphicData>
+            </a:graphic>
+          </wp:anchor>
+        </w:drawing>
+      </w:r>
+      <w:r>
+        <w:rPr>
           <w:rFonts w:ascii="Times New Roman" w:hAnsi="Times New Roman" w:cs="Times New Roman"/>
           <w:b/>
           <w:bCs/>
@@ -3201,6 +3362,45 @@
         </w:rPr>
         <w:t xml:space="preserve"> (Images):</w:t>
       </w:r>
+    </w:p>
+    <w:p>
+      <w:pPr>
+        <w:pStyle w:val="ListParagraph"/>
+        <w:spacing w:line="360" w:lineRule="auto"/>
+        <w:ind w:left="0" w:right="601"/>
+        <w:jc w:val="center"/>
+        <w:rPr>
+          <w:rFonts w:ascii="Times New Roman" w:hAnsi="Times New Roman" w:cs="Times New Roman"/>
+          <w:i/>
+          <w:iCs/>
+          <w:sz w:val="24"/>
+          <w:szCs w:val="24"/>
+        </w:rPr>
+      </w:pPr>
+      <w:r>
+        <w:rPr>
+          <w:rFonts w:ascii="Times New Roman" w:hAnsi="Times New Roman" w:cs="Times New Roman"/>
+          <w:i/>
+          <w:iCs/>
+          <w:sz w:val="24"/>
+          <w:szCs w:val="24"/>
+        </w:rPr>
+        <w:t>Colosseum of Rome</w:t>
+      </w:r>
+    </w:p>
+    <w:p>
+      <w:pPr>
+        <w:pStyle w:val="ListParagraph"/>
+        <w:spacing w:line="360" w:lineRule="auto"/>
+        <w:ind w:left="284" w:right="601"/>
+        <w:rPr>
+          <w:rFonts w:ascii="Times New Roman" w:hAnsi="Times New Roman" w:cs="Times New Roman"/>
+          <w:b/>
+          <w:bCs/>
+          <w:sz w:val="24"/>
+          <w:szCs w:val="24"/>
+        </w:rPr>
+      </w:pPr>
     </w:p>
     <w:p>
       <w:pPr>
@@ -3692,7 +3892,6 @@
           <w:sz w:val="24"/>
           <w:szCs w:val="24"/>
         </w:rPr>
-        <w:lastRenderedPageBreak/>
         <w:t xml:space="preserve">Discover </w:t>
       </w:r>
       <w:r>
@@ -3904,7 +4103,25 @@
           <w:sz w:val="24"/>
           <w:szCs w:val="24"/>
         </w:rPr>
-        <w:t xml:space="preserve"> Starting from 3,588  per person</w:t>
+        <w:t xml:space="preserve"> Starting from </w:t>
+      </w:r>
+      <w:proofErr w:type="gramStart"/>
+      <w:r>
+        <w:rPr>
+          <w:rFonts w:ascii="Times New Roman" w:hAnsi="Times New Roman" w:cs="Times New Roman"/>
+          <w:sz w:val="24"/>
+          <w:szCs w:val="24"/>
+        </w:rPr>
+        <w:t>3,588  per</w:t>
+      </w:r>
+      <w:proofErr w:type="gramEnd"/>
+      <w:r>
+        <w:rPr>
+          <w:rFonts w:ascii="Times New Roman" w:hAnsi="Times New Roman" w:cs="Times New Roman"/>
+          <w:sz w:val="24"/>
+          <w:szCs w:val="24"/>
+        </w:rPr>
+        <w:t xml:space="preserve"> person</w:t>
       </w:r>
     </w:p>
     <w:p>
@@ -3977,7 +4194,7 @@
           <w:szCs w:val="24"/>
         </w:rPr>
         <w:pict w14:anchorId="22C1C576">
-          <v:rect id="_x0000_i1042" style="width:0;height:1.5pt" o:hralign="center" o:hrstd="t" o:hr="t" fillcolor="#a0a0a0" stroked="f"/>
+          <v:rect id="_x0000_i1030" style="width:0;height:1.5pt" o:hralign="center" o:hrstd="t" o:hr="t" fillcolor="#a0a0a0" stroked="f"/>
         </w:pict>
       </w:r>
     </w:p>
@@ -4071,6 +4288,8 @@
           <w:szCs w:val="24"/>
         </w:rPr>
       </w:pPr>
+      <w:proofErr w:type="spellStart"/>
+      <w:proofErr w:type="gramStart"/>
       <w:r>
         <w:rPr>
           <w:rFonts w:ascii="Times New Roman" w:hAnsi="Times New Roman" w:cs="Times New Roman"/>
@@ -4087,7 +4306,17 @@
           <w:sz w:val="24"/>
           <w:szCs w:val="24"/>
         </w:rPr>
-        <w:t xml:space="preserve">Visit tour of </w:t>
+        <w:t>Visit</w:t>
+      </w:r>
+      <w:proofErr w:type="spellEnd"/>
+      <w:proofErr w:type="gramEnd"/>
+      <w:r>
+        <w:rPr>
+          <w:rFonts w:ascii="Times New Roman" w:hAnsi="Times New Roman" w:cs="Times New Roman"/>
+          <w:sz w:val="24"/>
+          <w:szCs w:val="24"/>
+        </w:rPr>
+        <w:t xml:space="preserve"> tour of </w:t>
       </w:r>
       <w:r>
         <w:rPr>
@@ -4375,6 +4604,7 @@
         </w:rPr>
         <w:t xml:space="preserve"> and visit </w:t>
       </w:r>
+      <w:proofErr w:type="spellStart"/>
       <w:r>
         <w:rPr>
           <w:rFonts w:ascii="Times New Roman" w:hAnsi="Times New Roman" w:cs="Times New Roman"/>
@@ -4383,7 +4613,18 @@
           <w:sz w:val="24"/>
           <w:szCs w:val="24"/>
         </w:rPr>
-        <w:t>Goreme Open Air Museum</w:t>
+        <w:t>Goreme</w:t>
+      </w:r>
+      <w:proofErr w:type="spellEnd"/>
+      <w:r>
+        <w:rPr>
+          <w:rFonts w:ascii="Times New Roman" w:hAnsi="Times New Roman" w:cs="Times New Roman"/>
+          <w:i/>
+          <w:iCs/>
+          <w:sz w:val="24"/>
+          <w:szCs w:val="24"/>
+        </w:rPr>
+        <w:t xml:space="preserve"> Open Air Museum</w:t>
       </w:r>
       <w:r>
         <w:rPr>
@@ -4439,6 +4680,7 @@
         </w:rPr>
         <w:t xml:space="preserve">Explore city of </w:t>
       </w:r>
+      <w:proofErr w:type="spellStart"/>
       <w:r>
         <w:rPr>
           <w:rFonts w:ascii="Times New Roman" w:hAnsi="Times New Roman" w:cs="Times New Roman"/>
@@ -4449,6 +4691,7 @@
         </w:rPr>
         <w:t>Kaymali</w:t>
       </w:r>
+      <w:proofErr w:type="spellEnd"/>
       <w:r>
         <w:rPr>
           <w:rFonts w:ascii="Times New Roman" w:hAnsi="Times New Roman" w:cs="Times New Roman"/>
@@ -4565,17 +4808,30 @@
           <w:sz w:val="24"/>
           <w:szCs w:val="24"/>
         </w:rPr>
+        <w:lastRenderedPageBreak/>
         <w:t xml:space="preserve">Day 3: </w:t>
       </w:r>
-      <w:r>
-        <w:rPr>
-          <w:rFonts w:ascii="Times New Roman" w:hAnsi="Times New Roman" w:cs="Times New Roman"/>
-          <w:b/>
-          <w:bCs/>
-          <w:sz w:val="24"/>
-          <w:szCs w:val="24"/>
-        </w:rPr>
-        <w:t>Pamukkale and Hierapolis – Natural and Ancient Wonders</w:t>
+      <w:proofErr w:type="spellStart"/>
+      <w:r>
+        <w:rPr>
+          <w:rFonts w:ascii="Times New Roman" w:hAnsi="Times New Roman" w:cs="Times New Roman"/>
+          <w:b/>
+          <w:bCs/>
+          <w:sz w:val="24"/>
+          <w:szCs w:val="24"/>
+        </w:rPr>
+        <w:t>Pamukkale</w:t>
+      </w:r>
+      <w:proofErr w:type="spellEnd"/>
+      <w:r>
+        <w:rPr>
+          <w:rFonts w:ascii="Times New Roman" w:hAnsi="Times New Roman" w:cs="Times New Roman"/>
+          <w:b/>
+          <w:bCs/>
+          <w:sz w:val="24"/>
+          <w:szCs w:val="24"/>
+        </w:rPr>
+        <w:t xml:space="preserve"> and Hierapolis – Natural and Ancient Wonders</w:t>
       </w:r>
     </w:p>
     <w:p>
@@ -4623,6 +4879,7 @@
         </w:rPr>
         <w:t xml:space="preserve">Travel to </w:t>
       </w:r>
+      <w:proofErr w:type="spellStart"/>
       <w:r>
         <w:rPr>
           <w:rFonts w:ascii="Times New Roman" w:hAnsi="Times New Roman" w:cs="Times New Roman"/>
@@ -4633,6 +4890,7 @@
         </w:rPr>
         <w:t>Pamukkale</w:t>
       </w:r>
+      <w:proofErr w:type="spellEnd"/>
       <w:r>
         <w:rPr>
           <w:rFonts w:ascii="Times New Roman" w:hAnsi="Times New Roman" w:cs="Times New Roman"/>
@@ -4744,6 +5002,7 @@
         </w:rPr>
         <w:t xml:space="preserve">Relax in a thermal spa hotel near </w:t>
       </w:r>
+      <w:proofErr w:type="spellStart"/>
       <w:r>
         <w:rPr>
           <w:rFonts w:ascii="Times New Roman" w:hAnsi="Times New Roman" w:cs="Times New Roman"/>
@@ -4754,6 +5013,7 @@
         </w:rPr>
         <w:t>Pamukkale</w:t>
       </w:r>
+      <w:proofErr w:type="spellEnd"/>
     </w:p>
     <w:p>
       <w:pPr>
@@ -4848,6 +5108,7 @@
         </w:rPr>
         <w:t xml:space="preserve">Visit the stunning </w:t>
       </w:r>
+      <w:proofErr w:type="spellStart"/>
       <w:r>
         <w:rPr>
           <w:rFonts w:ascii="Times New Roman" w:hAnsi="Times New Roman" w:cs="Times New Roman"/>
@@ -4856,7 +5117,18 @@
           <w:sz w:val="24"/>
           <w:szCs w:val="24"/>
         </w:rPr>
-        <w:t>Düden Waterfalls</w:t>
+        <w:t>Düden</w:t>
+      </w:r>
+      <w:proofErr w:type="spellEnd"/>
+      <w:r>
+        <w:rPr>
+          <w:rFonts w:ascii="Times New Roman" w:hAnsi="Times New Roman" w:cs="Times New Roman"/>
+          <w:i/>
+          <w:iCs/>
+          <w:sz w:val="24"/>
+          <w:szCs w:val="24"/>
+        </w:rPr>
+        <w:t xml:space="preserve"> Waterfalls</w:t>
       </w:r>
     </w:p>
     <w:p>
@@ -4942,6 +5214,7 @@
           <w:szCs w:val="24"/>
         </w:rPr>
       </w:pPr>
+      <w:proofErr w:type="gramStart"/>
       <w:r>
         <w:rPr>
           <w:rFonts w:ascii="Times New Roman" w:hAnsi="Times New Roman" w:cs="Times New Roman"/>
@@ -4962,6 +5235,7 @@
         </w:rPr>
         <w:t xml:space="preserve"> :</w:t>
       </w:r>
+      <w:proofErr w:type="gramEnd"/>
       <w:r>
         <w:t xml:space="preserve"> </w:t>
       </w:r>
@@ -5024,7 +5298,7 @@
           <w:szCs w:val="24"/>
         </w:rPr>
         <w:pict w14:anchorId="5E619648">
-          <v:rect id="_x0000_i1043" style="width:0;height:1.5pt" o:hralign="center" o:hrstd="t" o:hr="t" fillcolor="#a0a0a0" stroked="f"/>
+          <v:rect id="_x0000_i1031" style="width:0;height:1.5pt" o:hralign="center" o:hrstd="t" o:hr="t" fillcolor="#a0a0a0" stroked="f"/>
         </w:pict>
       </w:r>
     </w:p>
@@ -5075,7 +5349,6 @@
           <w:sz w:val="24"/>
           <w:szCs w:val="24"/>
         </w:rPr>
-        <w:lastRenderedPageBreak/>
         <w:t>Place in Country:</w:t>
       </w:r>
     </w:p>
@@ -5152,15 +5425,27 @@
           <w:szCs w:val="24"/>
         </w:rPr>
       </w:pPr>
-      <w:r>
-        <w:rPr>
-          <w:rFonts w:ascii="Times New Roman" w:hAnsi="Times New Roman" w:cs="Times New Roman"/>
-          <w:b/>
-          <w:bCs/>
-          <w:sz w:val="24"/>
-          <w:szCs w:val="24"/>
-        </w:rPr>
-        <w:t>Pamukkale and Hierapolis</w:t>
+      <w:proofErr w:type="spellStart"/>
+      <w:r>
+        <w:rPr>
+          <w:rFonts w:ascii="Times New Roman" w:hAnsi="Times New Roman" w:cs="Times New Roman"/>
+          <w:b/>
+          <w:bCs/>
+          <w:sz w:val="24"/>
+          <w:szCs w:val="24"/>
+        </w:rPr>
+        <w:t>Pamukkale</w:t>
+      </w:r>
+      <w:proofErr w:type="spellEnd"/>
+      <w:r>
+        <w:rPr>
+          <w:rFonts w:ascii="Times New Roman" w:hAnsi="Times New Roman" w:cs="Times New Roman"/>
+          <w:b/>
+          <w:bCs/>
+          <w:sz w:val="24"/>
+          <w:szCs w:val="24"/>
+        </w:rPr>
+        <w:t xml:space="preserve"> and Hierapolis</w:t>
       </w:r>
     </w:p>
     <w:p>
@@ -5276,25 +5561,27 @@
           <w:szCs w:val="24"/>
         </w:rPr>
       </w:pPr>
-      <w:r>
-        <w:rPr>
-          <w:rFonts w:ascii="Times New Roman" w:hAnsi="Times New Roman" w:cs="Times New Roman"/>
-          <w:b/>
-          <w:bCs/>
-          <w:sz w:val="24"/>
-          <w:szCs w:val="24"/>
-        </w:rPr>
-        <w:t>Istanbul</w:t>
-      </w:r>
-      <w:r>
-        <w:rPr>
-          <w:rFonts w:ascii="Times New Roman" w:hAnsi="Times New Roman" w:cs="Times New Roman"/>
-          <w:b/>
-          <w:bCs/>
-          <w:sz w:val="24"/>
-          <w:szCs w:val="24"/>
-        </w:rPr>
-        <w:t xml:space="preserve"> : </w:t>
+      <w:proofErr w:type="gramStart"/>
+      <w:r>
+        <w:rPr>
+          <w:rFonts w:ascii="Times New Roman" w:hAnsi="Times New Roman" w:cs="Times New Roman"/>
+          <w:b/>
+          <w:bCs/>
+          <w:sz w:val="24"/>
+          <w:szCs w:val="24"/>
+        </w:rPr>
+        <w:t>Istanbul :</w:t>
+      </w:r>
+      <w:proofErr w:type="gramEnd"/>
+      <w:r>
+        <w:rPr>
+          <w:rFonts w:ascii="Times New Roman" w:hAnsi="Times New Roman" w:cs="Times New Roman"/>
+          <w:b/>
+          <w:bCs/>
+          <w:sz w:val="24"/>
+          <w:szCs w:val="24"/>
+        </w:rPr>
+        <w:t xml:space="preserve"> </w:t>
       </w:r>
       <w:r>
         <w:rPr>
@@ -5326,26 +5613,18 @@
           <w:szCs w:val="24"/>
         </w:rPr>
       </w:pPr>
-      <w:r>
-        <w:rPr>
-          <w:rFonts w:ascii="Times New Roman" w:hAnsi="Times New Roman" w:cs="Times New Roman"/>
-          <w:b/>
-          <w:bCs/>
-          <w:sz w:val="24"/>
-          <w:szCs w:val="24"/>
-        </w:rPr>
-        <w:t>Cappadocia</w:t>
-      </w:r>
-      <w:r>
-        <w:rPr>
-          <w:rFonts w:ascii="Times New Roman" w:hAnsi="Times New Roman" w:cs="Times New Roman"/>
-          <w:b/>
-          <w:bCs/>
-          <w:sz w:val="24"/>
-          <w:szCs w:val="24"/>
-        </w:rPr>
-        <w:t xml:space="preserve"> :</w:t>
-      </w:r>
+      <w:proofErr w:type="gramStart"/>
+      <w:r>
+        <w:rPr>
+          <w:rFonts w:ascii="Times New Roman" w:hAnsi="Times New Roman" w:cs="Times New Roman"/>
+          <w:b/>
+          <w:bCs/>
+          <w:sz w:val="24"/>
+          <w:szCs w:val="24"/>
+        </w:rPr>
+        <w:t>Cappadocia :</w:t>
+      </w:r>
+      <w:proofErr w:type="gramEnd"/>
       <w:r>
         <w:t xml:space="preserve"> </w:t>
       </w:r>
@@ -5379,15 +5658,38 @@
           <w:szCs w:val="24"/>
         </w:rPr>
       </w:pPr>
-      <w:r>
-        <w:rPr>
-          <w:rFonts w:ascii="Times New Roman" w:hAnsi="Times New Roman" w:cs="Times New Roman"/>
-          <w:b/>
-          <w:bCs/>
-          <w:sz w:val="24"/>
-          <w:szCs w:val="24"/>
-        </w:rPr>
-        <w:t>Pamukkale and Hierapolis</w:t>
+      <w:proofErr w:type="spellStart"/>
+      <w:r>
+        <w:rPr>
+          <w:rFonts w:ascii="Times New Roman" w:hAnsi="Times New Roman" w:cs="Times New Roman"/>
+          <w:b/>
+          <w:bCs/>
+          <w:sz w:val="24"/>
+          <w:szCs w:val="24"/>
+        </w:rPr>
+        <w:t>Pamukkale</w:t>
+      </w:r>
+      <w:proofErr w:type="spellEnd"/>
+      <w:r>
+        <w:rPr>
+          <w:rFonts w:ascii="Times New Roman" w:hAnsi="Times New Roman" w:cs="Times New Roman"/>
+          <w:b/>
+          <w:bCs/>
+          <w:sz w:val="24"/>
+          <w:szCs w:val="24"/>
+        </w:rPr>
+        <w:t xml:space="preserve"> and </w:t>
+      </w:r>
+      <w:proofErr w:type="gramStart"/>
+      <w:r>
+        <w:rPr>
+          <w:rFonts w:ascii="Times New Roman" w:hAnsi="Times New Roman" w:cs="Times New Roman"/>
+          <w:b/>
+          <w:bCs/>
+          <w:sz w:val="24"/>
+          <w:szCs w:val="24"/>
+        </w:rPr>
+        <w:t>Hierapolis</w:t>
       </w:r>
       <w:r>
         <w:rPr>
@@ -5399,6 +5701,7 @@
         </w:rPr>
         <w:t xml:space="preserve"> :</w:t>
       </w:r>
+      <w:proofErr w:type="gramEnd"/>
       <w:r>
         <w:t xml:space="preserve"> </w:t>
       </w:r>
@@ -5432,26 +5735,18 @@
           <w:szCs w:val="24"/>
         </w:rPr>
       </w:pPr>
-      <w:r>
-        <w:rPr>
-          <w:rFonts w:ascii="Times New Roman" w:hAnsi="Times New Roman" w:cs="Times New Roman"/>
-          <w:b/>
-          <w:bCs/>
-          <w:sz w:val="24"/>
-          <w:szCs w:val="24"/>
-        </w:rPr>
-        <w:t>Antalya</w:t>
-      </w:r>
-      <w:r>
-        <w:rPr>
-          <w:rFonts w:ascii="Times New Roman" w:hAnsi="Times New Roman" w:cs="Times New Roman"/>
-          <w:b/>
-          <w:bCs/>
-          <w:sz w:val="24"/>
-          <w:szCs w:val="24"/>
-        </w:rPr>
-        <w:t xml:space="preserve"> :</w:t>
-      </w:r>
+      <w:proofErr w:type="gramStart"/>
+      <w:r>
+        <w:rPr>
+          <w:rFonts w:ascii="Times New Roman" w:hAnsi="Times New Roman" w:cs="Times New Roman"/>
+          <w:b/>
+          <w:bCs/>
+          <w:sz w:val="24"/>
+          <w:szCs w:val="24"/>
+        </w:rPr>
+        <w:t>Antalya :</w:t>
+      </w:r>
+      <w:proofErr w:type="gramEnd"/>
       <w:r>
         <w:t xml:space="preserve"> </w:t>
       </w:r>
@@ -5648,7 +5943,16 @@
           <w:sz w:val="24"/>
           <w:szCs w:val="24"/>
         </w:rPr>
-        <w:t>(20–30°C / 68–86°F),</w:t>
+        <w:t>(20–30°C / 68–86°F</w:t>
+      </w:r>
+      <w:proofErr w:type="gramStart"/>
+      <w:r>
+        <w:rPr>
+          <w:rFonts w:ascii="Times New Roman" w:hAnsi="Times New Roman" w:cs="Times New Roman"/>
+          <w:sz w:val="24"/>
+          <w:szCs w:val="24"/>
+        </w:rPr>
+        <w:t>),</w:t>
       </w:r>
       <w:r>
         <w:rPr>
@@ -5658,6 +5962,7 @@
         </w:rPr>
         <w:t>.</w:t>
       </w:r>
+      <w:proofErr w:type="gramEnd"/>
     </w:p>
     <w:p>
       <w:pPr>
@@ -5772,6 +6077,7 @@
         </w:rPr>
         <w:t xml:space="preserve">, </w:t>
       </w:r>
+      <w:proofErr w:type="spellStart"/>
       <w:r>
         <w:rPr>
           <w:rFonts w:ascii="Times New Roman" w:hAnsi="Times New Roman" w:cs="Times New Roman"/>
@@ -5780,7 +6086,18 @@
           <w:sz w:val="24"/>
           <w:szCs w:val="24"/>
         </w:rPr>
-        <w:t>Pamukkale and Hierapolis, Antalya</w:t>
+        <w:t>Pamukkale</w:t>
+      </w:r>
+      <w:proofErr w:type="spellEnd"/>
+      <w:r>
+        <w:rPr>
+          <w:rFonts w:ascii="Times New Roman" w:hAnsi="Times New Roman" w:cs="Times New Roman"/>
+          <w:i/>
+          <w:iCs/>
+          <w:sz w:val="24"/>
+          <w:szCs w:val="24"/>
+        </w:rPr>
+        <w:t xml:space="preserve"> and Hierapolis, Antalya</w:t>
       </w:r>
       <w:r>
         <w:rPr>
@@ -5866,6 +6183,7 @@
           <w:sz w:val="24"/>
           <w:szCs w:val="24"/>
         </w:rPr>
+        <w:lastRenderedPageBreak/>
         <w:t xml:space="preserve">Flight </w:t>
       </w:r>
     </w:p>
@@ -6270,7 +6588,6 @@
           <w:sz w:val="24"/>
           <w:szCs w:val="24"/>
         </w:rPr>
-        <w:lastRenderedPageBreak/>
         <w:t>Translator Tour Guide:</w:t>
       </w:r>
     </w:p>
@@ -6300,29 +6617,7 @@
           <w:lang w:eastAsia="en-MY"/>
           <w14:ligatures w14:val="none"/>
         </w:rPr>
-        <w:t>Optional: RM 1</w:t>
-      </w:r>
-      <w:r>
-        <w:rPr>
-          <w:rFonts w:ascii="Times New Roman" w:eastAsia="Times New Roman" w:hAnsi="Times New Roman" w:cs="Times New Roman"/>
-          <w:kern w:val="0"/>
-          <w:sz w:val="24"/>
-          <w:szCs w:val="24"/>
-          <w:lang w:eastAsia="en-MY"/>
-          <w14:ligatures w14:val="none"/>
-        </w:rPr>
-        <w:t>00</w:t>
-      </w:r>
-      <w:r>
-        <w:rPr>
-          <w:rFonts w:ascii="Times New Roman" w:eastAsia="Times New Roman" w:hAnsi="Times New Roman" w:cs="Times New Roman"/>
-          <w:kern w:val="0"/>
-          <w:sz w:val="24"/>
-          <w:szCs w:val="24"/>
-          <w:lang w:eastAsia="en-MY"/>
-          <w14:ligatures w14:val="none"/>
-        </w:rPr>
-        <w:t xml:space="preserve"> per day</w:t>
+        <w:t>Optional: RM 100 per day</w:t>
       </w:r>
     </w:p>
     <w:p>
@@ -6351,7 +6646,7 @@
 <w:numbering xmlns:wpc="http://schemas.microsoft.com/office/word/2010/wordprocessingCanvas" xmlns:cx="http://schemas.microsoft.com/office/drawing/2014/chartex" xmlns:cx1="http://schemas.microsoft.com/office/drawing/2015/9/8/chartex" xmlns:cx2="http://schemas.microsoft.com/office/drawing/2015/10/21/chartex" xmlns:cx3="http://schemas.microsoft.com/office/drawing/2016/5/9/chartex" xmlns:cx4="http://schemas.microsoft.com/office/drawing/2016/5/10/chartex" xmlns:cx5="http://schemas.microsoft.com/office/drawing/2016/5/11/chartex" xmlns:cx6="http://schemas.microsoft.com/office/drawing/2016/5/12/chartex" xmlns:cx7="http://schemas.microsoft.com/office/drawing/2016/5/13/chartex" xmlns:cx8="http://schemas.microsoft.com/office/drawing/2016/5/14/chartex" xmlns:mc="http://schemas.openxmlformats.org/markup-compatibility/2006" xmlns:aink="http://schemas.microsoft.com/office/drawing/2016/ink" xmlns:am3d="http://schemas.microsoft.com/office/drawing/2017/model3d" xmlns:o="urn:schemas-microsoft-com:office:office" xmlns:oel="http://schemas.microsoft.com/office/2019/extlst" xmlns:r="http://schemas.openxmlformats.org/officeDocument/2006/relationships" xmlns:m="http://schemas.openxmlformats.org/officeDocument/2006/math" xmlns:v="urn:schemas-microsoft-com:vml" xmlns:wp14="http://schemas.microsoft.com/office/word/2010/wordprocessingDrawing" xmlns:wp="http://schemas.openxmlformats.org/drawingml/2006/wordprocessingDrawing" xmlns:w10="urn:schemas-microsoft-com:office:word" xmlns:w="http://schemas.openxmlformats.org/wordprocessingml/2006/main" xmlns:w14="http://schemas.microsoft.com/office/word/2010/wordml" xmlns:w15="http://schemas.microsoft.com/office/word/2012/wordml" xmlns:w16cex="http://schemas.microsoft.com/office/word/2018/wordml/cex" xmlns:w16cid="http://schemas.microsoft.com/office/word/2016/wordml/cid" xmlns:w16="http://schemas.microsoft.com/office/word/2018/wordml" xmlns:w16du="http://schemas.microsoft.com/office/word/2023/wordml/word16du" xmlns:w16sdtdh="http://schemas.microsoft.com/office/word/2020/wordml/sdtdatahash" xmlns:w16sdtfl="http://schemas.microsoft.com/office/word/2024/wordml/sdtformatlock" xmlns:w16se="http://schemas.microsoft.com/office/word/2015/wordml/symex" xmlns:wpg="http://schemas.microsoft.com/office/word/2010/wordprocessingGroup" xmlns:wpi="http://schemas.microsoft.com/office/word/2010/wordprocessingInk" xmlns:wne="http://schemas.microsoft.com/office/word/2006/wordml" xmlns:wps="http://schemas.microsoft.com/office/word/2010/wordprocessingShape" mc:Ignorable="w14 w15 w16se w16cid w16 w16cex w16sdtdh w16sdtfl w16du wp14">
   <w:numPicBullet w:numPicBulletId="0">
     <w:pict>
-      <v:rect id="_x0000_i1051" style="width:0;height:1.5pt" o:hralign="center" o:bullet="t" o:hrstd="t" o:hr="t" fillcolor="#a0a0a0" stroked="f"/>
+      <v:rect id="_x0000_i1032" style="width:0;height:1.5pt" o:hralign="center" o:bullet="t" o:hrstd="t" o:hr="t" fillcolor="#a0a0a0" stroked="f"/>
     </w:pict>
   </w:numPicBullet>
   <w:abstractNum w:abstractNumId="0" w15:restartNumberingAfterBreak="0">
@@ -12439,6 +12734,7 @@
   <w:style w:type="character" w:default="1" w:styleId="DefaultParagraphFont">
     <w:name w:val="Default Paragraph Font"/>
     <w:uiPriority w:val="1"/>
+    <w:semiHidden/>
     <w:unhideWhenUsed/>
   </w:style>
   <w:style w:type="table" w:default="1" w:styleId="TableNormal">

</xml_diff>

<commit_message>
Add Picture of destination in turkey
</commit_message>
<xml_diff>
--- a/holidays.docx
+++ b/holidays.docx
@@ -275,7 +275,53 @@
           <w:sz w:val="24"/>
           <w:szCs w:val="24"/>
         </w:rPr>
-        <w:t>This packages contains 3 country which is Japan,Italy and Turkiye!</w:t>
+        <w:t xml:space="preserve">This packages contains 3 country which is </w:t>
+      </w:r>
+      <w:proofErr w:type="spellStart"/>
+      <w:proofErr w:type="gramStart"/>
+      <w:r>
+        <w:rPr>
+          <w:rFonts w:ascii="Times New Roman" w:hAnsi="Times New Roman" w:cs="Times New Roman"/>
+          <w:b/>
+          <w:bCs/>
+          <w:sz w:val="24"/>
+          <w:szCs w:val="24"/>
+        </w:rPr>
+        <w:t>Japan,Italy</w:t>
+      </w:r>
+      <w:proofErr w:type="spellEnd"/>
+      <w:proofErr w:type="gramEnd"/>
+      <w:r>
+        <w:rPr>
+          <w:rFonts w:ascii="Times New Roman" w:hAnsi="Times New Roman" w:cs="Times New Roman"/>
+          <w:b/>
+          <w:bCs/>
+          <w:sz w:val="24"/>
+          <w:szCs w:val="24"/>
+        </w:rPr>
+        <w:t xml:space="preserve"> and </w:t>
+      </w:r>
+      <w:proofErr w:type="spellStart"/>
+      <w:r>
+        <w:rPr>
+          <w:rFonts w:ascii="Times New Roman" w:hAnsi="Times New Roman" w:cs="Times New Roman"/>
+          <w:b/>
+          <w:bCs/>
+          <w:sz w:val="24"/>
+          <w:szCs w:val="24"/>
+        </w:rPr>
+        <w:t>Turkiye</w:t>
+      </w:r>
+      <w:proofErr w:type="spellEnd"/>
+      <w:r>
+        <w:rPr>
+          <w:rFonts w:ascii="Times New Roman" w:hAnsi="Times New Roman" w:cs="Times New Roman"/>
+          <w:b/>
+          <w:bCs/>
+          <w:sz w:val="24"/>
+          <w:szCs w:val="24"/>
+        </w:rPr>
+        <w:t>!</w:t>
       </w:r>
     </w:p>
     <w:p>
@@ -737,8 +783,8 @@
           <w:sz w:val="24"/>
           <w:szCs w:val="24"/>
         </w:rPr>
-        <w:pict w14:anchorId="15573CEC">
-          <v:rect id="_x0000_i1026" style="width:0;height:1.5pt" o:hralign="center" o:hrstd="t" o:hr="t" fillcolor="#a0a0a0" stroked="f"/>
+        <w:pict w14:anchorId="3F71B98F">
+          <v:rect id="_x0000_i1025" style="width:0;height:1.5pt" o:hralign="center" o:hrstd="t" o:hr="t" fillcolor="#a0a0a0" stroked="f"/>
         </w:pict>
       </w:r>
     </w:p>
@@ -773,6 +819,72 @@
           <w:szCs w:val="24"/>
         </w:rPr>
         <w:t xml:space="preserve"> </w:t>
+      </w:r>
+    </w:p>
+    <w:p>
+      <w:pPr>
+        <w:spacing w:line="360" w:lineRule="auto"/>
+        <w:ind w:right="601"/>
+        <w:rPr>
+          <w:rFonts w:ascii="Times New Roman" w:hAnsi="Times New Roman" w:cs="Times New Roman"/>
+          <w:b/>
+          <w:bCs/>
+          <w:sz w:val="24"/>
+          <w:szCs w:val="24"/>
+        </w:rPr>
+      </w:pPr>
+      <w:r>
+        <w:rPr>
+          <w:noProof/>
+        </w:rPr>
+        <w:drawing>
+          <wp:inline distT="0" distB="0" distL="0" distR="0" wp14:anchorId="08764603" wp14:editId="3C68855B">
+            <wp:extent cx="6431280" cy="3710940"/>
+            <wp:effectExtent l="0" t="0" r="7620" b="3810"/>
+            <wp:docPr id="1486514571" name="Picture 1" descr="A red leaves on a tree next to a lake&#10;&#10;Description automatically generated"/>
+            <wp:cNvGraphicFramePr>
+              <a:graphicFrameLocks xmlns:a="http://schemas.openxmlformats.org/drawingml/2006/main" noChangeAspect="1"/>
+            </wp:cNvGraphicFramePr>
+            <a:graphic xmlns:a="http://schemas.openxmlformats.org/drawingml/2006/main">
+              <a:graphicData uri="http://schemas.openxmlformats.org/drawingml/2006/picture">
+                <pic:pic xmlns:pic="http://schemas.openxmlformats.org/drawingml/2006/picture">
+                  <pic:nvPicPr>
+                    <pic:cNvPr id="1486514571" name="Picture 1" descr="A red leaves on a tree next to a lake&#10;&#10;Description automatically generated"/>
+                    <pic:cNvPicPr>
+                      <a:picLocks noChangeAspect="1" noChangeArrowheads="1"/>
+                    </pic:cNvPicPr>
+                  </pic:nvPicPr>
+                  <pic:blipFill>
+                    <a:blip r:embed="rId5">
+                      <a:extLst>
+                        <a:ext uri="{28A0092B-C50C-407E-A947-70E740481C1C}">
+                          <a14:useLocalDpi xmlns:a14="http://schemas.microsoft.com/office/drawing/2010/main" val="0"/>
+                        </a:ext>
+                      </a:extLst>
+                    </a:blip>
+                    <a:srcRect/>
+                    <a:stretch>
+                      <a:fillRect/>
+                    </a:stretch>
+                  </pic:blipFill>
+                  <pic:spPr bwMode="auto">
+                    <a:xfrm>
+                      <a:off x="0" y="0"/>
+                      <a:ext cx="6431280" cy="3710940"/>
+                    </a:xfrm>
+                    <a:prstGeom prst="rect">
+                      <a:avLst/>
+                    </a:prstGeom>
+                    <a:noFill/>
+                    <a:ln>
+                      <a:noFill/>
+                    </a:ln>
+                  </pic:spPr>
+                </pic:pic>
+              </a:graphicData>
+            </a:graphic>
+          </wp:inline>
+        </w:drawing>
       </w:r>
     </w:p>
     <w:p>
@@ -847,7 +959,43 @@
           <w:sz w:val="24"/>
           <w:szCs w:val="24"/>
         </w:rPr>
-        <w:t>Visit Asakusa’s Sensoji Temple and Nakamise Street for souvenirs.</w:t>
+        <w:t xml:space="preserve">Visit Asakusa’s </w:t>
+      </w:r>
+      <w:proofErr w:type="spellStart"/>
+      <w:r>
+        <w:rPr>
+          <w:rFonts w:ascii="Times New Roman" w:hAnsi="Times New Roman" w:cs="Times New Roman"/>
+          <w:sz w:val="24"/>
+          <w:szCs w:val="24"/>
+        </w:rPr>
+        <w:t>Sensoji</w:t>
+      </w:r>
+      <w:proofErr w:type="spellEnd"/>
+      <w:r>
+        <w:rPr>
+          <w:rFonts w:ascii="Times New Roman" w:hAnsi="Times New Roman" w:cs="Times New Roman"/>
+          <w:sz w:val="24"/>
+          <w:szCs w:val="24"/>
+        </w:rPr>
+        <w:t xml:space="preserve"> Temple and </w:t>
+      </w:r>
+      <w:proofErr w:type="spellStart"/>
+      <w:r>
+        <w:rPr>
+          <w:rFonts w:ascii="Times New Roman" w:hAnsi="Times New Roman" w:cs="Times New Roman"/>
+          <w:sz w:val="24"/>
+          <w:szCs w:val="24"/>
+        </w:rPr>
+        <w:t>Nakamise</w:t>
+      </w:r>
+      <w:proofErr w:type="spellEnd"/>
+      <w:r>
+        <w:rPr>
+          <w:rFonts w:ascii="Times New Roman" w:hAnsi="Times New Roman" w:cs="Times New Roman"/>
+          <w:sz w:val="24"/>
+          <w:szCs w:val="24"/>
+        </w:rPr>
+        <w:t xml:space="preserve"> Street for souvenirs.</w:t>
       </w:r>
     </w:p>
     <w:p>
@@ -988,7 +1136,25 @@
           <w:sz w:val="24"/>
           <w:szCs w:val="24"/>
         </w:rPr>
-        <w:t>Hakone Ropeway to Owakudani Valley for hot springs.</w:t>
+        <w:t xml:space="preserve">Hakone Ropeway to </w:t>
+      </w:r>
+      <w:proofErr w:type="spellStart"/>
+      <w:r>
+        <w:rPr>
+          <w:rFonts w:ascii="Times New Roman" w:hAnsi="Times New Roman" w:cs="Times New Roman"/>
+          <w:sz w:val="24"/>
+          <w:szCs w:val="24"/>
+        </w:rPr>
+        <w:t>Owakudani</w:t>
+      </w:r>
+      <w:proofErr w:type="spellEnd"/>
+      <w:r>
+        <w:rPr>
+          <w:rFonts w:ascii="Times New Roman" w:hAnsi="Times New Roman" w:cs="Times New Roman"/>
+          <w:sz w:val="24"/>
+          <w:szCs w:val="24"/>
+        </w:rPr>
+        <w:t xml:space="preserve"> Valley for hot springs.</w:t>
       </w:r>
     </w:p>
     <w:p>
@@ -1077,6 +1243,7 @@
           <w:sz w:val="24"/>
           <w:szCs w:val="24"/>
         </w:rPr>
+        <w:lastRenderedPageBreak/>
         <w:t>Transfer to the airport for departure.</w:t>
       </w:r>
     </w:p>
@@ -1096,8 +1263,8 @@
           <w:sz w:val="24"/>
           <w:szCs w:val="24"/>
         </w:rPr>
-        <w:pict w14:anchorId="4EC8EA06">
-          <v:rect id="_x0000_i1027" style="width:0;height:1.5pt" o:hralign="center" o:hrstd="t" o:hr="t" fillcolor="#a0a0a0" stroked="f"/>
+        <w:pict w14:anchorId="08E87BF8">
+          <v:rect id="_x0000_i1026" style="width:0;height:1.5pt" o:hralign="center" o:hrstd="t" o:hr="t" fillcolor="#a0a0a0" stroked="f"/>
         </w:pict>
       </w:r>
     </w:p>
@@ -1486,7 +1653,6 @@
           <w:sz w:val="24"/>
           <w:szCs w:val="24"/>
         </w:rPr>
-        <w:lastRenderedPageBreak/>
         <w:t>8. Transportation:</w:t>
       </w:r>
     </w:p>
@@ -2082,8 +2248,8 @@
           <w:sz w:val="24"/>
           <w:szCs w:val="24"/>
         </w:rPr>
-        <w:pict w14:anchorId="0CC6BC2E">
-          <v:rect id="_x0000_i1028" style="width:0;height:1.5pt" o:hralign="center" o:hrstd="t" o:hr="t" fillcolor="#a0a0a0" stroked="f"/>
+        <w:pict w14:anchorId="59E8847A">
+          <v:rect id="_x0000_i1027" style="width:0;height:1.5pt" o:hralign="center" o:hrstd="t" o:hr="t" fillcolor="#a0a0a0" stroked="f"/>
         </w:pict>
       </w:r>
     </w:p>
@@ -2755,8 +2921,8 @@
           <w:sz w:val="24"/>
           <w:szCs w:val="24"/>
         </w:rPr>
-        <w:pict w14:anchorId="3F2DD593">
-          <v:rect id="_x0000_i1029" style="width:0;height:1.5pt" o:hralign="center" o:hrstd="t" o:hr="t" fillcolor="#a0a0a0" stroked="f"/>
+        <w:pict w14:anchorId="482F1CAE">
+          <v:rect id="_x0000_i1028" style="width:0;height:1.5pt" o:hralign="center" o:hrstd="t" o:hr="t" fillcolor="#a0a0a0" stroked="f"/>
         </w:pict>
       </w:r>
     </w:p>
@@ -3183,6 +3349,67 @@
       </w:pPr>
       <w:r>
         <w:rPr>
+          <w:noProof/>
+        </w:rPr>
+        <w:drawing>
+          <wp:anchor distT="0" distB="0" distL="114300" distR="114300" simplePos="0" relativeHeight="251659264" behindDoc="0" locked="0" layoutInCell="1" allowOverlap="1" wp14:anchorId="10D0CA9B" wp14:editId="34F947EB">
+            <wp:simplePos x="0" y="0"/>
+            <wp:positionH relativeFrom="page">
+              <wp:align>center</wp:align>
+            </wp:positionH>
+            <wp:positionV relativeFrom="paragraph">
+              <wp:posOffset>278650</wp:posOffset>
+            </wp:positionV>
+            <wp:extent cx="5422298" cy="3051579"/>
+            <wp:effectExtent l="0" t="0" r="6985" b="0"/>
+            <wp:wrapTopAndBottom/>
+            <wp:docPr id="1446233622" name="Picture 2" descr="Colosseum | Definition, Characteristics, History, &amp; Facts | Britannica"/>
+            <wp:cNvGraphicFramePr>
+              <a:graphicFrameLocks xmlns:a="http://schemas.openxmlformats.org/drawingml/2006/main" noChangeAspect="1"/>
+            </wp:cNvGraphicFramePr>
+            <a:graphic xmlns:a="http://schemas.openxmlformats.org/drawingml/2006/main">
+              <a:graphicData uri="http://schemas.openxmlformats.org/drawingml/2006/picture">
+                <pic:pic xmlns:pic="http://schemas.openxmlformats.org/drawingml/2006/picture">
+                  <pic:nvPicPr>
+                    <pic:cNvPr id="0" name="Picture 10" descr="Colosseum | Definition, Characteristics, History, &amp; Facts | Britannica"/>
+                    <pic:cNvPicPr>
+                      <a:picLocks noChangeAspect="1" noChangeArrowheads="1"/>
+                    </pic:cNvPicPr>
+                  </pic:nvPicPr>
+                  <pic:blipFill>
+                    <a:blip r:embed="rId6">
+                      <a:extLst>
+                        <a:ext uri="{28A0092B-C50C-407E-A947-70E740481C1C}">
+                          <a14:useLocalDpi xmlns:a14="http://schemas.microsoft.com/office/drawing/2010/main" val="0"/>
+                        </a:ext>
+                      </a:extLst>
+                    </a:blip>
+                    <a:srcRect/>
+                    <a:stretch>
+                      <a:fillRect/>
+                    </a:stretch>
+                  </pic:blipFill>
+                  <pic:spPr bwMode="auto">
+                    <a:xfrm>
+                      <a:off x="0" y="0"/>
+                      <a:ext cx="5422298" cy="3051579"/>
+                    </a:xfrm>
+                    <a:prstGeom prst="rect">
+                      <a:avLst/>
+                    </a:prstGeom>
+                    <a:noFill/>
+                    <a:ln>
+                      <a:noFill/>
+                    </a:ln>
+                  </pic:spPr>
+                </pic:pic>
+              </a:graphicData>
+            </a:graphic>
+          </wp:anchor>
+        </w:drawing>
+      </w:r>
+      <w:r>
+        <w:rPr>
           <w:rFonts w:ascii="Times New Roman" w:hAnsi="Times New Roman" w:cs="Times New Roman"/>
           <w:b/>
           <w:bCs/>
@@ -3201,6 +3428,45 @@
         </w:rPr>
         <w:t xml:space="preserve"> (Images):</w:t>
       </w:r>
+    </w:p>
+    <w:p>
+      <w:pPr>
+        <w:pStyle w:val="ListParagraph"/>
+        <w:spacing w:line="360" w:lineRule="auto"/>
+        <w:ind w:left="0" w:right="601"/>
+        <w:jc w:val="center"/>
+        <w:rPr>
+          <w:rFonts w:ascii="Times New Roman" w:hAnsi="Times New Roman" w:cs="Times New Roman"/>
+          <w:i/>
+          <w:iCs/>
+          <w:sz w:val="24"/>
+          <w:szCs w:val="24"/>
+        </w:rPr>
+      </w:pPr>
+      <w:r>
+        <w:rPr>
+          <w:rFonts w:ascii="Times New Roman" w:hAnsi="Times New Roman" w:cs="Times New Roman"/>
+          <w:i/>
+          <w:iCs/>
+          <w:sz w:val="24"/>
+          <w:szCs w:val="24"/>
+        </w:rPr>
+        <w:t>Colosseum of Rome</w:t>
+      </w:r>
+    </w:p>
+    <w:p>
+      <w:pPr>
+        <w:pStyle w:val="ListParagraph"/>
+        <w:spacing w:line="360" w:lineRule="auto"/>
+        <w:ind w:left="284" w:right="601"/>
+        <w:rPr>
+          <w:rFonts w:ascii="Times New Roman" w:hAnsi="Times New Roman" w:cs="Times New Roman"/>
+          <w:b/>
+          <w:bCs/>
+          <w:sz w:val="24"/>
+          <w:szCs w:val="24"/>
+        </w:rPr>
+      </w:pPr>
     </w:p>
     <w:p>
       <w:pPr>
@@ -3692,7 +3958,6 @@
           <w:sz w:val="24"/>
           <w:szCs w:val="24"/>
         </w:rPr>
-        <w:lastRenderedPageBreak/>
         <w:t xml:space="preserve">Discover </w:t>
       </w:r>
       <w:r>
@@ -3904,7 +4169,25 @@
           <w:sz w:val="24"/>
           <w:szCs w:val="24"/>
         </w:rPr>
-        <w:t xml:space="preserve"> Starting from 3,588  per person</w:t>
+        <w:t xml:space="preserve"> Starting from </w:t>
+      </w:r>
+      <w:proofErr w:type="gramStart"/>
+      <w:r>
+        <w:rPr>
+          <w:rFonts w:ascii="Times New Roman" w:hAnsi="Times New Roman" w:cs="Times New Roman"/>
+          <w:sz w:val="24"/>
+          <w:szCs w:val="24"/>
+        </w:rPr>
+        <w:t>3,588  per</w:t>
+      </w:r>
+      <w:proofErr w:type="gramEnd"/>
+      <w:r>
+        <w:rPr>
+          <w:rFonts w:ascii="Times New Roman" w:hAnsi="Times New Roman" w:cs="Times New Roman"/>
+          <w:sz w:val="24"/>
+          <w:szCs w:val="24"/>
+        </w:rPr>
+        <w:t xml:space="preserve"> person</w:t>
       </w:r>
     </w:p>
     <w:p>
@@ -3941,23 +4224,7 @@
           <w:sz w:val="24"/>
           <w:szCs w:val="24"/>
         </w:rPr>
-        <w:t xml:space="preserve"> 4 Days, </w:t>
-      </w:r>
-      <w:r>
-        <w:rPr>
-          <w:rFonts w:ascii="Times New Roman" w:hAnsi="Times New Roman" w:cs="Times New Roman"/>
-          <w:sz w:val="24"/>
-          <w:szCs w:val="24"/>
-        </w:rPr>
-        <w:t>3</w:t>
-      </w:r>
-      <w:r>
-        <w:rPr>
-          <w:rFonts w:ascii="Times New Roman" w:hAnsi="Times New Roman" w:cs="Times New Roman"/>
-          <w:sz w:val="24"/>
-          <w:szCs w:val="24"/>
-        </w:rPr>
-        <w:t xml:space="preserve"> Nights</w:t>
+        <w:t xml:space="preserve"> 4 Days, 3 Nights</w:t>
       </w:r>
     </w:p>
     <w:p>
@@ -3976,8 +4243,8 @@
           <w:sz w:val="24"/>
           <w:szCs w:val="24"/>
         </w:rPr>
-        <w:pict w14:anchorId="22C1C576">
-          <v:rect id="_x0000_i1042" style="width:0;height:1.5pt" o:hralign="center" o:hrstd="t" o:hr="t" fillcolor="#a0a0a0" stroked="f"/>
+        <w:pict w14:anchorId="526C0950">
+          <v:rect id="_x0000_i1029" style="width:0;height:1.5pt" o:hralign="center" o:hrstd="t" o:hr="t" fillcolor="#a0a0a0" stroked="f"/>
         </w:pict>
       </w:r>
     </w:p>
@@ -4071,6 +4338,8 @@
           <w:szCs w:val="24"/>
         </w:rPr>
       </w:pPr>
+      <w:proofErr w:type="spellStart"/>
+      <w:proofErr w:type="gramStart"/>
       <w:r>
         <w:rPr>
           <w:rFonts w:ascii="Times New Roman" w:hAnsi="Times New Roman" w:cs="Times New Roman"/>
@@ -4087,7 +4356,17 @@
           <w:sz w:val="24"/>
           <w:szCs w:val="24"/>
         </w:rPr>
-        <w:t xml:space="preserve">Visit tour of </w:t>
+        <w:t>Visit</w:t>
+      </w:r>
+      <w:proofErr w:type="spellEnd"/>
+      <w:proofErr w:type="gramEnd"/>
+      <w:r>
+        <w:rPr>
+          <w:rFonts w:ascii="Times New Roman" w:hAnsi="Times New Roman" w:cs="Times New Roman"/>
+          <w:sz w:val="24"/>
+          <w:szCs w:val="24"/>
+        </w:rPr>
+        <w:t xml:space="preserve"> tour of </w:t>
       </w:r>
       <w:r>
         <w:rPr>
@@ -4375,6 +4654,7 @@
         </w:rPr>
         <w:t xml:space="preserve"> and visit </w:t>
       </w:r>
+      <w:proofErr w:type="spellStart"/>
       <w:r>
         <w:rPr>
           <w:rFonts w:ascii="Times New Roman" w:hAnsi="Times New Roman" w:cs="Times New Roman"/>
@@ -4383,7 +4663,18 @@
           <w:sz w:val="24"/>
           <w:szCs w:val="24"/>
         </w:rPr>
-        <w:t>Goreme Open Air Museum</w:t>
+        <w:t>Goreme</w:t>
+      </w:r>
+      <w:proofErr w:type="spellEnd"/>
+      <w:r>
+        <w:rPr>
+          <w:rFonts w:ascii="Times New Roman" w:hAnsi="Times New Roman" w:cs="Times New Roman"/>
+          <w:i/>
+          <w:iCs/>
+          <w:sz w:val="24"/>
+          <w:szCs w:val="24"/>
+        </w:rPr>
+        <w:t xml:space="preserve"> Open Air Museum</w:t>
       </w:r>
       <w:r>
         <w:rPr>
@@ -4439,6 +4730,7 @@
         </w:rPr>
         <w:t xml:space="preserve">Explore city of </w:t>
       </w:r>
+      <w:proofErr w:type="spellStart"/>
       <w:r>
         <w:rPr>
           <w:rFonts w:ascii="Times New Roman" w:hAnsi="Times New Roman" w:cs="Times New Roman"/>
@@ -4449,6 +4741,7 @@
         </w:rPr>
         <w:t>Kaymali</w:t>
       </w:r>
+      <w:proofErr w:type="spellEnd"/>
       <w:r>
         <w:rPr>
           <w:rFonts w:ascii="Times New Roman" w:hAnsi="Times New Roman" w:cs="Times New Roman"/>
@@ -4565,17 +4858,30 @@
           <w:sz w:val="24"/>
           <w:szCs w:val="24"/>
         </w:rPr>
+        <w:lastRenderedPageBreak/>
         <w:t xml:space="preserve">Day 3: </w:t>
       </w:r>
-      <w:r>
-        <w:rPr>
-          <w:rFonts w:ascii="Times New Roman" w:hAnsi="Times New Roman" w:cs="Times New Roman"/>
-          <w:b/>
-          <w:bCs/>
-          <w:sz w:val="24"/>
-          <w:szCs w:val="24"/>
-        </w:rPr>
-        <w:t>Pamukkale and Hierapolis – Natural and Ancient Wonders</w:t>
+      <w:proofErr w:type="spellStart"/>
+      <w:r>
+        <w:rPr>
+          <w:rFonts w:ascii="Times New Roman" w:hAnsi="Times New Roman" w:cs="Times New Roman"/>
+          <w:b/>
+          <w:bCs/>
+          <w:sz w:val="24"/>
+          <w:szCs w:val="24"/>
+        </w:rPr>
+        <w:t>Pamukkale</w:t>
+      </w:r>
+      <w:proofErr w:type="spellEnd"/>
+      <w:r>
+        <w:rPr>
+          <w:rFonts w:ascii="Times New Roman" w:hAnsi="Times New Roman" w:cs="Times New Roman"/>
+          <w:b/>
+          <w:bCs/>
+          <w:sz w:val="24"/>
+          <w:szCs w:val="24"/>
+        </w:rPr>
+        <w:t xml:space="preserve"> and Hierapolis – Natural and Ancient Wonders</w:t>
       </w:r>
     </w:p>
     <w:p>
@@ -4623,6 +4929,7 @@
         </w:rPr>
         <w:t xml:space="preserve">Travel to </w:t>
       </w:r>
+      <w:proofErr w:type="spellStart"/>
       <w:r>
         <w:rPr>
           <w:rFonts w:ascii="Times New Roman" w:hAnsi="Times New Roman" w:cs="Times New Roman"/>
@@ -4633,6 +4940,7 @@
         </w:rPr>
         <w:t>Pamukkale</w:t>
       </w:r>
+      <w:proofErr w:type="spellEnd"/>
       <w:r>
         <w:rPr>
           <w:rFonts w:ascii="Times New Roman" w:hAnsi="Times New Roman" w:cs="Times New Roman"/>
@@ -4744,6 +5052,7 @@
         </w:rPr>
         <w:t xml:space="preserve">Relax in a thermal spa hotel near </w:t>
       </w:r>
+      <w:proofErr w:type="spellStart"/>
       <w:r>
         <w:rPr>
           <w:rFonts w:ascii="Times New Roman" w:hAnsi="Times New Roman" w:cs="Times New Roman"/>
@@ -4754,6 +5063,7 @@
         </w:rPr>
         <w:t>Pamukkale</w:t>
       </w:r>
+      <w:proofErr w:type="spellEnd"/>
     </w:p>
     <w:p>
       <w:pPr>
@@ -4848,6 +5158,7 @@
         </w:rPr>
         <w:t xml:space="preserve">Visit the stunning </w:t>
       </w:r>
+      <w:proofErr w:type="spellStart"/>
       <w:r>
         <w:rPr>
           <w:rFonts w:ascii="Times New Roman" w:hAnsi="Times New Roman" w:cs="Times New Roman"/>
@@ -4856,7 +5167,18 @@
           <w:sz w:val="24"/>
           <w:szCs w:val="24"/>
         </w:rPr>
-        <w:t>Düden Waterfalls</w:t>
+        <w:t>Düden</w:t>
+      </w:r>
+      <w:proofErr w:type="spellEnd"/>
+      <w:r>
+        <w:rPr>
+          <w:rFonts w:ascii="Times New Roman" w:hAnsi="Times New Roman" w:cs="Times New Roman"/>
+          <w:i/>
+          <w:iCs/>
+          <w:sz w:val="24"/>
+          <w:szCs w:val="24"/>
+        </w:rPr>
+        <w:t xml:space="preserve"> Waterfalls</w:t>
       </w:r>
     </w:p>
     <w:p>
@@ -4942,26 +5264,18 @@
           <w:szCs w:val="24"/>
         </w:rPr>
       </w:pPr>
-      <w:r>
-        <w:rPr>
-          <w:rFonts w:ascii="Times New Roman" w:hAnsi="Times New Roman" w:cs="Times New Roman"/>
-          <w:b/>
-          <w:bCs/>
-          <w:sz w:val="24"/>
-          <w:szCs w:val="24"/>
-        </w:rPr>
-        <w:t>Evening</w:t>
-      </w:r>
-      <w:r>
-        <w:rPr>
-          <w:rFonts w:ascii="Times New Roman" w:hAnsi="Times New Roman" w:cs="Times New Roman"/>
-          <w:b/>
-          <w:bCs/>
-          <w:sz w:val="24"/>
-          <w:szCs w:val="24"/>
-        </w:rPr>
-        <w:t xml:space="preserve"> :</w:t>
-      </w:r>
+      <w:proofErr w:type="gramStart"/>
+      <w:r>
+        <w:rPr>
+          <w:rFonts w:ascii="Times New Roman" w:hAnsi="Times New Roman" w:cs="Times New Roman"/>
+          <w:b/>
+          <w:bCs/>
+          <w:sz w:val="24"/>
+          <w:szCs w:val="24"/>
+        </w:rPr>
+        <w:t>Evening :</w:t>
+      </w:r>
+      <w:proofErr w:type="gramEnd"/>
       <w:r>
         <w:t xml:space="preserve"> </w:t>
       </w:r>
@@ -5011,40 +5325,30 @@
         <w:ind w:left="0" w:right="601"/>
         <w:rPr>
           <w:rFonts w:ascii="Times New Roman" w:hAnsi="Times New Roman" w:cs="Times New Roman"/>
-          <w:b/>
-          <w:bCs/>
-          <w:sz w:val="24"/>
-          <w:szCs w:val="24"/>
-        </w:rPr>
-      </w:pPr>
-      <w:r>
-        <w:rPr>
-          <w:rFonts w:ascii="Times New Roman" w:hAnsi="Times New Roman" w:cs="Times New Roman"/>
-          <w:sz w:val="24"/>
-          <w:szCs w:val="24"/>
-        </w:rPr>
-        <w:pict w14:anchorId="5E619648">
-          <v:rect id="_x0000_i1043" style="width:0;height:1.5pt" o:hralign="center" o:hrstd="t" o:hr="t" fillcolor="#a0a0a0" stroked="f"/>
+          <w:sz w:val="24"/>
+          <w:szCs w:val="24"/>
+        </w:rPr>
+      </w:pPr>
+      <w:r>
+        <w:rPr>
+          <w:rFonts w:ascii="Times New Roman" w:hAnsi="Times New Roman" w:cs="Times New Roman"/>
+          <w:sz w:val="24"/>
+          <w:szCs w:val="24"/>
+        </w:rPr>
+        <w:pict w14:anchorId="15AE348E">
+          <v:rect id="_x0000_i1033" style="width:0;height:1.5pt" o:hralign="center" o:bullet="t" o:hrstd="t" o:hr="t" fillcolor="#a0a0a0" stroked="f"/>
         </w:pict>
       </w:r>
     </w:p>
     <w:p>
       <w:pPr>
-        <w:spacing w:line="360" w:lineRule="auto"/>
-        <w:ind w:right="601"/>
-        <w:rPr>
-          <w:rFonts w:ascii="Times New Roman" w:hAnsi="Times New Roman" w:cs="Times New Roman"/>
-          <w:sz w:val="24"/>
-          <w:szCs w:val="24"/>
-        </w:rPr>
-      </w:pPr>
-    </w:p>
-    <w:p>
-      <w:pPr>
-        <w:spacing w:line="360" w:lineRule="auto"/>
-        <w:ind w:right="601"/>
-        <w:rPr>
-          <w:rFonts w:ascii="Times New Roman" w:hAnsi="Times New Roman" w:cs="Times New Roman"/>
+        <w:pStyle w:val="ListParagraph"/>
+        <w:spacing w:line="360" w:lineRule="auto"/>
+        <w:ind w:left="0" w:right="601"/>
+        <w:rPr>
+          <w:rFonts w:ascii="Times New Roman" w:hAnsi="Times New Roman" w:cs="Times New Roman"/>
+          <w:b/>
+          <w:bCs/>
           <w:sz w:val="24"/>
           <w:szCs w:val="24"/>
         </w:rPr>
@@ -5075,7 +5379,6 @@
           <w:sz w:val="24"/>
           <w:szCs w:val="24"/>
         </w:rPr>
-        <w:lastRenderedPageBreak/>
         <w:t>Place in Country:</w:t>
       </w:r>
     </w:p>
@@ -5152,15 +5455,27 @@
           <w:szCs w:val="24"/>
         </w:rPr>
       </w:pPr>
-      <w:r>
-        <w:rPr>
-          <w:rFonts w:ascii="Times New Roman" w:hAnsi="Times New Roman" w:cs="Times New Roman"/>
-          <w:b/>
-          <w:bCs/>
-          <w:sz w:val="24"/>
-          <w:szCs w:val="24"/>
-        </w:rPr>
-        <w:t>Pamukkale and Hierapolis</w:t>
+      <w:proofErr w:type="spellStart"/>
+      <w:r>
+        <w:rPr>
+          <w:rFonts w:ascii="Times New Roman" w:hAnsi="Times New Roman" w:cs="Times New Roman"/>
+          <w:b/>
+          <w:bCs/>
+          <w:sz w:val="24"/>
+          <w:szCs w:val="24"/>
+        </w:rPr>
+        <w:t>Pamukkale</w:t>
+      </w:r>
+      <w:proofErr w:type="spellEnd"/>
+      <w:r>
+        <w:rPr>
+          <w:rFonts w:ascii="Times New Roman" w:hAnsi="Times New Roman" w:cs="Times New Roman"/>
+          <w:b/>
+          <w:bCs/>
+          <w:sz w:val="24"/>
+          <w:szCs w:val="24"/>
+        </w:rPr>
+        <w:t xml:space="preserve"> and Hierapolis</w:t>
       </w:r>
     </w:p>
     <w:p>
@@ -5276,25 +5591,27 @@
           <w:szCs w:val="24"/>
         </w:rPr>
       </w:pPr>
-      <w:r>
-        <w:rPr>
-          <w:rFonts w:ascii="Times New Roman" w:hAnsi="Times New Roman" w:cs="Times New Roman"/>
-          <w:b/>
-          <w:bCs/>
-          <w:sz w:val="24"/>
-          <w:szCs w:val="24"/>
-        </w:rPr>
-        <w:t>Istanbul</w:t>
-      </w:r>
-      <w:r>
-        <w:rPr>
-          <w:rFonts w:ascii="Times New Roman" w:hAnsi="Times New Roman" w:cs="Times New Roman"/>
-          <w:b/>
-          <w:bCs/>
-          <w:sz w:val="24"/>
-          <w:szCs w:val="24"/>
-        </w:rPr>
-        <w:t xml:space="preserve"> : </w:t>
+      <w:proofErr w:type="gramStart"/>
+      <w:r>
+        <w:rPr>
+          <w:rFonts w:ascii="Times New Roman" w:hAnsi="Times New Roman" w:cs="Times New Roman"/>
+          <w:b/>
+          <w:bCs/>
+          <w:sz w:val="24"/>
+          <w:szCs w:val="24"/>
+        </w:rPr>
+        <w:t>Istanbul :</w:t>
+      </w:r>
+      <w:proofErr w:type="gramEnd"/>
+      <w:r>
+        <w:rPr>
+          <w:rFonts w:ascii="Times New Roman" w:hAnsi="Times New Roman" w:cs="Times New Roman"/>
+          <w:b/>
+          <w:bCs/>
+          <w:sz w:val="24"/>
+          <w:szCs w:val="24"/>
+        </w:rPr>
+        <w:t xml:space="preserve"> </w:t>
       </w:r>
       <w:r>
         <w:rPr>
@@ -5326,26 +5643,18 @@
           <w:szCs w:val="24"/>
         </w:rPr>
       </w:pPr>
-      <w:r>
-        <w:rPr>
-          <w:rFonts w:ascii="Times New Roman" w:hAnsi="Times New Roman" w:cs="Times New Roman"/>
-          <w:b/>
-          <w:bCs/>
-          <w:sz w:val="24"/>
-          <w:szCs w:val="24"/>
-        </w:rPr>
-        <w:t>Cappadocia</w:t>
-      </w:r>
-      <w:r>
-        <w:rPr>
-          <w:rFonts w:ascii="Times New Roman" w:hAnsi="Times New Roman" w:cs="Times New Roman"/>
-          <w:b/>
-          <w:bCs/>
-          <w:sz w:val="24"/>
-          <w:szCs w:val="24"/>
-        </w:rPr>
-        <w:t xml:space="preserve"> :</w:t>
-      </w:r>
+      <w:proofErr w:type="gramStart"/>
+      <w:r>
+        <w:rPr>
+          <w:rFonts w:ascii="Times New Roman" w:hAnsi="Times New Roman" w:cs="Times New Roman"/>
+          <w:b/>
+          <w:bCs/>
+          <w:sz w:val="24"/>
+          <w:szCs w:val="24"/>
+        </w:rPr>
+        <w:t>Cappadocia :</w:t>
+      </w:r>
+      <w:proofErr w:type="gramEnd"/>
       <w:r>
         <w:t xml:space="preserve"> </w:t>
       </w:r>
@@ -5379,15 +5688,38 @@
           <w:szCs w:val="24"/>
         </w:rPr>
       </w:pPr>
-      <w:r>
-        <w:rPr>
-          <w:rFonts w:ascii="Times New Roman" w:hAnsi="Times New Roman" w:cs="Times New Roman"/>
-          <w:b/>
-          <w:bCs/>
-          <w:sz w:val="24"/>
-          <w:szCs w:val="24"/>
-        </w:rPr>
-        <w:t>Pamukkale and Hierapolis</w:t>
+      <w:proofErr w:type="spellStart"/>
+      <w:r>
+        <w:rPr>
+          <w:rFonts w:ascii="Times New Roman" w:hAnsi="Times New Roman" w:cs="Times New Roman"/>
+          <w:b/>
+          <w:bCs/>
+          <w:sz w:val="24"/>
+          <w:szCs w:val="24"/>
+        </w:rPr>
+        <w:t>Pamukkale</w:t>
+      </w:r>
+      <w:proofErr w:type="spellEnd"/>
+      <w:r>
+        <w:rPr>
+          <w:rFonts w:ascii="Times New Roman" w:hAnsi="Times New Roman" w:cs="Times New Roman"/>
+          <w:b/>
+          <w:bCs/>
+          <w:sz w:val="24"/>
+          <w:szCs w:val="24"/>
+        </w:rPr>
+        <w:t xml:space="preserve"> and </w:t>
+      </w:r>
+      <w:proofErr w:type="gramStart"/>
+      <w:r>
+        <w:rPr>
+          <w:rFonts w:ascii="Times New Roman" w:hAnsi="Times New Roman" w:cs="Times New Roman"/>
+          <w:b/>
+          <w:bCs/>
+          <w:sz w:val="24"/>
+          <w:szCs w:val="24"/>
+        </w:rPr>
+        <w:t>Hierapolis</w:t>
       </w:r>
       <w:r>
         <w:rPr>
@@ -5399,6 +5731,7 @@
         </w:rPr>
         <w:t xml:space="preserve"> :</w:t>
       </w:r>
+      <w:proofErr w:type="gramEnd"/>
       <w:r>
         <w:t xml:space="preserve"> </w:t>
       </w:r>
@@ -5432,26 +5765,18 @@
           <w:szCs w:val="24"/>
         </w:rPr>
       </w:pPr>
-      <w:r>
-        <w:rPr>
-          <w:rFonts w:ascii="Times New Roman" w:hAnsi="Times New Roman" w:cs="Times New Roman"/>
-          <w:b/>
-          <w:bCs/>
-          <w:sz w:val="24"/>
-          <w:szCs w:val="24"/>
-        </w:rPr>
-        <w:t>Antalya</w:t>
-      </w:r>
-      <w:r>
-        <w:rPr>
-          <w:rFonts w:ascii="Times New Roman" w:hAnsi="Times New Roman" w:cs="Times New Roman"/>
-          <w:b/>
-          <w:bCs/>
-          <w:sz w:val="24"/>
-          <w:szCs w:val="24"/>
-        </w:rPr>
-        <w:t xml:space="preserve"> :</w:t>
-      </w:r>
+      <w:proofErr w:type="gramStart"/>
+      <w:r>
+        <w:rPr>
+          <w:rFonts w:ascii="Times New Roman" w:hAnsi="Times New Roman" w:cs="Times New Roman"/>
+          <w:b/>
+          <w:bCs/>
+          <w:sz w:val="24"/>
+          <w:szCs w:val="24"/>
+        </w:rPr>
+        <w:t>Antalya :</w:t>
+      </w:r>
+      <w:proofErr w:type="gramEnd"/>
       <w:r>
         <w:t xml:space="preserve"> </w:t>
       </w:r>
@@ -5648,7 +5973,16 @@
           <w:sz w:val="24"/>
           <w:szCs w:val="24"/>
         </w:rPr>
-        <w:t>(20–30°C / 68–86°F),</w:t>
+        <w:t>(20–30°C / 68–86°F</w:t>
+      </w:r>
+      <w:proofErr w:type="gramStart"/>
+      <w:r>
+        <w:rPr>
+          <w:rFonts w:ascii="Times New Roman" w:hAnsi="Times New Roman" w:cs="Times New Roman"/>
+          <w:sz w:val="24"/>
+          <w:szCs w:val="24"/>
+        </w:rPr>
+        <w:t>),</w:t>
       </w:r>
       <w:r>
         <w:rPr>
@@ -5658,6 +5992,91 @@
         </w:rPr>
         <w:t>.</w:t>
       </w:r>
+      <w:proofErr w:type="gramEnd"/>
+    </w:p>
+    <w:p>
+      <w:pPr>
+        <w:pStyle w:val="ListParagraph"/>
+        <w:spacing w:line="360" w:lineRule="auto"/>
+        <w:ind w:left="567" w:right="601"/>
+        <w:rPr>
+          <w:rFonts w:ascii="Times New Roman" w:hAnsi="Times New Roman" w:cs="Times New Roman"/>
+          <w:sz w:val="24"/>
+          <w:szCs w:val="24"/>
+        </w:rPr>
+      </w:pPr>
+    </w:p>
+    <w:p>
+      <w:pPr>
+        <w:pStyle w:val="ListParagraph"/>
+        <w:spacing w:line="360" w:lineRule="auto"/>
+        <w:ind w:left="567" w:right="601"/>
+        <w:rPr>
+          <w:rFonts w:ascii="Times New Roman" w:hAnsi="Times New Roman" w:cs="Times New Roman"/>
+          <w:sz w:val="24"/>
+          <w:szCs w:val="24"/>
+        </w:rPr>
+      </w:pPr>
+    </w:p>
+    <w:p>
+      <w:pPr>
+        <w:pStyle w:val="ListParagraph"/>
+        <w:spacing w:line="360" w:lineRule="auto"/>
+        <w:ind w:left="567" w:right="601"/>
+        <w:rPr>
+          <w:rFonts w:ascii="Times New Roman" w:hAnsi="Times New Roman" w:cs="Times New Roman"/>
+          <w:sz w:val="24"/>
+          <w:szCs w:val="24"/>
+        </w:rPr>
+      </w:pPr>
+    </w:p>
+    <w:p>
+      <w:pPr>
+        <w:pStyle w:val="ListParagraph"/>
+        <w:spacing w:line="360" w:lineRule="auto"/>
+        <w:ind w:left="567" w:right="601"/>
+        <w:rPr>
+          <w:rFonts w:ascii="Times New Roman" w:hAnsi="Times New Roman" w:cs="Times New Roman"/>
+          <w:sz w:val="24"/>
+          <w:szCs w:val="24"/>
+        </w:rPr>
+      </w:pPr>
+    </w:p>
+    <w:p>
+      <w:pPr>
+        <w:pStyle w:val="ListParagraph"/>
+        <w:spacing w:line="360" w:lineRule="auto"/>
+        <w:ind w:left="567" w:right="601"/>
+        <w:rPr>
+          <w:rFonts w:ascii="Times New Roman" w:hAnsi="Times New Roman" w:cs="Times New Roman"/>
+          <w:sz w:val="24"/>
+          <w:szCs w:val="24"/>
+        </w:rPr>
+      </w:pPr>
+    </w:p>
+    <w:p>
+      <w:pPr>
+        <w:pStyle w:val="ListParagraph"/>
+        <w:spacing w:line="360" w:lineRule="auto"/>
+        <w:ind w:left="567" w:right="601"/>
+        <w:rPr>
+          <w:rFonts w:ascii="Times New Roman" w:hAnsi="Times New Roman" w:cs="Times New Roman"/>
+          <w:sz w:val="24"/>
+          <w:szCs w:val="24"/>
+        </w:rPr>
+      </w:pPr>
+    </w:p>
+    <w:p>
+      <w:pPr>
+        <w:pStyle w:val="ListParagraph"/>
+        <w:spacing w:line="360" w:lineRule="auto"/>
+        <w:ind w:left="567" w:right="601"/>
+        <w:rPr>
+          <w:rFonts w:ascii="Times New Roman" w:hAnsi="Times New Roman" w:cs="Times New Roman"/>
+          <w:sz w:val="24"/>
+          <w:szCs w:val="24"/>
+        </w:rPr>
+      </w:pPr>
     </w:p>
     <w:p>
       <w:pPr>
@@ -5696,6 +6115,7 @@
           <w:sz w:val="24"/>
           <w:szCs w:val="24"/>
         </w:rPr>
+        <w:lastRenderedPageBreak/>
         <w:t>Places to visit</w:t>
       </w:r>
       <w:r>
@@ -5714,6 +6134,15 @@
         <w:pStyle w:val="ListParagraph"/>
         <w:spacing w:line="360" w:lineRule="auto"/>
         <w:ind w:left="284" w:right="601"/>
+        <w:rPr>
+          <w:rFonts w:ascii="Times New Roman" w:hAnsi="Times New Roman" w:cs="Times New Roman"/>
+          <w:b/>
+          <w:bCs/>
+          <w:sz w:val="24"/>
+          <w:szCs w:val="24"/>
+        </w:rPr>
+      </w:pPr>
+      <w:r>
         <w:rPr>
           <w:rFonts w:ascii="Times New Roman" w:hAnsi="Times New Roman" w:cs="Times New Roman"/>
           <w:i/>
@@ -5721,6 +6150,102 @@
           <w:sz w:val="24"/>
           <w:szCs w:val="24"/>
         </w:rPr>
+        <w:t>Istanbul</w:t>
+      </w:r>
+    </w:p>
+    <w:p>
+      <w:pPr>
+        <w:pStyle w:val="ListParagraph"/>
+        <w:spacing w:line="360" w:lineRule="auto"/>
+        <w:ind w:left="284" w:right="601"/>
+        <w:rPr>
+          <w:rFonts w:ascii="Times New Roman" w:hAnsi="Times New Roman" w:cs="Times New Roman"/>
+          <w:b/>
+          <w:bCs/>
+          <w:sz w:val="24"/>
+          <w:szCs w:val="24"/>
+        </w:rPr>
+      </w:pPr>
+      <w:r>
+        <w:rPr>
+          <w:noProof/>
+        </w:rPr>
+        <w:drawing>
+          <wp:inline distT="0" distB="0" distL="0" distR="0" wp14:anchorId="1DD78955" wp14:editId="50177170">
+            <wp:extent cx="5791200" cy="3328086"/>
+            <wp:effectExtent l="0" t="0" r="0" b="5715"/>
+            <wp:docPr id="646959521" name="Picture 1" descr="Temui Istanbul: Panduan Terbaik Anda untuk Tarikan Terbaik » Agoda: See The  World For Less"/>
+            <wp:cNvGraphicFramePr>
+              <a:graphicFrameLocks xmlns:a="http://schemas.openxmlformats.org/drawingml/2006/main" noChangeAspect="1"/>
+            </wp:cNvGraphicFramePr>
+            <a:graphic xmlns:a="http://schemas.openxmlformats.org/drawingml/2006/main">
+              <a:graphicData uri="http://schemas.openxmlformats.org/drawingml/2006/picture">
+                <pic:pic xmlns:pic="http://schemas.openxmlformats.org/drawingml/2006/picture">
+                  <pic:nvPicPr>
+                    <pic:cNvPr id="0" name="Picture 10" descr="Temui Istanbul: Panduan Terbaik Anda untuk Tarikan Terbaik » Agoda: See The  World For Less"/>
+                    <pic:cNvPicPr>
+                      <a:picLocks noChangeAspect="1" noChangeArrowheads="1"/>
+                    </pic:cNvPicPr>
+                  </pic:nvPicPr>
+                  <pic:blipFill>
+                    <a:blip r:embed="rId7" cstate="print">
+                      <a:extLst>
+                        <a:ext uri="{28A0092B-C50C-407E-A947-70E740481C1C}">
+                          <a14:useLocalDpi xmlns:a14="http://schemas.microsoft.com/office/drawing/2010/main" val="0"/>
+                        </a:ext>
+                      </a:extLst>
+                    </a:blip>
+                    <a:srcRect/>
+                    <a:stretch>
+                      <a:fillRect/>
+                    </a:stretch>
+                  </pic:blipFill>
+                  <pic:spPr bwMode="auto">
+                    <a:xfrm>
+                      <a:off x="0" y="0"/>
+                      <a:ext cx="5794953" cy="3330243"/>
+                    </a:xfrm>
+                    <a:prstGeom prst="rect">
+                      <a:avLst/>
+                    </a:prstGeom>
+                    <a:noFill/>
+                    <a:ln>
+                      <a:noFill/>
+                    </a:ln>
+                  </pic:spPr>
+                </pic:pic>
+              </a:graphicData>
+            </a:graphic>
+          </wp:inline>
+        </w:drawing>
+      </w:r>
+    </w:p>
+    <w:p>
+      <w:pPr>
+        <w:pStyle w:val="ListParagraph"/>
+        <w:spacing w:line="360" w:lineRule="auto"/>
+        <w:ind w:left="284" w:right="601"/>
+        <w:rPr>
+          <w:rFonts w:ascii="Times New Roman" w:hAnsi="Times New Roman" w:cs="Times New Roman"/>
+          <w:b/>
+          <w:bCs/>
+          <w:sz w:val="24"/>
+          <w:szCs w:val="24"/>
+        </w:rPr>
+      </w:pPr>
+    </w:p>
+    <w:p>
+      <w:pPr>
+        <w:pStyle w:val="ListParagraph"/>
+        <w:spacing w:line="360" w:lineRule="auto"/>
+        <w:ind w:left="284" w:right="601"/>
+        <w:rPr>
+          <w:rFonts w:ascii="Times New Roman" w:hAnsi="Times New Roman" w:cs="Times New Roman"/>
+          <w:b/>
+          <w:bCs/>
+          <w:sz w:val="24"/>
+          <w:szCs w:val="24"/>
+        </w:rPr>
       </w:pPr>
       <w:r>
         <w:rPr>
@@ -5730,8 +6255,131 @@
           <w:sz w:val="24"/>
           <w:szCs w:val="24"/>
         </w:rPr>
-        <w:t xml:space="preserve">(Placeholders for </w:t>
-      </w:r>
+        <w:t>Cappadocia</w:t>
+      </w:r>
+    </w:p>
+    <w:p>
+      <w:pPr>
+        <w:pStyle w:val="ListParagraph"/>
+        <w:spacing w:line="360" w:lineRule="auto"/>
+        <w:ind w:left="284" w:right="601"/>
+        <w:rPr>
+          <w:rFonts w:ascii="Times New Roman" w:hAnsi="Times New Roman" w:cs="Times New Roman"/>
+          <w:b/>
+          <w:bCs/>
+          <w:sz w:val="24"/>
+          <w:szCs w:val="24"/>
+        </w:rPr>
+      </w:pPr>
+      <w:r>
+        <w:rPr>
+          <w:noProof/>
+        </w:rPr>
+        <w:drawing>
+          <wp:inline distT="0" distB="0" distL="0" distR="0" wp14:anchorId="63E62C00" wp14:editId="2FD20EAA">
+            <wp:extent cx="5762783" cy="3838833"/>
+            <wp:effectExtent l="0" t="0" r="0" b="9525"/>
+            <wp:docPr id="1833778091" name="Picture 2" descr="Sleep In Ancient Caves In Türkiye's Otherworldly Cappadocia Region"/>
+            <wp:cNvGraphicFramePr>
+              <a:graphicFrameLocks xmlns:a="http://schemas.openxmlformats.org/drawingml/2006/main" noChangeAspect="1"/>
+            </wp:cNvGraphicFramePr>
+            <a:graphic xmlns:a="http://schemas.openxmlformats.org/drawingml/2006/main">
+              <a:graphicData uri="http://schemas.openxmlformats.org/drawingml/2006/picture">
+                <pic:pic xmlns:pic="http://schemas.openxmlformats.org/drawingml/2006/picture">
+                  <pic:nvPicPr>
+                    <pic:cNvPr id="0" name="Picture 12" descr="Sleep In Ancient Caves In Türkiye's Otherworldly Cappadocia Region"/>
+                    <pic:cNvPicPr>
+                      <a:picLocks noChangeAspect="1" noChangeArrowheads="1"/>
+                    </pic:cNvPicPr>
+                  </pic:nvPicPr>
+                  <pic:blipFill>
+                    <a:blip r:embed="rId8">
+                      <a:extLst>
+                        <a:ext uri="{28A0092B-C50C-407E-A947-70E740481C1C}">
+                          <a14:useLocalDpi xmlns:a14="http://schemas.microsoft.com/office/drawing/2010/main" val="0"/>
+                        </a:ext>
+                      </a:extLst>
+                    </a:blip>
+                    <a:srcRect/>
+                    <a:stretch>
+                      <a:fillRect/>
+                    </a:stretch>
+                  </pic:blipFill>
+                  <pic:spPr bwMode="auto">
+                    <a:xfrm>
+                      <a:off x="0" y="0"/>
+                      <a:ext cx="5782056" cy="3851672"/>
+                    </a:xfrm>
+                    <a:prstGeom prst="rect">
+                      <a:avLst/>
+                    </a:prstGeom>
+                    <a:noFill/>
+                    <a:ln>
+                      <a:noFill/>
+                    </a:ln>
+                  </pic:spPr>
+                </pic:pic>
+              </a:graphicData>
+            </a:graphic>
+          </wp:inline>
+        </w:drawing>
+      </w:r>
+    </w:p>
+    <w:p>
+      <w:pPr>
+        <w:pStyle w:val="ListParagraph"/>
+        <w:spacing w:line="360" w:lineRule="auto"/>
+        <w:ind w:left="284" w:right="601"/>
+        <w:rPr>
+          <w:rFonts w:ascii="Times New Roman" w:hAnsi="Times New Roman" w:cs="Times New Roman"/>
+          <w:b/>
+          <w:bCs/>
+          <w:sz w:val="24"/>
+          <w:szCs w:val="24"/>
+        </w:rPr>
+      </w:pPr>
+    </w:p>
+    <w:p>
+      <w:pPr>
+        <w:pStyle w:val="ListParagraph"/>
+        <w:spacing w:line="360" w:lineRule="auto"/>
+        <w:ind w:left="284" w:right="601"/>
+        <w:rPr>
+          <w:rFonts w:ascii="Times New Roman" w:hAnsi="Times New Roman" w:cs="Times New Roman"/>
+          <w:b/>
+          <w:bCs/>
+          <w:sz w:val="24"/>
+          <w:szCs w:val="24"/>
+        </w:rPr>
+      </w:pPr>
+    </w:p>
+    <w:p>
+      <w:pPr>
+        <w:spacing w:line="360" w:lineRule="auto"/>
+        <w:ind w:right="601"/>
+        <w:rPr>
+          <w:rFonts w:ascii="Times New Roman" w:hAnsi="Times New Roman" w:cs="Times New Roman"/>
+          <w:b/>
+          <w:bCs/>
+          <w:sz w:val="24"/>
+          <w:szCs w:val="24"/>
+        </w:rPr>
+      </w:pPr>
+    </w:p>
+    <w:p>
+      <w:pPr>
+        <w:pStyle w:val="ListParagraph"/>
+        <w:spacing w:line="360" w:lineRule="auto"/>
+        <w:ind w:left="284" w:right="601"/>
+        <w:rPr>
+          <w:rFonts w:ascii="Times New Roman" w:hAnsi="Times New Roman" w:cs="Times New Roman"/>
+          <w:b/>
+          <w:bCs/>
+          <w:sz w:val="24"/>
+          <w:szCs w:val="24"/>
+        </w:rPr>
+      </w:pPr>
+      <w:proofErr w:type="spellStart"/>
       <w:r>
         <w:rPr>
           <w:rFonts w:ascii="Times New Roman" w:hAnsi="Times New Roman" w:cs="Times New Roman"/>
@@ -5740,8 +6388,105 @@
           <w:sz w:val="24"/>
           <w:szCs w:val="24"/>
         </w:rPr>
-        <w:t>Istanbul</w:t>
-      </w:r>
+        <w:lastRenderedPageBreak/>
+        <w:t>Pamukkale</w:t>
+      </w:r>
+      <w:proofErr w:type="spellEnd"/>
+    </w:p>
+    <w:p>
+      <w:pPr>
+        <w:pStyle w:val="ListParagraph"/>
+        <w:spacing w:line="360" w:lineRule="auto"/>
+        <w:ind w:left="284" w:right="601"/>
+        <w:rPr>
+          <w:rFonts w:ascii="Times New Roman" w:hAnsi="Times New Roman" w:cs="Times New Roman"/>
+          <w:b/>
+          <w:bCs/>
+          <w:sz w:val="24"/>
+          <w:szCs w:val="24"/>
+        </w:rPr>
+      </w:pPr>
+      <w:r>
+        <w:rPr>
+          <w:noProof/>
+        </w:rPr>
+        <w:drawing>
+          <wp:inline distT="0" distB="0" distL="0" distR="0" wp14:anchorId="747C62B1" wp14:editId="73492704">
+            <wp:extent cx="5848865" cy="3292184"/>
+            <wp:effectExtent l="0" t="0" r="0" b="3810"/>
+            <wp:docPr id="958168026" name="Picture 3" descr="Pamukkale (Turkey): No Water, Big Disappointment - Nomad Bento"/>
+            <wp:cNvGraphicFramePr>
+              <a:graphicFrameLocks xmlns:a="http://schemas.openxmlformats.org/drawingml/2006/main" noChangeAspect="1"/>
+            </wp:cNvGraphicFramePr>
+            <a:graphic xmlns:a="http://schemas.openxmlformats.org/drawingml/2006/main">
+              <a:graphicData uri="http://schemas.openxmlformats.org/drawingml/2006/picture">
+                <pic:pic xmlns:pic="http://schemas.openxmlformats.org/drawingml/2006/picture">
+                  <pic:nvPicPr>
+                    <pic:cNvPr id="0" name="Picture 14" descr="Pamukkale (Turkey): No Water, Big Disappointment - Nomad Bento"/>
+                    <pic:cNvPicPr>
+                      <a:picLocks noChangeAspect="1" noChangeArrowheads="1"/>
+                    </pic:cNvPicPr>
+                  </pic:nvPicPr>
+                  <pic:blipFill>
+                    <a:blip r:embed="rId9">
+                      <a:extLst>
+                        <a:ext uri="{28A0092B-C50C-407E-A947-70E740481C1C}">
+                          <a14:useLocalDpi xmlns:a14="http://schemas.microsoft.com/office/drawing/2010/main" val="0"/>
+                        </a:ext>
+                      </a:extLst>
+                    </a:blip>
+                    <a:srcRect/>
+                    <a:stretch>
+                      <a:fillRect/>
+                    </a:stretch>
+                  </pic:blipFill>
+                  <pic:spPr bwMode="auto">
+                    <a:xfrm>
+                      <a:off x="0" y="0"/>
+                      <a:ext cx="5873591" cy="3306101"/>
+                    </a:xfrm>
+                    <a:prstGeom prst="rect">
+                      <a:avLst/>
+                    </a:prstGeom>
+                    <a:noFill/>
+                    <a:ln>
+                      <a:noFill/>
+                    </a:ln>
+                  </pic:spPr>
+                </pic:pic>
+              </a:graphicData>
+            </a:graphic>
+          </wp:inline>
+        </w:drawing>
+      </w:r>
+    </w:p>
+    <w:p>
+      <w:pPr>
+        <w:pStyle w:val="ListParagraph"/>
+        <w:spacing w:line="360" w:lineRule="auto"/>
+        <w:ind w:left="284" w:right="601"/>
+        <w:rPr>
+          <w:rFonts w:ascii="Times New Roman" w:hAnsi="Times New Roman" w:cs="Times New Roman"/>
+          <w:b/>
+          <w:bCs/>
+          <w:sz w:val="24"/>
+          <w:szCs w:val="24"/>
+        </w:rPr>
+      </w:pPr>
+    </w:p>
+    <w:p>
+      <w:pPr>
+        <w:pStyle w:val="ListParagraph"/>
+        <w:spacing w:line="360" w:lineRule="auto"/>
+        <w:ind w:left="284" w:right="601"/>
+        <w:rPr>
+          <w:rFonts w:ascii="Times New Roman" w:hAnsi="Times New Roman" w:cs="Times New Roman"/>
+          <w:b/>
+          <w:bCs/>
+          <w:sz w:val="24"/>
+          <w:szCs w:val="24"/>
+        </w:rPr>
+      </w:pPr>
       <w:r>
         <w:rPr>
           <w:rFonts w:ascii="Times New Roman" w:hAnsi="Times New Roman" w:cs="Times New Roman"/>
@@ -5750,9 +6495,81 @@
           <w:sz w:val="24"/>
           <w:szCs w:val="24"/>
         </w:rPr>
-        <w:t xml:space="preserve">, </w:t>
-      </w:r>
-      <w:r>
+        <w:t>Hierapolis</w:t>
+      </w:r>
+    </w:p>
+    <w:p>
+      <w:pPr>
+        <w:pStyle w:val="ListParagraph"/>
+        <w:spacing w:line="360" w:lineRule="auto"/>
+        <w:ind w:left="284" w:right="601"/>
+        <w:rPr>
+          <w:rFonts w:ascii="Times New Roman" w:hAnsi="Times New Roman" w:cs="Times New Roman"/>
+          <w:b/>
+          <w:bCs/>
+          <w:sz w:val="24"/>
+          <w:szCs w:val="24"/>
+        </w:rPr>
+      </w:pPr>
+      <w:r>
+        <w:rPr>
+          <w:noProof/>
+        </w:rPr>
+        <w:drawing>
+          <wp:inline distT="0" distB="0" distL="0" distR="0" wp14:anchorId="743E1117" wp14:editId="0C0C54A2">
+            <wp:extent cx="5882142" cy="3920521"/>
+            <wp:effectExtent l="0" t="0" r="4445" b="3810"/>
+            <wp:docPr id="1616787269" name="Picture 4" descr="World heritage in Turkey: Hierapolis, the thermal spa city of the ancients  and white paradise Pamukkale | Daily Sabah"/>
+            <wp:cNvGraphicFramePr>
+              <a:graphicFrameLocks xmlns:a="http://schemas.openxmlformats.org/drawingml/2006/main" noChangeAspect="1"/>
+            </wp:cNvGraphicFramePr>
+            <a:graphic xmlns:a="http://schemas.openxmlformats.org/drawingml/2006/main">
+              <a:graphicData uri="http://schemas.openxmlformats.org/drawingml/2006/picture">
+                <pic:pic xmlns:pic="http://schemas.openxmlformats.org/drawingml/2006/picture">
+                  <pic:nvPicPr>
+                    <pic:cNvPr id="0" name="Picture 16" descr="World heritage in Turkey: Hierapolis, the thermal spa city of the ancients  and white paradise Pamukkale | Daily Sabah"/>
+                    <pic:cNvPicPr>
+                      <a:picLocks noChangeAspect="1" noChangeArrowheads="1"/>
+                    </pic:cNvPicPr>
+                  </pic:nvPicPr>
+                  <pic:blipFill>
+                    <a:blip r:embed="rId10" cstate="print">
+                      <a:extLst>
+                        <a:ext uri="{28A0092B-C50C-407E-A947-70E740481C1C}">
+                          <a14:useLocalDpi xmlns:a14="http://schemas.microsoft.com/office/drawing/2010/main" val="0"/>
+                        </a:ext>
+                      </a:extLst>
+                    </a:blip>
+                    <a:srcRect/>
+                    <a:stretch>
+                      <a:fillRect/>
+                    </a:stretch>
+                  </pic:blipFill>
+                  <pic:spPr bwMode="auto">
+                    <a:xfrm>
+                      <a:off x="0" y="0"/>
+                      <a:ext cx="5900799" cy="3932956"/>
+                    </a:xfrm>
+                    <a:prstGeom prst="rect">
+                      <a:avLst/>
+                    </a:prstGeom>
+                    <a:noFill/>
+                    <a:ln>
+                      <a:noFill/>
+                    </a:ln>
+                  </pic:spPr>
+                </pic:pic>
+              </a:graphicData>
+            </a:graphic>
+          </wp:inline>
+        </w:drawing>
+      </w:r>
+    </w:p>
+    <w:p>
+      <w:pPr>
+        <w:pStyle w:val="ListParagraph"/>
+        <w:spacing w:line="360" w:lineRule="auto"/>
+        <w:ind w:left="284" w:right="601"/>
         <w:rPr>
           <w:rFonts w:ascii="Times New Roman" w:hAnsi="Times New Roman" w:cs="Times New Roman"/>
           <w:i/>
@@ -5760,9 +6577,13 @@
           <w:sz w:val="24"/>
           <w:szCs w:val="24"/>
         </w:rPr>
-        <w:t>Cappadocia</w:t>
-      </w:r>
-      <w:r>
+      </w:pPr>
+    </w:p>
+    <w:p>
+      <w:pPr>
+        <w:pStyle w:val="ListParagraph"/>
+        <w:spacing w:line="360" w:lineRule="auto"/>
+        <w:ind w:left="284" w:right="601"/>
         <w:rPr>
           <w:rFonts w:ascii="Times New Roman" w:hAnsi="Times New Roman" w:cs="Times New Roman"/>
           <w:i/>
@@ -5770,9 +6591,13 @@
           <w:sz w:val="24"/>
           <w:szCs w:val="24"/>
         </w:rPr>
-        <w:t xml:space="preserve">, </w:t>
-      </w:r>
-      <w:r>
+      </w:pPr>
+    </w:p>
+    <w:p>
+      <w:pPr>
+        <w:pStyle w:val="ListParagraph"/>
+        <w:spacing w:line="360" w:lineRule="auto"/>
+        <w:ind w:left="284" w:right="601"/>
         <w:rPr>
           <w:rFonts w:ascii="Times New Roman" w:hAnsi="Times New Roman" w:cs="Times New Roman"/>
           <w:i/>
@@ -5780,9 +6605,13 @@
           <w:sz w:val="24"/>
           <w:szCs w:val="24"/>
         </w:rPr>
-        <w:t>Pamukkale and Hierapolis, Antalya</w:t>
-      </w:r>
-      <w:r>
+      </w:pPr>
+    </w:p>
+    <w:p>
+      <w:pPr>
+        <w:pStyle w:val="ListParagraph"/>
+        <w:spacing w:line="360" w:lineRule="auto"/>
+        <w:ind w:left="284" w:right="601"/>
         <w:rPr>
           <w:rFonts w:ascii="Times New Roman" w:hAnsi="Times New Roman" w:cs="Times New Roman"/>
           <w:i/>
@@ -5790,7 +6619,98 @@
           <w:sz w:val="24"/>
           <w:szCs w:val="24"/>
         </w:rPr>
-        <w:t>)</w:t>
+      </w:pPr>
+    </w:p>
+    <w:p>
+      <w:pPr>
+        <w:pStyle w:val="ListParagraph"/>
+        <w:spacing w:line="360" w:lineRule="auto"/>
+        <w:ind w:left="284" w:right="601"/>
+        <w:rPr>
+          <w:rFonts w:ascii="Times New Roman" w:hAnsi="Times New Roman" w:cs="Times New Roman"/>
+          <w:i/>
+          <w:iCs/>
+          <w:sz w:val="24"/>
+          <w:szCs w:val="24"/>
+        </w:rPr>
+      </w:pPr>
+      <w:r>
+        <w:rPr>
+          <w:rFonts w:ascii="Times New Roman" w:hAnsi="Times New Roman" w:cs="Times New Roman"/>
+          <w:i/>
+          <w:iCs/>
+          <w:sz w:val="24"/>
+          <w:szCs w:val="24"/>
+        </w:rPr>
+        <w:lastRenderedPageBreak/>
+        <w:t>Antalya</w:t>
+      </w:r>
+    </w:p>
+    <w:p>
+      <w:pPr>
+        <w:pStyle w:val="ListParagraph"/>
+        <w:spacing w:line="360" w:lineRule="auto"/>
+        <w:ind w:left="284" w:right="601"/>
+        <w:rPr>
+          <w:rFonts w:ascii="Times New Roman" w:hAnsi="Times New Roman" w:cs="Times New Roman"/>
+          <w:i/>
+          <w:iCs/>
+          <w:sz w:val="24"/>
+          <w:szCs w:val="24"/>
+        </w:rPr>
+      </w:pPr>
+      <w:r>
+        <w:rPr>
+          <w:noProof/>
+        </w:rPr>
+        <w:drawing>
+          <wp:inline distT="0" distB="0" distL="0" distR="0" wp14:anchorId="57595C68" wp14:editId="5779D126">
+            <wp:extent cx="5960179" cy="3130378"/>
+            <wp:effectExtent l="0" t="0" r="2540" b="0"/>
+            <wp:docPr id="2079052998" name="Picture 5" descr="Antalya Travel Guide | Antalya Tourism - KAYAK"/>
+            <wp:cNvGraphicFramePr>
+              <a:graphicFrameLocks xmlns:a="http://schemas.openxmlformats.org/drawingml/2006/main" noChangeAspect="1"/>
+            </wp:cNvGraphicFramePr>
+            <a:graphic xmlns:a="http://schemas.openxmlformats.org/drawingml/2006/main">
+              <a:graphicData uri="http://schemas.openxmlformats.org/drawingml/2006/picture">
+                <pic:pic xmlns:pic="http://schemas.openxmlformats.org/drawingml/2006/picture">
+                  <pic:nvPicPr>
+                    <pic:cNvPr id="0" name="Picture 18" descr="Antalya Travel Guide | Antalya Tourism - KAYAK"/>
+                    <pic:cNvPicPr>
+                      <a:picLocks noChangeAspect="1" noChangeArrowheads="1"/>
+                    </pic:cNvPicPr>
+                  </pic:nvPicPr>
+                  <pic:blipFill>
+                    <a:blip r:embed="rId11">
+                      <a:extLst>
+                        <a:ext uri="{28A0092B-C50C-407E-A947-70E740481C1C}">
+                          <a14:useLocalDpi xmlns:a14="http://schemas.microsoft.com/office/drawing/2010/main" val="0"/>
+                        </a:ext>
+                      </a:extLst>
+                    </a:blip>
+                    <a:srcRect/>
+                    <a:stretch>
+                      <a:fillRect/>
+                    </a:stretch>
+                  </pic:blipFill>
+                  <pic:spPr bwMode="auto">
+                    <a:xfrm>
+                      <a:off x="0" y="0"/>
+                      <a:ext cx="5995315" cy="3148832"/>
+                    </a:xfrm>
+                    <a:prstGeom prst="rect">
+                      <a:avLst/>
+                    </a:prstGeom>
+                    <a:noFill/>
+                    <a:ln>
+                      <a:noFill/>
+                    </a:ln>
+                  </pic:spPr>
+                </pic:pic>
+              </a:graphicData>
+            </a:graphic>
+          </wp:inline>
+        </w:drawing>
       </w:r>
     </w:p>
     <w:p>
@@ -6236,18 +7156,6 @@
     <w:p>
       <w:pPr>
         <w:pStyle w:val="ListParagraph"/>
-        <w:spacing w:line="360" w:lineRule="auto"/>
-        <w:ind w:left="567" w:right="601"/>
-        <w:rPr>
-          <w:rFonts w:ascii="Times New Roman" w:hAnsi="Times New Roman" w:cs="Times New Roman"/>
-          <w:sz w:val="24"/>
-          <w:szCs w:val="24"/>
-        </w:rPr>
-      </w:pPr>
-    </w:p>
-    <w:p>
-      <w:pPr>
-        <w:pStyle w:val="ListParagraph"/>
         <w:numPr>
           <w:ilvl w:val="1"/>
           <w:numId w:val="29"/>
@@ -6270,7 +7178,6 @@
           <w:sz w:val="24"/>
           <w:szCs w:val="24"/>
         </w:rPr>
-        <w:lastRenderedPageBreak/>
         <w:t>Translator Tour Guide:</w:t>
       </w:r>
     </w:p>
@@ -6300,43 +7207,10 @@
           <w:lang w:eastAsia="en-MY"/>
           <w14:ligatures w14:val="none"/>
         </w:rPr>
-        <w:t>Optional: RM 1</w:t>
-      </w:r>
-      <w:r>
-        <w:rPr>
-          <w:rFonts w:ascii="Times New Roman" w:eastAsia="Times New Roman" w:hAnsi="Times New Roman" w:cs="Times New Roman"/>
-          <w:kern w:val="0"/>
-          <w:sz w:val="24"/>
-          <w:szCs w:val="24"/>
-          <w:lang w:eastAsia="en-MY"/>
-          <w14:ligatures w14:val="none"/>
-        </w:rPr>
-        <w:t>00</w:t>
-      </w:r>
-      <w:r>
-        <w:rPr>
-          <w:rFonts w:ascii="Times New Roman" w:eastAsia="Times New Roman" w:hAnsi="Times New Roman" w:cs="Times New Roman"/>
-          <w:kern w:val="0"/>
-          <w:sz w:val="24"/>
-          <w:szCs w:val="24"/>
-          <w:lang w:eastAsia="en-MY"/>
-          <w14:ligatures w14:val="none"/>
-        </w:rPr>
-        <w:t xml:space="preserve"> per day</w:t>
-      </w:r>
-    </w:p>
-    <w:p>
-      <w:pPr>
-        <w:pStyle w:val="ListParagraph"/>
-        <w:spacing w:line="360" w:lineRule="auto"/>
-        <w:ind w:right="601"/>
-        <w:rPr>
-          <w:rFonts w:ascii="Times New Roman" w:hAnsi="Times New Roman" w:cs="Times New Roman"/>
-          <w:sz w:val="24"/>
-          <w:szCs w:val="24"/>
-        </w:rPr>
-      </w:pPr>
-    </w:p>
+        <w:t>Optional: RM 100 per day</w:t>
+      </w:r>
+    </w:p>
+    <w:p/>
     <w:sectPr>
       <w:pgSz w:w="11907" w:h="16840" w:code="9"/>
       <w:pgMar w:top="1021" w:right="278" w:bottom="1021" w:left="822" w:header="720" w:footer="720" w:gutter="0"/>
@@ -6351,7 +7225,7 @@
 <w:numbering xmlns:wpc="http://schemas.microsoft.com/office/word/2010/wordprocessingCanvas" xmlns:cx="http://schemas.microsoft.com/office/drawing/2014/chartex" xmlns:cx1="http://schemas.microsoft.com/office/drawing/2015/9/8/chartex" xmlns:cx2="http://schemas.microsoft.com/office/drawing/2015/10/21/chartex" xmlns:cx3="http://schemas.microsoft.com/office/drawing/2016/5/9/chartex" xmlns:cx4="http://schemas.microsoft.com/office/drawing/2016/5/10/chartex" xmlns:cx5="http://schemas.microsoft.com/office/drawing/2016/5/11/chartex" xmlns:cx6="http://schemas.microsoft.com/office/drawing/2016/5/12/chartex" xmlns:cx7="http://schemas.microsoft.com/office/drawing/2016/5/13/chartex" xmlns:cx8="http://schemas.microsoft.com/office/drawing/2016/5/14/chartex" xmlns:mc="http://schemas.openxmlformats.org/markup-compatibility/2006" xmlns:aink="http://schemas.microsoft.com/office/drawing/2016/ink" xmlns:am3d="http://schemas.microsoft.com/office/drawing/2017/model3d" xmlns:o="urn:schemas-microsoft-com:office:office" xmlns:oel="http://schemas.microsoft.com/office/2019/extlst" xmlns:r="http://schemas.openxmlformats.org/officeDocument/2006/relationships" xmlns:m="http://schemas.openxmlformats.org/officeDocument/2006/math" xmlns:v="urn:schemas-microsoft-com:vml" xmlns:wp14="http://schemas.microsoft.com/office/word/2010/wordprocessingDrawing" xmlns:wp="http://schemas.openxmlformats.org/drawingml/2006/wordprocessingDrawing" xmlns:w10="urn:schemas-microsoft-com:office:word" xmlns:w="http://schemas.openxmlformats.org/wordprocessingml/2006/main" xmlns:w14="http://schemas.microsoft.com/office/word/2010/wordml" xmlns:w15="http://schemas.microsoft.com/office/word/2012/wordml" xmlns:w16cex="http://schemas.microsoft.com/office/word/2018/wordml/cex" xmlns:w16cid="http://schemas.microsoft.com/office/word/2016/wordml/cid" xmlns:w16="http://schemas.microsoft.com/office/word/2018/wordml" xmlns:w16du="http://schemas.microsoft.com/office/word/2023/wordml/word16du" xmlns:w16sdtdh="http://schemas.microsoft.com/office/word/2020/wordml/sdtdatahash" xmlns:w16sdtfl="http://schemas.microsoft.com/office/word/2024/wordml/sdtformatlock" xmlns:w16se="http://schemas.microsoft.com/office/word/2015/wordml/symex" xmlns:wpg="http://schemas.microsoft.com/office/word/2010/wordprocessingGroup" xmlns:wpi="http://schemas.microsoft.com/office/word/2010/wordprocessingInk" xmlns:wne="http://schemas.microsoft.com/office/word/2006/wordml" xmlns:wps="http://schemas.microsoft.com/office/word/2010/wordprocessingShape" mc:Ignorable="w14 w15 w16se w16cid w16 w16cex w16sdtdh w16sdtfl w16du wp14">
   <w:numPicBullet w:numPicBulletId="0">
     <w:pict>
-      <v:rect id="_x0000_i1051" style="width:0;height:1.5pt" o:hralign="center" o:bullet="t" o:hrstd="t" o:hr="t" fillcolor="#a0a0a0" stroked="f"/>
+      <v:rect id="_x0000_i1038" style="width:0;height:1.5pt" o:hralign="center" o:bullet="t" o:hrstd="t" o:hr="t" fillcolor="#a0a0a0" stroked="f"/>
     </w:pict>
   </w:numPicBullet>
   <w:abstractNum w:abstractNumId="0" w15:restartNumberingAfterBreak="0">
@@ -8820,147 +9694,6 @@
     </w:lvl>
   </w:abstractNum>
   <w:abstractNum w:abstractNumId="17" w15:restartNumberingAfterBreak="0">
-    <w:nsid w:val="313E6256"/>
-    <w:multiLevelType w:val="hybridMultilevel"/>
-    <w:tmpl w:val="7068C368"/>
-    <w:lvl w:ilvl="0" w:tplc="13E487DE">
-      <w:start w:val="1"/>
-      <w:numFmt w:val="bullet"/>
-      <w:lvlText w:val=""/>
-      <w:lvlPicBulletId w:val="0"/>
-      <w:lvlJc w:val="left"/>
-      <w:pPr>
-        <w:tabs>
-          <w:tab w:val="num" w:pos="720"/>
-        </w:tabs>
-        <w:ind w:left="720" w:hanging="360"/>
-      </w:pPr>
-      <w:rPr>
-        <w:rFonts w:ascii="Symbol" w:hAnsi="Symbol" w:hint="default"/>
-      </w:rPr>
-    </w:lvl>
-    <w:lvl w:ilvl="1" w:tplc="FAE83A36" w:tentative="1">
-      <w:start w:val="1"/>
-      <w:numFmt w:val="bullet"/>
-      <w:lvlText w:val=""/>
-      <w:lvlJc w:val="left"/>
-      <w:pPr>
-        <w:tabs>
-          <w:tab w:val="num" w:pos="1440"/>
-        </w:tabs>
-        <w:ind w:left="1440" w:hanging="360"/>
-      </w:pPr>
-      <w:rPr>
-        <w:rFonts w:ascii="Symbol" w:hAnsi="Symbol" w:hint="default"/>
-      </w:rPr>
-    </w:lvl>
-    <w:lvl w:ilvl="2" w:tplc="98988538" w:tentative="1">
-      <w:start w:val="1"/>
-      <w:numFmt w:val="bullet"/>
-      <w:lvlText w:val=""/>
-      <w:lvlJc w:val="left"/>
-      <w:pPr>
-        <w:tabs>
-          <w:tab w:val="num" w:pos="2160"/>
-        </w:tabs>
-        <w:ind w:left="2160" w:hanging="360"/>
-      </w:pPr>
-      <w:rPr>
-        <w:rFonts w:ascii="Symbol" w:hAnsi="Symbol" w:hint="default"/>
-      </w:rPr>
-    </w:lvl>
-    <w:lvl w:ilvl="3" w:tplc="2A52DA62" w:tentative="1">
-      <w:start w:val="1"/>
-      <w:numFmt w:val="bullet"/>
-      <w:lvlText w:val=""/>
-      <w:lvlJc w:val="left"/>
-      <w:pPr>
-        <w:tabs>
-          <w:tab w:val="num" w:pos="2880"/>
-        </w:tabs>
-        <w:ind w:left="2880" w:hanging="360"/>
-      </w:pPr>
-      <w:rPr>
-        <w:rFonts w:ascii="Symbol" w:hAnsi="Symbol" w:hint="default"/>
-      </w:rPr>
-    </w:lvl>
-    <w:lvl w:ilvl="4" w:tplc="77B60A48" w:tentative="1">
-      <w:start w:val="1"/>
-      <w:numFmt w:val="bullet"/>
-      <w:lvlText w:val=""/>
-      <w:lvlJc w:val="left"/>
-      <w:pPr>
-        <w:tabs>
-          <w:tab w:val="num" w:pos="3600"/>
-        </w:tabs>
-        <w:ind w:left="3600" w:hanging="360"/>
-      </w:pPr>
-      <w:rPr>
-        <w:rFonts w:ascii="Symbol" w:hAnsi="Symbol" w:hint="default"/>
-      </w:rPr>
-    </w:lvl>
-    <w:lvl w:ilvl="5" w:tplc="DAE08418" w:tentative="1">
-      <w:start w:val="1"/>
-      <w:numFmt w:val="bullet"/>
-      <w:lvlText w:val=""/>
-      <w:lvlJc w:val="left"/>
-      <w:pPr>
-        <w:tabs>
-          <w:tab w:val="num" w:pos="4320"/>
-        </w:tabs>
-        <w:ind w:left="4320" w:hanging="360"/>
-      </w:pPr>
-      <w:rPr>
-        <w:rFonts w:ascii="Symbol" w:hAnsi="Symbol" w:hint="default"/>
-      </w:rPr>
-    </w:lvl>
-    <w:lvl w:ilvl="6" w:tplc="15CA3C14" w:tentative="1">
-      <w:start w:val="1"/>
-      <w:numFmt w:val="bullet"/>
-      <w:lvlText w:val=""/>
-      <w:lvlJc w:val="left"/>
-      <w:pPr>
-        <w:tabs>
-          <w:tab w:val="num" w:pos="5040"/>
-        </w:tabs>
-        <w:ind w:left="5040" w:hanging="360"/>
-      </w:pPr>
-      <w:rPr>
-        <w:rFonts w:ascii="Symbol" w:hAnsi="Symbol" w:hint="default"/>
-      </w:rPr>
-    </w:lvl>
-    <w:lvl w:ilvl="7" w:tplc="1AD47F86" w:tentative="1">
-      <w:start w:val="1"/>
-      <w:numFmt w:val="bullet"/>
-      <w:lvlText w:val=""/>
-      <w:lvlJc w:val="left"/>
-      <w:pPr>
-        <w:tabs>
-          <w:tab w:val="num" w:pos="5760"/>
-        </w:tabs>
-        <w:ind w:left="5760" w:hanging="360"/>
-      </w:pPr>
-      <w:rPr>
-        <w:rFonts w:ascii="Symbol" w:hAnsi="Symbol" w:hint="default"/>
-      </w:rPr>
-    </w:lvl>
-    <w:lvl w:ilvl="8" w:tplc="DB7A8642" w:tentative="1">
-      <w:start w:val="1"/>
-      <w:numFmt w:val="bullet"/>
-      <w:lvlText w:val=""/>
-      <w:lvlJc w:val="left"/>
-      <w:pPr>
-        <w:tabs>
-          <w:tab w:val="num" w:pos="6480"/>
-        </w:tabs>
-        <w:ind w:left="6480" w:hanging="360"/>
-      </w:pPr>
-      <w:rPr>
-        <w:rFonts w:ascii="Symbol" w:hAnsi="Symbol" w:hint="default"/>
-      </w:rPr>
-    </w:lvl>
-  </w:abstractNum>
-  <w:abstractNum w:abstractNumId="18" w15:restartNumberingAfterBreak="0">
     <w:nsid w:val="32B9128B"/>
     <w:multiLevelType w:val="multilevel"/>
     <w:tmpl w:val="0212C3CC"/>
@@ -9109,7 +9842,7 @@
       </w:rPr>
     </w:lvl>
   </w:abstractNum>
-  <w:abstractNum w:abstractNumId="19" w15:restartNumberingAfterBreak="0">
+  <w:abstractNum w:abstractNumId="18" w15:restartNumberingAfterBreak="0">
     <w:nsid w:val="363A7FE5"/>
     <w:multiLevelType w:val="multilevel"/>
     <w:tmpl w:val="8A927B00"/>
@@ -9258,7 +9991,7 @@
       </w:rPr>
     </w:lvl>
   </w:abstractNum>
-  <w:abstractNum w:abstractNumId="20" w15:restartNumberingAfterBreak="0">
+  <w:abstractNum w:abstractNumId="19" w15:restartNumberingAfterBreak="0">
     <w:nsid w:val="376D7FBB"/>
     <w:multiLevelType w:val="multilevel"/>
     <w:tmpl w:val="192866C6"/>
@@ -9407,7 +10140,7 @@
       </w:rPr>
     </w:lvl>
   </w:abstractNum>
-  <w:abstractNum w:abstractNumId="21" w15:restartNumberingAfterBreak="0">
+  <w:abstractNum w:abstractNumId="20" w15:restartNumberingAfterBreak="0">
     <w:nsid w:val="3974561E"/>
     <w:multiLevelType w:val="multilevel"/>
     <w:tmpl w:val="FF52B098"/>
@@ -9556,7 +10289,7 @@
       </w:rPr>
     </w:lvl>
   </w:abstractNum>
-  <w:abstractNum w:abstractNumId="22" w15:restartNumberingAfterBreak="0">
+  <w:abstractNum w:abstractNumId="21" w15:restartNumberingAfterBreak="0">
     <w:nsid w:val="4C2C6A34"/>
     <w:multiLevelType w:val="multilevel"/>
     <w:tmpl w:val="203627E6"/>
@@ -9705,7 +10438,7 @@
       </w:rPr>
     </w:lvl>
   </w:abstractNum>
-  <w:abstractNum w:abstractNumId="23" w15:restartNumberingAfterBreak="0">
+  <w:abstractNum w:abstractNumId="22" w15:restartNumberingAfterBreak="0">
     <w:nsid w:val="4DF74087"/>
     <w:multiLevelType w:val="multilevel"/>
     <w:tmpl w:val="68A4FCC0"/>
@@ -9854,122 +10587,7 @@
       </w:rPr>
     </w:lvl>
   </w:abstractNum>
-  <w:abstractNum w:abstractNumId="24" w15:restartNumberingAfterBreak="0">
-    <w:nsid w:val="56C33D5B"/>
-    <w:multiLevelType w:val="hybridMultilevel"/>
-    <w:tmpl w:val="03B23DA8"/>
-    <w:lvl w:ilvl="0" w:tplc="DB26DB7C">
-      <w:start w:val="1"/>
-      <w:numFmt w:val="bullet"/>
-      <w:lvlText w:val=""/>
-      <w:lvlJc w:val="left"/>
-      <w:pPr>
-        <w:ind w:left="1288" w:hanging="360"/>
-      </w:pPr>
-      <w:rPr>
-        <w:rFonts w:ascii="Symbol" w:hAnsi="Symbol" w:hint="default"/>
-        <w:sz w:val="20"/>
-        <w:szCs w:val="20"/>
-      </w:rPr>
-    </w:lvl>
-    <w:lvl w:ilvl="1" w:tplc="44090003">
-      <w:start w:val="1"/>
-      <w:numFmt w:val="bullet"/>
-      <w:lvlText w:val="o"/>
-      <w:lvlJc w:val="left"/>
-      <w:pPr>
-        <w:ind w:left="2008" w:hanging="360"/>
-      </w:pPr>
-      <w:rPr>
-        <w:rFonts w:ascii="Courier New" w:hAnsi="Courier New" w:cs="Courier New" w:hint="default"/>
-      </w:rPr>
-    </w:lvl>
-    <w:lvl w:ilvl="2" w:tplc="44090005" w:tentative="1">
-      <w:start w:val="1"/>
-      <w:numFmt w:val="bullet"/>
-      <w:lvlText w:val=""/>
-      <w:lvlJc w:val="left"/>
-      <w:pPr>
-        <w:ind w:left="2728" w:hanging="360"/>
-      </w:pPr>
-      <w:rPr>
-        <w:rFonts w:ascii="Wingdings" w:hAnsi="Wingdings" w:hint="default"/>
-      </w:rPr>
-    </w:lvl>
-    <w:lvl w:ilvl="3" w:tplc="44090001" w:tentative="1">
-      <w:start w:val="1"/>
-      <w:numFmt w:val="bullet"/>
-      <w:lvlText w:val=""/>
-      <w:lvlJc w:val="left"/>
-      <w:pPr>
-        <w:ind w:left="3448" w:hanging="360"/>
-      </w:pPr>
-      <w:rPr>
-        <w:rFonts w:ascii="Symbol" w:hAnsi="Symbol" w:hint="default"/>
-      </w:rPr>
-    </w:lvl>
-    <w:lvl w:ilvl="4" w:tplc="44090003" w:tentative="1">
-      <w:start w:val="1"/>
-      <w:numFmt w:val="bullet"/>
-      <w:lvlText w:val="o"/>
-      <w:lvlJc w:val="left"/>
-      <w:pPr>
-        <w:ind w:left="4168" w:hanging="360"/>
-      </w:pPr>
-      <w:rPr>
-        <w:rFonts w:ascii="Courier New" w:hAnsi="Courier New" w:cs="Courier New" w:hint="default"/>
-      </w:rPr>
-    </w:lvl>
-    <w:lvl w:ilvl="5" w:tplc="44090005" w:tentative="1">
-      <w:start w:val="1"/>
-      <w:numFmt w:val="bullet"/>
-      <w:lvlText w:val=""/>
-      <w:lvlJc w:val="left"/>
-      <w:pPr>
-        <w:ind w:left="4888" w:hanging="360"/>
-      </w:pPr>
-      <w:rPr>
-        <w:rFonts w:ascii="Wingdings" w:hAnsi="Wingdings" w:hint="default"/>
-      </w:rPr>
-    </w:lvl>
-    <w:lvl w:ilvl="6" w:tplc="44090001" w:tentative="1">
-      <w:start w:val="1"/>
-      <w:numFmt w:val="bullet"/>
-      <w:lvlText w:val=""/>
-      <w:lvlJc w:val="left"/>
-      <w:pPr>
-        <w:ind w:left="5608" w:hanging="360"/>
-      </w:pPr>
-      <w:rPr>
-        <w:rFonts w:ascii="Symbol" w:hAnsi="Symbol" w:hint="default"/>
-      </w:rPr>
-    </w:lvl>
-    <w:lvl w:ilvl="7" w:tplc="44090003" w:tentative="1">
-      <w:start w:val="1"/>
-      <w:numFmt w:val="bullet"/>
-      <w:lvlText w:val="o"/>
-      <w:lvlJc w:val="left"/>
-      <w:pPr>
-        <w:ind w:left="6328" w:hanging="360"/>
-      </w:pPr>
-      <w:rPr>
-        <w:rFonts w:ascii="Courier New" w:hAnsi="Courier New" w:cs="Courier New" w:hint="default"/>
-      </w:rPr>
-    </w:lvl>
-    <w:lvl w:ilvl="8" w:tplc="44090005" w:tentative="1">
-      <w:start w:val="1"/>
-      <w:numFmt w:val="bullet"/>
-      <w:lvlText w:val=""/>
-      <w:lvlJc w:val="left"/>
-      <w:pPr>
-        <w:ind w:left="7048" w:hanging="360"/>
-      </w:pPr>
-      <w:rPr>
-        <w:rFonts w:ascii="Wingdings" w:hAnsi="Wingdings" w:hint="default"/>
-      </w:rPr>
-    </w:lvl>
-  </w:abstractNum>
-  <w:abstractNum w:abstractNumId="25" w15:restartNumberingAfterBreak="0">
+  <w:abstractNum w:abstractNumId="23" w15:restartNumberingAfterBreak="0">
     <w:nsid w:val="5C08722F"/>
     <w:multiLevelType w:val="multilevel"/>
     <w:tmpl w:val="721AE8E2"/>
@@ -10118,156 +10736,7 @@
       </w:rPr>
     </w:lvl>
   </w:abstractNum>
-  <w:abstractNum w:abstractNumId="26" w15:restartNumberingAfterBreak="0">
-    <w:nsid w:val="610A130D"/>
-    <w:multiLevelType w:val="multilevel"/>
-    <w:tmpl w:val="1B640FFC"/>
-    <w:lvl w:ilvl="0">
-      <w:start w:val="1"/>
-      <w:numFmt w:val="bullet"/>
-      <w:lvlText w:val=""/>
-      <w:lvlJc w:val="left"/>
-      <w:pPr>
-        <w:tabs>
-          <w:tab w:val="num" w:pos="720"/>
-        </w:tabs>
-        <w:ind w:left="720" w:hanging="360"/>
-      </w:pPr>
-      <w:rPr>
-        <w:rFonts w:ascii="Symbol" w:hAnsi="Symbol" w:hint="default"/>
-        <w:sz w:val="20"/>
-      </w:rPr>
-    </w:lvl>
-    <w:lvl w:ilvl="1">
-      <w:start w:val="1"/>
-      <w:numFmt w:val="bullet"/>
-      <w:lvlText w:val="o"/>
-      <w:lvlJc w:val="left"/>
-      <w:pPr>
-        <w:tabs>
-          <w:tab w:val="num" w:pos="1440"/>
-        </w:tabs>
-        <w:ind w:left="1440" w:hanging="360"/>
-      </w:pPr>
-      <w:rPr>
-        <w:rFonts w:ascii="Courier New" w:hAnsi="Courier New" w:hint="default"/>
-        <w:sz w:val="20"/>
-      </w:rPr>
-    </w:lvl>
-    <w:lvl w:ilvl="2" w:tentative="1">
-      <w:start w:val="1"/>
-      <w:numFmt w:val="bullet"/>
-      <w:lvlText w:val=""/>
-      <w:lvlJc w:val="left"/>
-      <w:pPr>
-        <w:tabs>
-          <w:tab w:val="num" w:pos="2160"/>
-        </w:tabs>
-        <w:ind w:left="2160" w:hanging="360"/>
-      </w:pPr>
-      <w:rPr>
-        <w:rFonts w:ascii="Wingdings" w:hAnsi="Wingdings" w:hint="default"/>
-        <w:sz w:val="20"/>
-      </w:rPr>
-    </w:lvl>
-    <w:lvl w:ilvl="3" w:tentative="1">
-      <w:start w:val="1"/>
-      <w:numFmt w:val="bullet"/>
-      <w:lvlText w:val=""/>
-      <w:lvlJc w:val="left"/>
-      <w:pPr>
-        <w:tabs>
-          <w:tab w:val="num" w:pos="2880"/>
-        </w:tabs>
-        <w:ind w:left="2880" w:hanging="360"/>
-      </w:pPr>
-      <w:rPr>
-        <w:rFonts w:ascii="Wingdings" w:hAnsi="Wingdings" w:hint="default"/>
-        <w:sz w:val="20"/>
-      </w:rPr>
-    </w:lvl>
-    <w:lvl w:ilvl="4" w:tentative="1">
-      <w:start w:val="1"/>
-      <w:numFmt w:val="bullet"/>
-      <w:lvlText w:val=""/>
-      <w:lvlJc w:val="left"/>
-      <w:pPr>
-        <w:tabs>
-          <w:tab w:val="num" w:pos="3600"/>
-        </w:tabs>
-        <w:ind w:left="3600" w:hanging="360"/>
-      </w:pPr>
-      <w:rPr>
-        <w:rFonts w:ascii="Wingdings" w:hAnsi="Wingdings" w:hint="default"/>
-        <w:sz w:val="20"/>
-      </w:rPr>
-    </w:lvl>
-    <w:lvl w:ilvl="5" w:tentative="1">
-      <w:start w:val="1"/>
-      <w:numFmt w:val="bullet"/>
-      <w:lvlText w:val=""/>
-      <w:lvlJc w:val="left"/>
-      <w:pPr>
-        <w:tabs>
-          <w:tab w:val="num" w:pos="4320"/>
-        </w:tabs>
-        <w:ind w:left="4320" w:hanging="360"/>
-      </w:pPr>
-      <w:rPr>
-        <w:rFonts w:ascii="Wingdings" w:hAnsi="Wingdings" w:hint="default"/>
-        <w:sz w:val="20"/>
-      </w:rPr>
-    </w:lvl>
-    <w:lvl w:ilvl="6" w:tentative="1">
-      <w:start w:val="1"/>
-      <w:numFmt w:val="bullet"/>
-      <w:lvlText w:val=""/>
-      <w:lvlJc w:val="left"/>
-      <w:pPr>
-        <w:tabs>
-          <w:tab w:val="num" w:pos="5040"/>
-        </w:tabs>
-        <w:ind w:left="5040" w:hanging="360"/>
-      </w:pPr>
-      <w:rPr>
-        <w:rFonts w:ascii="Wingdings" w:hAnsi="Wingdings" w:hint="default"/>
-        <w:sz w:val="20"/>
-      </w:rPr>
-    </w:lvl>
-    <w:lvl w:ilvl="7" w:tentative="1">
-      <w:start w:val="1"/>
-      <w:numFmt w:val="bullet"/>
-      <w:lvlText w:val=""/>
-      <w:lvlJc w:val="left"/>
-      <w:pPr>
-        <w:tabs>
-          <w:tab w:val="num" w:pos="5760"/>
-        </w:tabs>
-        <w:ind w:left="5760" w:hanging="360"/>
-      </w:pPr>
-      <w:rPr>
-        <w:rFonts w:ascii="Wingdings" w:hAnsi="Wingdings" w:hint="default"/>
-        <w:sz w:val="20"/>
-      </w:rPr>
-    </w:lvl>
-    <w:lvl w:ilvl="8" w:tentative="1">
-      <w:start w:val="1"/>
-      <w:numFmt w:val="bullet"/>
-      <w:lvlText w:val=""/>
-      <w:lvlJc w:val="left"/>
-      <w:pPr>
-        <w:tabs>
-          <w:tab w:val="num" w:pos="6480"/>
-        </w:tabs>
-        <w:ind w:left="6480" w:hanging="360"/>
-      </w:pPr>
-      <w:rPr>
-        <w:rFonts w:ascii="Wingdings" w:hAnsi="Wingdings" w:hint="default"/>
-        <w:sz w:val="20"/>
-      </w:rPr>
-    </w:lvl>
-  </w:abstractNum>
-  <w:abstractNum w:abstractNumId="27" w15:restartNumberingAfterBreak="0">
+  <w:abstractNum w:abstractNumId="24" w15:restartNumberingAfterBreak="0">
     <w:nsid w:val="646A0B10"/>
     <w:multiLevelType w:val="multilevel"/>
     <w:tmpl w:val="2C123074"/>
@@ -10416,7 +10885,7 @@
       </w:rPr>
     </w:lvl>
   </w:abstractNum>
-  <w:abstractNum w:abstractNumId="28" w15:restartNumberingAfterBreak="0">
+  <w:abstractNum w:abstractNumId="25" w15:restartNumberingAfterBreak="0">
     <w:nsid w:val="65467240"/>
     <w:multiLevelType w:val="multilevel"/>
     <w:tmpl w:val="7D8281DC"/>
@@ -10565,7 +11034,7 @@
       </w:rPr>
     </w:lvl>
   </w:abstractNum>
-  <w:abstractNum w:abstractNumId="29" w15:restartNumberingAfterBreak="0">
+  <w:abstractNum w:abstractNumId="26" w15:restartNumberingAfterBreak="0">
     <w:nsid w:val="685C66E3"/>
     <w:multiLevelType w:val="multilevel"/>
     <w:tmpl w:val="D316B06A"/>
@@ -10710,7 +11179,7 @@
       </w:rPr>
     </w:lvl>
   </w:abstractNum>
-  <w:abstractNum w:abstractNumId="30" w15:restartNumberingAfterBreak="0">
+  <w:abstractNum w:abstractNumId="27" w15:restartNumberingAfterBreak="0">
     <w:nsid w:val="687F1A93"/>
     <w:multiLevelType w:val="multilevel"/>
     <w:tmpl w:val="611CC5D2"/>
@@ -10859,124 +11328,7 @@
       </w:rPr>
     </w:lvl>
   </w:abstractNum>
-  <w:abstractNum w:abstractNumId="31" w15:restartNumberingAfterBreak="0">
-    <w:nsid w:val="71470317"/>
-    <w:multiLevelType w:val="hybridMultilevel"/>
-    <w:tmpl w:val="12B87B72"/>
-    <w:lvl w:ilvl="0" w:tplc="FFFFFFFF">
-      <w:start w:val="1"/>
-      <w:numFmt w:val="bullet"/>
-      <w:lvlText w:val=""/>
-      <w:lvlJc w:val="left"/>
-      <w:pPr>
-        <w:ind w:left="1288" w:hanging="360"/>
-      </w:pPr>
-      <w:rPr>
-        <w:rFonts w:ascii="Symbol" w:hAnsi="Symbol" w:hint="default"/>
-        <w:sz w:val="20"/>
-        <w:szCs w:val="20"/>
-      </w:rPr>
-    </w:lvl>
-    <w:lvl w:ilvl="1" w:tplc="DB26DB7C">
-      <w:start w:val="1"/>
-      <w:numFmt w:val="bullet"/>
-      <w:lvlText w:val=""/>
-      <w:lvlJc w:val="left"/>
-      <w:pPr>
-        <w:ind w:left="2008" w:hanging="360"/>
-      </w:pPr>
-      <w:rPr>
-        <w:rFonts w:ascii="Symbol" w:hAnsi="Symbol" w:hint="default"/>
-        <w:sz w:val="20"/>
-        <w:szCs w:val="20"/>
-      </w:rPr>
-    </w:lvl>
-    <w:lvl w:ilvl="2" w:tplc="FFFFFFFF" w:tentative="1">
-      <w:start w:val="1"/>
-      <w:numFmt w:val="bullet"/>
-      <w:lvlText w:val=""/>
-      <w:lvlJc w:val="left"/>
-      <w:pPr>
-        <w:ind w:left="2728" w:hanging="360"/>
-      </w:pPr>
-      <w:rPr>
-        <w:rFonts w:ascii="Wingdings" w:hAnsi="Wingdings" w:hint="default"/>
-      </w:rPr>
-    </w:lvl>
-    <w:lvl w:ilvl="3" w:tplc="FFFFFFFF" w:tentative="1">
-      <w:start w:val="1"/>
-      <w:numFmt w:val="bullet"/>
-      <w:lvlText w:val=""/>
-      <w:lvlJc w:val="left"/>
-      <w:pPr>
-        <w:ind w:left="3448" w:hanging="360"/>
-      </w:pPr>
-      <w:rPr>
-        <w:rFonts w:ascii="Symbol" w:hAnsi="Symbol" w:hint="default"/>
-      </w:rPr>
-    </w:lvl>
-    <w:lvl w:ilvl="4" w:tplc="FFFFFFFF" w:tentative="1">
-      <w:start w:val="1"/>
-      <w:numFmt w:val="bullet"/>
-      <w:lvlText w:val="o"/>
-      <w:lvlJc w:val="left"/>
-      <w:pPr>
-        <w:ind w:left="4168" w:hanging="360"/>
-      </w:pPr>
-      <w:rPr>
-        <w:rFonts w:ascii="Courier New" w:hAnsi="Courier New" w:cs="Courier New" w:hint="default"/>
-      </w:rPr>
-    </w:lvl>
-    <w:lvl w:ilvl="5" w:tplc="FFFFFFFF" w:tentative="1">
-      <w:start w:val="1"/>
-      <w:numFmt w:val="bullet"/>
-      <w:lvlText w:val=""/>
-      <w:lvlJc w:val="left"/>
-      <w:pPr>
-        <w:ind w:left="4888" w:hanging="360"/>
-      </w:pPr>
-      <w:rPr>
-        <w:rFonts w:ascii="Wingdings" w:hAnsi="Wingdings" w:hint="default"/>
-      </w:rPr>
-    </w:lvl>
-    <w:lvl w:ilvl="6" w:tplc="FFFFFFFF" w:tentative="1">
-      <w:start w:val="1"/>
-      <w:numFmt w:val="bullet"/>
-      <w:lvlText w:val=""/>
-      <w:lvlJc w:val="left"/>
-      <w:pPr>
-        <w:ind w:left="5608" w:hanging="360"/>
-      </w:pPr>
-      <w:rPr>
-        <w:rFonts w:ascii="Symbol" w:hAnsi="Symbol" w:hint="default"/>
-      </w:rPr>
-    </w:lvl>
-    <w:lvl w:ilvl="7" w:tplc="FFFFFFFF" w:tentative="1">
-      <w:start w:val="1"/>
-      <w:numFmt w:val="bullet"/>
-      <w:lvlText w:val="o"/>
-      <w:lvlJc w:val="left"/>
-      <w:pPr>
-        <w:ind w:left="6328" w:hanging="360"/>
-      </w:pPr>
-      <w:rPr>
-        <w:rFonts w:ascii="Courier New" w:hAnsi="Courier New" w:cs="Courier New" w:hint="default"/>
-      </w:rPr>
-    </w:lvl>
-    <w:lvl w:ilvl="8" w:tplc="FFFFFFFF" w:tentative="1">
-      <w:start w:val="1"/>
-      <w:numFmt w:val="bullet"/>
-      <w:lvlText w:val=""/>
-      <w:lvlJc w:val="left"/>
-      <w:pPr>
-        <w:ind w:left="7048" w:hanging="360"/>
-      </w:pPr>
-      <w:rPr>
-        <w:rFonts w:ascii="Wingdings" w:hAnsi="Wingdings" w:hint="default"/>
-      </w:rPr>
-    </w:lvl>
-  </w:abstractNum>
-  <w:abstractNum w:abstractNumId="32" w15:restartNumberingAfterBreak="0">
+  <w:abstractNum w:abstractNumId="28" w15:restartNumberingAfterBreak="0">
     <w:nsid w:val="71952DAE"/>
     <w:multiLevelType w:val="multilevel"/>
     <w:tmpl w:val="4C64EDC8"/>
@@ -11125,7 +11477,7 @@
       </w:rPr>
     </w:lvl>
   </w:abstractNum>
-  <w:abstractNum w:abstractNumId="33" w15:restartNumberingAfterBreak="0">
+  <w:abstractNum w:abstractNumId="29" w15:restartNumberingAfterBreak="0">
     <w:nsid w:val="72142ED8"/>
     <w:multiLevelType w:val="multilevel"/>
     <w:tmpl w:val="C5B8B192"/>
@@ -11274,7 +11626,7 @@
       </w:rPr>
     </w:lvl>
   </w:abstractNum>
-  <w:abstractNum w:abstractNumId="34" w15:restartNumberingAfterBreak="0">
+  <w:abstractNum w:abstractNumId="30" w15:restartNumberingAfterBreak="0">
     <w:nsid w:val="758656B0"/>
     <w:multiLevelType w:val="multilevel"/>
     <w:tmpl w:val="CA8AA618"/>
@@ -11423,7 +11775,7 @@
       </w:rPr>
     </w:lvl>
   </w:abstractNum>
-  <w:abstractNum w:abstractNumId="35" w15:restartNumberingAfterBreak="0">
+  <w:abstractNum w:abstractNumId="31" w15:restartNumberingAfterBreak="0">
     <w:nsid w:val="7CB86FD4"/>
     <w:multiLevelType w:val="multilevel"/>
     <w:tmpl w:val="C53E7D80"/>
@@ -11572,7 +11924,7 @@
       </w:rPr>
     </w:lvl>
   </w:abstractNum>
-  <w:abstractNum w:abstractNumId="36" w15:restartNumberingAfterBreak="0">
+  <w:abstractNum w:abstractNumId="32" w15:restartNumberingAfterBreak="0">
     <w:nsid w:val="7DB71C69"/>
     <w:multiLevelType w:val="multilevel"/>
     <w:tmpl w:val="27C86D70"/>
@@ -11722,7 +12074,7 @@
     </w:lvl>
   </w:abstractNum>
   <w:num w:numId="1" w16cid:durableId="412095202">
-    <w:abstractNumId w:val="27"/>
+    <w:abstractNumId w:val="24"/>
   </w:num>
   <w:num w:numId="2" w16cid:durableId="1434979102">
     <w:abstractNumId w:val="7"/>
@@ -11731,13 +12083,13 @@
     <w:abstractNumId w:val="9"/>
   </w:num>
   <w:num w:numId="4" w16cid:durableId="820119232">
-    <w:abstractNumId w:val="28"/>
+    <w:abstractNumId w:val="25"/>
   </w:num>
   <w:num w:numId="5" w16cid:durableId="1254970956">
     <w:abstractNumId w:val="6"/>
   </w:num>
   <w:num w:numId="6" w16cid:durableId="1570572401">
-    <w:abstractNumId w:val="33"/>
+    <w:abstractNumId w:val="29"/>
   </w:num>
   <w:num w:numId="7" w16cid:durableId="861825485">
     <w:abstractNumId w:val="2"/>
@@ -11749,40 +12101,40 @@
     <w:abstractNumId w:val="16"/>
   </w:num>
   <w:num w:numId="10" w16cid:durableId="861238085">
-    <w:abstractNumId w:val="21"/>
+    <w:abstractNumId w:val="20"/>
   </w:num>
   <w:num w:numId="11" w16cid:durableId="2088067147">
-    <w:abstractNumId w:val="36"/>
+    <w:abstractNumId w:val="32"/>
   </w:num>
   <w:num w:numId="12" w16cid:durableId="1254322618">
-    <w:abstractNumId w:val="34"/>
+    <w:abstractNumId w:val="30"/>
   </w:num>
   <w:num w:numId="13" w16cid:durableId="1406759780">
-    <w:abstractNumId w:val="32"/>
+    <w:abstractNumId w:val="28"/>
   </w:num>
   <w:num w:numId="14" w16cid:durableId="1692799996">
     <w:abstractNumId w:val="8"/>
   </w:num>
   <w:num w:numId="15" w16cid:durableId="1578399470">
-    <w:abstractNumId w:val="25"/>
+    <w:abstractNumId w:val="23"/>
   </w:num>
   <w:num w:numId="16" w16cid:durableId="1832914421">
-    <w:abstractNumId w:val="23"/>
+    <w:abstractNumId w:val="22"/>
   </w:num>
   <w:num w:numId="17" w16cid:durableId="117727638">
     <w:abstractNumId w:val="12"/>
   </w:num>
   <w:num w:numId="18" w16cid:durableId="329797074">
-    <w:abstractNumId w:val="35"/>
+    <w:abstractNumId w:val="31"/>
   </w:num>
   <w:num w:numId="19" w16cid:durableId="1984775696">
-    <w:abstractNumId w:val="18"/>
+    <w:abstractNumId w:val="17"/>
   </w:num>
   <w:num w:numId="20" w16cid:durableId="1060326022">
     <w:abstractNumId w:val="0"/>
   </w:num>
   <w:num w:numId="21" w16cid:durableId="87389588">
-    <w:abstractNumId w:val="19"/>
+    <w:abstractNumId w:val="18"/>
   </w:num>
   <w:num w:numId="22" w16cid:durableId="1577203675">
     <w:abstractNumId w:val="3"/>
@@ -11797,40 +12149,28 @@
     <w:abstractNumId w:val="11"/>
   </w:num>
   <w:num w:numId="26" w16cid:durableId="1381435903">
-    <w:abstractNumId w:val="30"/>
+    <w:abstractNumId w:val="27"/>
   </w:num>
   <w:num w:numId="27" w16cid:durableId="226843790">
-    <w:abstractNumId w:val="20"/>
+    <w:abstractNumId w:val="19"/>
   </w:num>
   <w:num w:numId="28" w16cid:durableId="1834636689">
     <w:abstractNumId w:val="1"/>
   </w:num>
   <w:num w:numId="29" w16cid:durableId="581914302">
-    <w:abstractNumId w:val="29"/>
+    <w:abstractNumId w:val="26"/>
   </w:num>
   <w:num w:numId="30" w16cid:durableId="155270011">
     <w:abstractNumId w:val="5"/>
   </w:num>
   <w:num w:numId="31" w16cid:durableId="2136094873">
-    <w:abstractNumId w:val="22"/>
+    <w:abstractNumId w:val="21"/>
   </w:num>
   <w:num w:numId="32" w16cid:durableId="22825335">
     <w:abstractNumId w:val="15"/>
   </w:num>
   <w:num w:numId="33" w16cid:durableId="2035299361">
     <w:abstractNumId w:val="10"/>
-  </w:num>
-  <w:num w:numId="34" w16cid:durableId="299531062">
-    <w:abstractNumId w:val="17"/>
-  </w:num>
-  <w:num w:numId="35" w16cid:durableId="1513228386">
-    <w:abstractNumId w:val="26"/>
-  </w:num>
-  <w:num w:numId="36" w16cid:durableId="1870218479">
-    <w:abstractNumId w:val="24"/>
-  </w:num>
-  <w:num w:numId="37" w16cid:durableId="665013946">
-    <w:abstractNumId w:val="31"/>
   </w:num>
 </w:numbering>
 </file>
@@ -12235,7 +12575,6 @@
   <w:style w:type="paragraph" w:default="1" w:styleId="Normal">
     <w:name w:val="Normal"/>
     <w:qFormat/>
-    <w:rsid w:val="00631245"/>
   </w:style>
   <w:style w:type="paragraph" w:styleId="Heading1">
     <w:name w:val="heading 1"/>
@@ -12439,6 +12778,7 @@
   <w:style w:type="character" w:default="1" w:styleId="DefaultParagraphFont">
     <w:name w:val="Default Paragraph Font"/>
     <w:uiPriority w:val="1"/>
+    <w:semiHidden/>
     <w:unhideWhenUsed/>
   </w:style>
   <w:style w:type="table" w:default="1" w:styleId="TableNormal">

</xml_diff>